<commit_message>
Verze 2.1 - upraven styl pro programy
</commit_message>
<xml_diff>
--- a/dmp_sablona_automatizace.docx
+++ b/dmp_sablona_automatizace.docx
@@ -1589,7 +1589,7 @@
       <w:r>
         <w:fldChar w:fldCharType="separate"/>
       </w:r>
-      <w:hyperlink w:anchor="_Toc146651382" w:history="1">
+      <w:hyperlink w:anchor="_Toc146713874" w:history="1">
         <w:r>
           <w:rPr>
             <w:rStyle w:val="Hypertextovodkaz"/>
@@ -1633,7 +1633,7 @@
             <w:noProof/>
             <w:webHidden/>
           </w:rPr>
-          <w:instrText xml:space="preserve"> PAGEREF _Toc146651382 \h </w:instrText>
+          <w:instrText xml:space="preserve"> PAGEREF _Toc146713874 \h </w:instrText>
         </w:r>
         <w:r>
           <w:rPr>
@@ -1675,7 +1675,7 @@
           <w:szCs w:val="22"/>
         </w:rPr>
       </w:pPr>
-      <w:hyperlink w:anchor="_Toc146651383" w:history="1">
+      <w:hyperlink w:anchor="_Toc146713875" w:history="1">
         <w:r>
           <w:rPr>
             <w:rStyle w:val="Hypertextovodkaz"/>
@@ -1719,7 +1719,7 @@
             <w:noProof/>
             <w:webHidden/>
           </w:rPr>
-          <w:instrText xml:space="preserve"> PAGEREF _Toc146651383 \h </w:instrText>
+          <w:instrText xml:space="preserve"> PAGEREF _Toc146713875 \h </w:instrText>
         </w:r>
         <w:r>
           <w:rPr>
@@ -1761,7 +1761,7 @@
           <w:szCs w:val="22"/>
         </w:rPr>
       </w:pPr>
-      <w:hyperlink w:anchor="_Toc146651384" w:history="1">
+      <w:hyperlink w:anchor="_Toc146713876" w:history="1">
         <w:r>
           <w:rPr>
             <w:rStyle w:val="Hypertextovodkaz"/>
@@ -1805,7 +1805,7 @@
             <w:noProof/>
             <w:webHidden/>
           </w:rPr>
-          <w:instrText xml:space="preserve"> PAGEREF _Toc146651384 \h </w:instrText>
+          <w:instrText xml:space="preserve"> PAGEREF _Toc146713876 \h </w:instrText>
         </w:r>
         <w:r>
           <w:rPr>
@@ -1846,7 +1846,7 @@
           <w:szCs w:val="22"/>
         </w:rPr>
       </w:pPr>
-      <w:hyperlink w:anchor="_Toc146651385" w:history="1">
+      <w:hyperlink w:anchor="_Toc146713877" w:history="1">
         <w:r>
           <w:rPr>
             <w:rStyle w:val="Hypertextovodkaz"/>
@@ -1889,7 +1889,7 @@
             <w:noProof/>
             <w:webHidden/>
           </w:rPr>
-          <w:instrText xml:space="preserve"> PAGEREF _Toc146651385 \h </w:instrText>
+          <w:instrText xml:space="preserve"> PAGEREF _Toc146713877 \h </w:instrText>
         </w:r>
         <w:r>
           <w:rPr>
@@ -1930,7 +1930,7 @@
           <w:szCs w:val="22"/>
         </w:rPr>
       </w:pPr>
-      <w:hyperlink w:anchor="_Toc146651386" w:history="1">
+      <w:hyperlink w:anchor="_Toc146713878" w:history="1">
         <w:r>
           <w:rPr>
             <w:rStyle w:val="Hypertextovodkaz"/>
@@ -1973,7 +1973,7 @@
             <w:noProof/>
             <w:webHidden/>
           </w:rPr>
-          <w:instrText xml:space="preserve"> PAGEREF _Toc146651386 \h </w:instrText>
+          <w:instrText xml:space="preserve"> PAGEREF _Toc146713878 \h </w:instrText>
         </w:r>
         <w:r>
           <w:rPr>
@@ -2015,7 +2015,7 @@
           <w:szCs w:val="22"/>
         </w:rPr>
       </w:pPr>
-      <w:hyperlink w:anchor="_Toc146651387" w:history="1">
+      <w:hyperlink w:anchor="_Toc146713879" w:history="1">
         <w:r>
           <w:rPr>
             <w:rStyle w:val="Hypertextovodkaz"/>
@@ -2059,7 +2059,7 @@
             <w:noProof/>
             <w:webHidden/>
           </w:rPr>
-          <w:instrText xml:space="preserve"> PAGEREF _Toc146651387 \h </w:instrText>
+          <w:instrText xml:space="preserve"> PAGEREF _Toc146713879 \h </w:instrText>
         </w:r>
         <w:r>
           <w:rPr>
@@ -2100,7 +2100,7 @@
           <w:szCs w:val="22"/>
         </w:rPr>
       </w:pPr>
-      <w:hyperlink w:anchor="_Toc146651388" w:history="1">
+      <w:hyperlink w:anchor="_Toc146713880" w:history="1">
         <w:r>
           <w:rPr>
             <w:rStyle w:val="Hypertextovodkaz"/>
@@ -2143,7 +2143,7 @@
             <w:noProof/>
             <w:webHidden/>
           </w:rPr>
-          <w:instrText xml:space="preserve"> PAGEREF _Toc146651388 \h </w:instrText>
+          <w:instrText xml:space="preserve"> PAGEREF _Toc146713880 \h </w:instrText>
         </w:r>
         <w:r>
           <w:rPr>
@@ -2184,7 +2184,7 @@
           <w:szCs w:val="22"/>
         </w:rPr>
       </w:pPr>
-      <w:hyperlink w:anchor="_Toc146651389" w:history="1">
+      <w:hyperlink w:anchor="_Toc146713881" w:history="1">
         <w:r>
           <w:rPr>
             <w:rStyle w:val="Hypertextovodkaz"/>
@@ -2227,7 +2227,7 @@
             <w:noProof/>
             <w:webHidden/>
           </w:rPr>
-          <w:instrText xml:space="preserve"> PAGEREF _Toc146651389 \h </w:instrText>
+          <w:instrText xml:space="preserve"> PAGEREF _Toc146713881 \h </w:instrText>
         </w:r>
         <w:r>
           <w:rPr>
@@ -2268,7 +2268,7 @@
           <w:szCs w:val="22"/>
         </w:rPr>
       </w:pPr>
-      <w:hyperlink w:anchor="_Toc146651390" w:history="1">
+      <w:hyperlink w:anchor="_Toc146713882" w:history="1">
         <w:r>
           <w:rPr>
             <w:rStyle w:val="Hypertextovodkaz"/>
@@ -2311,7 +2311,7 @@
             <w:noProof/>
             <w:webHidden/>
           </w:rPr>
-          <w:instrText xml:space="preserve"> PAGEREF _Toc146651390 \h </w:instrText>
+          <w:instrText xml:space="preserve"> PAGEREF _Toc146713882 \h </w:instrText>
         </w:r>
         <w:r>
           <w:rPr>
@@ -2352,7 +2352,7 @@
           <w:szCs w:val="22"/>
         </w:rPr>
       </w:pPr>
-      <w:hyperlink w:anchor="_Toc146651391" w:history="1">
+      <w:hyperlink w:anchor="_Toc146713883" w:history="1">
         <w:r>
           <w:rPr>
             <w:rStyle w:val="Hypertextovodkaz"/>
@@ -2395,7 +2395,7 @@
             <w:noProof/>
             <w:webHidden/>
           </w:rPr>
-          <w:instrText xml:space="preserve"> PAGEREF _Toc146651391 \h </w:instrText>
+          <w:instrText xml:space="preserve"> PAGEREF _Toc146713883 \h </w:instrText>
         </w:r>
         <w:r>
           <w:rPr>
@@ -2436,7 +2436,7 @@
           <w:szCs w:val="22"/>
         </w:rPr>
       </w:pPr>
-      <w:hyperlink w:anchor="_Toc146651392" w:history="1">
+      <w:hyperlink w:anchor="_Toc146713884" w:history="1">
         <w:r>
           <w:rPr>
             <w:rStyle w:val="Hypertextovodkaz"/>
@@ -2479,7 +2479,7 @@
             <w:noProof/>
             <w:webHidden/>
           </w:rPr>
-          <w:instrText xml:space="preserve"> PAGEREF _Toc146651392 \h </w:instrText>
+          <w:instrText xml:space="preserve"> PAGEREF _Toc146713884 \h </w:instrText>
         </w:r>
         <w:r>
           <w:rPr>
@@ -2520,7 +2520,7 @@
           <w:szCs w:val="22"/>
         </w:rPr>
       </w:pPr>
-      <w:hyperlink w:anchor="_Toc146651393" w:history="1">
+      <w:hyperlink w:anchor="_Toc146713885" w:history="1">
         <w:r>
           <w:rPr>
             <w:rStyle w:val="Hypertextovodkaz"/>
@@ -2563,7 +2563,7 @@
             <w:noProof/>
             <w:webHidden/>
           </w:rPr>
-          <w:instrText xml:space="preserve"> PAGEREF _Toc146651393 \h </w:instrText>
+          <w:instrText xml:space="preserve"> PAGEREF _Toc146713885 \h </w:instrText>
         </w:r>
         <w:r>
           <w:rPr>
@@ -2604,7 +2604,7 @@
           <w:szCs w:val="22"/>
         </w:rPr>
       </w:pPr>
-      <w:hyperlink w:anchor="_Toc146651394" w:history="1">
+      <w:hyperlink w:anchor="_Toc146713886" w:history="1">
         <w:r>
           <w:rPr>
             <w:rStyle w:val="Hypertextovodkaz"/>
@@ -2647,7 +2647,7 @@
             <w:noProof/>
             <w:webHidden/>
           </w:rPr>
-          <w:instrText xml:space="preserve"> PAGEREF _Toc146651394 \h </w:instrText>
+          <w:instrText xml:space="preserve"> PAGEREF _Toc146713886 \h </w:instrText>
         </w:r>
         <w:r>
           <w:rPr>
@@ -2688,7 +2688,7 @@
           <w:szCs w:val="22"/>
         </w:rPr>
       </w:pPr>
-      <w:hyperlink w:anchor="_Toc146651395" w:history="1">
+      <w:hyperlink w:anchor="_Toc146713887" w:history="1">
         <w:r>
           <w:rPr>
             <w:rStyle w:val="Hypertextovodkaz"/>
@@ -2731,7 +2731,7 @@
             <w:noProof/>
             <w:webHidden/>
           </w:rPr>
-          <w:instrText xml:space="preserve"> PAGEREF _Toc146651395 \h </w:instrText>
+          <w:instrText xml:space="preserve"> PAGEREF _Toc146713887 \h </w:instrText>
         </w:r>
         <w:r>
           <w:rPr>
@@ -2772,7 +2772,7 @@
           <w:szCs w:val="22"/>
         </w:rPr>
       </w:pPr>
-      <w:hyperlink w:anchor="_Toc146651396" w:history="1">
+      <w:hyperlink w:anchor="_Toc146713888" w:history="1">
         <w:r>
           <w:rPr>
             <w:rStyle w:val="Hypertextovodkaz"/>
@@ -2815,7 +2815,7 @@
             <w:noProof/>
             <w:webHidden/>
           </w:rPr>
-          <w:instrText xml:space="preserve"> PAGEREF _Toc146651396 \h </w:instrText>
+          <w:instrText xml:space="preserve"> PAGEREF _Toc146713888 \h </w:instrText>
         </w:r>
         <w:r>
           <w:rPr>
@@ -2857,7 +2857,7 @@
           <w:szCs w:val="22"/>
         </w:rPr>
       </w:pPr>
-      <w:hyperlink w:anchor="_Toc146651397" w:history="1">
+      <w:hyperlink w:anchor="_Toc146713889" w:history="1">
         <w:r>
           <w:rPr>
             <w:rStyle w:val="Hypertextovodkaz"/>
@@ -2901,7 +2901,7 @@
             <w:noProof/>
             <w:webHidden/>
           </w:rPr>
-          <w:instrText xml:space="preserve"> PAGEREF _Toc146651397 \h </w:instrText>
+          <w:instrText xml:space="preserve"> PAGEREF _Toc146713889 \h </w:instrText>
         </w:r>
         <w:r>
           <w:rPr>
@@ -2942,7 +2942,7 @@
           <w:szCs w:val="22"/>
         </w:rPr>
       </w:pPr>
-      <w:hyperlink w:anchor="_Toc146651398" w:history="1">
+      <w:hyperlink w:anchor="_Toc146713890" w:history="1">
         <w:r>
           <w:rPr>
             <w:rStyle w:val="Hypertextovodkaz"/>
@@ -2985,7 +2985,7 @@
             <w:noProof/>
             <w:webHidden/>
           </w:rPr>
-          <w:instrText xml:space="preserve"> PAGEREF _Toc146651398 \h </w:instrText>
+          <w:instrText xml:space="preserve"> PAGEREF _Toc146713890 \h </w:instrText>
         </w:r>
         <w:r>
           <w:rPr>
@@ -3026,7 +3026,7 @@
           <w:szCs w:val="22"/>
         </w:rPr>
       </w:pPr>
-      <w:hyperlink w:anchor="_Toc146651399" w:history="1">
+      <w:hyperlink w:anchor="_Toc146713891" w:history="1">
         <w:r>
           <w:rPr>
             <w:rStyle w:val="Hypertextovodkaz"/>
@@ -3069,7 +3069,7 @@
             <w:noProof/>
             <w:webHidden/>
           </w:rPr>
-          <w:instrText xml:space="preserve"> PAGEREF _Toc146651399 \h </w:instrText>
+          <w:instrText xml:space="preserve"> PAGEREF _Toc146713891 \h </w:instrText>
         </w:r>
         <w:r>
           <w:rPr>
@@ -3110,7 +3110,7 @@
           <w:szCs w:val="22"/>
         </w:rPr>
       </w:pPr>
-      <w:hyperlink w:anchor="_Toc146651400" w:history="1">
+      <w:hyperlink w:anchor="_Toc146713892" w:history="1">
         <w:r>
           <w:rPr>
             <w:rStyle w:val="Hypertextovodkaz"/>
@@ -3153,7 +3153,7 @@
             <w:noProof/>
             <w:webHidden/>
           </w:rPr>
-          <w:instrText xml:space="preserve"> PAGEREF _Toc146651400 \h </w:instrText>
+          <w:instrText xml:space="preserve"> PAGEREF _Toc146713892 \h </w:instrText>
         </w:r>
         <w:r>
           <w:rPr>
@@ -3194,7 +3194,7 @@
           <w:szCs w:val="22"/>
         </w:rPr>
       </w:pPr>
-      <w:hyperlink w:anchor="_Toc146651401" w:history="1">
+      <w:hyperlink w:anchor="_Toc146713893" w:history="1">
         <w:r>
           <w:rPr>
             <w:rStyle w:val="Hypertextovodkaz"/>
@@ -3237,7 +3237,7 @@
             <w:noProof/>
             <w:webHidden/>
           </w:rPr>
-          <w:instrText xml:space="preserve"> PAGEREF _Toc146651401 \h </w:instrText>
+          <w:instrText xml:space="preserve"> PAGEREF _Toc146713893 \h </w:instrText>
         </w:r>
         <w:r>
           <w:rPr>
@@ -3278,7 +3278,7 @@
           <w:szCs w:val="22"/>
         </w:rPr>
       </w:pPr>
-      <w:hyperlink w:anchor="_Toc146651402" w:history="1">
+      <w:hyperlink w:anchor="_Toc146713894" w:history="1">
         <w:r>
           <w:rPr>
             <w:rStyle w:val="Hypertextovodkaz"/>
@@ -3321,7 +3321,7 @@
             <w:noProof/>
             <w:webHidden/>
           </w:rPr>
-          <w:instrText xml:space="preserve"> PAGEREF _Toc146651402 \h </w:instrText>
+          <w:instrText xml:space="preserve"> PAGEREF _Toc146713894 \h </w:instrText>
         </w:r>
         <w:r>
           <w:rPr>
@@ -3362,7 +3362,7 @@
           <w:szCs w:val="22"/>
         </w:rPr>
       </w:pPr>
-      <w:hyperlink w:anchor="_Toc146651403" w:history="1">
+      <w:hyperlink w:anchor="_Toc146713895" w:history="1">
         <w:r>
           <w:rPr>
             <w:rStyle w:val="Hypertextovodkaz"/>
@@ -3405,7 +3405,7 @@
             <w:noProof/>
             <w:webHidden/>
           </w:rPr>
-          <w:instrText xml:space="preserve"> PAGEREF _Toc146651403 \h </w:instrText>
+          <w:instrText xml:space="preserve"> PAGEREF _Toc146713895 \h </w:instrText>
         </w:r>
         <w:r>
           <w:rPr>
@@ -3447,7 +3447,7 @@
           <w:szCs w:val="22"/>
         </w:rPr>
       </w:pPr>
-      <w:hyperlink w:anchor="_Toc146651404" w:history="1">
+      <w:hyperlink w:anchor="_Toc146713896" w:history="1">
         <w:r>
           <w:rPr>
             <w:rStyle w:val="Hypertextovodkaz"/>
@@ -3491,7 +3491,7 @@
             <w:noProof/>
             <w:webHidden/>
           </w:rPr>
-          <w:instrText xml:space="preserve"> PAGEREF _Toc146651404 \h </w:instrText>
+          <w:instrText xml:space="preserve"> PAGEREF _Toc146713896 \h </w:instrText>
         </w:r>
         <w:r>
           <w:rPr>
@@ -3533,7 +3533,7 @@
           <w:szCs w:val="22"/>
         </w:rPr>
       </w:pPr>
-      <w:hyperlink w:anchor="_Toc146651405" w:history="1">
+      <w:hyperlink w:anchor="_Toc146713897" w:history="1">
         <w:r>
           <w:rPr>
             <w:rStyle w:val="Hypertextovodkaz"/>
@@ -3577,7 +3577,7 @@
             <w:noProof/>
             <w:webHidden/>
           </w:rPr>
-          <w:instrText xml:space="preserve"> PAGEREF _Toc146651405 \h </w:instrText>
+          <w:instrText xml:space="preserve"> PAGEREF _Toc146713897 \h </w:instrText>
         </w:r>
         <w:r>
           <w:rPr>
@@ -3619,7 +3619,7 @@
           <w:szCs w:val="22"/>
         </w:rPr>
       </w:pPr>
-      <w:hyperlink w:anchor="_Toc146651406" w:history="1">
+      <w:hyperlink w:anchor="_Toc146713898" w:history="1">
         <w:r>
           <w:rPr>
             <w:rStyle w:val="Hypertextovodkaz"/>
@@ -3663,7 +3663,7 @@
             <w:noProof/>
             <w:webHidden/>
           </w:rPr>
-          <w:instrText xml:space="preserve"> PAGEREF _Toc146651406 \h </w:instrText>
+          <w:instrText xml:space="preserve"> PAGEREF _Toc146713898 \h </w:instrText>
         </w:r>
         <w:r>
           <w:rPr>
@@ -3705,7 +3705,7 @@
           <w:szCs w:val="22"/>
         </w:rPr>
       </w:pPr>
-      <w:hyperlink w:anchor="_Toc146651407" w:history="1">
+      <w:hyperlink w:anchor="_Toc146713899" w:history="1">
         <w:r>
           <w:rPr>
             <w:rStyle w:val="Hypertextovodkaz"/>
@@ -3732,7 +3732,7 @@
             <w:noProof/>
             <w:webHidden/>
           </w:rPr>
-          <w:instrText xml:space="preserve"> PAGEREF _Toc146651407 \h </w:instrText>
+          <w:instrText xml:space="preserve"> PAGEREF _Toc146713899 \h </w:instrText>
         </w:r>
         <w:r>
           <w:rPr>
@@ -3774,7 +3774,7 @@
           <w:szCs w:val="22"/>
         </w:rPr>
       </w:pPr>
-      <w:hyperlink w:anchor="_Toc146651408" w:history="1">
+      <w:hyperlink w:anchor="_Toc146713900" w:history="1">
         <w:r>
           <w:rPr>
             <w:rStyle w:val="Hypertextovodkaz"/>
@@ -3801,7 +3801,7 @@
             <w:noProof/>
             <w:webHidden/>
           </w:rPr>
-          <w:instrText xml:space="preserve"> PAGEREF _Toc146651408 \h </w:instrText>
+          <w:instrText xml:space="preserve"> PAGEREF _Toc146713900 \h </w:instrText>
         </w:r>
         <w:r>
           <w:rPr>
@@ -3843,7 +3843,7 @@
           <w:szCs w:val="22"/>
         </w:rPr>
       </w:pPr>
-      <w:hyperlink w:anchor="_Toc146651409" w:history="1">
+      <w:hyperlink w:anchor="_Toc146713901" w:history="1">
         <w:r>
           <w:rPr>
             <w:rStyle w:val="Hypertextovodkaz"/>
@@ -3870,7 +3870,7 @@
             <w:noProof/>
             <w:webHidden/>
           </w:rPr>
-          <w:instrText xml:space="preserve"> PAGEREF _Toc146651409 \h </w:instrText>
+          <w:instrText xml:space="preserve"> PAGEREF _Toc146713901 \h </w:instrText>
         </w:r>
         <w:r>
           <w:rPr>
@@ -3912,7 +3912,7 @@
           <w:szCs w:val="22"/>
         </w:rPr>
       </w:pPr>
-      <w:hyperlink w:anchor="_Toc146651410" w:history="1">
+      <w:hyperlink w:anchor="_Toc146713902" w:history="1">
         <w:r>
           <w:rPr>
             <w:rStyle w:val="Hypertextovodkaz"/>
@@ -3939,7 +3939,7 @@
             <w:noProof/>
             <w:webHidden/>
           </w:rPr>
-          <w:instrText xml:space="preserve"> PAGEREF _Toc146651410 \h </w:instrText>
+          <w:instrText xml:space="preserve"> PAGEREF _Toc146713902 \h </w:instrText>
         </w:r>
         <w:r>
           <w:rPr>
@@ -3981,7 +3981,7 @@
           <w:szCs w:val="22"/>
         </w:rPr>
       </w:pPr>
-      <w:hyperlink w:anchor="_Toc146651411" w:history="1">
+      <w:hyperlink w:anchor="_Toc146713903" w:history="1">
         <w:r>
           <w:rPr>
             <w:rStyle w:val="Hypertextovodkaz"/>
@@ -4008,7 +4008,7 @@
             <w:noProof/>
             <w:webHidden/>
           </w:rPr>
-          <w:instrText xml:space="preserve"> PAGEREF _Toc146651411 \h </w:instrText>
+          <w:instrText xml:space="preserve"> PAGEREF _Toc146713903 \h </w:instrText>
         </w:r>
         <w:r>
           <w:rPr>
@@ -4050,7 +4050,7 @@
           <w:szCs w:val="22"/>
         </w:rPr>
       </w:pPr>
-      <w:hyperlink w:anchor="_Toc146651412" w:history="1">
+      <w:hyperlink w:anchor="_Toc146713904" w:history="1">
         <w:r>
           <w:rPr>
             <w:rStyle w:val="Hypertextovodkaz"/>
@@ -4077,7 +4077,7 @@
             <w:noProof/>
             <w:webHidden/>
           </w:rPr>
-          <w:instrText xml:space="preserve"> PAGEREF _Toc146651412 \h </w:instrText>
+          <w:instrText xml:space="preserve"> PAGEREF _Toc146713904 \h </w:instrText>
         </w:r>
         <w:r>
           <w:rPr>
@@ -4973,7 +4973,7 @@
         <w:pStyle w:val="Nadpis1"/>
         <w:framePr w:wrap="notBeside"/>
       </w:pPr>
-      <w:bookmarkStart w:id="10" w:name="_Toc146651382"/>
+      <w:bookmarkStart w:id="10" w:name="_Toc146713874"/>
       <w:bookmarkEnd w:id="5"/>
       <w:bookmarkEnd w:id="6"/>
       <w:bookmarkEnd w:id="7"/>
@@ -4986,6 +4986,12 @@
       <w:bookmarkEnd w:id="10"/>
     </w:p>
     <w:p>
+      <w:pPr>
+        <w:rPr>
+          <w:b/>
+          <w:color w:val="FF0000"/>
+        </w:rPr>
+      </w:pPr>
       <w:r>
         <w:t xml:space="preserve">Úvodní část práce obsahuje </w:t>
       </w:r>
@@ -5057,6 +5063,68 @@
       </w:r>
       <w:r>
         <w:t xml:space="preserve"> a to číslem stránky 1. V prohlášení autor práce prohlašuje, že práci vypracoval sám a že všechny použité informační zdroje řádně citoval. V poděkování autor děkuje těm, kteří mu pomohli při vypracování práce např. konzultacemi (vedoucí, odborník z praxe…), či za finanční, nebo morální podporu (např. rodina). Abstrakt obsahuje anotaci, což jsou základní informace o předložené práci a klíčová slova s prací související. Abstrakt se předkládá v českém i anglickém jazyce.</w:t>
+      </w:r>
+      <w:r>
+        <w:rPr>
+          <w:b/>
+          <w:color w:val="FF0000"/>
+        </w:rPr>
+        <w:t xml:space="preserve"> </w:t>
+      </w:r>
+    </w:p>
+    <w:p>
+      <w:pPr>
+        <w:rPr>
+          <w:b/>
+        </w:rPr>
+      </w:pPr>
+      <w:r>
+        <w:rPr>
+          <w:b/>
+          <w:color w:val="FF0000"/>
+        </w:rPr>
+        <w:t>Úvod by se měl vždy nacházet na liché stránce celého dokumentu</w:t>
+      </w:r>
+      <w:r>
+        <w:rPr>
+          <w:color w:val="FF0000"/>
+        </w:rPr>
+        <w:t xml:space="preserve"> </w:t>
+      </w:r>
+      <w:r>
+        <w:t xml:space="preserve">(stránka </w:t>
+      </w:r>
+      <w:r>
+        <w:rPr>
+          <w:b/>
+          <w:i/>
+        </w:rPr>
+        <w:t>X</w:t>
+      </w:r>
+      <w:r>
+        <w:rPr>
+          <w:i/>
+        </w:rPr>
+        <w:t xml:space="preserve"> </w:t>
+      </w:r>
+      <w:r>
+        <w:t xml:space="preserve">z 60 – </w:t>
+      </w:r>
+      <w:r>
+        <w:rPr>
+          <w:b/>
+          <w:i/>
+        </w:rPr>
+        <w:t>X</w:t>
+      </w:r>
+      <w:r>
+        <w:t xml:space="preserve"> musí být liché). </w:t>
+      </w:r>
+      <w:r>
+        <w:rPr>
+          <w:b/>
+        </w:rPr>
+        <w:t>Pokud se váš úvod nachází na sudé stránce, tak je potřeba před úvod vložit prázdnou stránku (která je součástí úvodního oddílu – číslovaná malou římskou číslicí).</w:t>
       </w:r>
     </w:p>
     <w:p>
@@ -5221,7 +5289,7 @@
         <w:pStyle w:val="Nadpis1"/>
         <w:framePr w:wrap="notBeside"/>
       </w:pPr>
-      <w:bookmarkStart w:id="11" w:name="_Toc146651383"/>
+      <w:bookmarkStart w:id="11" w:name="_Toc146713875"/>
       <w:r>
         <w:lastRenderedPageBreak/>
         <w:t>Rešerše</w:t>
@@ -5451,7 +5519,7 @@
           <w:color w:val="FF0000"/>
         </w:rPr>
       </w:pPr>
-      <w:bookmarkStart w:id="12" w:name="_Toc146651384"/>
+      <w:bookmarkStart w:id="12" w:name="_Toc146713876"/>
       <w:r>
         <w:rPr>
           <w:color w:val="FF0000"/>
@@ -5584,7 +5652,7 @@
           <w:color w:val="FF0000"/>
         </w:rPr>
       </w:pPr>
-      <w:bookmarkStart w:id="13" w:name="_Toc146651385"/>
+      <w:bookmarkStart w:id="13" w:name="_Toc146713877"/>
       <w:r>
         <w:rPr>
           <w:color w:val="FF0000"/>
@@ -5614,7 +5682,7 @@
           <w:color w:val="FF0000"/>
         </w:rPr>
       </w:pPr>
-      <w:bookmarkStart w:id="14" w:name="_Toc146651386"/>
+      <w:bookmarkStart w:id="14" w:name="_Toc146713878"/>
       <w:r>
         <w:rPr>
           <w:color w:val="FF0000"/>
@@ -5645,7 +5713,7 @@
           <w:color w:val="FF0000"/>
         </w:rPr>
       </w:pPr>
-      <w:bookmarkStart w:id="15" w:name="_Toc146651387"/>
+      <w:bookmarkStart w:id="15" w:name="_Toc146713879"/>
       <w:r>
         <w:rPr>
           <w:color w:val="FF0000"/>
@@ -5787,7 +5855,7 @@
           <w:color w:val="FF0000"/>
         </w:rPr>
       </w:pPr>
-      <w:bookmarkStart w:id="16" w:name="_Toc146651388"/>
+      <w:bookmarkStart w:id="16" w:name="_Toc146713880"/>
       <w:r>
         <w:rPr>
           <w:color w:val="FF0000"/>
@@ -5922,7 +5990,7 @@
           <w:color w:val="FF0000"/>
         </w:rPr>
       </w:pPr>
-      <w:bookmarkStart w:id="17" w:name="_Toc146651389"/>
+      <w:bookmarkStart w:id="17" w:name="_Toc146713881"/>
       <w:r>
         <w:rPr>
           <w:color w:val="FF0000"/>
@@ -5981,7 +6049,7 @@
           <w:color w:val="FF0000"/>
         </w:rPr>
       </w:pPr>
-      <w:bookmarkStart w:id="18" w:name="_Toc146651390"/>
+      <w:bookmarkStart w:id="18" w:name="_Toc146713882"/>
       <w:r>
         <w:rPr>
           <w:color w:val="FF0000"/>
@@ -6002,7 +6070,7 @@
           <w:color w:val="FF0000"/>
         </w:rPr>
       </w:pPr>
-      <w:bookmarkStart w:id="19" w:name="_Toc146651391"/>
+      <w:bookmarkStart w:id="19" w:name="_Toc146713883"/>
       <w:r>
         <w:rPr>
           <w:color w:val="FF0000"/>
@@ -6065,7 +6133,7 @@
           <w:color w:val="FF0000"/>
         </w:rPr>
       </w:pPr>
-      <w:bookmarkStart w:id="20" w:name="_Toc146651392"/>
+      <w:bookmarkStart w:id="20" w:name="_Toc146713884"/>
       <w:r>
         <w:rPr>
           <w:color w:val="FF0000"/>
@@ -6110,7 +6178,7 @@
           <w:color w:val="FF0000"/>
         </w:rPr>
       </w:pPr>
-      <w:bookmarkStart w:id="21" w:name="_Toc146651393"/>
+      <w:bookmarkStart w:id="21" w:name="_Toc146713885"/>
       <w:r>
         <w:rPr>
           <w:color w:val="FF0000"/>
@@ -6196,7 +6264,7 @@
           <w:color w:val="FF0000"/>
         </w:rPr>
       </w:pPr>
-      <w:bookmarkStart w:id="22" w:name="_Toc146651394"/>
+      <w:bookmarkStart w:id="22" w:name="_Toc146713886"/>
       <w:r>
         <w:rPr>
           <w:color w:val="FF0000"/>
@@ -6464,7 +6532,7 @@
           <w:color w:val="FF0000"/>
         </w:rPr>
       </w:pPr>
-      <w:bookmarkStart w:id="23" w:name="_Toc146651395"/>
+      <w:bookmarkStart w:id="23" w:name="_Toc146713887"/>
       <w:r>
         <w:rPr>
           <w:color w:val="FF0000"/>
@@ -6519,7 +6587,7 @@
           <w:color w:val="FF0000"/>
         </w:rPr>
       </w:pPr>
-      <w:bookmarkStart w:id="24" w:name="_Toc146651396"/>
+      <w:bookmarkStart w:id="24" w:name="_Toc146713888"/>
       <w:r>
         <w:rPr>
           <w:color w:val="FF0000"/>
@@ -6604,7 +6672,7 @@
           <w:color w:val="FF0000"/>
         </w:rPr>
       </w:pPr>
-      <w:bookmarkStart w:id="25" w:name="_Toc146651397"/>
+      <w:bookmarkStart w:id="25" w:name="_Toc146713889"/>
       <w:r>
         <w:rPr>
           <w:color w:val="FF0000"/>
@@ -7346,7 +7414,7 @@
           <w:color w:val="FF0000"/>
         </w:rPr>
       </w:pPr>
-      <w:bookmarkStart w:id="42" w:name="_Toc146651398"/>
+      <w:bookmarkStart w:id="42" w:name="_Toc146713890"/>
       <w:r>
         <w:rPr>
           <w:color w:val="FF0000"/>
@@ -7508,7 +7576,7 @@
           <w:color w:val="FF0000"/>
         </w:rPr>
       </w:pPr>
-      <w:bookmarkStart w:id="43" w:name="_Toc146651399"/>
+      <w:bookmarkStart w:id="43" w:name="_Toc146713891"/>
       <w:r>
         <w:rPr>
           <w:color w:val="FF0000"/>
@@ -7726,7 +7794,7 @@
           <w:color w:val="FF0000"/>
         </w:rPr>
       </w:pPr>
-      <w:bookmarkStart w:id="44" w:name="_Toc146651400"/>
+      <w:bookmarkStart w:id="44" w:name="_Toc146713892"/>
       <w:r>
         <w:rPr>
           <w:color w:val="FF0000"/>
@@ -7804,7 +7872,7 @@
           <w:color w:val="FF0000"/>
         </w:rPr>
       </w:pPr>
-      <w:bookmarkStart w:id="45" w:name="_Toc146651401"/>
+      <w:bookmarkStart w:id="45" w:name="_Toc146713893"/>
       <w:r>
         <w:rPr>
           <w:color w:val="FF0000"/>
@@ -9324,7 +9392,7 @@
           <w:color w:val="FF0000"/>
         </w:rPr>
       </w:pPr>
-      <w:bookmarkStart w:id="52" w:name="_Toc146651402"/>
+      <w:bookmarkStart w:id="52" w:name="_Toc146713894"/>
       <w:r>
         <w:rPr>
           <w:noProof/>
@@ -11311,7 +11379,7 @@
           <w:color w:val="FF0000"/>
         </w:rPr>
       </w:pPr>
-      <w:bookmarkStart w:id="75" w:name="_Toc146651403"/>
+      <w:bookmarkStart w:id="75" w:name="_Toc146713895"/>
       <w:r>
         <w:rPr>
           <w:color w:val="FF0000"/>
@@ -11688,7 +11756,7 @@
           <w:color w:val="FF0000"/>
         </w:rPr>
       </w:pPr>
-      <w:bookmarkStart w:id="86" w:name="_Toc146651404"/>
+      <w:bookmarkStart w:id="86" w:name="_Toc146713896"/>
       <w:r>
         <w:rPr>
           <w:color w:val="FF0000"/>
@@ -11912,7 +11980,7 @@
         <w:pStyle w:val="Nadpis1"/>
         <w:framePr w:wrap="notBeside"/>
       </w:pPr>
-      <w:bookmarkStart w:id="87" w:name="_Toc146651405"/>
+      <w:bookmarkStart w:id="87" w:name="_Toc146713897"/>
       <w:r>
         <w:lastRenderedPageBreak/>
         <w:t>Návrhové parametry</w:t>
@@ -12244,7 +12312,7 @@
         <w:pStyle w:val="Nadpis1"/>
         <w:framePr w:wrap="notBeside"/>
       </w:pPr>
-      <w:bookmarkStart w:id="88" w:name="_Toc146651406"/>
+      <w:bookmarkStart w:id="88" w:name="_Toc146713898"/>
       <w:r>
         <w:lastRenderedPageBreak/>
         <w:t>Praktická část</w:t>
@@ -12429,7 +12497,7 @@
         <w:pStyle w:val="Nadpis-vodZvrZdrojePlohy"/>
         <w:framePr w:wrap="notBeside"/>
       </w:pPr>
-      <w:bookmarkStart w:id="89" w:name="_Toc146651407"/>
+      <w:bookmarkStart w:id="89" w:name="_Toc146713899"/>
       <w:r>
         <w:lastRenderedPageBreak/>
         <w:t>Závěr</w:t>
@@ -12440,20 +12508,18 @@
       <w:r>
         <w:t>V závěru autor zhodnocuje, zdali splnil všechny body zadání, pokud některé nesplnil, či ne zcela splnil, popisuje zde relevantní důvody proč. Těmi není rozhodně, že tématu nerozumí, že to nestihl apod. Naopak může popsat, kam až došel a na základě fyzikálních zákonů např. nebylo možné pokračovat. Nebo že nepoužil PLC automat, jelikož daný problém vyřešil s ohledem na ekonomickou stránku věci výhodněji, při zachování všech požadavků. Vše však musí být řádně zdůvodněno! Je vhodné do závěru též uvést krátký text o tom, jak by bylo možné práci nad rámec zadání dále rozvinout, čímž autor ukáže, že tématu porozuměl a zná potenciální možnosti i nedostatky svého řešení.</w:t>
       </w:r>
-      <w:bookmarkStart w:id="90" w:name="_GoBack"/>
-      <w:bookmarkEnd w:id="90"/>
     </w:p>
     <w:p>
       <w:pPr>
         <w:pStyle w:val="Nadpis-vodZvrZdrojePlohy"/>
         <w:framePr w:wrap="notBeside"/>
       </w:pPr>
-      <w:bookmarkStart w:id="91" w:name="_Toc146651408"/>
+      <w:bookmarkStart w:id="90" w:name="_Toc146713900"/>
       <w:r>
         <w:lastRenderedPageBreak/>
         <w:t>Zdroje</w:t>
       </w:r>
-      <w:bookmarkEnd w:id="91"/>
+      <w:bookmarkEnd w:id="90"/>
       <w:r>
         <w:t xml:space="preserve"> </w:t>
       </w:r>
@@ -12464,7 +12530,7 @@
         <w:spacing w:before="0"/>
         <w:ind w:left="567" w:hanging="567"/>
       </w:pPr>
-      <w:bookmarkStart w:id="92" w:name="_Ref53145984"/>
+      <w:bookmarkStart w:id="91" w:name="_Ref53145984"/>
       <w:r>
         <w:t xml:space="preserve">KÁBRT, Pavel. </w:t>
       </w:r>
@@ -12484,7 +12550,7 @@
       <w:r>
         <w:t>s. ISBN 80-239-9996-6.</w:t>
       </w:r>
-      <w:bookmarkEnd w:id="92"/>
+      <w:bookmarkEnd w:id="91"/>
     </w:p>
     <w:p>
       <w:pPr>
@@ -12842,12 +12908,12 @@
         <w:pStyle w:val="Nadpis-vodZvrZdrojePlohy"/>
         <w:framePr w:wrap="notBeside"/>
       </w:pPr>
-      <w:bookmarkStart w:id="93" w:name="_Toc146651409"/>
+      <w:bookmarkStart w:id="92" w:name="_Toc146713901"/>
       <w:r>
         <w:lastRenderedPageBreak/>
         <w:t>Příloha A</w:t>
       </w:r>
-      <w:bookmarkEnd w:id="93"/>
+      <w:bookmarkEnd w:id="92"/>
     </w:p>
     <w:p>
       <w:r>
@@ -13759,6 +13825,8 @@
         <w:tab/>
         <w:t>}</w:t>
       </w:r>
+      <w:bookmarkStart w:id="93" w:name="_GoBack"/>
+      <w:bookmarkEnd w:id="93"/>
     </w:p>
     <w:p>
       <w:pPr>
@@ -13795,7 +13863,7 @@
         <w:pStyle w:val="Nadpis-vodZvrZdrojePlohy"/>
         <w:framePr w:wrap="notBeside"/>
       </w:pPr>
-      <w:bookmarkStart w:id="94" w:name="_Toc146651410"/>
+      <w:bookmarkStart w:id="94" w:name="_Toc146713902"/>
       <w:r>
         <w:lastRenderedPageBreak/>
         <w:t>Příloha B</w:t>
@@ -13812,7 +13880,7 @@
         <w:pStyle w:val="Nadpis-vodZvrZdrojePlohy"/>
         <w:framePr w:wrap="notBeside"/>
       </w:pPr>
-      <w:bookmarkStart w:id="95" w:name="_Toc146651411"/>
+      <w:bookmarkStart w:id="95" w:name="_Toc146713903"/>
       <w:r>
         <w:lastRenderedPageBreak/>
         <w:t>Příloha C</w:t>
@@ -13829,7 +13897,7 @@
         <w:pStyle w:val="Nadpis-vodZvrZdrojePlohy"/>
         <w:framePr w:wrap="notBeside"/>
       </w:pPr>
-      <w:bookmarkStart w:id="96" w:name="_Toc146651412"/>
+      <w:bookmarkStart w:id="96" w:name="_Toc146713904"/>
       <w:r>
         <w:lastRenderedPageBreak/>
         <w:t>Příloha D</w:t>
@@ -14451,7 +14519,7 @@
                               <w:szCs w:val="22"/>
                               <w:shd w:val="clear" w:color="auto" w:fill="FFFFFF"/>
                             </w:rPr>
-                            <w:t>Příloha C</w:t>
+                            <w:t>Příloha B</w:t>
                           </w:r>
                           <w:r>
                             <w:rPr>
@@ -14542,7 +14610,7 @@
                         <w:szCs w:val="22"/>
                         <w:shd w:val="clear" w:color="auto" w:fill="FFFFFF"/>
                       </w:rPr>
-                      <w:t>Příloha C</w:t>
+                      <w:t>Příloha B</w:t>
                     </w:r>
                     <w:r>
                       <w:rPr>
@@ -15838,7 +15906,7 @@
                               <w:szCs w:val="22"/>
                               <w:shd w:val="clear" w:color="auto" w:fill="FFFFFF"/>
                             </w:rPr>
-                            <w:t>Zdroje</w:t>
+                            <w:t>Závěr</w:t>
                           </w:r>
                           <w:r>
                             <w:rPr>
@@ -15929,7 +15997,7 @@
                         <w:szCs w:val="22"/>
                         <w:shd w:val="clear" w:color="auto" w:fill="FFFFFF"/>
                       </w:rPr>
-                      <w:t>Zdroje</w:t>
+                      <w:t>Závěr</w:t>
                     </w:r>
                     <w:r>
                       <w:rPr>
@@ -16134,7 +16202,7 @@
                               <w:szCs w:val="22"/>
                               <w:shd w:val="clear" w:color="auto" w:fill="FFFFFF"/>
                             </w:rPr>
-                            <w:t>Příloha D</w:t>
+                            <w:t>Příloha A</w:t>
                           </w:r>
                           <w:r>
                             <w:rPr>
@@ -16225,7 +16293,7 @@
                         <w:szCs w:val="22"/>
                         <w:shd w:val="clear" w:color="auto" w:fill="FFFFFF"/>
                       </w:rPr>
-                      <w:t>Příloha D</w:t>
+                      <w:t>Příloha A</w:t>
                     </w:r>
                     <w:r>
                       <w:rPr>
@@ -21128,12 +21196,12 @@
     <w:name w:val="Program"/>
     <w:basedOn w:val="Normlnbezodsazen"/>
     <w:qFormat/>
-    <w:rsid w:val="00035373"/>
+    <w:rsid w:val="004F7107"/>
     <w:pPr>
       <w:spacing w:before="120" w:after="0" w:line="240" w:lineRule="auto"/>
     </w:pPr>
     <w:rPr>
-      <w:rFonts w:ascii="Arial" w:hAnsi="Arial"/>
+      <w:rFonts w:ascii="Monospac821 BT" w:hAnsi="Monospac821 BT"/>
     </w:rPr>
   </w:style>
 </w:styles>
@@ -21240,6 +21308,13 @@
     <w:pitch w:val="variable"/>
     <w:sig w:usb0="E4002EFF" w:usb1="C000247B" w:usb2="00000009" w:usb3="00000000" w:csb0="000001FF" w:csb1="00000000"/>
   </w:font>
+  <w:font w:name="Monospac821 BT">
+    <w:panose1 w:val="020B0609020202020204"/>
+    <w:charset w:val="00"/>
+    <w:family w:val="modern"/>
+    <w:pitch w:val="fixed"/>
+    <w:sig w:usb0="00000087" w:usb1="00000000" w:usb2="00000000" w:usb3="00000000" w:csb0="0000001B" w:csb1="00000000"/>
+  </w:font>
   <w:font w:name="Cambria Math">
     <w:panose1 w:val="02040503050406030204"/>
     <w:charset w:val="EE"/>
@@ -21271,9 +21346,11 @@
     <w:rsid w:val="001B645F"/>
     <w:rsid w:val="003138C2"/>
     <w:rsid w:val="005220CD"/>
+    <w:rsid w:val="007D1935"/>
     <w:rsid w:val="0096155F"/>
     <w:rsid w:val="00A31AE3"/>
     <w:rsid w:val="00B46B12"/>
+    <w:rsid w:val="00E60AE1"/>
   </w:rsids>
   <m:mathPr>
     <m:mathFont m:val="Cambria Math"/>
@@ -22045,7 +22122,7 @@
 </file>
 
 <file path=customXml/itemProps1.xml><?xml version="1.0" encoding="utf-8"?>
-<ds:datastoreItem xmlns:ds="http://schemas.openxmlformats.org/officeDocument/2006/customXml" ds:itemID="{B0452CF0-5DFB-4661-8104-799F33CA649A}">
+<ds:datastoreItem xmlns:ds="http://schemas.openxmlformats.org/officeDocument/2006/customXml" ds:itemID="{9CA364B3-2EC9-4B6B-B461-97677FC9B257}">
   <ds:schemaRefs>
     <ds:schemaRef ds:uri="http://schemas.openxmlformats.org/officeDocument/2006/bibliography"/>
   </ds:schemaRefs>

</xml_diff>

<commit_message>
Verze 2.2 - odebrány listy pro zadání
</commit_message>
<xml_diff>
--- a/dmp_sablona_automatizace.docx
+++ b/dmp_sablona_automatizace.docx
@@ -542,52 +542,15 @@
         <w:lastRenderedPageBreak/>
         <w:br w:type="page"/>
       </w:r>
-      <w:r>
-        <w:rPr>
-          <w:color w:val="ED1C24"/>
-          <w:sz w:val="36"/>
-        </w:rPr>
-        <w:lastRenderedPageBreak/>
-        <w:t>Místo tohoto listu vložte první list zadání</w:t>
-      </w:r>
-      <w:r>
-        <w:rPr>
-          <w:color w:val="ED1C24"/>
-          <w:sz w:val="36"/>
-        </w:rPr>
-        <w:br w:type="page"/>
-      </w:r>
-    </w:p>
-    <w:p>
-      <w:pPr>
-        <w:pStyle w:val="Bezmezer"/>
-        <w:jc w:val="center"/>
-        <w:rPr>
-          <w:sz w:val="36"/>
-          <w:szCs w:val="20"/>
-        </w:rPr>
-      </w:pPr>
-      <w:r>
-        <w:rPr>
-          <w:color w:val="ED1C24"/>
-          <w:sz w:val="36"/>
-        </w:rPr>
-        <w:lastRenderedPageBreak/>
-        <w:t xml:space="preserve">Místo tohoto listu vložte druhý list zadání </w:t>
-      </w:r>
-      <w:r>
-        <w:rPr>
-          <w:sz w:val="36"/>
-        </w:rPr>
-        <w:br w:type="page"/>
-      </w:r>
+      <w:bookmarkStart w:id="3" w:name="_GoBack"/>
+      <w:bookmarkEnd w:id="3"/>
     </w:p>
     <w:p>
       <w:pPr>
         <w:ind w:firstLine="0"/>
       </w:pPr>
-      <w:bookmarkStart w:id="3" w:name="_Toc144925986"/>
-      <w:bookmarkStart w:id="4" w:name="_Toc144927621"/>
+      <w:bookmarkStart w:id="4" w:name="_Toc144925986"/>
+      <w:bookmarkStart w:id="5" w:name="_Toc144927621"/>
       <w:bookmarkEnd w:id="0"/>
       <w:bookmarkEnd w:id="1"/>
       <w:r>
@@ -1137,8 +1100,8 @@
           </mc:Fallback>
         </mc:AlternateContent>
       </w:r>
-      <w:bookmarkEnd w:id="3"/>
       <w:bookmarkEnd w:id="4"/>
+      <w:bookmarkEnd w:id="5"/>
     </w:p>
     <w:p>
       <w:pPr>
@@ -1555,10 +1518,10 @@
           </mc:Fallback>
         </mc:AlternateContent>
       </w:r>
-      <w:bookmarkStart w:id="5" w:name="_Toc414892113"/>
-      <w:bookmarkStart w:id="6" w:name="_Toc50474377"/>
-      <w:bookmarkStart w:id="7" w:name="_Toc52830314"/>
-      <w:bookmarkStart w:id="8" w:name="_Toc144927622"/>
+      <w:bookmarkStart w:id="6" w:name="_Toc414892113"/>
+      <w:bookmarkStart w:id="7" w:name="_Toc50474377"/>
+      <w:bookmarkStart w:id="8" w:name="_Toc52830314"/>
+      <w:bookmarkStart w:id="9" w:name="_Toc144927622"/>
     </w:p>
     <w:p>
       <w:pPr>
@@ -4205,7 +4168,7 @@
         <w:ind w:firstLine="0"/>
         <w:jc w:val="left"/>
       </w:pPr>
-      <w:bookmarkStart w:id="9" w:name="_Toc144929951"/>
+      <w:bookmarkStart w:id="10" w:name="_Toc144929951"/>
       <w:r>
         <w:br w:type="page"/>
       </w:r>
@@ -4973,17 +4936,17 @@
         <w:pStyle w:val="Nadpis1"/>
         <w:framePr w:wrap="notBeside"/>
       </w:pPr>
-      <w:bookmarkStart w:id="10" w:name="_Toc146713874"/>
-      <w:bookmarkEnd w:id="5"/>
+      <w:bookmarkStart w:id="11" w:name="_Toc146713874"/>
       <w:bookmarkEnd w:id="6"/>
       <w:bookmarkEnd w:id="7"/>
       <w:bookmarkEnd w:id="8"/>
       <w:bookmarkEnd w:id="9"/>
+      <w:bookmarkEnd w:id="10"/>
       <w:r>
         <w:lastRenderedPageBreak/>
         <w:t>Úvod</w:t>
       </w:r>
-      <w:bookmarkEnd w:id="10"/>
+      <w:bookmarkEnd w:id="11"/>
     </w:p>
     <w:p>
       <w:pPr>
@@ -5289,7 +5252,7 @@
         <w:pStyle w:val="Nadpis1"/>
         <w:framePr w:wrap="notBeside"/>
       </w:pPr>
-      <w:bookmarkStart w:id="11" w:name="_Toc146713875"/>
+      <w:bookmarkStart w:id="12" w:name="_Toc146713875"/>
       <w:r>
         <w:lastRenderedPageBreak/>
         <w:t>Rešerše</w:t>
@@ -5300,7 +5263,7 @@
       <w:r>
         <w:t>např. Mikrokontrolér)</w:t>
       </w:r>
-      <w:bookmarkEnd w:id="11"/>
+      <w:bookmarkEnd w:id="12"/>
     </w:p>
     <w:p>
       <w:r>
@@ -5519,7 +5482,7 @@
           <w:color w:val="FF0000"/>
         </w:rPr>
       </w:pPr>
-      <w:bookmarkStart w:id="12" w:name="_Toc146713876"/>
+      <w:bookmarkStart w:id="13" w:name="_Toc146713876"/>
       <w:r>
         <w:rPr>
           <w:color w:val="FF0000"/>
@@ -5527,7 +5490,7 @@
         <w:lastRenderedPageBreak/>
         <w:t>Vytváření kapitol</w:t>
       </w:r>
-      <w:bookmarkEnd w:id="12"/>
+      <w:bookmarkEnd w:id="13"/>
     </w:p>
     <w:p>
       <w:r>
@@ -5652,14 +5615,14 @@
           <w:color w:val="FF0000"/>
         </w:rPr>
       </w:pPr>
-      <w:bookmarkStart w:id="13" w:name="_Toc146713877"/>
+      <w:bookmarkStart w:id="14" w:name="_Toc146713877"/>
       <w:r>
         <w:rPr>
           <w:color w:val="FF0000"/>
         </w:rPr>
         <w:t>Příklad podkapitoly</w:t>
       </w:r>
-      <w:bookmarkEnd w:id="13"/>
+      <w:bookmarkEnd w:id="14"/>
     </w:p>
     <w:p>
       <w:r>
@@ -5682,14 +5645,14 @@
           <w:color w:val="FF0000"/>
         </w:rPr>
       </w:pPr>
-      <w:bookmarkStart w:id="14" w:name="_Toc146713878"/>
+      <w:bookmarkStart w:id="15" w:name="_Toc146713878"/>
       <w:r>
         <w:rPr>
           <w:color w:val="FF0000"/>
         </w:rPr>
         <w:t>Příklad podpodkapitoly</w:t>
       </w:r>
-      <w:bookmarkEnd w:id="14"/>
+      <w:bookmarkEnd w:id="15"/>
     </w:p>
     <w:p>
       <w:r>
@@ -5713,7 +5676,7 @@
           <w:color w:val="FF0000"/>
         </w:rPr>
       </w:pPr>
-      <w:bookmarkStart w:id="15" w:name="_Toc146713879"/>
+      <w:bookmarkStart w:id="16" w:name="_Toc146713879"/>
       <w:r>
         <w:rPr>
           <w:color w:val="FF0000"/>
@@ -5721,7 +5684,7 @@
         <w:lastRenderedPageBreak/>
         <w:t>Formátování textu</w:t>
       </w:r>
-      <w:bookmarkEnd w:id="15"/>
+      <w:bookmarkEnd w:id="16"/>
     </w:p>
     <w:p>
       <w:r>
@@ -5855,14 +5818,14 @@
           <w:color w:val="FF0000"/>
         </w:rPr>
       </w:pPr>
-      <w:bookmarkStart w:id="16" w:name="_Toc146713880"/>
+      <w:bookmarkStart w:id="17" w:name="_Toc146713880"/>
       <w:r>
         <w:rPr>
           <w:color w:val="FF0000"/>
         </w:rPr>
         <w:t>Odrážky</w:t>
       </w:r>
-      <w:bookmarkEnd w:id="16"/>
+      <w:bookmarkEnd w:id="17"/>
     </w:p>
     <w:p>
       <w:r>
@@ -5990,14 +5953,14 @@
           <w:color w:val="FF0000"/>
         </w:rPr>
       </w:pPr>
-      <w:bookmarkStart w:id="17" w:name="_Toc146713881"/>
+      <w:bookmarkStart w:id="18" w:name="_Toc146713881"/>
       <w:r>
         <w:rPr>
           <w:color w:val="FF0000"/>
         </w:rPr>
         <w:t>Přímá citace</w:t>
       </w:r>
-      <w:bookmarkEnd w:id="17"/>
+      <w:bookmarkEnd w:id="18"/>
     </w:p>
     <w:p>
       <w:r>
@@ -6049,14 +6012,14 @@
           <w:color w:val="FF0000"/>
         </w:rPr>
       </w:pPr>
-      <w:bookmarkStart w:id="18" w:name="_Toc146713882"/>
+      <w:bookmarkStart w:id="19" w:name="_Toc146713882"/>
       <w:r>
         <w:rPr>
           <w:color w:val="FF0000"/>
         </w:rPr>
         <w:t>Technická typografie</w:t>
       </w:r>
-      <w:bookmarkEnd w:id="18"/>
+      <w:bookmarkEnd w:id="19"/>
     </w:p>
     <w:p>
       <w:r>
@@ -6070,14 +6033,14 @@
           <w:color w:val="FF0000"/>
         </w:rPr>
       </w:pPr>
-      <w:bookmarkStart w:id="19" w:name="_Toc146713883"/>
+      <w:bookmarkStart w:id="20" w:name="_Toc146713883"/>
       <w:r>
         <w:rPr>
           <w:color w:val="FF0000"/>
         </w:rPr>
         <w:t>Veličiny, proměnné, neznámé, funkce</w:t>
       </w:r>
-      <w:bookmarkEnd w:id="19"/>
+      <w:bookmarkEnd w:id="20"/>
       <w:r>
         <w:rPr>
           <w:color w:val="FF0000"/>
@@ -6133,7 +6096,7 @@
           <w:color w:val="FF0000"/>
         </w:rPr>
       </w:pPr>
-      <w:bookmarkStart w:id="20" w:name="_Toc146713884"/>
+      <w:bookmarkStart w:id="21" w:name="_Toc146713884"/>
       <w:r>
         <w:rPr>
           <w:color w:val="FF0000"/>
@@ -6141,7 +6104,7 @@
         <w:lastRenderedPageBreak/>
         <w:t>Operátory, matematické funkce, konstanty, jednotky</w:t>
       </w:r>
-      <w:bookmarkEnd w:id="20"/>
+      <w:bookmarkEnd w:id="21"/>
     </w:p>
     <w:p>
       <w:r>
@@ -6178,14 +6141,14 @@
           <w:color w:val="FF0000"/>
         </w:rPr>
       </w:pPr>
-      <w:bookmarkStart w:id="21" w:name="_Toc146713885"/>
+      <w:bookmarkStart w:id="22" w:name="_Toc146713885"/>
       <w:r>
         <w:rPr>
           <w:color w:val="FF0000"/>
         </w:rPr>
         <w:t>Indexy</w:t>
       </w:r>
-      <w:bookmarkEnd w:id="21"/>
+      <w:bookmarkEnd w:id="22"/>
     </w:p>
     <w:p>
       <w:r>
@@ -6264,14 +6227,14 @@
           <w:color w:val="FF0000"/>
         </w:rPr>
       </w:pPr>
-      <w:bookmarkStart w:id="22" w:name="_Toc146713886"/>
+      <w:bookmarkStart w:id="23" w:name="_Toc146713886"/>
       <w:r>
         <w:rPr>
           <w:color w:val="FF0000"/>
         </w:rPr>
         <w:t>Jednotky</w:t>
       </w:r>
-      <w:bookmarkEnd w:id="22"/>
+      <w:bookmarkEnd w:id="23"/>
     </w:p>
     <w:p>
       <w:r>
@@ -6532,14 +6495,14 @@
           <w:color w:val="FF0000"/>
         </w:rPr>
       </w:pPr>
-      <w:bookmarkStart w:id="23" w:name="_Toc146713887"/>
+      <w:bookmarkStart w:id="24" w:name="_Toc146713887"/>
       <w:r>
         <w:rPr>
           <w:color w:val="FF0000"/>
         </w:rPr>
         <w:t>Čísla</w:t>
       </w:r>
-      <w:bookmarkEnd w:id="23"/>
+      <w:bookmarkEnd w:id="24"/>
     </w:p>
     <w:p>
       <w:r>
@@ -6587,7 +6550,7 @@
           <w:color w:val="FF0000"/>
         </w:rPr>
       </w:pPr>
-      <w:bookmarkStart w:id="24" w:name="_Toc146713888"/>
+      <w:bookmarkStart w:id="25" w:name="_Toc146713888"/>
       <w:r>
         <w:rPr>
           <w:color w:val="FF0000"/>
@@ -6595,7 +6558,7 @@
         <w:lastRenderedPageBreak/>
         <w:t>Matematické operátory a spojovníky</w:t>
       </w:r>
-      <w:bookmarkEnd w:id="24"/>
+      <w:bookmarkEnd w:id="25"/>
       <w:r>
         <w:rPr>
           <w:color w:val="FF0000"/>
@@ -6672,7 +6635,7 @@
           <w:color w:val="FF0000"/>
         </w:rPr>
       </w:pPr>
-      <w:bookmarkStart w:id="25" w:name="_Toc146713889"/>
+      <w:bookmarkStart w:id="26" w:name="_Toc146713889"/>
       <w:r>
         <w:rPr>
           <w:color w:val="FF0000"/>
@@ -6692,7 +6655,7 @@
         </w:rPr>
         <w:t>, tabulky</w:t>
       </w:r>
-      <w:bookmarkEnd w:id="25"/>
+      <w:bookmarkEnd w:id="26"/>
     </w:p>
     <w:p>
       <w:r>
@@ -6744,9 +6707,9 @@
                                 <w:szCs w:val="24"/>
                               </w:rPr>
                             </w:pPr>
-                            <w:bookmarkStart w:id="26" w:name="_Ref145017941"/>
-                            <w:bookmarkStart w:id="27" w:name="_Toc145153207"/>
-                            <w:bookmarkStart w:id="28" w:name="_Toc146651413"/>
+                            <w:bookmarkStart w:id="27" w:name="_Ref145017941"/>
+                            <w:bookmarkStart w:id="28" w:name="_Toc145153207"/>
+                            <w:bookmarkStart w:id="29" w:name="_Toc146651413"/>
                             <w:r>
                               <w:t xml:space="preserve">Obrázek </w:t>
                             </w:r>
@@ -6768,12 +6731,12 @@
                             <w:r>
                               <w:fldChar w:fldCharType="end"/>
                             </w:r>
-                            <w:bookmarkEnd w:id="26"/>
+                            <w:bookmarkEnd w:id="27"/>
                             <w:r>
                               <w:t xml:space="preserve"> – Vložení titulku</w:t>
                             </w:r>
-                            <w:bookmarkEnd w:id="27"/>
                             <w:bookmarkEnd w:id="28"/>
+                            <w:bookmarkEnd w:id="29"/>
                           </w:p>
                         </w:txbxContent>
                       </wps:txbx>
@@ -6808,9 +6771,9 @@
                           <w:szCs w:val="24"/>
                         </w:rPr>
                       </w:pPr>
-                      <w:bookmarkStart w:id="29" w:name="_Ref145017941"/>
-                      <w:bookmarkStart w:id="30" w:name="_Toc145153207"/>
-                      <w:bookmarkStart w:id="31" w:name="_Toc146651413"/>
+                      <w:bookmarkStart w:id="30" w:name="_Ref145017941"/>
+                      <w:bookmarkStart w:id="31" w:name="_Toc145153207"/>
+                      <w:bookmarkStart w:id="32" w:name="_Toc146651413"/>
                       <w:r>
                         <w:t xml:space="preserve">Obrázek </w:t>
                       </w:r>
@@ -6832,12 +6795,12 @@
                       <w:r>
                         <w:fldChar w:fldCharType="end"/>
                       </w:r>
-                      <w:bookmarkEnd w:id="29"/>
+                      <w:bookmarkEnd w:id="30"/>
                       <w:r>
                         <w:t xml:space="preserve"> – Vložení titulku</w:t>
                       </w:r>
-                      <w:bookmarkEnd w:id="30"/>
                       <w:bookmarkEnd w:id="31"/>
+                      <w:bookmarkEnd w:id="32"/>
                     </w:p>
                   </w:txbxContent>
                 </v:textbox>
@@ -7112,11 +7075,11 @@
                                 <w:szCs w:val="24"/>
                               </w:rPr>
                             </w:pPr>
-                            <w:bookmarkStart w:id="32" w:name="_Ref145019066"/>
-                            <w:bookmarkStart w:id="33" w:name="_Toc145153039"/>
-                            <w:bookmarkStart w:id="34" w:name="_Toc145153095"/>
-                            <w:bookmarkStart w:id="35" w:name="_Toc145153208"/>
-                            <w:bookmarkStart w:id="36" w:name="_Toc146651414"/>
+                            <w:bookmarkStart w:id="33" w:name="_Ref145019066"/>
+                            <w:bookmarkStart w:id="34" w:name="_Toc145153039"/>
+                            <w:bookmarkStart w:id="35" w:name="_Toc145153095"/>
+                            <w:bookmarkStart w:id="36" w:name="_Toc145153208"/>
+                            <w:bookmarkStart w:id="37" w:name="_Toc146651414"/>
                             <w:r>
                               <w:t xml:space="preserve">Obrázek </w:t>
                             </w:r>
@@ -7138,14 +7101,14 @@
                             <w:r>
                               <w:fldChar w:fldCharType="end"/>
                             </w:r>
-                            <w:bookmarkEnd w:id="32"/>
+                            <w:bookmarkEnd w:id="33"/>
                             <w:r>
                               <w:t xml:space="preserve"> – Křížový odkaz</w:t>
                             </w:r>
-                            <w:bookmarkEnd w:id="33"/>
                             <w:bookmarkEnd w:id="34"/>
                             <w:bookmarkEnd w:id="35"/>
                             <w:bookmarkEnd w:id="36"/>
+                            <w:bookmarkEnd w:id="37"/>
                           </w:p>
                         </w:txbxContent>
                       </wps:txbx>
@@ -7174,11 +7137,11 @@
                           <w:szCs w:val="24"/>
                         </w:rPr>
                       </w:pPr>
-                      <w:bookmarkStart w:id="37" w:name="_Ref145019066"/>
-                      <w:bookmarkStart w:id="38" w:name="_Toc145153039"/>
-                      <w:bookmarkStart w:id="39" w:name="_Toc145153095"/>
-                      <w:bookmarkStart w:id="40" w:name="_Toc145153208"/>
-                      <w:bookmarkStart w:id="41" w:name="_Toc146651414"/>
+                      <w:bookmarkStart w:id="38" w:name="_Ref145019066"/>
+                      <w:bookmarkStart w:id="39" w:name="_Toc145153039"/>
+                      <w:bookmarkStart w:id="40" w:name="_Toc145153095"/>
+                      <w:bookmarkStart w:id="41" w:name="_Toc145153208"/>
+                      <w:bookmarkStart w:id="42" w:name="_Toc146651414"/>
                       <w:r>
                         <w:t xml:space="preserve">Obrázek </w:t>
                       </w:r>
@@ -7200,14 +7163,14 @@
                       <w:r>
                         <w:fldChar w:fldCharType="end"/>
                       </w:r>
-                      <w:bookmarkEnd w:id="37"/>
+                      <w:bookmarkEnd w:id="38"/>
                       <w:r>
                         <w:t xml:space="preserve"> – Křížový odkaz</w:t>
                       </w:r>
-                      <w:bookmarkEnd w:id="38"/>
                       <w:bookmarkEnd w:id="39"/>
                       <w:bookmarkEnd w:id="40"/>
                       <w:bookmarkEnd w:id="41"/>
+                      <w:bookmarkEnd w:id="42"/>
                     </w:p>
                   </w:txbxContent>
                 </v:textbox>
@@ -7414,7 +7377,7 @@
           <w:color w:val="FF0000"/>
         </w:rPr>
       </w:pPr>
-      <w:bookmarkStart w:id="42" w:name="_Toc146713890"/>
+      <w:bookmarkStart w:id="43" w:name="_Toc146713890"/>
       <w:r>
         <w:rPr>
           <w:color w:val="FF0000"/>
@@ -7433,7 +7396,7 @@
         </w:rPr>
         <w:t>tabulky</w:t>
       </w:r>
-      <w:bookmarkEnd w:id="42"/>
+      <w:bookmarkEnd w:id="43"/>
     </w:p>
     <w:p>
       <w:r>
@@ -7576,14 +7539,14 @@
           <w:color w:val="FF0000"/>
         </w:rPr>
       </w:pPr>
-      <w:bookmarkStart w:id="43" w:name="_Toc146713891"/>
+      <w:bookmarkStart w:id="44" w:name="_Toc146713891"/>
       <w:r>
         <w:rPr>
           <w:color w:val="FF0000"/>
         </w:rPr>
         <w:t>Nezlomitelná mezera</w:t>
       </w:r>
-      <w:bookmarkEnd w:id="43"/>
+      <w:bookmarkEnd w:id="44"/>
     </w:p>
     <w:p>
       <w:r>
@@ -7794,7 +7757,7 @@
           <w:color w:val="FF0000"/>
         </w:rPr>
       </w:pPr>
-      <w:bookmarkStart w:id="44" w:name="_Toc146713892"/>
+      <w:bookmarkStart w:id="45" w:name="_Toc146713892"/>
       <w:r>
         <w:rPr>
           <w:color w:val="FF0000"/>
@@ -7807,7 +7770,7 @@
         </w:rPr>
         <w:t xml:space="preserve"> a tabulek</w:t>
       </w:r>
-      <w:bookmarkEnd w:id="44"/>
+      <w:bookmarkEnd w:id="45"/>
     </w:p>
     <w:p>
       <w:r>
@@ -7872,14 +7835,14 @@
           <w:color w:val="FF0000"/>
         </w:rPr>
       </w:pPr>
-      <w:bookmarkStart w:id="45" w:name="_Toc146713893"/>
+      <w:bookmarkStart w:id="46" w:name="_Toc146713893"/>
       <w:r>
         <w:rPr>
           <w:color w:val="FF0000"/>
         </w:rPr>
         <w:t>Rovnice</w:t>
       </w:r>
-      <w:bookmarkEnd w:id="45"/>
+      <w:bookmarkEnd w:id="46"/>
     </w:p>
     <w:p>
       <w:r>
@@ -8199,7 +8162,7 @@
                 <w:color w:val="00B050"/>
               </w:rPr>
             </w:pPr>
-            <w:bookmarkStart w:id="46" w:name="_Ref145086036"/>
+            <w:bookmarkStart w:id="47" w:name="_Ref145086036"/>
             <w:r>
               <w:rPr>
                 <w:color w:val="00B050"/>
@@ -8280,7 +8243,7 @@
               </w:rPr>
               <w:t>)</w:t>
             </w:r>
-            <w:bookmarkEnd w:id="46"/>
+            <w:bookmarkEnd w:id="47"/>
           </w:p>
         </w:tc>
       </w:tr>
@@ -8429,7 +8392,7 @@
                 <w:color w:val="00B050"/>
               </w:rPr>
             </w:pPr>
-            <w:bookmarkStart w:id="47" w:name="_Ref145086039"/>
+            <w:bookmarkStart w:id="48" w:name="_Ref145086039"/>
             <w:r>
               <w:rPr>
                 <w:color w:val="00B050"/>
@@ -8510,7 +8473,7 @@
               </w:rPr>
               <w:t>)</w:t>
             </w:r>
-            <w:bookmarkEnd w:id="47"/>
+            <w:bookmarkEnd w:id="48"/>
           </w:p>
         </w:tc>
       </w:tr>
@@ -9116,8 +9079,8 @@
                                 <w:szCs w:val="24"/>
                               </w:rPr>
                             </w:pPr>
-                            <w:bookmarkStart w:id="48" w:name="_Ref146007817"/>
-                            <w:bookmarkStart w:id="49" w:name="_Toc146651415"/>
+                            <w:bookmarkStart w:id="49" w:name="_Ref146007817"/>
+                            <w:bookmarkStart w:id="50" w:name="_Toc146651415"/>
                             <w:r>
                               <w:t xml:space="preserve">Obrázek </w:t>
                             </w:r>
@@ -9139,11 +9102,11 @@
                             <w:r>
                               <w:fldChar w:fldCharType="end"/>
                             </w:r>
-                            <w:bookmarkEnd w:id="48"/>
+                            <w:bookmarkEnd w:id="49"/>
                             <w:r>
                               <w:t xml:space="preserve"> – Vytvoření šablony</w:t>
                             </w:r>
-                            <w:bookmarkEnd w:id="49"/>
+                            <w:bookmarkEnd w:id="50"/>
                           </w:p>
                         </w:txbxContent>
                       </wps:txbx>
@@ -9173,8 +9136,8 @@
                           <w:szCs w:val="24"/>
                         </w:rPr>
                       </w:pPr>
-                      <w:bookmarkStart w:id="50" w:name="_Ref146007817"/>
-                      <w:bookmarkStart w:id="51" w:name="_Toc146651415"/>
+                      <w:bookmarkStart w:id="51" w:name="_Ref146007817"/>
+                      <w:bookmarkStart w:id="52" w:name="_Toc146651415"/>
                       <w:r>
                         <w:t xml:space="preserve">Obrázek </w:t>
                       </w:r>
@@ -9196,11 +9159,11 @@
                       <w:r>
                         <w:fldChar w:fldCharType="end"/>
                       </w:r>
-                      <w:bookmarkEnd w:id="50"/>
+                      <w:bookmarkEnd w:id="51"/>
                       <w:r>
                         <w:t xml:space="preserve"> – Vytvoření šablony</w:t>
                       </w:r>
-                      <w:bookmarkEnd w:id="51"/>
+                      <w:bookmarkEnd w:id="52"/>
                     </w:p>
                   </w:txbxContent>
                 </v:textbox>
@@ -9392,7 +9355,7 @@
           <w:color w:val="FF0000"/>
         </w:rPr>
       </w:pPr>
-      <w:bookmarkStart w:id="52" w:name="_Toc146713894"/>
+      <w:bookmarkStart w:id="53" w:name="_Toc146713894"/>
       <w:r>
         <w:rPr>
           <w:noProof/>
@@ -9439,11 +9402,11 @@
                             <w:pPr>
                               <w:pStyle w:val="Titulek"/>
                             </w:pPr>
-                            <w:bookmarkStart w:id="53" w:name="_Ref145086895"/>
-                            <w:bookmarkStart w:id="54" w:name="_Toc145153040"/>
-                            <w:bookmarkStart w:id="55" w:name="_Toc145153096"/>
-                            <w:bookmarkStart w:id="56" w:name="_Toc145153209"/>
-                            <w:bookmarkStart w:id="57" w:name="_Toc146651416"/>
+                            <w:bookmarkStart w:id="54" w:name="_Ref145086895"/>
+                            <w:bookmarkStart w:id="55" w:name="_Toc145153040"/>
+                            <w:bookmarkStart w:id="56" w:name="_Toc145153096"/>
+                            <w:bookmarkStart w:id="57" w:name="_Toc145153209"/>
+                            <w:bookmarkStart w:id="58" w:name="_Toc146651416"/>
                             <w:r>
                               <w:t xml:space="preserve">Obrázek </w:t>
                             </w:r>
@@ -9465,14 +9428,14 @@
                             <w:r>
                               <w:fldChar w:fldCharType="end"/>
                             </w:r>
-                            <w:bookmarkEnd w:id="53"/>
+                            <w:bookmarkEnd w:id="54"/>
                             <w:r>
                               <w:t xml:space="preserve"> – Vložení rovnice</w:t>
                             </w:r>
-                            <w:bookmarkEnd w:id="54"/>
                             <w:bookmarkEnd w:id="55"/>
                             <w:bookmarkEnd w:id="56"/>
                             <w:bookmarkEnd w:id="57"/>
+                            <w:bookmarkEnd w:id="58"/>
                           </w:p>
                         </w:txbxContent>
                       </wps:txbx>
@@ -9497,11 +9460,11 @@
                       <w:pPr>
                         <w:pStyle w:val="Titulek"/>
                       </w:pPr>
-                      <w:bookmarkStart w:id="58" w:name="_Ref145086895"/>
-                      <w:bookmarkStart w:id="59" w:name="_Toc145153040"/>
-                      <w:bookmarkStart w:id="60" w:name="_Toc145153096"/>
-                      <w:bookmarkStart w:id="61" w:name="_Toc145153209"/>
-                      <w:bookmarkStart w:id="62" w:name="_Toc146651416"/>
+                      <w:bookmarkStart w:id="59" w:name="_Ref145086895"/>
+                      <w:bookmarkStart w:id="60" w:name="_Toc145153040"/>
+                      <w:bookmarkStart w:id="61" w:name="_Toc145153096"/>
+                      <w:bookmarkStart w:id="62" w:name="_Toc145153209"/>
+                      <w:bookmarkStart w:id="63" w:name="_Toc146651416"/>
                       <w:r>
                         <w:t xml:space="preserve">Obrázek </w:t>
                       </w:r>
@@ -9523,14 +9486,14 @@
                       <w:r>
                         <w:fldChar w:fldCharType="end"/>
                       </w:r>
-                      <w:bookmarkEnd w:id="58"/>
+                      <w:bookmarkEnd w:id="59"/>
                       <w:r>
                         <w:t xml:space="preserve"> – Vložení rovnice</w:t>
                       </w:r>
-                      <w:bookmarkEnd w:id="59"/>
                       <w:bookmarkEnd w:id="60"/>
                       <w:bookmarkEnd w:id="61"/>
                       <w:bookmarkEnd w:id="62"/>
+                      <w:bookmarkEnd w:id="63"/>
                     </w:p>
                   </w:txbxContent>
                 </v:textbox>
@@ -9546,7 +9509,7 @@
         </w:rPr>
         <w:t>Tabulky</w:t>
       </w:r>
-      <w:bookmarkEnd w:id="52"/>
+      <w:bookmarkEnd w:id="53"/>
     </w:p>
     <w:p>
       <w:r>
@@ -10458,11 +10421,11 @@
                                 <w:szCs w:val="24"/>
                               </w:rPr>
                             </w:pPr>
-                            <w:bookmarkStart w:id="63" w:name="_Ref145100514"/>
-                            <w:bookmarkStart w:id="64" w:name="_Toc145153041"/>
-                            <w:bookmarkStart w:id="65" w:name="_Toc145153097"/>
-                            <w:bookmarkStart w:id="66" w:name="_Toc145153210"/>
-                            <w:bookmarkStart w:id="67" w:name="_Toc146651417"/>
+                            <w:bookmarkStart w:id="64" w:name="_Ref145100514"/>
+                            <w:bookmarkStart w:id="65" w:name="_Toc145153041"/>
+                            <w:bookmarkStart w:id="66" w:name="_Toc145153097"/>
+                            <w:bookmarkStart w:id="67" w:name="_Toc145153210"/>
+                            <w:bookmarkStart w:id="68" w:name="_Toc146651417"/>
                             <w:r>
                               <w:t xml:space="preserve">Obrázek </w:t>
                             </w:r>
@@ -10484,14 +10447,14 @@
                             <w:r>
                               <w:fldChar w:fldCharType="end"/>
                             </w:r>
-                            <w:bookmarkEnd w:id="63"/>
+                            <w:bookmarkEnd w:id="64"/>
                             <w:r>
                               <w:t xml:space="preserve"> – Vložení tabulky</w:t>
                             </w:r>
-                            <w:bookmarkEnd w:id="64"/>
                             <w:bookmarkEnd w:id="65"/>
                             <w:bookmarkEnd w:id="66"/>
                             <w:bookmarkEnd w:id="67"/>
+                            <w:bookmarkEnd w:id="68"/>
                           </w:p>
                         </w:txbxContent>
                       </wps:txbx>
@@ -10526,11 +10489,11 @@
                           <w:szCs w:val="24"/>
                         </w:rPr>
                       </w:pPr>
-                      <w:bookmarkStart w:id="68" w:name="_Ref145100514"/>
-                      <w:bookmarkStart w:id="69" w:name="_Toc145153041"/>
-                      <w:bookmarkStart w:id="70" w:name="_Toc145153097"/>
-                      <w:bookmarkStart w:id="71" w:name="_Toc145153210"/>
-                      <w:bookmarkStart w:id="72" w:name="_Toc146651417"/>
+                      <w:bookmarkStart w:id="69" w:name="_Ref145100514"/>
+                      <w:bookmarkStart w:id="70" w:name="_Toc145153041"/>
+                      <w:bookmarkStart w:id="71" w:name="_Toc145153097"/>
+                      <w:bookmarkStart w:id="72" w:name="_Toc145153210"/>
+                      <w:bookmarkStart w:id="73" w:name="_Toc146651417"/>
                       <w:r>
                         <w:t xml:space="preserve">Obrázek </w:t>
                       </w:r>
@@ -10552,14 +10515,14 @@
                       <w:r>
                         <w:fldChar w:fldCharType="end"/>
                       </w:r>
-                      <w:bookmarkEnd w:id="68"/>
+                      <w:bookmarkEnd w:id="69"/>
                       <w:r>
                         <w:t xml:space="preserve"> – Vložení tabulky</w:t>
                       </w:r>
-                      <w:bookmarkEnd w:id="69"/>
                       <w:bookmarkEnd w:id="70"/>
                       <w:bookmarkEnd w:id="71"/>
                       <w:bookmarkEnd w:id="72"/>
+                      <w:bookmarkEnd w:id="73"/>
                     </w:p>
                   </w:txbxContent>
                 </v:textbox>
@@ -11343,8 +11306,8 @@
       <w:pPr>
         <w:pStyle w:val="Titulek"/>
       </w:pPr>
-      <w:bookmarkStart w:id="73" w:name="_Ref145100588"/>
-      <w:bookmarkStart w:id="74" w:name="_Toc146651419"/>
+      <w:bookmarkStart w:id="74" w:name="_Ref145100588"/>
+      <w:bookmarkStart w:id="75" w:name="_Toc146651419"/>
       <w:r>
         <w:t xml:space="preserve">Tabulka </w:t>
       </w:r>
@@ -11363,14 +11326,14 @@
       <w:r>
         <w:fldChar w:fldCharType="end"/>
       </w:r>
-      <w:bookmarkEnd w:id="73"/>
+      <w:bookmarkEnd w:id="74"/>
       <w:r>
         <w:t xml:space="preserve"> – Výběr řídící jednotky</w:t>
       </w:r>
       <w:r>
         <w:t xml:space="preserve"> [3], [4], [5], [6]</w:t>
       </w:r>
-      <w:bookmarkEnd w:id="74"/>
+      <w:bookmarkEnd w:id="75"/>
     </w:p>
     <w:p>
       <w:pPr>
@@ -11379,7 +11342,7 @@
           <w:color w:val="FF0000"/>
         </w:rPr>
       </w:pPr>
-      <w:bookmarkStart w:id="75" w:name="_Toc146713895"/>
+      <w:bookmarkStart w:id="76" w:name="_Toc146713895"/>
       <w:r>
         <w:rPr>
           <w:color w:val="FF0000"/>
@@ -11399,7 +11362,7 @@
         </w:rPr>
         <w:t>a tabulek</w:t>
       </w:r>
-      <w:bookmarkEnd w:id="75"/>
+      <w:bookmarkEnd w:id="76"/>
     </w:p>
     <w:p>
       <w:r>
@@ -11454,11 +11417,11 @@
                                 <w:szCs w:val="24"/>
                               </w:rPr>
                             </w:pPr>
-                            <w:bookmarkStart w:id="76" w:name="_Ref145101066"/>
-                            <w:bookmarkStart w:id="77" w:name="_Toc145153042"/>
-                            <w:bookmarkStart w:id="78" w:name="_Toc145153098"/>
-                            <w:bookmarkStart w:id="79" w:name="_Toc145153211"/>
-                            <w:bookmarkStart w:id="80" w:name="_Toc146651418"/>
+                            <w:bookmarkStart w:id="77" w:name="_Ref145101066"/>
+                            <w:bookmarkStart w:id="78" w:name="_Toc145153042"/>
+                            <w:bookmarkStart w:id="79" w:name="_Toc145153098"/>
+                            <w:bookmarkStart w:id="80" w:name="_Toc145153211"/>
+                            <w:bookmarkStart w:id="81" w:name="_Toc146651418"/>
                             <w:r>
                               <w:t xml:space="preserve">Obrázek </w:t>
                             </w:r>
@@ -11480,14 +11443,14 @@
                             <w:r>
                               <w:fldChar w:fldCharType="end"/>
                             </w:r>
-                            <w:bookmarkEnd w:id="76"/>
+                            <w:bookmarkEnd w:id="77"/>
                             <w:r>
                               <w:t xml:space="preserve"> – Logo školy [7]</w:t>
                             </w:r>
-                            <w:bookmarkEnd w:id="77"/>
                             <w:bookmarkEnd w:id="78"/>
                             <w:bookmarkEnd w:id="79"/>
                             <w:bookmarkEnd w:id="80"/>
+                            <w:bookmarkEnd w:id="81"/>
                           </w:p>
                         </w:txbxContent>
                       </wps:txbx>
@@ -11517,11 +11480,11 @@
                           <w:szCs w:val="24"/>
                         </w:rPr>
                       </w:pPr>
-                      <w:bookmarkStart w:id="81" w:name="_Ref145101066"/>
-                      <w:bookmarkStart w:id="82" w:name="_Toc145153042"/>
-                      <w:bookmarkStart w:id="83" w:name="_Toc145153098"/>
-                      <w:bookmarkStart w:id="84" w:name="_Toc145153211"/>
-                      <w:bookmarkStart w:id="85" w:name="_Toc146651418"/>
+                      <w:bookmarkStart w:id="82" w:name="_Ref145101066"/>
+                      <w:bookmarkStart w:id="83" w:name="_Toc145153042"/>
+                      <w:bookmarkStart w:id="84" w:name="_Toc145153098"/>
+                      <w:bookmarkStart w:id="85" w:name="_Toc145153211"/>
+                      <w:bookmarkStart w:id="86" w:name="_Toc146651418"/>
                       <w:r>
                         <w:t xml:space="preserve">Obrázek </w:t>
                       </w:r>
@@ -11543,14 +11506,14 @@
                       <w:r>
                         <w:fldChar w:fldCharType="end"/>
                       </w:r>
-                      <w:bookmarkEnd w:id="81"/>
+                      <w:bookmarkEnd w:id="82"/>
                       <w:r>
                         <w:t xml:space="preserve"> – Logo školy [7]</w:t>
                       </w:r>
-                      <w:bookmarkEnd w:id="82"/>
                       <w:bookmarkEnd w:id="83"/>
                       <w:bookmarkEnd w:id="84"/>
                       <w:bookmarkEnd w:id="85"/>
+                      <w:bookmarkEnd w:id="86"/>
                     </w:p>
                   </w:txbxContent>
                 </v:textbox>
@@ -11756,7 +11719,7 @@
           <w:color w:val="FF0000"/>
         </w:rPr>
       </w:pPr>
-      <w:bookmarkStart w:id="86" w:name="_Toc146713896"/>
+      <w:bookmarkStart w:id="87" w:name="_Toc146713896"/>
       <w:r>
         <w:rPr>
           <w:color w:val="FF0000"/>
@@ -11764,7 +11727,7 @@
         <w:lastRenderedPageBreak/>
         <w:t>Desatero před odevzdáním</w:t>
       </w:r>
-      <w:bookmarkEnd w:id="86"/>
+      <w:bookmarkEnd w:id="87"/>
     </w:p>
     <w:p>
       <w:pPr>
@@ -11980,12 +11943,12 @@
         <w:pStyle w:val="Nadpis1"/>
         <w:framePr w:wrap="notBeside"/>
       </w:pPr>
-      <w:bookmarkStart w:id="87" w:name="_Toc146713897"/>
+      <w:bookmarkStart w:id="88" w:name="_Toc146713897"/>
       <w:r>
         <w:lastRenderedPageBreak/>
         <w:t>Návrhové parametry</w:t>
       </w:r>
-      <w:bookmarkEnd w:id="87"/>
+      <w:bookmarkEnd w:id="88"/>
     </w:p>
     <w:p>
       <w:pPr>
@@ -12312,12 +12275,12 @@
         <w:pStyle w:val="Nadpis1"/>
         <w:framePr w:wrap="notBeside"/>
       </w:pPr>
-      <w:bookmarkStart w:id="88" w:name="_Toc146713898"/>
+      <w:bookmarkStart w:id="89" w:name="_Toc146713898"/>
       <w:r>
         <w:lastRenderedPageBreak/>
         <w:t>Praktická část</w:t>
       </w:r>
-      <w:bookmarkEnd w:id="88"/>
+      <w:bookmarkEnd w:id="89"/>
     </w:p>
     <w:p>
       <w:r>
@@ -12497,12 +12460,12 @@
         <w:pStyle w:val="Nadpis-vodZvrZdrojePlohy"/>
         <w:framePr w:wrap="notBeside"/>
       </w:pPr>
-      <w:bookmarkStart w:id="89" w:name="_Toc146713899"/>
+      <w:bookmarkStart w:id="90" w:name="_Toc146713899"/>
       <w:r>
         <w:lastRenderedPageBreak/>
         <w:t>Závěr</w:t>
       </w:r>
-      <w:bookmarkEnd w:id="89"/>
+      <w:bookmarkEnd w:id="90"/>
     </w:p>
     <w:p>
       <w:r>
@@ -12514,12 +12477,12 @@
         <w:pStyle w:val="Nadpis-vodZvrZdrojePlohy"/>
         <w:framePr w:wrap="notBeside"/>
       </w:pPr>
-      <w:bookmarkStart w:id="90" w:name="_Toc146713900"/>
+      <w:bookmarkStart w:id="91" w:name="_Toc146713900"/>
       <w:r>
         <w:lastRenderedPageBreak/>
         <w:t>Zdroje</w:t>
       </w:r>
-      <w:bookmarkEnd w:id="90"/>
+      <w:bookmarkEnd w:id="91"/>
       <w:r>
         <w:t xml:space="preserve"> </w:t>
       </w:r>
@@ -12530,7 +12493,7 @@
         <w:spacing w:before="0"/>
         <w:ind w:left="567" w:hanging="567"/>
       </w:pPr>
-      <w:bookmarkStart w:id="91" w:name="_Ref53145984"/>
+      <w:bookmarkStart w:id="92" w:name="_Ref53145984"/>
       <w:r>
         <w:t xml:space="preserve">KÁBRT, Pavel. </w:t>
       </w:r>
@@ -12550,7 +12513,7 @@
       <w:r>
         <w:t>s. ISBN 80-239-9996-6.</w:t>
       </w:r>
-      <w:bookmarkEnd w:id="91"/>
+      <w:bookmarkEnd w:id="92"/>
     </w:p>
     <w:p>
       <w:pPr>
@@ -12908,12 +12871,12 @@
         <w:pStyle w:val="Nadpis-vodZvrZdrojePlohy"/>
         <w:framePr w:wrap="notBeside"/>
       </w:pPr>
-      <w:bookmarkStart w:id="92" w:name="_Toc146713901"/>
+      <w:bookmarkStart w:id="93" w:name="_Toc146713901"/>
       <w:r>
         <w:lastRenderedPageBreak/>
         <w:t>Příloha A</w:t>
       </w:r>
-      <w:bookmarkEnd w:id="92"/>
+      <w:bookmarkEnd w:id="93"/>
     </w:p>
     <w:p>
       <w:r>
@@ -13825,8 +13788,6 @@
         <w:tab/>
         <w:t>}</w:t>
       </w:r>
-      <w:bookmarkStart w:id="93" w:name="_GoBack"/>
-      <w:bookmarkEnd w:id="93"/>
     </w:p>
     <w:p>
       <w:pPr>
@@ -14519,7 +14480,7 @@
                               <w:szCs w:val="22"/>
                               <w:shd w:val="clear" w:color="auto" w:fill="FFFFFF"/>
                             </w:rPr>
-                            <w:t>Příloha B</w:t>
+                            <w:t>Příloha D</w:t>
                           </w:r>
                           <w:r>
                             <w:rPr>
@@ -14610,7 +14571,7 @@
                         <w:szCs w:val="22"/>
                         <w:shd w:val="clear" w:color="auto" w:fill="FFFFFF"/>
                       </w:rPr>
-                      <w:t>Příloha B</w:t>
+                      <w:t>Příloha D</w:t>
                     </w:r>
                     <w:r>
                       <w:rPr>
@@ -14830,7 +14791,7 @@
                               <w:sz w:val="22"/>
                               <w:shd w:val="clear" w:color="auto" w:fill="FFFFFF"/>
                             </w:rPr>
-                            <w:t>5</w:t>
+                            <w:t>2</w:t>
                           </w:r>
                           <w:r>
                             <w:rPr>
@@ -14879,7 +14840,7 @@
                               <w:sz w:val="22"/>
                               <w:shd w:val="clear" w:color="auto" w:fill="FFFFFF"/>
                             </w:rPr>
-                            <w:t>Obrázky, grafy, rovnice, tabulky</w:t>
+                            <w:t>Rešerše (např. Mikrokontrolér)</w:t>
                           </w:r>
                           <w:r>
                             <w:rPr>
@@ -14958,7 +14919,7 @@
                         <w:sz w:val="22"/>
                         <w:shd w:val="clear" w:color="auto" w:fill="FFFFFF"/>
                       </w:rPr>
-                      <w:t>5</w:t>
+                      <w:t>2</w:t>
                     </w:r>
                     <w:r>
                       <w:rPr>
@@ -15007,7 +14968,7 @@
                         <w:sz w:val="22"/>
                         <w:shd w:val="clear" w:color="auto" w:fill="FFFFFF"/>
                       </w:rPr>
-                      <w:t>Obrázky, grafy, rovnice, tabulky</w:t>
+                      <w:t>Rešerše (např. Mikrokontrolér)</w:t>
                     </w:r>
                     <w:r>
                       <w:rPr>
@@ -16202,7 +16163,7 @@
                               <w:szCs w:val="22"/>
                               <w:shd w:val="clear" w:color="auto" w:fill="FFFFFF"/>
                             </w:rPr>
-                            <w:t>Příloha A</w:t>
+                            <w:t>Příloha C</w:t>
                           </w:r>
                           <w:r>
                             <w:rPr>
@@ -16293,7 +16254,7 @@
                         <w:szCs w:val="22"/>
                         <w:shd w:val="clear" w:color="auto" w:fill="FFFFFF"/>
                       </w:rPr>
-                      <w:t>Příloha A</w:t>
+                      <w:t>Příloha C</w:t>
                     </w:r>
                     <w:r>
                       <w:rPr>
@@ -21350,6 +21311,7 @@
     <w:rsid w:val="0096155F"/>
     <w:rsid w:val="00A31AE3"/>
     <w:rsid w:val="00B46B12"/>
+    <w:rsid w:val="00E33FBE"/>
     <w:rsid w:val="00E60AE1"/>
   </w:rsids>
   <m:mathPr>
@@ -22122,7 +22084,7 @@
 </file>
 
 <file path=customXml/itemProps1.xml><?xml version="1.0" encoding="utf-8"?>
-<ds:datastoreItem xmlns:ds="http://schemas.openxmlformats.org/officeDocument/2006/customXml" ds:itemID="{9CA364B3-2EC9-4B6B-B461-97677FC9B257}">
+<ds:datastoreItem xmlns:ds="http://schemas.openxmlformats.org/officeDocument/2006/customXml" ds:itemID="{34F3B629-8303-4A12-9108-3E506D3965AE}">
   <ds:schemaRefs>
     <ds:schemaRef ds:uri="http://schemas.openxmlformats.org/officeDocument/2006/bibliography"/>
   </ds:schemaRefs>

</xml_diff>

<commit_message>
Verze 2.2 - úprava titulní strany
</commit_message>
<xml_diff>
--- a/dmp_sablona_automatizace.docx
+++ b/dmp_sablona_automatizace.docx
@@ -17,7 +17,7 @@
       </w:tblGrid>
       <w:tr>
         <w:trPr>
-          <w:trHeight w:val="170"/>
+          <w:trHeight w:val="283"/>
         </w:trPr>
         <w:tc>
           <w:tcPr>
@@ -84,7 +84,7 @@
       </w:tr>
       <w:tr>
         <w:trPr>
-          <w:trHeight w:val="4418"/>
+          <w:trHeight w:val="3515"/>
         </w:trPr>
         <w:tc>
           <w:tcPr>
@@ -219,11 +219,12 @@
       </w:tr>
       <w:tr>
         <w:trPr>
-          <w:trHeight w:val="496"/>
+          <w:trHeight w:val="2551"/>
         </w:trPr>
         <w:tc>
           <w:tcPr>
             <w:tcW w:w="8561" w:type="dxa"/>
+            <w:vAlign w:val="bottom"/>
           </w:tcPr>
           <w:p>
             <w:pPr>
@@ -235,6 +236,7 @@
             <w:r>
               <w:rPr>
                 <w:rFonts w:eastAsiaTheme="majorEastAsia"/>
+                <w:sz w:val="56"/>
               </w:rPr>
               <w:t>Název práce</w:t>
             </w:r>
@@ -243,7 +245,7 @@
       </w:tr>
       <w:tr>
         <w:trPr>
-          <w:trHeight w:val="702"/>
+          <w:trHeight w:val="567"/>
         </w:trPr>
         <w:tc>
           <w:tcPr>
@@ -257,7 +259,6 @@
               <w:rPr>
                 <w:rFonts w:asciiTheme="majorHAnsi" w:eastAsiaTheme="majorEastAsia" w:hAnsiTheme="majorHAnsi" w:cstheme="majorBidi"/>
                 <w:color w:val="FF0000"/>
-                <w:sz w:val="72"/>
                 <w:szCs w:val="88"/>
               </w:rPr>
             </w:pPr>
@@ -287,7 +288,7 @@
             </w:pPr>
             <w:r>
               <w:rPr>
-                <w:sz w:val="36"/>
+                <w:sz w:val="32"/>
               </w:rPr>
               <w:t>David Laušman</w:t>
             </w:r>
@@ -296,7 +297,7 @@
       </w:tr>
       <w:tr>
         <w:trPr>
-          <w:trHeight w:val="3691"/>
+          <w:trHeight w:val="3515"/>
         </w:trPr>
         <w:tc>
           <w:tcPr>
@@ -318,6 +319,8 @@
                 <w:sz w:val="28"/>
               </w:rPr>
             </w:pPr>
+            <w:bookmarkStart w:id="3" w:name="_GoBack"/>
+            <w:bookmarkEnd w:id="3"/>
           </w:p>
         </w:tc>
       </w:tr>
@@ -542,8 +545,6 @@
         <w:lastRenderedPageBreak/>
         <w:br w:type="page"/>
       </w:r>
-      <w:bookmarkStart w:id="3" w:name="_GoBack"/>
-      <w:bookmarkEnd w:id="3"/>
     </w:p>
     <w:p>
       <w:pPr>
@@ -5232,17 +5233,8 @@
           <w:i/>
           <w:color w:val="ED1C24"/>
         </w:rPr>
-        <w:t xml:space="preserve">Nadpis – </w:t>
-      </w:r>
-      <w:proofErr w:type="spellStart"/>
-      <w:r>
-        <w:rPr>
-          <w:i/>
-          <w:color w:val="ED1C24"/>
-        </w:rPr>
-        <w:t>Úvod_Závěr_Zdroje_Přílohy</w:t>
-      </w:r>
-      <w:proofErr w:type="spellEnd"/>
+        <w:t>Nadpis – Úvod_Závěr_Zdroje_Přílohy</w:t>
+      </w:r>
       <w:r>
         <w:t>.</w:t>
       </w:r>
@@ -6123,15 +6115,7 @@
         <w:t xml:space="preserve"> </w:t>
       </w:r>
       <w:r>
-        <w:t xml:space="preserve">písmem – d, grad, sin, cos, tg, cotg, </w:t>
-      </w:r>
-      <w:proofErr w:type="spellStart"/>
-      <w:r>
-        <w:t>artg</w:t>
-      </w:r>
-      <w:proofErr w:type="spellEnd"/>
-      <w:r>
-        <w:t>, R, e, π…</w:t>
+        <w:t>písmem – d, grad, sin, cos, tg, cotg, artg, R, e, π…</w:t>
       </w:r>
     </w:p>
     <w:p>
@@ -12996,41 +12980,39 @@
           <w:color w:val="00B050"/>
         </w:rPr>
       </w:pPr>
-      <w:proofErr w:type="spellStart"/>
       <w:r>
         <w:rPr>
           <w:color w:val="00B050"/>
         </w:rPr>
-        <w:t>int</w:t>
-      </w:r>
-      <w:proofErr w:type="spellEnd"/>
-      <w:r>
+        <w:t>int main() {</w:t>
+      </w:r>
+    </w:p>
+    <w:p>
+      <w:pPr>
+        <w:pStyle w:val="Program"/>
         <w:rPr>
           <w:color w:val="00B050"/>
         </w:rPr>
-        <w:t xml:space="preserve"> </w:t>
-      </w:r>
-      <w:proofErr w:type="spellStart"/>
-      <w:proofErr w:type="gramStart"/>
+      </w:pPr>
       <w:r>
         <w:rPr>
           <w:color w:val="00B050"/>
         </w:rPr>
-        <w:t>main</w:t>
-      </w:r>
-      <w:proofErr w:type="spellEnd"/>
-      <w:r>
+        <w:t xml:space="preserve">    srand(time(0));</w:t>
+      </w:r>
+    </w:p>
+    <w:p>
+      <w:pPr>
+        <w:pStyle w:val="Program"/>
         <w:rPr>
           <w:color w:val="00B050"/>
         </w:rPr>
-        <w:t>(</w:t>
-      </w:r>
-      <w:proofErr w:type="gramEnd"/>
+      </w:pPr>
       <w:r>
         <w:rPr>
           <w:color w:val="00B050"/>
         </w:rPr>
-        <w:t>) {</w:t>
+        <w:t xml:space="preserve">    int number = generate_random();</w:t>
       </w:r>
     </w:p>
     <w:p>
@@ -13044,219 +13026,35 @@
         <w:rPr>
           <w:color w:val="00B050"/>
         </w:rPr>
-        <w:t xml:space="preserve">    srand(</w:t>
-      </w:r>
-      <w:proofErr w:type="spellStart"/>
-      <w:proofErr w:type="gramStart"/>
-      <w:r>
+        <w:t xml:space="preserve">    int user_number = 0;</w:t>
+      </w:r>
+    </w:p>
+    <w:p>
+      <w:pPr>
+        <w:pStyle w:val="Program"/>
         <w:rPr>
           <w:color w:val="00B050"/>
         </w:rPr>
-        <w:t>time</w:t>
-      </w:r>
-      <w:proofErr w:type="spellEnd"/>
+      </w:pPr>
       <w:r>
         <w:rPr>
           <w:color w:val="00B050"/>
         </w:rPr>
-        <w:t>(</w:t>
-      </w:r>
-      <w:proofErr w:type="gramEnd"/>
-      <w:r>
+        <w:t xml:space="preserve">    int count = 0;</w:t>
+      </w:r>
+    </w:p>
+    <w:p>
+      <w:pPr>
+        <w:pStyle w:val="Program"/>
         <w:rPr>
           <w:color w:val="00B050"/>
         </w:rPr>
-        <w:t>0));</w:t>
-      </w:r>
-    </w:p>
-    <w:p>
-      <w:pPr>
-        <w:pStyle w:val="Program"/>
+      </w:pPr>
+      <w:r>
         <w:rPr>
           <w:color w:val="00B050"/>
         </w:rPr>
-      </w:pPr>
-      <w:r>
-        <w:rPr>
-          <w:color w:val="00B050"/>
-        </w:rPr>
-        <w:t xml:space="preserve">    </w:t>
-      </w:r>
-      <w:proofErr w:type="spellStart"/>
-      <w:r>
-        <w:rPr>
-          <w:color w:val="00B050"/>
-        </w:rPr>
-        <w:t>int</w:t>
-      </w:r>
-      <w:proofErr w:type="spellEnd"/>
-      <w:r>
-        <w:rPr>
-          <w:color w:val="00B050"/>
-        </w:rPr>
-        <w:t xml:space="preserve"> </w:t>
-      </w:r>
-      <w:proofErr w:type="spellStart"/>
-      <w:r>
-        <w:rPr>
-          <w:color w:val="00B050"/>
-        </w:rPr>
-        <w:t>number</w:t>
-      </w:r>
-      <w:proofErr w:type="spellEnd"/>
-      <w:r>
-        <w:rPr>
-          <w:color w:val="00B050"/>
-        </w:rPr>
-        <w:t xml:space="preserve"> = </w:t>
-      </w:r>
-      <w:proofErr w:type="spellStart"/>
-      <w:r>
-        <w:rPr>
-          <w:color w:val="00B050"/>
-        </w:rPr>
-        <w:t>generate_</w:t>
-      </w:r>
-      <w:proofErr w:type="gramStart"/>
-      <w:r>
-        <w:rPr>
-          <w:color w:val="00B050"/>
-        </w:rPr>
-        <w:t>random</w:t>
-      </w:r>
-      <w:proofErr w:type="spellEnd"/>
-      <w:r>
-        <w:rPr>
-          <w:color w:val="00B050"/>
-        </w:rPr>
-        <w:t>(</w:t>
-      </w:r>
-      <w:proofErr w:type="gramEnd"/>
-      <w:r>
-        <w:rPr>
-          <w:color w:val="00B050"/>
-        </w:rPr>
-        <w:t>);</w:t>
-      </w:r>
-    </w:p>
-    <w:p>
-      <w:pPr>
-        <w:pStyle w:val="Program"/>
-        <w:rPr>
-          <w:color w:val="00B050"/>
-        </w:rPr>
-      </w:pPr>
-      <w:r>
-        <w:rPr>
-          <w:color w:val="00B050"/>
-        </w:rPr>
-        <w:t xml:space="preserve">    </w:t>
-      </w:r>
-      <w:proofErr w:type="spellStart"/>
-      <w:r>
-        <w:rPr>
-          <w:color w:val="00B050"/>
-        </w:rPr>
-        <w:t>int</w:t>
-      </w:r>
-      <w:proofErr w:type="spellEnd"/>
-      <w:r>
-        <w:rPr>
-          <w:color w:val="00B050"/>
-        </w:rPr>
-        <w:t xml:space="preserve"> </w:t>
-      </w:r>
-      <w:proofErr w:type="spellStart"/>
-      <w:r>
-        <w:rPr>
-          <w:color w:val="00B050"/>
-        </w:rPr>
-        <w:t>user_number</w:t>
-      </w:r>
-      <w:proofErr w:type="spellEnd"/>
-      <w:r>
-        <w:rPr>
-          <w:color w:val="00B050"/>
-        </w:rPr>
-        <w:t xml:space="preserve"> = 0;</w:t>
-      </w:r>
-    </w:p>
-    <w:p>
-      <w:pPr>
-        <w:pStyle w:val="Program"/>
-        <w:rPr>
-          <w:color w:val="00B050"/>
-        </w:rPr>
-      </w:pPr>
-      <w:r>
-        <w:rPr>
-          <w:color w:val="00B050"/>
-        </w:rPr>
-        <w:t xml:space="preserve">    </w:t>
-      </w:r>
-      <w:proofErr w:type="spellStart"/>
-      <w:r>
-        <w:rPr>
-          <w:color w:val="00B050"/>
-        </w:rPr>
-        <w:t>int</w:t>
-      </w:r>
-      <w:proofErr w:type="spellEnd"/>
-      <w:r>
-        <w:rPr>
-          <w:color w:val="00B050"/>
-        </w:rPr>
-        <w:t xml:space="preserve"> </w:t>
-      </w:r>
-      <w:proofErr w:type="spellStart"/>
-      <w:r>
-        <w:rPr>
-          <w:color w:val="00B050"/>
-        </w:rPr>
-        <w:t>count</w:t>
-      </w:r>
-      <w:proofErr w:type="spellEnd"/>
-      <w:r>
-        <w:rPr>
-          <w:color w:val="00B050"/>
-        </w:rPr>
-        <w:t xml:space="preserve"> = 0;</w:t>
-      </w:r>
-    </w:p>
-    <w:p>
-      <w:pPr>
-        <w:pStyle w:val="Program"/>
-        <w:rPr>
-          <w:color w:val="00B050"/>
-        </w:rPr>
-      </w:pPr>
-      <w:r>
-        <w:rPr>
-          <w:color w:val="00B050"/>
-        </w:rPr>
-        <w:t xml:space="preserve">    </w:t>
-      </w:r>
-      <w:proofErr w:type="spellStart"/>
-      <w:proofErr w:type="gramStart"/>
-      <w:r>
-        <w:rPr>
-          <w:color w:val="00B050"/>
-        </w:rPr>
-        <w:t>printf</w:t>
-      </w:r>
-      <w:proofErr w:type="spellEnd"/>
-      <w:r>
-        <w:rPr>
-          <w:color w:val="00B050"/>
-        </w:rPr>
-        <w:t>(</w:t>
-      </w:r>
-      <w:proofErr w:type="gramEnd"/>
-      <w:r>
-        <w:rPr>
-          <w:color w:val="00B050"/>
-        </w:rPr>
-        <w:t>"Zadejte číslo: ");</w:t>
+        <w:t xml:space="preserve">    printf("Zadejte číslo: ");</w:t>
       </w:r>
     </w:p>
     <w:p>
@@ -13286,180 +13084,52 @@
           <w:color w:val="00B050"/>
         </w:rPr>
         <w:tab/>
-        <w:t xml:space="preserve">    </w:t>
-      </w:r>
-      <w:proofErr w:type="spellStart"/>
-      <w:proofErr w:type="gramStart"/>
-      <w:r>
+        <w:t xml:space="preserve">    scanf("%d", &amp;user_number);</w:t>
+      </w:r>
+    </w:p>
+    <w:p>
+      <w:pPr>
+        <w:pStyle w:val="Program"/>
         <w:rPr>
           <w:color w:val="00B050"/>
         </w:rPr>
-        <w:t>scanf</w:t>
-      </w:r>
-      <w:proofErr w:type="spellEnd"/>
+      </w:pPr>
       <w:r>
         <w:rPr>
           <w:color w:val="00B050"/>
         </w:rPr>
-        <w:t>(</w:t>
-      </w:r>
-      <w:proofErr w:type="gramEnd"/>
-      <w:r>
+        <w:tab/>
+        <w:t xml:space="preserve">    count++;</w:t>
+      </w:r>
+    </w:p>
+    <w:p>
+      <w:pPr>
+        <w:pStyle w:val="Program"/>
         <w:rPr>
           <w:color w:val="00B050"/>
         </w:rPr>
-        <w:t>"%d", &amp;</w:t>
-      </w:r>
-      <w:proofErr w:type="spellStart"/>
+      </w:pPr>
       <w:r>
         <w:rPr>
           <w:color w:val="00B050"/>
         </w:rPr>
-        <w:t>user_number</w:t>
-      </w:r>
-      <w:proofErr w:type="spellEnd"/>
-      <w:r>
+        <w:tab/>
+        <w:t xml:space="preserve">    if (user_number &gt; number) {</w:t>
+      </w:r>
+    </w:p>
+    <w:p>
+      <w:pPr>
+        <w:pStyle w:val="Program"/>
         <w:rPr>
           <w:color w:val="00B050"/>
         </w:rPr>
-        <w:t>);</w:t>
-      </w:r>
-    </w:p>
-    <w:p>
-      <w:pPr>
-        <w:pStyle w:val="Program"/>
+      </w:pPr>
+      <w:r>
         <w:rPr>
           <w:color w:val="00B050"/>
         </w:rPr>
-      </w:pPr>
-      <w:r>
-        <w:rPr>
-          <w:color w:val="00B050"/>
-        </w:rPr>
         <w:tab/>
-        <w:t xml:space="preserve">    </w:t>
-      </w:r>
-      <w:proofErr w:type="spellStart"/>
-      <w:r>
-        <w:rPr>
-          <w:color w:val="00B050"/>
-        </w:rPr>
-        <w:t>count</w:t>
-      </w:r>
-      <w:proofErr w:type="spellEnd"/>
-      <w:r>
-        <w:rPr>
-          <w:color w:val="00B050"/>
-        </w:rPr>
-        <w:t>++;</w:t>
-      </w:r>
-    </w:p>
-    <w:p>
-      <w:pPr>
-        <w:pStyle w:val="Program"/>
-        <w:rPr>
-          <w:color w:val="00B050"/>
-        </w:rPr>
-      </w:pPr>
-      <w:r>
-        <w:rPr>
-          <w:color w:val="00B050"/>
-        </w:rPr>
-        <w:tab/>
-        <w:t xml:space="preserve">    </w:t>
-      </w:r>
-      <w:proofErr w:type="spellStart"/>
-      <w:r>
-        <w:rPr>
-          <w:color w:val="00B050"/>
-        </w:rPr>
-        <w:t>if</w:t>
-      </w:r>
-      <w:proofErr w:type="spellEnd"/>
-      <w:r>
-        <w:rPr>
-          <w:color w:val="00B050"/>
-        </w:rPr>
-        <w:t xml:space="preserve"> (</w:t>
-      </w:r>
-      <w:proofErr w:type="spellStart"/>
-      <w:r>
-        <w:rPr>
-          <w:color w:val="00B050"/>
-        </w:rPr>
-        <w:t>user_</w:t>
-      </w:r>
-      <w:proofErr w:type="gramStart"/>
-      <w:r>
-        <w:rPr>
-          <w:color w:val="00B050"/>
-        </w:rPr>
-        <w:t>number</w:t>
-      </w:r>
-      <w:proofErr w:type="spellEnd"/>
-      <w:r>
-        <w:rPr>
-          <w:color w:val="00B050"/>
-        </w:rPr>
-        <w:t xml:space="preserve"> &gt;</w:t>
-      </w:r>
-      <w:proofErr w:type="gramEnd"/>
-      <w:r>
-        <w:rPr>
-          <w:color w:val="00B050"/>
-        </w:rPr>
-        <w:t xml:space="preserve"> </w:t>
-      </w:r>
-      <w:proofErr w:type="spellStart"/>
-      <w:r>
-        <w:rPr>
-          <w:color w:val="00B050"/>
-        </w:rPr>
-        <w:t>number</w:t>
-      </w:r>
-      <w:proofErr w:type="spellEnd"/>
-      <w:r>
-        <w:rPr>
-          <w:color w:val="00B050"/>
-        </w:rPr>
-        <w:t>) {</w:t>
-      </w:r>
-    </w:p>
-    <w:p>
-      <w:pPr>
-        <w:pStyle w:val="Program"/>
-        <w:rPr>
-          <w:color w:val="00B050"/>
-        </w:rPr>
-      </w:pPr>
-      <w:r>
-        <w:rPr>
-          <w:color w:val="00B050"/>
-        </w:rPr>
-        <w:tab/>
-        <w:t xml:space="preserve">        </w:t>
-      </w:r>
-      <w:proofErr w:type="spellStart"/>
-      <w:proofErr w:type="gramStart"/>
-      <w:r>
-        <w:rPr>
-          <w:color w:val="00B050"/>
-        </w:rPr>
-        <w:t>printf</w:t>
-      </w:r>
-      <w:proofErr w:type="spellEnd"/>
-      <w:r>
-        <w:rPr>
-          <w:color w:val="00B050"/>
-        </w:rPr>
-        <w:t>(</w:t>
-      </w:r>
-      <w:proofErr w:type="gramEnd"/>
-      <w:r>
-        <w:rPr>
-          <w:color w:val="00B050"/>
-        </w:rPr>
-        <w:t>"Zadejte menší číslo: ");</w:t>
+        <w:t xml:space="preserve">        printf("Zadejte menší číslo: ");</w:t>
       </w:r>
     </w:p>
     <w:p>
@@ -13489,108 +13159,22 @@
           <w:color w:val="00B050"/>
         </w:rPr>
         <w:tab/>
-        <w:t xml:space="preserve">    </w:t>
-      </w:r>
-      <w:proofErr w:type="spellStart"/>
-      <w:r>
+        <w:t xml:space="preserve">    else if (user_number &lt; number) {</w:t>
+      </w:r>
+    </w:p>
+    <w:p>
+      <w:pPr>
+        <w:pStyle w:val="Program"/>
         <w:rPr>
           <w:color w:val="00B050"/>
         </w:rPr>
-        <w:t>else</w:t>
-      </w:r>
-      <w:proofErr w:type="spellEnd"/>
+      </w:pPr>
       <w:r>
         <w:rPr>
           <w:color w:val="00B050"/>
         </w:rPr>
-        <w:t xml:space="preserve"> </w:t>
-      </w:r>
-      <w:proofErr w:type="spellStart"/>
-      <w:r>
-        <w:rPr>
-          <w:color w:val="00B050"/>
-        </w:rPr>
-        <w:t>if</w:t>
-      </w:r>
-      <w:proofErr w:type="spellEnd"/>
-      <w:r>
-        <w:rPr>
-          <w:color w:val="00B050"/>
-        </w:rPr>
-        <w:t xml:space="preserve"> (</w:t>
-      </w:r>
-      <w:proofErr w:type="spellStart"/>
-      <w:r>
-        <w:rPr>
-          <w:color w:val="00B050"/>
-        </w:rPr>
-        <w:t>user_number</w:t>
-      </w:r>
-      <w:proofErr w:type="spellEnd"/>
-      <w:r>
-        <w:rPr>
-          <w:color w:val="00B050"/>
-        </w:rPr>
-        <w:t xml:space="preserve"> </w:t>
-      </w:r>
-      <w:proofErr w:type="gramStart"/>
-      <w:r>
-        <w:rPr>
-          <w:color w:val="00B050"/>
-        </w:rPr>
-        <w:t xml:space="preserve">&lt; </w:t>
-      </w:r>
-      <w:proofErr w:type="spellStart"/>
-      <w:r>
-        <w:rPr>
-          <w:color w:val="00B050"/>
-        </w:rPr>
-        <w:t>number</w:t>
-      </w:r>
-      <w:proofErr w:type="spellEnd"/>
-      <w:proofErr w:type="gramEnd"/>
-      <w:r>
-        <w:rPr>
-          <w:color w:val="00B050"/>
-        </w:rPr>
-        <w:t>) {</w:t>
-      </w:r>
-    </w:p>
-    <w:p>
-      <w:pPr>
-        <w:pStyle w:val="Program"/>
-        <w:rPr>
-          <w:color w:val="00B050"/>
-        </w:rPr>
-      </w:pPr>
-      <w:r>
-        <w:rPr>
-          <w:color w:val="00B050"/>
-        </w:rPr>
         <w:tab/>
-        <w:t xml:space="preserve">        </w:t>
-      </w:r>
-      <w:proofErr w:type="spellStart"/>
-      <w:proofErr w:type="gramStart"/>
-      <w:r>
-        <w:rPr>
-          <w:color w:val="00B050"/>
-        </w:rPr>
-        <w:t>printf</w:t>
-      </w:r>
-      <w:proofErr w:type="spellEnd"/>
-      <w:r>
-        <w:rPr>
-          <w:color w:val="00B050"/>
-        </w:rPr>
-        <w:t>(</w:t>
-      </w:r>
-      <w:proofErr w:type="gramEnd"/>
-      <w:r>
-        <w:rPr>
-          <w:color w:val="00B050"/>
-        </w:rPr>
-        <w:t>"Zadejte větší číslo: ");</w:t>
+        <w:t xml:space="preserve">        printf("Zadejte větší číslo: ");</w:t>
       </w:r>
     </w:p>
     <w:p>
@@ -13620,21 +13204,22 @@
           <w:color w:val="00B050"/>
         </w:rPr>
         <w:tab/>
-        <w:t xml:space="preserve">    </w:t>
-      </w:r>
-      <w:proofErr w:type="spellStart"/>
-      <w:r>
+        <w:t xml:space="preserve">    else {</w:t>
+      </w:r>
+    </w:p>
+    <w:p>
+      <w:pPr>
+        <w:pStyle w:val="Program"/>
         <w:rPr>
           <w:color w:val="00B050"/>
         </w:rPr>
-        <w:t>else</w:t>
-      </w:r>
-      <w:proofErr w:type="spellEnd"/>
+      </w:pPr>
       <w:r>
         <w:rPr>
           <w:color w:val="00B050"/>
         </w:rPr>
-        <w:t xml:space="preserve"> {</w:t>
+        <w:tab/>
+        <w:t xml:space="preserve">        printf("Gratuluji uhold jste číslo | %d |.</w:t>
       </w:r>
     </w:p>
     <w:p>
@@ -13648,115 +13233,22 @@
         <w:rPr>
           <w:color w:val="00B050"/>
         </w:rPr>
+        <w:t xml:space="preserve">        Počet pokusů | %d |.\n", number, count);</w:t>
+      </w:r>
+    </w:p>
+    <w:p>
+      <w:pPr>
+        <w:pStyle w:val="Program"/>
+        <w:rPr>
+          <w:color w:val="00B050"/>
+        </w:rPr>
+      </w:pPr>
+      <w:r>
+        <w:rPr>
+          <w:color w:val="00B050"/>
+        </w:rPr>
         <w:tab/>
-        <w:t xml:space="preserve">        </w:t>
-      </w:r>
-      <w:proofErr w:type="spellStart"/>
-      <w:proofErr w:type="gramStart"/>
-      <w:r>
-        <w:rPr>
-          <w:color w:val="00B050"/>
-        </w:rPr>
-        <w:t>printf</w:t>
-      </w:r>
-      <w:proofErr w:type="spellEnd"/>
-      <w:r>
-        <w:rPr>
-          <w:color w:val="00B050"/>
-        </w:rPr>
-        <w:t>(</w:t>
-      </w:r>
-      <w:proofErr w:type="gramEnd"/>
-      <w:r>
-        <w:rPr>
-          <w:color w:val="00B050"/>
-        </w:rPr>
-        <w:t xml:space="preserve">"Gratuluji </w:t>
-      </w:r>
-      <w:proofErr w:type="spellStart"/>
-      <w:r>
-        <w:rPr>
-          <w:color w:val="00B050"/>
-        </w:rPr>
-        <w:t>uhold</w:t>
-      </w:r>
-      <w:proofErr w:type="spellEnd"/>
-      <w:r>
-        <w:rPr>
-          <w:color w:val="00B050"/>
-        </w:rPr>
-        <w:t xml:space="preserve"> jste číslo | %d |.</w:t>
-      </w:r>
-    </w:p>
-    <w:p>
-      <w:pPr>
-        <w:pStyle w:val="Program"/>
-        <w:rPr>
-          <w:color w:val="00B050"/>
-        </w:rPr>
-      </w:pPr>
-      <w:r>
-        <w:rPr>
-          <w:color w:val="00B050"/>
-        </w:rPr>
-        <w:t xml:space="preserve">        Počet pokusů | %d |.\n", </w:t>
-      </w:r>
-      <w:proofErr w:type="spellStart"/>
-      <w:r>
-        <w:rPr>
-          <w:color w:val="00B050"/>
-        </w:rPr>
-        <w:t>number</w:t>
-      </w:r>
-      <w:proofErr w:type="spellEnd"/>
-      <w:r>
-        <w:rPr>
-          <w:color w:val="00B050"/>
-        </w:rPr>
-        <w:t xml:space="preserve">, </w:t>
-      </w:r>
-      <w:proofErr w:type="spellStart"/>
-      <w:r>
-        <w:rPr>
-          <w:color w:val="00B050"/>
-        </w:rPr>
-        <w:t>count</w:t>
-      </w:r>
-      <w:proofErr w:type="spellEnd"/>
-      <w:r>
-        <w:rPr>
-          <w:color w:val="00B050"/>
-        </w:rPr>
-        <w:t>);</w:t>
-      </w:r>
-    </w:p>
-    <w:p>
-      <w:pPr>
-        <w:pStyle w:val="Program"/>
-        <w:rPr>
-          <w:color w:val="00B050"/>
-        </w:rPr>
-      </w:pPr>
-      <w:r>
-        <w:rPr>
-          <w:color w:val="00B050"/>
-        </w:rPr>
-        <w:tab/>
-        <w:t xml:space="preserve">        </w:t>
-      </w:r>
-      <w:proofErr w:type="spellStart"/>
-      <w:r>
-        <w:rPr>
-          <w:color w:val="00B050"/>
-        </w:rPr>
-        <w:t>break</w:t>
-      </w:r>
-      <w:proofErr w:type="spellEnd"/>
-      <w:r>
-        <w:rPr>
-          <w:color w:val="00B050"/>
-        </w:rPr>
-        <w:t>;</w:t>
+        <w:t xml:space="preserve">        break;</w:t>
       </w:r>
     </w:p>
     <w:p>
@@ -14791,7 +14283,7 @@
                               <w:sz w:val="22"/>
                               <w:shd w:val="clear" w:color="auto" w:fill="FFFFFF"/>
                             </w:rPr>
-                            <w:t>2</w:t>
+                            <w:t>5</w:t>
                           </w:r>
                           <w:r>
                             <w:rPr>
@@ -14840,7 +14332,7 @@
                               <w:sz w:val="22"/>
                               <w:shd w:val="clear" w:color="auto" w:fill="FFFFFF"/>
                             </w:rPr>
-                            <w:t>Rešerše (např. Mikrokontrolér)</w:t>
+                            <w:t>Obrázky, grafy, rovnice, tabulky</w:t>
                           </w:r>
                           <w:r>
                             <w:rPr>
@@ -14919,7 +14411,7 @@
                         <w:sz w:val="22"/>
                         <w:shd w:val="clear" w:color="auto" w:fill="FFFFFF"/>
                       </w:rPr>
-                      <w:t>2</w:t>
+                      <w:t>5</w:t>
                     </w:r>
                     <w:r>
                       <w:rPr>
@@ -14968,7 +14460,7 @@
                         <w:sz w:val="22"/>
                         <w:shd w:val="clear" w:color="auto" w:fill="FFFFFF"/>
                       </w:rPr>
-                      <w:t>Rešerše (např. Mikrokontrolér)</w:t>
+                      <w:t>Obrázky, grafy, rovnice, tabulky</w:t>
                     </w:r>
                     <w:r>
                       <w:rPr>
@@ -21313,6 +20805,7 @@
     <w:rsid w:val="00B46B12"/>
     <w:rsid w:val="00E33FBE"/>
     <w:rsid w:val="00E60AE1"/>
+    <w:rsid w:val="00FE7491"/>
   </w:rsids>
   <m:mathPr>
     <m:mathFont m:val="Cambria Math"/>
@@ -22084,7 +21577,7 @@
 </file>
 
 <file path=customXml/itemProps1.xml><?xml version="1.0" encoding="utf-8"?>
-<ds:datastoreItem xmlns:ds="http://schemas.openxmlformats.org/officeDocument/2006/customXml" ds:itemID="{34F3B629-8303-4A12-9108-3E506D3965AE}">
+<ds:datastoreItem xmlns:ds="http://schemas.openxmlformats.org/officeDocument/2006/customXml" ds:itemID="{B3344992-65EF-468F-8E9E-E28FC03FDA0E}">
   <ds:schemaRefs>
     <ds:schemaRef ds:uri="http://schemas.openxmlformats.org/officeDocument/2006/bibliography"/>
   </ds:schemaRefs>

</xml_diff>

<commit_message>
Verze 2.3 - oprava prohlášení
</commit_message>
<xml_diff>
--- a/dmp_sablona_automatizace.docx
+++ b/dmp_sablona_automatizace.docx
@@ -713,10 +713,15 @@
                           <w:p/>
                           <w:p>
                             <w:r>
-                              <w:t xml:space="preserve">Nemám závažný důvod proti užití tohoto školního díla ve smyslu § 60 </w:t>
+                              <w:t>Nemám závažný důvod proti užití tohoto školního díla ve smyslu § 60</w:t>
                             </w:r>
                             <w:r>
-                              <w:t xml:space="preserve">Abstrakt. </w:t>
+                              <w:t xml:space="preserve"> zákona č.</w:t>
+                            </w:r>
+                            <w:bookmarkStart w:id="5" w:name="_GoBack"/>
+                            <w:bookmarkEnd w:id="5"/>
+                            <w:r>
+                              <w:t xml:space="preserve"> </w:t>
                             </w:r>
                             <w:r>
                               <w:t>121/2000 Sb., o právu autorském, o právech souvisejících s právem autorským a o změně některých zákonů (autorský zákon).</w:t>
@@ -867,10 +872,15 @@
                     <w:p/>
                     <w:p>
                       <w:r>
-                        <w:t xml:space="preserve">Nemám závažný důvod proti užití tohoto školního díla ve smyslu § 60 </w:t>
+                        <w:t>Nemám závažný důvod proti užití tohoto školního díla ve smyslu § 60</w:t>
                       </w:r>
                       <w:r>
-                        <w:t xml:space="preserve">Abstrakt. </w:t>
+                        <w:t xml:space="preserve"> zákona č.</w:t>
+                      </w:r>
+                      <w:bookmarkStart w:id="6" w:name="_GoBack"/>
+                      <w:bookmarkEnd w:id="6"/>
+                      <w:r>
+                        <w:t xml:space="preserve"> </w:t>
                       </w:r>
                       <w:r>
                         <w:t>121/2000 Sb., o právu autorském, o právech souvisejících s právem autorským a o změně některých zákonů (autorský zákon).</w:t>
@@ -1595,10 +1605,10 @@
           </mc:Fallback>
         </mc:AlternateContent>
       </w:r>
-      <w:bookmarkStart w:id="5" w:name="_Toc414892113"/>
-      <w:bookmarkStart w:id="6" w:name="_Toc50474377"/>
-      <w:bookmarkStart w:id="7" w:name="_Toc52830314"/>
-      <w:bookmarkStart w:id="8" w:name="_Toc144927622"/>
+      <w:bookmarkStart w:id="7" w:name="_Toc414892113"/>
+      <w:bookmarkStart w:id="8" w:name="_Toc50474377"/>
+      <w:bookmarkStart w:id="9" w:name="_Toc52830314"/>
+      <w:bookmarkStart w:id="10" w:name="_Toc144927622"/>
     </w:p>
     <w:p>
       <w:pPr>
@@ -1610,8 +1620,6 @@
         <w:t>Obsah</w:t>
       </w:r>
     </w:p>
-    <w:bookmarkStart w:id="9" w:name="_GoBack"/>
-    <w:bookmarkEnd w:id="9"/>
     <w:p>
       <w:pPr>
         <w:pStyle w:val="Obsah1"/>
@@ -4231,7 +4239,7 @@
         <w:ind w:firstLine="0"/>
         <w:jc w:val="left"/>
       </w:pPr>
-      <w:bookmarkStart w:id="10" w:name="_Toc144929951"/>
+      <w:bookmarkStart w:id="11" w:name="_Toc144929951"/>
       <w:r>
         <w:br w:type="page"/>
       </w:r>
@@ -5001,17 +5009,17 @@
         <w:pStyle w:val="Nadpis-vodZvrZdrojePlohy"/>
         <w:framePr w:wrap="notBeside"/>
       </w:pPr>
-      <w:bookmarkStart w:id="11" w:name="_Toc147404683"/>
-      <w:bookmarkEnd w:id="5"/>
-      <w:bookmarkEnd w:id="6"/>
+      <w:bookmarkStart w:id="12" w:name="_Toc147404683"/>
       <w:bookmarkEnd w:id="7"/>
       <w:bookmarkEnd w:id="8"/>
+      <w:bookmarkEnd w:id="9"/>
       <w:bookmarkEnd w:id="10"/>
+      <w:bookmarkEnd w:id="11"/>
       <w:r>
         <w:lastRenderedPageBreak/>
         <w:t>Úvod</w:t>
       </w:r>
-      <w:bookmarkEnd w:id="11"/>
+      <w:bookmarkEnd w:id="12"/>
     </w:p>
     <w:p>
       <w:pPr>
@@ -5297,17 +5305,8 @@
           <w:i/>
           <w:color w:val="ED1C24"/>
         </w:rPr>
-        <w:t xml:space="preserve">Nadpis – </w:t>
-      </w:r>
-      <w:proofErr w:type="spellStart"/>
-      <w:r>
-        <w:rPr>
-          <w:i/>
-          <w:color w:val="ED1C24"/>
-        </w:rPr>
-        <w:t>Úvod_Závěr_Zdroje_Přílohy</w:t>
-      </w:r>
-      <w:proofErr w:type="spellEnd"/>
+        <w:t>Nadpis – Úvod_Závěr_Zdroje_Přílohy</w:t>
+      </w:r>
       <w:r>
         <w:t>.</w:t>
       </w:r>
@@ -5317,7 +5316,7 @@
         <w:pStyle w:val="Nadpis1"/>
         <w:framePr w:wrap="notBeside"/>
       </w:pPr>
-      <w:bookmarkStart w:id="12" w:name="_Toc147404684"/>
+      <w:bookmarkStart w:id="13" w:name="_Toc147404684"/>
       <w:r>
         <w:lastRenderedPageBreak/>
         <w:t>Rešerše</w:t>
@@ -5328,7 +5327,7 @@
       <w:r>
         <w:t>např. Mikrokontrolér)</w:t>
       </w:r>
-      <w:bookmarkEnd w:id="12"/>
+      <w:bookmarkEnd w:id="13"/>
     </w:p>
     <w:p>
       <w:r>
@@ -5547,7 +5546,7 @@
           <w:color w:val="FF0000"/>
         </w:rPr>
       </w:pPr>
-      <w:bookmarkStart w:id="13" w:name="_Toc147404685"/>
+      <w:bookmarkStart w:id="14" w:name="_Toc147404685"/>
       <w:r>
         <w:rPr>
           <w:color w:val="FF0000"/>
@@ -5555,7 +5554,7 @@
         <w:lastRenderedPageBreak/>
         <w:t>Vytváření kapitol</w:t>
       </w:r>
-      <w:bookmarkEnd w:id="13"/>
+      <w:bookmarkEnd w:id="14"/>
     </w:p>
     <w:p>
       <w:r>
@@ -5680,14 +5679,14 @@
           <w:color w:val="FF0000"/>
         </w:rPr>
       </w:pPr>
-      <w:bookmarkStart w:id="14" w:name="_Toc147404686"/>
+      <w:bookmarkStart w:id="15" w:name="_Toc147404686"/>
       <w:r>
         <w:rPr>
           <w:color w:val="FF0000"/>
         </w:rPr>
         <w:t>Příklad podkapitoly</w:t>
       </w:r>
-      <w:bookmarkEnd w:id="14"/>
+      <w:bookmarkEnd w:id="15"/>
     </w:p>
     <w:p>
       <w:r>
@@ -5710,14 +5709,14 @@
           <w:color w:val="FF0000"/>
         </w:rPr>
       </w:pPr>
-      <w:bookmarkStart w:id="15" w:name="_Toc147404687"/>
+      <w:bookmarkStart w:id="16" w:name="_Toc147404687"/>
       <w:r>
         <w:rPr>
           <w:color w:val="FF0000"/>
         </w:rPr>
         <w:t>Příklad podpodkapitoly</w:t>
       </w:r>
-      <w:bookmarkEnd w:id="15"/>
+      <w:bookmarkEnd w:id="16"/>
     </w:p>
     <w:p>
       <w:r>
@@ -5741,7 +5740,7 @@
           <w:color w:val="FF0000"/>
         </w:rPr>
       </w:pPr>
-      <w:bookmarkStart w:id="16" w:name="_Toc147404688"/>
+      <w:bookmarkStart w:id="17" w:name="_Toc147404688"/>
       <w:r>
         <w:rPr>
           <w:color w:val="FF0000"/>
@@ -5749,7 +5748,7 @@
         <w:lastRenderedPageBreak/>
         <w:t>Formátování textu</w:t>
       </w:r>
-      <w:bookmarkEnd w:id="16"/>
+      <w:bookmarkEnd w:id="17"/>
     </w:p>
     <w:p>
       <w:r>
@@ -5883,14 +5882,14 @@
           <w:color w:val="FF0000"/>
         </w:rPr>
       </w:pPr>
-      <w:bookmarkStart w:id="17" w:name="_Toc147404689"/>
+      <w:bookmarkStart w:id="18" w:name="_Toc147404689"/>
       <w:r>
         <w:rPr>
           <w:color w:val="FF0000"/>
         </w:rPr>
         <w:t>Odrážky</w:t>
       </w:r>
-      <w:bookmarkEnd w:id="17"/>
+      <w:bookmarkEnd w:id="18"/>
     </w:p>
     <w:p>
       <w:r>
@@ -5911,19 +5910,11 @@
       <w:r>
         <w:t xml:space="preserve"> </w:t>
       </w:r>
-      <w:proofErr w:type="spellStart"/>
       <w:r>
         <w:rPr>
           <w:i/>
         </w:rPr>
-        <w:t>Odrážky</w:t>
-      </w:r>
-      <w:proofErr w:type="spellEnd"/>
-      <w:r>
-        <w:rPr>
-          <w:i/>
-        </w:rPr>
-        <w:t xml:space="preserve"> dokumentu</w:t>
+        <w:t>Odrážky dokumentu</w:t>
       </w:r>
       <w:r>
         <w:t xml:space="preserve"> </w:t>
@@ -6026,14 +6017,14 @@
           <w:color w:val="FF0000"/>
         </w:rPr>
       </w:pPr>
-      <w:bookmarkStart w:id="18" w:name="_Toc147404690"/>
+      <w:bookmarkStart w:id="19" w:name="_Toc147404690"/>
       <w:r>
         <w:rPr>
           <w:color w:val="FF0000"/>
         </w:rPr>
         <w:t>Přímá citace</w:t>
       </w:r>
-      <w:bookmarkEnd w:id="18"/>
+      <w:bookmarkEnd w:id="19"/>
     </w:p>
     <w:p>
       <w:r>
@@ -6085,14 +6076,14 @@
           <w:color w:val="FF0000"/>
         </w:rPr>
       </w:pPr>
-      <w:bookmarkStart w:id="19" w:name="_Toc147404691"/>
+      <w:bookmarkStart w:id="20" w:name="_Toc147404691"/>
       <w:r>
         <w:rPr>
           <w:color w:val="FF0000"/>
         </w:rPr>
         <w:t>Technická typografie</w:t>
       </w:r>
-      <w:bookmarkEnd w:id="19"/>
+      <w:bookmarkEnd w:id="20"/>
     </w:p>
     <w:p>
       <w:r>
@@ -6106,14 +6097,14 @@
           <w:color w:val="FF0000"/>
         </w:rPr>
       </w:pPr>
-      <w:bookmarkStart w:id="20" w:name="_Toc147404692"/>
+      <w:bookmarkStart w:id="21" w:name="_Toc147404692"/>
       <w:r>
         <w:rPr>
           <w:color w:val="FF0000"/>
         </w:rPr>
         <w:t>Veličiny, proměnné, neznámé, funkce</w:t>
       </w:r>
-      <w:bookmarkEnd w:id="20"/>
+      <w:bookmarkEnd w:id="21"/>
       <w:r>
         <w:rPr>
           <w:color w:val="FF0000"/>
@@ -6169,7 +6160,7 @@
           <w:color w:val="FF0000"/>
         </w:rPr>
       </w:pPr>
-      <w:bookmarkStart w:id="21" w:name="_Toc147404693"/>
+      <w:bookmarkStart w:id="22" w:name="_Toc147404693"/>
       <w:r>
         <w:rPr>
           <w:color w:val="FF0000"/>
@@ -6177,7 +6168,7 @@
         <w:lastRenderedPageBreak/>
         <w:t>Operátory, matematické funkce, konstanty, jednotky</w:t>
       </w:r>
-      <w:bookmarkEnd w:id="21"/>
+      <w:bookmarkEnd w:id="22"/>
     </w:p>
     <w:p>
       <w:r>
@@ -6196,15 +6187,7 @@
         <w:t xml:space="preserve"> </w:t>
       </w:r>
       <w:r>
-        <w:t xml:space="preserve">písmem – d, grad, sin, cos, tg, cotg, </w:t>
-      </w:r>
-      <w:proofErr w:type="spellStart"/>
-      <w:r>
-        <w:t>artg</w:t>
-      </w:r>
-      <w:proofErr w:type="spellEnd"/>
-      <w:r>
-        <w:t>, R, e, π…</w:t>
+        <w:t>písmem – d, grad, sin, cos, tg, cotg, artg, R, e, π…</w:t>
       </w:r>
     </w:p>
     <w:p>
@@ -6214,14 +6197,14 @@
           <w:color w:val="FF0000"/>
         </w:rPr>
       </w:pPr>
-      <w:bookmarkStart w:id="22" w:name="_Toc147404694"/>
+      <w:bookmarkStart w:id="23" w:name="_Toc147404694"/>
       <w:r>
         <w:rPr>
           <w:color w:val="FF0000"/>
         </w:rPr>
         <w:t>Indexy</w:t>
       </w:r>
-      <w:bookmarkEnd w:id="22"/>
+      <w:bookmarkEnd w:id="23"/>
     </w:p>
     <w:p>
       <w:r>
@@ -6300,14 +6283,14 @@
           <w:color w:val="FF0000"/>
         </w:rPr>
       </w:pPr>
-      <w:bookmarkStart w:id="23" w:name="_Toc147404695"/>
+      <w:bookmarkStart w:id="24" w:name="_Toc147404695"/>
       <w:r>
         <w:rPr>
           <w:color w:val="FF0000"/>
         </w:rPr>
         <w:t>Jednotky</w:t>
       </w:r>
-      <w:bookmarkEnd w:id="23"/>
+      <w:bookmarkEnd w:id="24"/>
     </w:p>
     <w:p>
       <w:r>
@@ -6568,14 +6551,14 @@
           <w:color w:val="FF0000"/>
         </w:rPr>
       </w:pPr>
-      <w:bookmarkStart w:id="24" w:name="_Toc147404696"/>
+      <w:bookmarkStart w:id="25" w:name="_Toc147404696"/>
       <w:r>
         <w:rPr>
           <w:color w:val="FF0000"/>
         </w:rPr>
         <w:t>Čísla</w:t>
       </w:r>
-      <w:bookmarkEnd w:id="24"/>
+      <w:bookmarkEnd w:id="25"/>
     </w:p>
     <w:p>
       <w:r>
@@ -6623,7 +6606,7 @@
           <w:color w:val="FF0000"/>
         </w:rPr>
       </w:pPr>
-      <w:bookmarkStart w:id="25" w:name="_Toc147404697"/>
+      <w:bookmarkStart w:id="26" w:name="_Toc147404697"/>
       <w:r>
         <w:rPr>
           <w:color w:val="FF0000"/>
@@ -6631,7 +6614,7 @@
         <w:lastRenderedPageBreak/>
         <w:t>Matematické operátory a spojovníky</w:t>
       </w:r>
-      <w:bookmarkEnd w:id="25"/>
+      <w:bookmarkEnd w:id="26"/>
       <w:r>
         <w:rPr>
           <w:color w:val="FF0000"/>
@@ -6708,7 +6691,7 @@
           <w:color w:val="FF0000"/>
         </w:rPr>
       </w:pPr>
-      <w:bookmarkStart w:id="26" w:name="_Toc147404698"/>
+      <w:bookmarkStart w:id="27" w:name="_Toc147404698"/>
       <w:r>
         <w:rPr>
           <w:color w:val="FF0000"/>
@@ -6728,7 +6711,7 @@
         </w:rPr>
         <w:t>, tabulky</w:t>
       </w:r>
-      <w:bookmarkEnd w:id="26"/>
+      <w:bookmarkEnd w:id="27"/>
     </w:p>
     <w:p>
       <w:r>
@@ -6780,9 +6763,9 @@
                                 <w:szCs w:val="24"/>
                               </w:rPr>
                             </w:pPr>
-                            <w:bookmarkStart w:id="27" w:name="_Ref145017941"/>
-                            <w:bookmarkStart w:id="28" w:name="_Toc145153207"/>
-                            <w:bookmarkStart w:id="29" w:name="_Toc146651413"/>
+                            <w:bookmarkStart w:id="28" w:name="_Ref145017941"/>
+                            <w:bookmarkStart w:id="29" w:name="_Toc145153207"/>
+                            <w:bookmarkStart w:id="30" w:name="_Toc146651413"/>
                             <w:r>
                               <w:t xml:space="preserve">Obrázek </w:t>
                             </w:r>
@@ -6804,12 +6787,12 @@
                             <w:r>
                               <w:fldChar w:fldCharType="end"/>
                             </w:r>
-                            <w:bookmarkEnd w:id="27"/>
+                            <w:bookmarkEnd w:id="28"/>
                             <w:r>
                               <w:t xml:space="preserve"> – Vložení titulku</w:t>
                             </w:r>
-                            <w:bookmarkEnd w:id="28"/>
                             <w:bookmarkEnd w:id="29"/>
+                            <w:bookmarkEnd w:id="30"/>
                           </w:p>
                         </w:txbxContent>
                       </wps:txbx>
@@ -6844,9 +6827,9 @@
                           <w:szCs w:val="24"/>
                         </w:rPr>
                       </w:pPr>
-                      <w:bookmarkStart w:id="30" w:name="_Ref145017941"/>
-                      <w:bookmarkStart w:id="31" w:name="_Toc145153207"/>
-                      <w:bookmarkStart w:id="32" w:name="_Toc146651413"/>
+                      <w:bookmarkStart w:id="31" w:name="_Ref145017941"/>
+                      <w:bookmarkStart w:id="32" w:name="_Toc145153207"/>
+                      <w:bookmarkStart w:id="33" w:name="_Toc146651413"/>
                       <w:r>
                         <w:t xml:space="preserve">Obrázek </w:t>
                       </w:r>
@@ -6868,12 +6851,12 @@
                       <w:r>
                         <w:fldChar w:fldCharType="end"/>
                       </w:r>
-                      <w:bookmarkEnd w:id="30"/>
+                      <w:bookmarkEnd w:id="31"/>
                       <w:r>
                         <w:t xml:space="preserve"> – Vložení titulku</w:t>
                       </w:r>
-                      <w:bookmarkEnd w:id="31"/>
                       <w:bookmarkEnd w:id="32"/>
+                      <w:bookmarkEnd w:id="33"/>
                     </w:p>
                   </w:txbxContent>
                 </v:textbox>
@@ -7148,11 +7131,11 @@
                                 <w:szCs w:val="24"/>
                               </w:rPr>
                             </w:pPr>
-                            <w:bookmarkStart w:id="33" w:name="_Ref145019066"/>
-                            <w:bookmarkStart w:id="34" w:name="_Toc145153039"/>
-                            <w:bookmarkStart w:id="35" w:name="_Toc145153095"/>
-                            <w:bookmarkStart w:id="36" w:name="_Toc145153208"/>
-                            <w:bookmarkStart w:id="37" w:name="_Toc146651414"/>
+                            <w:bookmarkStart w:id="34" w:name="_Ref145019066"/>
+                            <w:bookmarkStart w:id="35" w:name="_Toc145153039"/>
+                            <w:bookmarkStart w:id="36" w:name="_Toc145153095"/>
+                            <w:bookmarkStart w:id="37" w:name="_Toc145153208"/>
+                            <w:bookmarkStart w:id="38" w:name="_Toc146651414"/>
                             <w:r>
                               <w:t xml:space="preserve">Obrázek </w:t>
                             </w:r>
@@ -7174,14 +7157,14 @@
                             <w:r>
                               <w:fldChar w:fldCharType="end"/>
                             </w:r>
-                            <w:bookmarkEnd w:id="33"/>
+                            <w:bookmarkEnd w:id="34"/>
                             <w:r>
                               <w:t xml:space="preserve"> – Křížový odkaz</w:t>
                             </w:r>
-                            <w:bookmarkEnd w:id="34"/>
                             <w:bookmarkEnd w:id="35"/>
                             <w:bookmarkEnd w:id="36"/>
                             <w:bookmarkEnd w:id="37"/>
+                            <w:bookmarkEnd w:id="38"/>
                           </w:p>
                         </w:txbxContent>
                       </wps:txbx>
@@ -7210,11 +7193,11 @@
                           <w:szCs w:val="24"/>
                         </w:rPr>
                       </w:pPr>
-                      <w:bookmarkStart w:id="38" w:name="_Ref145019066"/>
-                      <w:bookmarkStart w:id="39" w:name="_Toc145153039"/>
-                      <w:bookmarkStart w:id="40" w:name="_Toc145153095"/>
-                      <w:bookmarkStart w:id="41" w:name="_Toc145153208"/>
-                      <w:bookmarkStart w:id="42" w:name="_Toc146651414"/>
+                      <w:bookmarkStart w:id="39" w:name="_Ref145019066"/>
+                      <w:bookmarkStart w:id="40" w:name="_Toc145153039"/>
+                      <w:bookmarkStart w:id="41" w:name="_Toc145153095"/>
+                      <w:bookmarkStart w:id="42" w:name="_Toc145153208"/>
+                      <w:bookmarkStart w:id="43" w:name="_Toc146651414"/>
                       <w:r>
                         <w:t xml:space="preserve">Obrázek </w:t>
                       </w:r>
@@ -7236,14 +7219,14 @@
                       <w:r>
                         <w:fldChar w:fldCharType="end"/>
                       </w:r>
-                      <w:bookmarkEnd w:id="38"/>
+                      <w:bookmarkEnd w:id="39"/>
                       <w:r>
                         <w:t xml:space="preserve"> – Křížový odkaz</w:t>
                       </w:r>
-                      <w:bookmarkEnd w:id="39"/>
                       <w:bookmarkEnd w:id="40"/>
                       <w:bookmarkEnd w:id="41"/>
                       <w:bookmarkEnd w:id="42"/>
+                      <w:bookmarkEnd w:id="43"/>
                     </w:p>
                   </w:txbxContent>
                 </v:textbox>
@@ -7450,7 +7433,7 @@
           <w:color w:val="FF0000"/>
         </w:rPr>
       </w:pPr>
-      <w:bookmarkStart w:id="43" w:name="_Toc147404699"/>
+      <w:bookmarkStart w:id="44" w:name="_Toc147404699"/>
       <w:r>
         <w:rPr>
           <w:color w:val="FF0000"/>
@@ -7469,7 +7452,7 @@
         </w:rPr>
         <w:t>tabulky</w:t>
       </w:r>
-      <w:bookmarkEnd w:id="43"/>
+      <w:bookmarkEnd w:id="44"/>
     </w:p>
     <w:p>
       <w:r>
@@ -7612,14 +7595,14 @@
           <w:color w:val="FF0000"/>
         </w:rPr>
       </w:pPr>
-      <w:bookmarkStart w:id="44" w:name="_Toc147404700"/>
+      <w:bookmarkStart w:id="45" w:name="_Toc147404700"/>
       <w:r>
         <w:rPr>
           <w:color w:val="FF0000"/>
         </w:rPr>
         <w:t>Nezlomitelná mezera</w:t>
       </w:r>
-      <w:bookmarkEnd w:id="44"/>
+      <w:bookmarkEnd w:id="45"/>
     </w:p>
     <w:p>
       <w:r>
@@ -7830,7 +7813,7 @@
           <w:color w:val="FF0000"/>
         </w:rPr>
       </w:pPr>
-      <w:bookmarkStart w:id="45" w:name="_Toc147404701"/>
+      <w:bookmarkStart w:id="46" w:name="_Toc147404701"/>
       <w:r>
         <w:rPr>
           <w:color w:val="FF0000"/>
@@ -7843,7 +7826,7 @@
         </w:rPr>
         <w:t xml:space="preserve"> a tabulek</w:t>
       </w:r>
-      <w:bookmarkEnd w:id="45"/>
+      <w:bookmarkEnd w:id="46"/>
     </w:p>
     <w:p>
       <w:r>
@@ -7908,14 +7891,14 @@
           <w:color w:val="FF0000"/>
         </w:rPr>
       </w:pPr>
-      <w:bookmarkStart w:id="46" w:name="_Toc147404702"/>
+      <w:bookmarkStart w:id="47" w:name="_Toc147404702"/>
       <w:r>
         <w:rPr>
           <w:color w:val="FF0000"/>
         </w:rPr>
         <w:t>Rovnice</w:t>
       </w:r>
-      <w:bookmarkEnd w:id="46"/>
+      <w:bookmarkEnd w:id="47"/>
     </w:p>
     <w:p>
       <w:r>
@@ -8235,7 +8218,7 @@
                 <w:color w:val="00B050"/>
               </w:rPr>
             </w:pPr>
-            <w:bookmarkStart w:id="47" w:name="_Ref145086036"/>
+            <w:bookmarkStart w:id="48" w:name="_Ref145086036"/>
             <w:r>
               <w:rPr>
                 <w:color w:val="00B050"/>
@@ -8316,7 +8299,7 @@
               </w:rPr>
               <w:t>)</w:t>
             </w:r>
-            <w:bookmarkEnd w:id="47"/>
+            <w:bookmarkEnd w:id="48"/>
           </w:p>
         </w:tc>
       </w:tr>
@@ -8465,7 +8448,7 @@
                 <w:color w:val="00B050"/>
               </w:rPr>
             </w:pPr>
-            <w:bookmarkStart w:id="48" w:name="_Ref145086039"/>
+            <w:bookmarkStart w:id="49" w:name="_Ref145086039"/>
             <w:r>
               <w:rPr>
                 <w:color w:val="00B050"/>
@@ -8546,7 +8529,7 @@
               </w:rPr>
               <w:t>)</w:t>
             </w:r>
-            <w:bookmarkEnd w:id="48"/>
+            <w:bookmarkEnd w:id="49"/>
           </w:p>
         </w:tc>
       </w:tr>
@@ -9152,8 +9135,8 @@
                                 <w:szCs w:val="24"/>
                               </w:rPr>
                             </w:pPr>
-                            <w:bookmarkStart w:id="49" w:name="_Ref146007817"/>
-                            <w:bookmarkStart w:id="50" w:name="_Toc146651415"/>
+                            <w:bookmarkStart w:id="50" w:name="_Ref146007817"/>
+                            <w:bookmarkStart w:id="51" w:name="_Toc146651415"/>
                             <w:r>
                               <w:t xml:space="preserve">Obrázek </w:t>
                             </w:r>
@@ -9175,11 +9158,11 @@
                             <w:r>
                               <w:fldChar w:fldCharType="end"/>
                             </w:r>
-                            <w:bookmarkEnd w:id="49"/>
+                            <w:bookmarkEnd w:id="50"/>
                             <w:r>
                               <w:t xml:space="preserve"> – Vytvoření šablony</w:t>
                             </w:r>
-                            <w:bookmarkEnd w:id="50"/>
+                            <w:bookmarkEnd w:id="51"/>
                           </w:p>
                         </w:txbxContent>
                       </wps:txbx>
@@ -9209,8 +9192,8 @@
                           <w:szCs w:val="24"/>
                         </w:rPr>
                       </w:pPr>
-                      <w:bookmarkStart w:id="51" w:name="_Ref146007817"/>
-                      <w:bookmarkStart w:id="52" w:name="_Toc146651415"/>
+                      <w:bookmarkStart w:id="52" w:name="_Ref146007817"/>
+                      <w:bookmarkStart w:id="53" w:name="_Toc146651415"/>
                       <w:r>
                         <w:t xml:space="preserve">Obrázek </w:t>
                       </w:r>
@@ -9232,11 +9215,11 @@
                       <w:r>
                         <w:fldChar w:fldCharType="end"/>
                       </w:r>
-                      <w:bookmarkEnd w:id="51"/>
+                      <w:bookmarkEnd w:id="52"/>
                       <w:r>
                         <w:t xml:space="preserve"> – Vytvoření šablony</w:t>
                       </w:r>
-                      <w:bookmarkEnd w:id="52"/>
+                      <w:bookmarkEnd w:id="53"/>
                     </w:p>
                   </w:txbxContent>
                 </v:textbox>
@@ -9428,7 +9411,7 @@
           <w:color w:val="FF0000"/>
         </w:rPr>
       </w:pPr>
-      <w:bookmarkStart w:id="53" w:name="_Toc147404703"/>
+      <w:bookmarkStart w:id="54" w:name="_Toc147404703"/>
       <w:r>
         <w:rPr>
           <w:noProof/>
@@ -9475,11 +9458,11 @@
                             <w:pPr>
                               <w:pStyle w:val="Titulek"/>
                             </w:pPr>
-                            <w:bookmarkStart w:id="54" w:name="_Ref145086895"/>
-                            <w:bookmarkStart w:id="55" w:name="_Toc145153040"/>
-                            <w:bookmarkStart w:id="56" w:name="_Toc145153096"/>
-                            <w:bookmarkStart w:id="57" w:name="_Toc145153209"/>
-                            <w:bookmarkStart w:id="58" w:name="_Toc146651416"/>
+                            <w:bookmarkStart w:id="55" w:name="_Ref145086895"/>
+                            <w:bookmarkStart w:id="56" w:name="_Toc145153040"/>
+                            <w:bookmarkStart w:id="57" w:name="_Toc145153096"/>
+                            <w:bookmarkStart w:id="58" w:name="_Toc145153209"/>
+                            <w:bookmarkStart w:id="59" w:name="_Toc146651416"/>
                             <w:r>
                               <w:t xml:space="preserve">Obrázek </w:t>
                             </w:r>
@@ -9501,14 +9484,14 @@
                             <w:r>
                               <w:fldChar w:fldCharType="end"/>
                             </w:r>
-                            <w:bookmarkEnd w:id="54"/>
+                            <w:bookmarkEnd w:id="55"/>
                             <w:r>
                               <w:t xml:space="preserve"> – Vložení rovnice</w:t>
                             </w:r>
-                            <w:bookmarkEnd w:id="55"/>
                             <w:bookmarkEnd w:id="56"/>
                             <w:bookmarkEnd w:id="57"/>
                             <w:bookmarkEnd w:id="58"/>
+                            <w:bookmarkEnd w:id="59"/>
                           </w:p>
                         </w:txbxContent>
                       </wps:txbx>
@@ -9533,11 +9516,11 @@
                       <w:pPr>
                         <w:pStyle w:val="Titulek"/>
                       </w:pPr>
-                      <w:bookmarkStart w:id="59" w:name="_Ref145086895"/>
-                      <w:bookmarkStart w:id="60" w:name="_Toc145153040"/>
-                      <w:bookmarkStart w:id="61" w:name="_Toc145153096"/>
-                      <w:bookmarkStart w:id="62" w:name="_Toc145153209"/>
-                      <w:bookmarkStart w:id="63" w:name="_Toc146651416"/>
+                      <w:bookmarkStart w:id="60" w:name="_Ref145086895"/>
+                      <w:bookmarkStart w:id="61" w:name="_Toc145153040"/>
+                      <w:bookmarkStart w:id="62" w:name="_Toc145153096"/>
+                      <w:bookmarkStart w:id="63" w:name="_Toc145153209"/>
+                      <w:bookmarkStart w:id="64" w:name="_Toc146651416"/>
                       <w:r>
                         <w:t xml:space="preserve">Obrázek </w:t>
                       </w:r>
@@ -9559,14 +9542,14 @@
                       <w:r>
                         <w:fldChar w:fldCharType="end"/>
                       </w:r>
-                      <w:bookmarkEnd w:id="59"/>
+                      <w:bookmarkEnd w:id="60"/>
                       <w:r>
                         <w:t xml:space="preserve"> – Vložení rovnice</w:t>
                       </w:r>
-                      <w:bookmarkEnd w:id="60"/>
                       <w:bookmarkEnd w:id="61"/>
                       <w:bookmarkEnd w:id="62"/>
                       <w:bookmarkEnd w:id="63"/>
+                      <w:bookmarkEnd w:id="64"/>
                     </w:p>
                   </w:txbxContent>
                 </v:textbox>
@@ -9582,7 +9565,7 @@
         </w:rPr>
         <w:t>Tabulky</w:t>
       </w:r>
-      <w:bookmarkEnd w:id="53"/>
+      <w:bookmarkEnd w:id="54"/>
     </w:p>
     <w:p>
       <w:r>
@@ -10494,11 +10477,11 @@
                                 <w:szCs w:val="24"/>
                               </w:rPr>
                             </w:pPr>
-                            <w:bookmarkStart w:id="64" w:name="_Ref145100514"/>
-                            <w:bookmarkStart w:id="65" w:name="_Toc145153041"/>
-                            <w:bookmarkStart w:id="66" w:name="_Toc145153097"/>
-                            <w:bookmarkStart w:id="67" w:name="_Toc145153210"/>
-                            <w:bookmarkStart w:id="68" w:name="_Toc146651417"/>
+                            <w:bookmarkStart w:id="65" w:name="_Ref145100514"/>
+                            <w:bookmarkStart w:id="66" w:name="_Toc145153041"/>
+                            <w:bookmarkStart w:id="67" w:name="_Toc145153097"/>
+                            <w:bookmarkStart w:id="68" w:name="_Toc145153210"/>
+                            <w:bookmarkStart w:id="69" w:name="_Toc146651417"/>
                             <w:r>
                               <w:t xml:space="preserve">Obrázek </w:t>
                             </w:r>
@@ -10520,14 +10503,14 @@
                             <w:r>
                               <w:fldChar w:fldCharType="end"/>
                             </w:r>
-                            <w:bookmarkEnd w:id="64"/>
+                            <w:bookmarkEnd w:id="65"/>
                             <w:r>
                               <w:t xml:space="preserve"> – Vložení tabulky</w:t>
                             </w:r>
-                            <w:bookmarkEnd w:id="65"/>
                             <w:bookmarkEnd w:id="66"/>
                             <w:bookmarkEnd w:id="67"/>
                             <w:bookmarkEnd w:id="68"/>
+                            <w:bookmarkEnd w:id="69"/>
                           </w:p>
                         </w:txbxContent>
                       </wps:txbx>
@@ -10562,11 +10545,11 @@
                           <w:szCs w:val="24"/>
                         </w:rPr>
                       </w:pPr>
-                      <w:bookmarkStart w:id="69" w:name="_Ref145100514"/>
-                      <w:bookmarkStart w:id="70" w:name="_Toc145153041"/>
-                      <w:bookmarkStart w:id="71" w:name="_Toc145153097"/>
-                      <w:bookmarkStart w:id="72" w:name="_Toc145153210"/>
-                      <w:bookmarkStart w:id="73" w:name="_Toc146651417"/>
+                      <w:bookmarkStart w:id="70" w:name="_Ref145100514"/>
+                      <w:bookmarkStart w:id="71" w:name="_Toc145153041"/>
+                      <w:bookmarkStart w:id="72" w:name="_Toc145153097"/>
+                      <w:bookmarkStart w:id="73" w:name="_Toc145153210"/>
+                      <w:bookmarkStart w:id="74" w:name="_Toc146651417"/>
                       <w:r>
                         <w:t xml:space="preserve">Obrázek </w:t>
                       </w:r>
@@ -10588,14 +10571,14 @@
                       <w:r>
                         <w:fldChar w:fldCharType="end"/>
                       </w:r>
-                      <w:bookmarkEnd w:id="69"/>
+                      <w:bookmarkEnd w:id="70"/>
                       <w:r>
                         <w:t xml:space="preserve"> – Vložení tabulky</w:t>
                       </w:r>
-                      <w:bookmarkEnd w:id="70"/>
                       <w:bookmarkEnd w:id="71"/>
                       <w:bookmarkEnd w:id="72"/>
                       <w:bookmarkEnd w:id="73"/>
+                      <w:bookmarkEnd w:id="74"/>
                     </w:p>
                   </w:txbxContent>
                 </v:textbox>
@@ -11379,8 +11362,8 @@
       <w:pPr>
         <w:pStyle w:val="Titulek"/>
       </w:pPr>
-      <w:bookmarkStart w:id="74" w:name="_Ref145100588"/>
-      <w:bookmarkStart w:id="75" w:name="_Toc146651419"/>
+      <w:bookmarkStart w:id="75" w:name="_Ref145100588"/>
+      <w:bookmarkStart w:id="76" w:name="_Toc146651419"/>
       <w:r>
         <w:t xml:space="preserve">Tabulka </w:t>
       </w:r>
@@ -11399,14 +11382,14 @@
       <w:r>
         <w:fldChar w:fldCharType="end"/>
       </w:r>
-      <w:bookmarkEnd w:id="74"/>
+      <w:bookmarkEnd w:id="75"/>
       <w:r>
         <w:t xml:space="preserve"> – Výběr řídící jednotky</w:t>
       </w:r>
       <w:r>
         <w:t xml:space="preserve"> [3], [4], [5], [6]</w:t>
       </w:r>
-      <w:bookmarkEnd w:id="75"/>
+      <w:bookmarkEnd w:id="76"/>
     </w:p>
     <w:p>
       <w:pPr>
@@ -11415,7 +11398,7 @@
           <w:color w:val="FF0000"/>
         </w:rPr>
       </w:pPr>
-      <w:bookmarkStart w:id="76" w:name="_Toc147404704"/>
+      <w:bookmarkStart w:id="77" w:name="_Toc147404704"/>
       <w:r>
         <w:rPr>
           <w:color w:val="FF0000"/>
@@ -11435,7 +11418,7 @@
         </w:rPr>
         <w:t>a tabulek</w:t>
       </w:r>
-      <w:bookmarkEnd w:id="76"/>
+      <w:bookmarkEnd w:id="77"/>
     </w:p>
     <w:p>
       <w:r>
@@ -11490,11 +11473,11 @@
                                 <w:szCs w:val="24"/>
                               </w:rPr>
                             </w:pPr>
-                            <w:bookmarkStart w:id="77" w:name="_Ref145101066"/>
-                            <w:bookmarkStart w:id="78" w:name="_Toc145153042"/>
-                            <w:bookmarkStart w:id="79" w:name="_Toc145153098"/>
-                            <w:bookmarkStart w:id="80" w:name="_Toc145153211"/>
-                            <w:bookmarkStart w:id="81" w:name="_Toc146651418"/>
+                            <w:bookmarkStart w:id="78" w:name="_Ref145101066"/>
+                            <w:bookmarkStart w:id="79" w:name="_Toc145153042"/>
+                            <w:bookmarkStart w:id="80" w:name="_Toc145153098"/>
+                            <w:bookmarkStart w:id="81" w:name="_Toc145153211"/>
+                            <w:bookmarkStart w:id="82" w:name="_Toc146651418"/>
                             <w:r>
                               <w:t xml:space="preserve">Obrázek </w:t>
                             </w:r>
@@ -11516,14 +11499,14 @@
                             <w:r>
                               <w:fldChar w:fldCharType="end"/>
                             </w:r>
-                            <w:bookmarkEnd w:id="77"/>
+                            <w:bookmarkEnd w:id="78"/>
                             <w:r>
                               <w:t xml:space="preserve"> – Logo školy [7]</w:t>
                             </w:r>
-                            <w:bookmarkEnd w:id="78"/>
                             <w:bookmarkEnd w:id="79"/>
                             <w:bookmarkEnd w:id="80"/>
                             <w:bookmarkEnd w:id="81"/>
+                            <w:bookmarkEnd w:id="82"/>
                           </w:p>
                         </w:txbxContent>
                       </wps:txbx>
@@ -11553,11 +11536,11 @@
                           <w:szCs w:val="24"/>
                         </w:rPr>
                       </w:pPr>
-                      <w:bookmarkStart w:id="82" w:name="_Ref145101066"/>
-                      <w:bookmarkStart w:id="83" w:name="_Toc145153042"/>
-                      <w:bookmarkStart w:id="84" w:name="_Toc145153098"/>
-                      <w:bookmarkStart w:id="85" w:name="_Toc145153211"/>
-                      <w:bookmarkStart w:id="86" w:name="_Toc146651418"/>
+                      <w:bookmarkStart w:id="83" w:name="_Ref145101066"/>
+                      <w:bookmarkStart w:id="84" w:name="_Toc145153042"/>
+                      <w:bookmarkStart w:id="85" w:name="_Toc145153098"/>
+                      <w:bookmarkStart w:id="86" w:name="_Toc145153211"/>
+                      <w:bookmarkStart w:id="87" w:name="_Toc146651418"/>
                       <w:r>
                         <w:t xml:space="preserve">Obrázek </w:t>
                       </w:r>
@@ -11579,14 +11562,14 @@
                       <w:r>
                         <w:fldChar w:fldCharType="end"/>
                       </w:r>
-                      <w:bookmarkEnd w:id="82"/>
+                      <w:bookmarkEnd w:id="83"/>
                       <w:r>
                         <w:t xml:space="preserve"> – Logo školy [7]</w:t>
                       </w:r>
-                      <w:bookmarkEnd w:id="83"/>
                       <w:bookmarkEnd w:id="84"/>
                       <w:bookmarkEnd w:id="85"/>
                       <w:bookmarkEnd w:id="86"/>
+                      <w:bookmarkEnd w:id="87"/>
                     </w:p>
                   </w:txbxContent>
                 </v:textbox>
@@ -11792,7 +11775,7 @@
           <w:color w:val="FF0000"/>
         </w:rPr>
       </w:pPr>
-      <w:bookmarkStart w:id="87" w:name="_Toc147404705"/>
+      <w:bookmarkStart w:id="88" w:name="_Toc147404705"/>
       <w:r>
         <w:rPr>
           <w:color w:val="FF0000"/>
@@ -11800,7 +11783,7 @@
         <w:lastRenderedPageBreak/>
         <w:t>Desatero před odevzdáním</w:t>
       </w:r>
-      <w:bookmarkEnd w:id="87"/>
+      <w:bookmarkEnd w:id="88"/>
     </w:p>
     <w:p>
       <w:pPr>
@@ -12016,12 +11999,12 @@
         <w:pStyle w:val="Nadpis1"/>
         <w:framePr w:wrap="notBeside"/>
       </w:pPr>
-      <w:bookmarkStart w:id="88" w:name="_Toc147404706"/>
+      <w:bookmarkStart w:id="89" w:name="_Toc147404706"/>
       <w:r>
         <w:lastRenderedPageBreak/>
         <w:t>Návrhové parametry</w:t>
       </w:r>
-      <w:bookmarkEnd w:id="88"/>
+      <w:bookmarkEnd w:id="89"/>
     </w:p>
     <w:p>
       <w:pPr>
@@ -12348,12 +12331,12 @@
         <w:pStyle w:val="Nadpis1"/>
         <w:framePr w:wrap="notBeside"/>
       </w:pPr>
-      <w:bookmarkStart w:id="89" w:name="_Toc147404707"/>
+      <w:bookmarkStart w:id="90" w:name="_Toc147404707"/>
       <w:r>
         <w:lastRenderedPageBreak/>
         <w:t>Praktická část</w:t>
       </w:r>
-      <w:bookmarkEnd w:id="89"/>
+      <w:bookmarkEnd w:id="90"/>
     </w:p>
     <w:p>
       <w:r>
@@ -12533,12 +12516,12 @@
         <w:pStyle w:val="Nadpis-vodZvrZdrojePlohy"/>
         <w:framePr w:wrap="notBeside"/>
       </w:pPr>
-      <w:bookmarkStart w:id="90" w:name="_Toc147404708"/>
+      <w:bookmarkStart w:id="91" w:name="_Toc147404708"/>
       <w:r>
         <w:lastRenderedPageBreak/>
         <w:t>Závěr</w:t>
       </w:r>
-      <w:bookmarkEnd w:id="90"/>
+      <w:bookmarkEnd w:id="91"/>
     </w:p>
     <w:p>
       <w:r>
@@ -12550,12 +12533,12 @@
         <w:pStyle w:val="Nadpis-vodZvrZdrojePlohy"/>
         <w:framePr w:wrap="notBeside"/>
       </w:pPr>
-      <w:bookmarkStart w:id="91" w:name="_Toc147404709"/>
+      <w:bookmarkStart w:id="92" w:name="_Toc147404709"/>
       <w:r>
         <w:lastRenderedPageBreak/>
         <w:t>Zdroje</w:t>
       </w:r>
-      <w:bookmarkEnd w:id="91"/>
+      <w:bookmarkEnd w:id="92"/>
       <w:r>
         <w:t xml:space="preserve"> </w:t>
       </w:r>
@@ -12566,7 +12549,7 @@
         <w:spacing w:before="0"/>
         <w:ind w:left="567" w:hanging="567"/>
       </w:pPr>
-      <w:bookmarkStart w:id="92" w:name="_Ref53145984"/>
+      <w:bookmarkStart w:id="93" w:name="_Ref53145984"/>
       <w:r>
         <w:t xml:space="preserve">KÁBRT, Pavel. </w:t>
       </w:r>
@@ -12586,7 +12569,7 @@
       <w:r>
         <w:t>s. ISBN 80-239-9996-6.</w:t>
       </w:r>
-      <w:bookmarkEnd w:id="92"/>
+      <w:bookmarkEnd w:id="93"/>
     </w:p>
     <w:p>
       <w:pPr>
@@ -12944,12 +12927,12 @@
         <w:pStyle w:val="Nadpis-vodZvrZdrojePlohy"/>
         <w:framePr w:wrap="notBeside"/>
       </w:pPr>
-      <w:bookmarkStart w:id="93" w:name="_Toc147404710"/>
+      <w:bookmarkStart w:id="94" w:name="_Toc147404710"/>
       <w:r>
         <w:lastRenderedPageBreak/>
         <w:t>Příloha A</w:t>
       </w:r>
-      <w:bookmarkEnd w:id="93"/>
+      <w:bookmarkEnd w:id="94"/>
     </w:p>
     <w:p>
       <w:r>
@@ -13069,41 +13052,39 @@
           <w:color w:val="00B050"/>
         </w:rPr>
       </w:pPr>
-      <w:proofErr w:type="spellStart"/>
       <w:r>
         <w:rPr>
           <w:color w:val="00B050"/>
         </w:rPr>
-        <w:t>int</w:t>
-      </w:r>
-      <w:proofErr w:type="spellEnd"/>
-      <w:r>
+        <w:t>int main() {</w:t>
+      </w:r>
+    </w:p>
+    <w:p>
+      <w:pPr>
+        <w:pStyle w:val="Program"/>
         <w:rPr>
           <w:color w:val="00B050"/>
         </w:rPr>
-        <w:t xml:space="preserve"> </w:t>
-      </w:r>
-      <w:proofErr w:type="spellStart"/>
-      <w:proofErr w:type="gramStart"/>
+      </w:pPr>
       <w:r>
         <w:rPr>
           <w:color w:val="00B050"/>
         </w:rPr>
-        <w:t>main</w:t>
-      </w:r>
-      <w:proofErr w:type="spellEnd"/>
-      <w:r>
+        <w:t xml:space="preserve">    srand(time(0));</w:t>
+      </w:r>
+    </w:p>
+    <w:p>
+      <w:pPr>
+        <w:pStyle w:val="Program"/>
         <w:rPr>
           <w:color w:val="00B050"/>
         </w:rPr>
-        <w:t>(</w:t>
-      </w:r>
-      <w:proofErr w:type="gramEnd"/>
+      </w:pPr>
       <w:r>
         <w:rPr>
           <w:color w:val="00B050"/>
         </w:rPr>
-        <w:t>) {</w:t>
+        <w:t xml:space="preserve">    int number = generate_random();</w:t>
       </w:r>
     </w:p>
     <w:p>
@@ -13117,219 +13098,35 @@
         <w:rPr>
           <w:color w:val="00B050"/>
         </w:rPr>
-        <w:t xml:space="preserve">    srand(</w:t>
-      </w:r>
-      <w:proofErr w:type="spellStart"/>
-      <w:proofErr w:type="gramStart"/>
-      <w:r>
+        <w:t xml:space="preserve">    int user_number = 0;</w:t>
+      </w:r>
+    </w:p>
+    <w:p>
+      <w:pPr>
+        <w:pStyle w:val="Program"/>
         <w:rPr>
           <w:color w:val="00B050"/>
         </w:rPr>
-        <w:t>time</w:t>
-      </w:r>
-      <w:proofErr w:type="spellEnd"/>
+      </w:pPr>
       <w:r>
         <w:rPr>
           <w:color w:val="00B050"/>
         </w:rPr>
-        <w:t>(</w:t>
-      </w:r>
-      <w:proofErr w:type="gramEnd"/>
-      <w:r>
+        <w:t xml:space="preserve">    int count = 0;</w:t>
+      </w:r>
+    </w:p>
+    <w:p>
+      <w:pPr>
+        <w:pStyle w:val="Program"/>
         <w:rPr>
           <w:color w:val="00B050"/>
         </w:rPr>
-        <w:t>0));</w:t>
-      </w:r>
-    </w:p>
-    <w:p>
-      <w:pPr>
-        <w:pStyle w:val="Program"/>
+      </w:pPr>
+      <w:r>
         <w:rPr>
           <w:color w:val="00B050"/>
         </w:rPr>
-      </w:pPr>
-      <w:r>
-        <w:rPr>
-          <w:color w:val="00B050"/>
-        </w:rPr>
-        <w:t xml:space="preserve">    </w:t>
-      </w:r>
-      <w:proofErr w:type="spellStart"/>
-      <w:r>
-        <w:rPr>
-          <w:color w:val="00B050"/>
-        </w:rPr>
-        <w:t>int</w:t>
-      </w:r>
-      <w:proofErr w:type="spellEnd"/>
-      <w:r>
-        <w:rPr>
-          <w:color w:val="00B050"/>
-        </w:rPr>
-        <w:t xml:space="preserve"> </w:t>
-      </w:r>
-      <w:proofErr w:type="spellStart"/>
-      <w:r>
-        <w:rPr>
-          <w:color w:val="00B050"/>
-        </w:rPr>
-        <w:t>number</w:t>
-      </w:r>
-      <w:proofErr w:type="spellEnd"/>
-      <w:r>
-        <w:rPr>
-          <w:color w:val="00B050"/>
-        </w:rPr>
-        <w:t xml:space="preserve"> = </w:t>
-      </w:r>
-      <w:proofErr w:type="spellStart"/>
-      <w:r>
-        <w:rPr>
-          <w:color w:val="00B050"/>
-        </w:rPr>
-        <w:t>generate_</w:t>
-      </w:r>
-      <w:proofErr w:type="gramStart"/>
-      <w:r>
-        <w:rPr>
-          <w:color w:val="00B050"/>
-        </w:rPr>
-        <w:t>random</w:t>
-      </w:r>
-      <w:proofErr w:type="spellEnd"/>
-      <w:r>
-        <w:rPr>
-          <w:color w:val="00B050"/>
-        </w:rPr>
-        <w:t>(</w:t>
-      </w:r>
-      <w:proofErr w:type="gramEnd"/>
-      <w:r>
-        <w:rPr>
-          <w:color w:val="00B050"/>
-        </w:rPr>
-        <w:t>);</w:t>
-      </w:r>
-    </w:p>
-    <w:p>
-      <w:pPr>
-        <w:pStyle w:val="Program"/>
-        <w:rPr>
-          <w:color w:val="00B050"/>
-        </w:rPr>
-      </w:pPr>
-      <w:r>
-        <w:rPr>
-          <w:color w:val="00B050"/>
-        </w:rPr>
-        <w:t xml:space="preserve">    </w:t>
-      </w:r>
-      <w:proofErr w:type="spellStart"/>
-      <w:r>
-        <w:rPr>
-          <w:color w:val="00B050"/>
-        </w:rPr>
-        <w:t>int</w:t>
-      </w:r>
-      <w:proofErr w:type="spellEnd"/>
-      <w:r>
-        <w:rPr>
-          <w:color w:val="00B050"/>
-        </w:rPr>
-        <w:t xml:space="preserve"> </w:t>
-      </w:r>
-      <w:proofErr w:type="spellStart"/>
-      <w:r>
-        <w:rPr>
-          <w:color w:val="00B050"/>
-        </w:rPr>
-        <w:t>user_number</w:t>
-      </w:r>
-      <w:proofErr w:type="spellEnd"/>
-      <w:r>
-        <w:rPr>
-          <w:color w:val="00B050"/>
-        </w:rPr>
-        <w:t xml:space="preserve"> = 0;</w:t>
-      </w:r>
-    </w:p>
-    <w:p>
-      <w:pPr>
-        <w:pStyle w:val="Program"/>
-        <w:rPr>
-          <w:color w:val="00B050"/>
-        </w:rPr>
-      </w:pPr>
-      <w:r>
-        <w:rPr>
-          <w:color w:val="00B050"/>
-        </w:rPr>
-        <w:t xml:space="preserve">    </w:t>
-      </w:r>
-      <w:proofErr w:type="spellStart"/>
-      <w:r>
-        <w:rPr>
-          <w:color w:val="00B050"/>
-        </w:rPr>
-        <w:t>int</w:t>
-      </w:r>
-      <w:proofErr w:type="spellEnd"/>
-      <w:r>
-        <w:rPr>
-          <w:color w:val="00B050"/>
-        </w:rPr>
-        <w:t xml:space="preserve"> </w:t>
-      </w:r>
-      <w:proofErr w:type="spellStart"/>
-      <w:r>
-        <w:rPr>
-          <w:color w:val="00B050"/>
-        </w:rPr>
-        <w:t>count</w:t>
-      </w:r>
-      <w:proofErr w:type="spellEnd"/>
-      <w:r>
-        <w:rPr>
-          <w:color w:val="00B050"/>
-        </w:rPr>
-        <w:t xml:space="preserve"> = 0;</w:t>
-      </w:r>
-    </w:p>
-    <w:p>
-      <w:pPr>
-        <w:pStyle w:val="Program"/>
-        <w:rPr>
-          <w:color w:val="00B050"/>
-        </w:rPr>
-      </w:pPr>
-      <w:r>
-        <w:rPr>
-          <w:color w:val="00B050"/>
-        </w:rPr>
-        <w:t xml:space="preserve">    </w:t>
-      </w:r>
-      <w:proofErr w:type="spellStart"/>
-      <w:proofErr w:type="gramStart"/>
-      <w:r>
-        <w:rPr>
-          <w:color w:val="00B050"/>
-        </w:rPr>
-        <w:t>printf</w:t>
-      </w:r>
-      <w:proofErr w:type="spellEnd"/>
-      <w:r>
-        <w:rPr>
-          <w:color w:val="00B050"/>
-        </w:rPr>
-        <w:t>(</w:t>
-      </w:r>
-      <w:proofErr w:type="gramEnd"/>
-      <w:r>
-        <w:rPr>
-          <w:color w:val="00B050"/>
-        </w:rPr>
-        <w:t>"Zadejte číslo: ");</w:t>
+        <w:t xml:space="preserve">    printf("Zadejte číslo: ");</w:t>
       </w:r>
     </w:p>
     <w:p>
@@ -13359,180 +13156,52 @@
           <w:color w:val="00B050"/>
         </w:rPr>
         <w:tab/>
-        <w:t xml:space="preserve">    </w:t>
-      </w:r>
-      <w:proofErr w:type="spellStart"/>
-      <w:proofErr w:type="gramStart"/>
-      <w:r>
+        <w:t xml:space="preserve">    scanf("%d", &amp;user_number);</w:t>
+      </w:r>
+    </w:p>
+    <w:p>
+      <w:pPr>
+        <w:pStyle w:val="Program"/>
         <w:rPr>
           <w:color w:val="00B050"/>
         </w:rPr>
-        <w:t>scanf</w:t>
-      </w:r>
-      <w:proofErr w:type="spellEnd"/>
+      </w:pPr>
       <w:r>
         <w:rPr>
           <w:color w:val="00B050"/>
         </w:rPr>
-        <w:t>(</w:t>
-      </w:r>
-      <w:proofErr w:type="gramEnd"/>
-      <w:r>
+        <w:tab/>
+        <w:t xml:space="preserve">    count++;</w:t>
+      </w:r>
+    </w:p>
+    <w:p>
+      <w:pPr>
+        <w:pStyle w:val="Program"/>
         <w:rPr>
           <w:color w:val="00B050"/>
         </w:rPr>
-        <w:t>"%d", &amp;</w:t>
-      </w:r>
-      <w:proofErr w:type="spellStart"/>
+      </w:pPr>
       <w:r>
         <w:rPr>
           <w:color w:val="00B050"/>
         </w:rPr>
-        <w:t>user_number</w:t>
-      </w:r>
-      <w:proofErr w:type="spellEnd"/>
-      <w:r>
+        <w:tab/>
+        <w:t xml:space="preserve">    if (user_number &gt; number) {</w:t>
+      </w:r>
+    </w:p>
+    <w:p>
+      <w:pPr>
+        <w:pStyle w:val="Program"/>
         <w:rPr>
           <w:color w:val="00B050"/>
         </w:rPr>
-        <w:t>);</w:t>
-      </w:r>
-    </w:p>
-    <w:p>
-      <w:pPr>
-        <w:pStyle w:val="Program"/>
+      </w:pPr>
+      <w:r>
         <w:rPr>
           <w:color w:val="00B050"/>
         </w:rPr>
-      </w:pPr>
-      <w:r>
-        <w:rPr>
-          <w:color w:val="00B050"/>
-        </w:rPr>
         <w:tab/>
-        <w:t xml:space="preserve">    </w:t>
-      </w:r>
-      <w:proofErr w:type="spellStart"/>
-      <w:r>
-        <w:rPr>
-          <w:color w:val="00B050"/>
-        </w:rPr>
-        <w:t>count</w:t>
-      </w:r>
-      <w:proofErr w:type="spellEnd"/>
-      <w:r>
-        <w:rPr>
-          <w:color w:val="00B050"/>
-        </w:rPr>
-        <w:t>++;</w:t>
-      </w:r>
-    </w:p>
-    <w:p>
-      <w:pPr>
-        <w:pStyle w:val="Program"/>
-        <w:rPr>
-          <w:color w:val="00B050"/>
-        </w:rPr>
-      </w:pPr>
-      <w:r>
-        <w:rPr>
-          <w:color w:val="00B050"/>
-        </w:rPr>
-        <w:tab/>
-        <w:t xml:space="preserve">    </w:t>
-      </w:r>
-      <w:proofErr w:type="spellStart"/>
-      <w:r>
-        <w:rPr>
-          <w:color w:val="00B050"/>
-        </w:rPr>
-        <w:t>if</w:t>
-      </w:r>
-      <w:proofErr w:type="spellEnd"/>
-      <w:r>
-        <w:rPr>
-          <w:color w:val="00B050"/>
-        </w:rPr>
-        <w:t xml:space="preserve"> (</w:t>
-      </w:r>
-      <w:proofErr w:type="spellStart"/>
-      <w:r>
-        <w:rPr>
-          <w:color w:val="00B050"/>
-        </w:rPr>
-        <w:t>user_</w:t>
-      </w:r>
-      <w:proofErr w:type="gramStart"/>
-      <w:r>
-        <w:rPr>
-          <w:color w:val="00B050"/>
-        </w:rPr>
-        <w:t>number</w:t>
-      </w:r>
-      <w:proofErr w:type="spellEnd"/>
-      <w:r>
-        <w:rPr>
-          <w:color w:val="00B050"/>
-        </w:rPr>
-        <w:t xml:space="preserve"> &gt;</w:t>
-      </w:r>
-      <w:proofErr w:type="gramEnd"/>
-      <w:r>
-        <w:rPr>
-          <w:color w:val="00B050"/>
-        </w:rPr>
-        <w:t xml:space="preserve"> </w:t>
-      </w:r>
-      <w:proofErr w:type="spellStart"/>
-      <w:r>
-        <w:rPr>
-          <w:color w:val="00B050"/>
-        </w:rPr>
-        <w:t>number</w:t>
-      </w:r>
-      <w:proofErr w:type="spellEnd"/>
-      <w:r>
-        <w:rPr>
-          <w:color w:val="00B050"/>
-        </w:rPr>
-        <w:t>) {</w:t>
-      </w:r>
-    </w:p>
-    <w:p>
-      <w:pPr>
-        <w:pStyle w:val="Program"/>
-        <w:rPr>
-          <w:color w:val="00B050"/>
-        </w:rPr>
-      </w:pPr>
-      <w:r>
-        <w:rPr>
-          <w:color w:val="00B050"/>
-        </w:rPr>
-        <w:tab/>
-        <w:t xml:space="preserve">        </w:t>
-      </w:r>
-      <w:proofErr w:type="spellStart"/>
-      <w:proofErr w:type="gramStart"/>
-      <w:r>
-        <w:rPr>
-          <w:color w:val="00B050"/>
-        </w:rPr>
-        <w:t>printf</w:t>
-      </w:r>
-      <w:proofErr w:type="spellEnd"/>
-      <w:r>
-        <w:rPr>
-          <w:color w:val="00B050"/>
-        </w:rPr>
-        <w:t>(</w:t>
-      </w:r>
-      <w:proofErr w:type="gramEnd"/>
-      <w:r>
-        <w:rPr>
-          <w:color w:val="00B050"/>
-        </w:rPr>
-        <w:t>"Zadejte menší číslo: ");</w:t>
+        <w:t xml:space="preserve">        printf("Zadejte menší číslo: ");</w:t>
       </w:r>
     </w:p>
     <w:p>
@@ -13562,108 +13231,22 @@
           <w:color w:val="00B050"/>
         </w:rPr>
         <w:tab/>
-        <w:t xml:space="preserve">    </w:t>
-      </w:r>
-      <w:proofErr w:type="spellStart"/>
-      <w:r>
+        <w:t xml:space="preserve">    else if (user_number &lt; number) {</w:t>
+      </w:r>
+    </w:p>
+    <w:p>
+      <w:pPr>
+        <w:pStyle w:val="Program"/>
         <w:rPr>
           <w:color w:val="00B050"/>
         </w:rPr>
-        <w:t>else</w:t>
-      </w:r>
-      <w:proofErr w:type="spellEnd"/>
+      </w:pPr>
       <w:r>
         <w:rPr>
           <w:color w:val="00B050"/>
         </w:rPr>
-        <w:t xml:space="preserve"> </w:t>
-      </w:r>
-      <w:proofErr w:type="spellStart"/>
-      <w:r>
-        <w:rPr>
-          <w:color w:val="00B050"/>
-        </w:rPr>
-        <w:t>if</w:t>
-      </w:r>
-      <w:proofErr w:type="spellEnd"/>
-      <w:r>
-        <w:rPr>
-          <w:color w:val="00B050"/>
-        </w:rPr>
-        <w:t xml:space="preserve"> (</w:t>
-      </w:r>
-      <w:proofErr w:type="spellStart"/>
-      <w:r>
-        <w:rPr>
-          <w:color w:val="00B050"/>
-        </w:rPr>
-        <w:t>user_number</w:t>
-      </w:r>
-      <w:proofErr w:type="spellEnd"/>
-      <w:r>
-        <w:rPr>
-          <w:color w:val="00B050"/>
-        </w:rPr>
-        <w:t xml:space="preserve"> </w:t>
-      </w:r>
-      <w:proofErr w:type="gramStart"/>
-      <w:r>
-        <w:rPr>
-          <w:color w:val="00B050"/>
-        </w:rPr>
-        <w:t xml:space="preserve">&lt; </w:t>
-      </w:r>
-      <w:proofErr w:type="spellStart"/>
-      <w:r>
-        <w:rPr>
-          <w:color w:val="00B050"/>
-        </w:rPr>
-        <w:t>number</w:t>
-      </w:r>
-      <w:proofErr w:type="spellEnd"/>
-      <w:proofErr w:type="gramEnd"/>
-      <w:r>
-        <w:rPr>
-          <w:color w:val="00B050"/>
-        </w:rPr>
-        <w:t>) {</w:t>
-      </w:r>
-    </w:p>
-    <w:p>
-      <w:pPr>
-        <w:pStyle w:val="Program"/>
-        <w:rPr>
-          <w:color w:val="00B050"/>
-        </w:rPr>
-      </w:pPr>
-      <w:r>
-        <w:rPr>
-          <w:color w:val="00B050"/>
-        </w:rPr>
         <w:tab/>
-        <w:t xml:space="preserve">        </w:t>
-      </w:r>
-      <w:proofErr w:type="spellStart"/>
-      <w:proofErr w:type="gramStart"/>
-      <w:r>
-        <w:rPr>
-          <w:color w:val="00B050"/>
-        </w:rPr>
-        <w:t>printf</w:t>
-      </w:r>
-      <w:proofErr w:type="spellEnd"/>
-      <w:r>
-        <w:rPr>
-          <w:color w:val="00B050"/>
-        </w:rPr>
-        <w:t>(</w:t>
-      </w:r>
-      <w:proofErr w:type="gramEnd"/>
-      <w:r>
-        <w:rPr>
-          <w:color w:val="00B050"/>
-        </w:rPr>
-        <w:t>"Zadejte větší číslo: ");</w:t>
+        <w:t xml:space="preserve">        printf("Zadejte větší číslo: ");</w:t>
       </w:r>
     </w:p>
     <w:p>
@@ -13693,21 +13276,22 @@
           <w:color w:val="00B050"/>
         </w:rPr>
         <w:tab/>
-        <w:t xml:space="preserve">    </w:t>
-      </w:r>
-      <w:proofErr w:type="spellStart"/>
-      <w:r>
+        <w:t xml:space="preserve">    else {</w:t>
+      </w:r>
+    </w:p>
+    <w:p>
+      <w:pPr>
+        <w:pStyle w:val="Program"/>
         <w:rPr>
           <w:color w:val="00B050"/>
         </w:rPr>
-        <w:t>else</w:t>
-      </w:r>
-      <w:proofErr w:type="spellEnd"/>
+      </w:pPr>
       <w:r>
         <w:rPr>
           <w:color w:val="00B050"/>
         </w:rPr>
-        <w:t xml:space="preserve"> {</w:t>
+        <w:tab/>
+        <w:t xml:space="preserve">        printf("Gratuluji uhold jste číslo | %d |.</w:t>
       </w:r>
     </w:p>
     <w:p>
@@ -13721,115 +13305,22 @@
         <w:rPr>
           <w:color w:val="00B050"/>
         </w:rPr>
+        <w:t xml:space="preserve">        Počet pokusů | %d |.\n", number, count);</w:t>
+      </w:r>
+    </w:p>
+    <w:p>
+      <w:pPr>
+        <w:pStyle w:val="Program"/>
+        <w:rPr>
+          <w:color w:val="00B050"/>
+        </w:rPr>
+      </w:pPr>
+      <w:r>
+        <w:rPr>
+          <w:color w:val="00B050"/>
+        </w:rPr>
         <w:tab/>
-        <w:t xml:space="preserve">        </w:t>
-      </w:r>
-      <w:proofErr w:type="spellStart"/>
-      <w:proofErr w:type="gramStart"/>
-      <w:r>
-        <w:rPr>
-          <w:color w:val="00B050"/>
-        </w:rPr>
-        <w:t>printf</w:t>
-      </w:r>
-      <w:proofErr w:type="spellEnd"/>
-      <w:r>
-        <w:rPr>
-          <w:color w:val="00B050"/>
-        </w:rPr>
-        <w:t>(</w:t>
-      </w:r>
-      <w:proofErr w:type="gramEnd"/>
-      <w:r>
-        <w:rPr>
-          <w:color w:val="00B050"/>
-        </w:rPr>
-        <w:t xml:space="preserve">"Gratuluji </w:t>
-      </w:r>
-      <w:proofErr w:type="spellStart"/>
-      <w:r>
-        <w:rPr>
-          <w:color w:val="00B050"/>
-        </w:rPr>
-        <w:t>uhold</w:t>
-      </w:r>
-      <w:proofErr w:type="spellEnd"/>
-      <w:r>
-        <w:rPr>
-          <w:color w:val="00B050"/>
-        </w:rPr>
-        <w:t xml:space="preserve"> jste číslo | %d |.</w:t>
-      </w:r>
-    </w:p>
-    <w:p>
-      <w:pPr>
-        <w:pStyle w:val="Program"/>
-        <w:rPr>
-          <w:color w:val="00B050"/>
-        </w:rPr>
-      </w:pPr>
-      <w:r>
-        <w:rPr>
-          <w:color w:val="00B050"/>
-        </w:rPr>
-        <w:t xml:space="preserve">        Počet pokusů | %d |.\n", </w:t>
-      </w:r>
-      <w:proofErr w:type="spellStart"/>
-      <w:r>
-        <w:rPr>
-          <w:color w:val="00B050"/>
-        </w:rPr>
-        <w:t>number</w:t>
-      </w:r>
-      <w:proofErr w:type="spellEnd"/>
-      <w:r>
-        <w:rPr>
-          <w:color w:val="00B050"/>
-        </w:rPr>
-        <w:t xml:space="preserve">, </w:t>
-      </w:r>
-      <w:proofErr w:type="spellStart"/>
-      <w:r>
-        <w:rPr>
-          <w:color w:val="00B050"/>
-        </w:rPr>
-        <w:t>count</w:t>
-      </w:r>
-      <w:proofErr w:type="spellEnd"/>
-      <w:r>
-        <w:rPr>
-          <w:color w:val="00B050"/>
-        </w:rPr>
-        <w:t>);</w:t>
-      </w:r>
-    </w:p>
-    <w:p>
-      <w:pPr>
-        <w:pStyle w:val="Program"/>
-        <w:rPr>
-          <w:color w:val="00B050"/>
-        </w:rPr>
-      </w:pPr>
-      <w:r>
-        <w:rPr>
-          <w:color w:val="00B050"/>
-        </w:rPr>
-        <w:tab/>
-        <w:t xml:space="preserve">        </w:t>
-      </w:r>
-      <w:proofErr w:type="spellStart"/>
-      <w:r>
-        <w:rPr>
-          <w:color w:val="00B050"/>
-        </w:rPr>
-        <w:t>break</w:t>
-      </w:r>
-      <w:proofErr w:type="spellEnd"/>
-      <w:r>
-        <w:rPr>
-          <w:color w:val="00B050"/>
-        </w:rPr>
-        <w:t>;</w:t>
+        <w:t xml:space="preserve">        break;</w:t>
       </w:r>
     </w:p>
     <w:p>
@@ -13897,12 +13388,12 @@
         <w:pStyle w:val="Nadpis-vodZvrZdrojePlohy"/>
         <w:framePr w:wrap="notBeside"/>
       </w:pPr>
-      <w:bookmarkStart w:id="94" w:name="_Toc147404711"/>
+      <w:bookmarkStart w:id="95" w:name="_Toc147404711"/>
       <w:r>
         <w:lastRenderedPageBreak/>
         <w:t>Příloha B</w:t>
       </w:r>
-      <w:bookmarkEnd w:id="94"/>
+      <w:bookmarkEnd w:id="95"/>
     </w:p>
     <w:p>
       <w:r>
@@ -13914,12 +13405,12 @@
         <w:pStyle w:val="Nadpis-vodZvrZdrojePlohy"/>
         <w:framePr w:wrap="notBeside"/>
       </w:pPr>
-      <w:bookmarkStart w:id="95" w:name="_Toc147404712"/>
+      <w:bookmarkStart w:id="96" w:name="_Toc147404712"/>
       <w:r>
         <w:lastRenderedPageBreak/>
         <w:t>Příloha C</w:t>
       </w:r>
-      <w:bookmarkEnd w:id="95"/>
+      <w:bookmarkEnd w:id="96"/>
     </w:p>
     <w:p>
       <w:r>
@@ -13931,12 +13422,12 @@
         <w:pStyle w:val="Nadpis-vodZvrZdrojePlohy"/>
         <w:framePr w:wrap="notBeside"/>
       </w:pPr>
-      <w:bookmarkStart w:id="96" w:name="_Toc147404713"/>
+      <w:bookmarkStart w:id="97" w:name="_Toc147404713"/>
       <w:r>
         <w:lastRenderedPageBreak/>
         <w:t>Příloha D</w:t>
       </w:r>
-      <w:bookmarkEnd w:id="96"/>
+      <w:bookmarkEnd w:id="97"/>
     </w:p>
     <w:p>
       <w:r>
@@ -14864,7 +14355,7 @@
                               <w:sz w:val="22"/>
                               <w:shd w:val="clear" w:color="auto" w:fill="FFFFFF"/>
                             </w:rPr>
-                            <w:t>2</w:t>
+                            <w:t>4</w:t>
                           </w:r>
                           <w:r>
                             <w:rPr>
@@ -14913,7 +14404,7 @@
                               <w:sz w:val="22"/>
                               <w:shd w:val="clear" w:color="auto" w:fill="FFFFFF"/>
                             </w:rPr>
-                            <w:t>Vytváření kapitol</w:t>
+                            <w:t>Obrázky, grafy, rovnice, tabulky</w:t>
                           </w:r>
                           <w:r>
                             <w:rPr>
@@ -14992,7 +14483,7 @@
                         <w:sz w:val="22"/>
                         <w:shd w:val="clear" w:color="auto" w:fill="FFFFFF"/>
                       </w:rPr>
-                      <w:t>2</w:t>
+                      <w:t>4</w:t>
                     </w:r>
                     <w:r>
                       <w:rPr>
@@ -15041,7 +14532,7 @@
                         <w:sz w:val="22"/>
                         <w:shd w:val="clear" w:color="auto" w:fill="FFFFFF"/>
                       </w:rPr>
-                      <w:t>Vytváření kapitol</w:t>
+                      <w:t>Obrázky, grafy, rovnice, tabulky</w:t>
                     </w:r>
                     <w:r>
                       <w:rPr>
@@ -15242,7 +14733,7 @@
                               <w:sz w:val="22"/>
                               <w:shd w:val="clear" w:color="auto" w:fill="FFFFFF"/>
                             </w:rPr>
-                            <w:t>3</w:t>
+                            <w:t>5</w:t>
                           </w:r>
                           <w:r>
                             <w:rPr>
@@ -15291,7 +14782,7 @@
                               <w:sz w:val="22"/>
                               <w:shd w:val="clear" w:color="auto" w:fill="FFFFFF"/>
                             </w:rPr>
-                            <w:t>Formátování textu</w:t>
+                            <w:t>Desatero před odevzdáním</w:t>
                           </w:r>
                           <w:r>
                             <w:rPr>
@@ -15370,7 +14861,7 @@
                         <w:sz w:val="22"/>
                         <w:shd w:val="clear" w:color="auto" w:fill="FFFFFF"/>
                       </w:rPr>
-                      <w:t>3</w:t>
+                      <w:t>5</w:t>
                     </w:r>
                     <w:r>
                       <w:rPr>
@@ -15419,7 +14910,7 @@
                         <w:sz w:val="22"/>
                         <w:shd w:val="clear" w:color="auto" w:fill="FFFFFF"/>
                       </w:rPr>
-                      <w:t>Formátování textu</w:t>
+                      <w:t>Desatero před odevzdáním</w:t>
                     </w:r>
                     <w:r>
                       <w:rPr>
@@ -15940,7 +15431,7 @@
                               <w:szCs w:val="22"/>
                               <w:shd w:val="clear" w:color="auto" w:fill="FFFFFF"/>
                             </w:rPr>
-                            <w:t>Zdroje</w:t>
+                            <w:t>Úvod</w:t>
                           </w:r>
                           <w:r>
                             <w:rPr>
@@ -16031,7 +15522,7 @@
                         <w:szCs w:val="22"/>
                         <w:shd w:val="clear" w:color="auto" w:fill="FFFFFF"/>
                       </w:rPr>
-                      <w:t>Zdroje</w:t>
+                      <w:t>Úvod</w:t>
                     </w:r>
                     <w:r>
                       <w:rPr>
@@ -21385,6 +20876,7 @@
     <w:rsid w:val="005220CD"/>
     <w:rsid w:val="007D1935"/>
     <w:rsid w:val="0096155F"/>
+    <w:rsid w:val="00987762"/>
     <w:rsid w:val="00A31AE3"/>
     <w:rsid w:val="00B46B12"/>
     <w:rsid w:val="00E33FBE"/>
@@ -22161,7 +21653,7 @@
 </file>
 
 <file path=customXml/itemProps1.xml><?xml version="1.0" encoding="utf-8"?>
-<ds:datastoreItem xmlns:ds="http://schemas.openxmlformats.org/officeDocument/2006/customXml" ds:itemID="{F3D62CB9-7346-4DC4-B7D7-56A03DD19103}">
+<ds:datastoreItem xmlns:ds="http://schemas.openxmlformats.org/officeDocument/2006/customXml" ds:itemID="{9AA04A6E-DC01-4145-95F2-56347F233453}">
   <ds:schemaRefs>
     <ds:schemaRef ds:uri="http://schemas.openxmlformats.org/officeDocument/2006/bibliography"/>
   </ds:schemaRefs>

</xml_diff>

<commit_message>
Verze 2.4 - oprava chyby s oddíly
</commit_message>
<xml_diff>
--- a/dmp_sablona_automatizace.docx
+++ b/dmp_sablona_automatizace.docx
@@ -438,7 +438,6 @@
           <w:docPartUnique/>
         </w:docPartObj>
       </w:sdtPr>
-      <w:sdtEndPr/>
       <w:sdtContent>
         <w:p>
           <w:pPr>
@@ -716,12 +715,7 @@
                               <w:t>Nemám závažný důvod proti užití tohoto školního díla ve smyslu § 60</w:t>
                             </w:r>
                             <w:r>
-                              <w:t xml:space="preserve"> zákona č.</w:t>
-                            </w:r>
-                            <w:bookmarkStart w:id="5" w:name="_GoBack"/>
-                            <w:bookmarkEnd w:id="5"/>
-                            <w:r>
-                              <w:t xml:space="preserve"> </w:t>
+                              <w:t xml:space="preserve"> zákona č. </w:t>
                             </w:r>
                             <w:r>
                               <w:t>121/2000 Sb., o právu autorském, o právech souvisejících s právem autorským a o změně některých zákonů (autorský zákon).</w:t>
@@ -875,12 +869,7 @@
                         <w:t>Nemám závažný důvod proti užití tohoto školního díla ve smyslu § 60</w:t>
                       </w:r>
                       <w:r>
-                        <w:t xml:space="preserve"> zákona č.</w:t>
-                      </w:r>
-                      <w:bookmarkStart w:id="6" w:name="_GoBack"/>
-                      <w:bookmarkEnd w:id="6"/>
-                      <w:r>
-                        <w:t xml:space="preserve"> </w:t>
+                        <w:t xml:space="preserve"> zákona č. </w:t>
                       </w:r>
                       <w:r>
                         <w:t>121/2000 Sb., o právu autorském, o právech souvisejících s právem autorským a o změně některých zákonů (autorský zákon).</w:t>
@@ -1605,10 +1594,10 @@
           </mc:Fallback>
         </mc:AlternateContent>
       </w:r>
-      <w:bookmarkStart w:id="7" w:name="_Toc414892113"/>
-      <w:bookmarkStart w:id="8" w:name="_Toc50474377"/>
-      <w:bookmarkStart w:id="9" w:name="_Toc52830314"/>
-      <w:bookmarkStart w:id="10" w:name="_Toc144927622"/>
+      <w:bookmarkStart w:id="5" w:name="_Toc414892113"/>
+      <w:bookmarkStart w:id="6" w:name="_Toc50474377"/>
+      <w:bookmarkStart w:id="7" w:name="_Toc52830314"/>
+      <w:bookmarkStart w:id="8" w:name="_Toc144927622"/>
     </w:p>
     <w:p>
       <w:pPr>
@@ -4239,7 +4228,7 @@
         <w:ind w:firstLine="0"/>
         <w:jc w:val="left"/>
       </w:pPr>
-      <w:bookmarkStart w:id="11" w:name="_Toc144929951"/>
+      <w:bookmarkStart w:id="9" w:name="_Toc144929951"/>
       <w:r>
         <w:br w:type="page"/>
       </w:r>
@@ -5009,17 +4998,17 @@
         <w:pStyle w:val="Nadpis-vodZvrZdrojePlohy"/>
         <w:framePr w:wrap="notBeside"/>
       </w:pPr>
-      <w:bookmarkStart w:id="12" w:name="_Toc147404683"/>
+      <w:bookmarkStart w:id="10" w:name="_Toc147404683"/>
+      <w:bookmarkEnd w:id="5"/>
+      <w:bookmarkEnd w:id="6"/>
       <w:bookmarkEnd w:id="7"/>
       <w:bookmarkEnd w:id="8"/>
       <w:bookmarkEnd w:id="9"/>
-      <w:bookmarkEnd w:id="10"/>
-      <w:bookmarkEnd w:id="11"/>
       <w:r>
         <w:lastRenderedPageBreak/>
         <w:t>Úvod</w:t>
       </w:r>
-      <w:bookmarkEnd w:id="12"/>
+      <w:bookmarkEnd w:id="10"/>
     </w:p>
     <w:p>
       <w:pPr>
@@ -5316,7 +5305,7 @@
         <w:pStyle w:val="Nadpis1"/>
         <w:framePr w:wrap="notBeside"/>
       </w:pPr>
-      <w:bookmarkStart w:id="13" w:name="_Toc147404684"/>
+      <w:bookmarkStart w:id="11" w:name="_Toc147404684"/>
       <w:r>
         <w:lastRenderedPageBreak/>
         <w:t>Rešerše</w:t>
@@ -5327,7 +5316,7 @@
       <w:r>
         <w:t>např. Mikrokontrolér)</w:t>
       </w:r>
-      <w:bookmarkEnd w:id="13"/>
+      <w:bookmarkEnd w:id="11"/>
     </w:p>
     <w:p>
       <w:r>
@@ -5546,7 +5535,7 @@
           <w:color w:val="FF0000"/>
         </w:rPr>
       </w:pPr>
-      <w:bookmarkStart w:id="14" w:name="_Toc147404685"/>
+      <w:bookmarkStart w:id="12" w:name="_Toc147404685"/>
       <w:r>
         <w:rPr>
           <w:color w:val="FF0000"/>
@@ -5554,7 +5543,7 @@
         <w:lastRenderedPageBreak/>
         <w:t>Vytváření kapitol</w:t>
       </w:r>
-      <w:bookmarkEnd w:id="14"/>
+      <w:bookmarkEnd w:id="12"/>
     </w:p>
     <w:p>
       <w:r>
@@ -5679,14 +5668,14 @@
           <w:color w:val="FF0000"/>
         </w:rPr>
       </w:pPr>
-      <w:bookmarkStart w:id="15" w:name="_Toc147404686"/>
+      <w:bookmarkStart w:id="13" w:name="_Toc147404686"/>
       <w:r>
         <w:rPr>
           <w:color w:val="FF0000"/>
         </w:rPr>
         <w:t>Příklad podkapitoly</w:t>
       </w:r>
-      <w:bookmarkEnd w:id="15"/>
+      <w:bookmarkEnd w:id="13"/>
     </w:p>
     <w:p>
       <w:r>
@@ -5709,14 +5698,14 @@
           <w:color w:val="FF0000"/>
         </w:rPr>
       </w:pPr>
-      <w:bookmarkStart w:id="16" w:name="_Toc147404687"/>
+      <w:bookmarkStart w:id="14" w:name="_Toc147404687"/>
       <w:r>
         <w:rPr>
           <w:color w:val="FF0000"/>
         </w:rPr>
         <w:t>Příklad podpodkapitoly</w:t>
       </w:r>
-      <w:bookmarkEnd w:id="16"/>
+      <w:bookmarkEnd w:id="14"/>
     </w:p>
     <w:p>
       <w:r>
@@ -5740,7 +5729,7 @@
           <w:color w:val="FF0000"/>
         </w:rPr>
       </w:pPr>
-      <w:bookmarkStart w:id="17" w:name="_Toc147404688"/>
+      <w:bookmarkStart w:id="15" w:name="_Toc147404688"/>
       <w:r>
         <w:rPr>
           <w:color w:val="FF0000"/>
@@ -5748,7 +5737,7 @@
         <w:lastRenderedPageBreak/>
         <w:t>Formátování textu</w:t>
       </w:r>
-      <w:bookmarkEnd w:id="17"/>
+      <w:bookmarkEnd w:id="15"/>
     </w:p>
     <w:p>
       <w:r>
@@ -5882,14 +5871,14 @@
           <w:color w:val="FF0000"/>
         </w:rPr>
       </w:pPr>
-      <w:bookmarkStart w:id="18" w:name="_Toc147404689"/>
+      <w:bookmarkStart w:id="16" w:name="_Toc147404689"/>
       <w:r>
         <w:rPr>
           <w:color w:val="FF0000"/>
         </w:rPr>
         <w:t>Odrážky</w:t>
       </w:r>
-      <w:bookmarkEnd w:id="18"/>
+      <w:bookmarkEnd w:id="16"/>
     </w:p>
     <w:p>
       <w:r>
@@ -6017,150 +6006,150 @@
           <w:color w:val="FF0000"/>
         </w:rPr>
       </w:pPr>
-      <w:bookmarkStart w:id="19" w:name="_Toc147404690"/>
+      <w:bookmarkStart w:id="17" w:name="_Toc147404690"/>
       <w:r>
         <w:rPr>
           <w:color w:val="FF0000"/>
         </w:rPr>
         <w:t>Přímá citace</w:t>
       </w:r>
+      <w:bookmarkEnd w:id="17"/>
+    </w:p>
+    <w:p>
+      <w:r>
+        <w:t>Přímá citace se uvádí do uvozovek, text je kurzívou bezprostředně za koncem uvozovek je uveden odkaz na zdroj. Viz příklad</w:t>
+      </w:r>
+      <w:r>
+        <w:t>:</w:t>
+      </w:r>
+    </w:p>
+    <w:p>
+      <w:r>
+        <w:rPr>
+          <w:i/>
+        </w:rPr>
+        <w:t xml:space="preserve">„Arduino je nástroj pro tvorbu malých počítačů, které mají větší kontrolu a cit pro fyzický </w:t>
+      </w:r>
+      <w:r>
+        <w:rPr>
+          <w:i/>
+        </w:rPr>
+        <w:t>svět</w:t>
+      </w:r>
+      <w:r>
+        <w:rPr>
+          <w:i/>
+        </w:rPr>
+        <w:t xml:space="preserve"> než běžné počítače, jak je známe. Arduino je otevřená elektronická platforma, založená na jednoduché počítačové desce (hardware) a vývojovém prostředí, které slouží k tvorbě software.“</w:t>
+      </w:r>
+      <w:r>
+        <w:rPr>
+          <w:i/>
+        </w:rPr>
+        <w:t xml:space="preserve"> </w:t>
+      </w:r>
+      <w:r>
+        <w:t>[</w:t>
+      </w:r>
+      <w:r>
+        <w:t>2</w:t>
+      </w:r>
+      <w:r>
+        <w:t>]</w:t>
+      </w:r>
+    </w:p>
+    <w:p>
+      <w:pPr>
+        <w:pStyle w:val="Nadpis2"/>
+        <w:rPr>
+          <w:color w:val="FF0000"/>
+        </w:rPr>
+      </w:pPr>
+      <w:bookmarkStart w:id="18" w:name="_Toc147404691"/>
+      <w:r>
+        <w:rPr>
+          <w:color w:val="FF0000"/>
+        </w:rPr>
+        <w:t>Technická typografie</w:t>
+      </w:r>
+      <w:bookmarkEnd w:id="18"/>
+    </w:p>
+    <w:p>
+      <w:r>
+        <w:t>Tyto pravidla zlepšují čitelnost textu a zabraňují následnému špatnému pochopení problematicky. Vychází z normy ČSN EN ISO 80000</w:t>
+      </w:r>
+    </w:p>
+    <w:p>
+      <w:pPr>
+        <w:pStyle w:val="Nadpis3"/>
+        <w:rPr>
+          <w:color w:val="FF0000"/>
+        </w:rPr>
+      </w:pPr>
+      <w:bookmarkStart w:id="19" w:name="_Toc147404692"/>
+      <w:r>
+        <w:rPr>
+          <w:color w:val="FF0000"/>
+        </w:rPr>
+        <w:t>Veličiny, proměnné, neznámé, funkce</w:t>
+      </w:r>
       <w:bookmarkEnd w:id="19"/>
-    </w:p>
-    <w:p>
-      <w:r>
-        <w:t>Přímá citace se uvádí do uvozovek, text je kurzívou bezprostředně za koncem uvozovek je uveden odkaz na zdroj. Viz příklad</w:t>
-      </w:r>
-      <w:r>
-        <w:t>:</w:t>
-      </w:r>
-    </w:p>
-    <w:p>
-      <w:r>
+      <w:r>
+        <w:rPr>
+          <w:color w:val="FF0000"/>
+        </w:rPr>
+        <w:t xml:space="preserve"> </w:t>
+      </w:r>
+    </w:p>
+    <w:p>
+      <w:pPr>
         <w:rPr>
           <w:i/>
         </w:rPr>
-        <w:t xml:space="preserve">„Arduino je nástroj pro tvorbu malých počítačů, které mají větší kontrolu a cit pro fyzický </w:t>
+      </w:pPr>
+      <w:r>
+        <w:t xml:space="preserve">Vždy se píší </w:t>
+      </w:r>
+      <w:r>
+        <w:rPr>
+          <w:b/>
+        </w:rPr>
+        <w:t>kurzívou</w:t>
+      </w:r>
+      <w:r>
+        <w:t xml:space="preserve"> základního písma</w:t>
+      </w:r>
+      <w:r>
+        <w:t xml:space="preserve"> – </w:t>
       </w:r>
       <w:r>
         <w:rPr>
           <w:i/>
         </w:rPr>
-        <w:t>svět</w:t>
+        <w:t>x, l, d, T, f(x), θ, q, V, φ</w:t>
       </w:r>
       <w:r>
         <w:rPr>
           <w:i/>
         </w:rPr>
-        <w:t xml:space="preserve"> než běžné počítače, jak je známe. Arduino je otevřená elektronická platforma, založená na jednoduché počítačové desce (hardware) a vývojovém prostředí, které slouží k tvorbě software.“</w:t>
-      </w:r>
-      <w:r>
+        <w:t>…</w:t>
+      </w:r>
+    </w:p>
+    <w:p>
+      <w:pPr>
         <w:rPr>
           <w:i/>
         </w:rPr>
-        <w:t xml:space="preserve"> </w:t>
-      </w:r>
-      <w:r>
-        <w:t>[</w:t>
-      </w:r>
-      <w:r>
-        <w:t>2</w:t>
-      </w:r>
-      <w:r>
-        <w:t>]</w:t>
-      </w:r>
-    </w:p>
-    <w:p>
-      <w:pPr>
-        <w:pStyle w:val="Nadpis2"/>
+      </w:pPr>
+    </w:p>
+    <w:p>
+      <w:pPr>
+        <w:pStyle w:val="Nadpis3"/>
         <w:rPr>
           <w:color w:val="FF0000"/>
         </w:rPr>
       </w:pPr>
-      <w:bookmarkStart w:id="20" w:name="_Toc147404691"/>
-      <w:r>
-        <w:rPr>
-          <w:color w:val="FF0000"/>
-        </w:rPr>
-        <w:t>Technická typografie</w:t>
-      </w:r>
-      <w:bookmarkEnd w:id="20"/>
-    </w:p>
-    <w:p>
-      <w:r>
-        <w:t>Tyto pravidla zlepšují čitelnost textu a zabraňují následnému špatnému pochopení problematicky. Vychází z normy ČSN EN ISO 80000</w:t>
-      </w:r>
-    </w:p>
-    <w:p>
-      <w:pPr>
-        <w:pStyle w:val="Nadpis3"/>
-        <w:rPr>
-          <w:color w:val="FF0000"/>
-        </w:rPr>
-      </w:pPr>
-      <w:bookmarkStart w:id="21" w:name="_Toc147404692"/>
-      <w:r>
-        <w:rPr>
-          <w:color w:val="FF0000"/>
-        </w:rPr>
-        <w:t>Veličiny, proměnné, neznámé, funkce</w:t>
-      </w:r>
-      <w:bookmarkEnd w:id="21"/>
-      <w:r>
-        <w:rPr>
-          <w:color w:val="FF0000"/>
-        </w:rPr>
-        <w:t xml:space="preserve"> </w:t>
-      </w:r>
-    </w:p>
-    <w:p>
-      <w:pPr>
-        <w:rPr>
-          <w:i/>
-        </w:rPr>
-      </w:pPr>
-      <w:r>
-        <w:t xml:space="preserve">Vždy se píší </w:t>
-      </w:r>
-      <w:r>
-        <w:rPr>
-          <w:b/>
-        </w:rPr>
-        <w:t>kurzívou</w:t>
-      </w:r>
-      <w:r>
-        <w:t xml:space="preserve"> základního písma</w:t>
-      </w:r>
-      <w:r>
-        <w:t xml:space="preserve"> – </w:t>
-      </w:r>
-      <w:r>
-        <w:rPr>
-          <w:i/>
-        </w:rPr>
-        <w:t>x, l, d, T, f(x), θ, q, V, φ</w:t>
-      </w:r>
-      <w:r>
-        <w:rPr>
-          <w:i/>
-        </w:rPr>
-        <w:t>…</w:t>
-      </w:r>
-    </w:p>
-    <w:p>
-      <w:pPr>
-        <w:rPr>
-          <w:i/>
-        </w:rPr>
-      </w:pPr>
-    </w:p>
-    <w:p>
-      <w:pPr>
-        <w:pStyle w:val="Nadpis3"/>
-        <w:rPr>
-          <w:color w:val="FF0000"/>
-        </w:rPr>
-      </w:pPr>
-      <w:bookmarkStart w:id="22" w:name="_Toc147404693"/>
+      <w:bookmarkStart w:id="20" w:name="_Toc147404693"/>
       <w:r>
         <w:rPr>
           <w:color w:val="FF0000"/>
@@ -6168,7 +6157,7 @@
         <w:lastRenderedPageBreak/>
         <w:t>Operátory, matematické funkce, konstanty, jednotky</w:t>
       </w:r>
-      <w:bookmarkEnd w:id="22"/>
+      <w:bookmarkEnd w:id="20"/>
     </w:p>
     <w:p>
       <w:r>
@@ -6197,14 +6186,14 @@
           <w:color w:val="FF0000"/>
         </w:rPr>
       </w:pPr>
-      <w:bookmarkStart w:id="23" w:name="_Toc147404694"/>
+      <w:bookmarkStart w:id="21" w:name="_Toc147404694"/>
       <w:r>
         <w:rPr>
           <w:color w:val="FF0000"/>
         </w:rPr>
         <w:t>Indexy</w:t>
       </w:r>
-      <w:bookmarkEnd w:id="23"/>
+      <w:bookmarkEnd w:id="21"/>
     </w:p>
     <w:p>
       <w:r>
@@ -6283,14 +6272,14 @@
           <w:color w:val="FF0000"/>
         </w:rPr>
       </w:pPr>
-      <w:bookmarkStart w:id="24" w:name="_Toc147404695"/>
+      <w:bookmarkStart w:id="22" w:name="_Toc147404695"/>
       <w:r>
         <w:rPr>
           <w:color w:val="FF0000"/>
         </w:rPr>
         <w:t>Jednotky</w:t>
       </w:r>
-      <w:bookmarkEnd w:id="24"/>
+      <w:bookmarkEnd w:id="22"/>
     </w:p>
     <w:p>
       <w:r>
@@ -6551,14 +6540,14 @@
           <w:color w:val="FF0000"/>
         </w:rPr>
       </w:pPr>
-      <w:bookmarkStart w:id="25" w:name="_Toc147404696"/>
+      <w:bookmarkStart w:id="23" w:name="_Toc147404696"/>
       <w:r>
         <w:rPr>
           <w:color w:val="FF0000"/>
         </w:rPr>
         <w:t>Čísla</w:t>
       </w:r>
-      <w:bookmarkEnd w:id="25"/>
+      <w:bookmarkEnd w:id="23"/>
     </w:p>
     <w:p>
       <w:r>
@@ -6606,7 +6595,7 @@
           <w:color w:val="FF0000"/>
         </w:rPr>
       </w:pPr>
-      <w:bookmarkStart w:id="26" w:name="_Toc147404697"/>
+      <w:bookmarkStart w:id="24" w:name="_Toc147404697"/>
       <w:r>
         <w:rPr>
           <w:color w:val="FF0000"/>
@@ -6614,7 +6603,7 @@
         <w:lastRenderedPageBreak/>
         <w:t>Matematické operátory a spojovníky</w:t>
       </w:r>
-      <w:bookmarkEnd w:id="26"/>
+      <w:bookmarkEnd w:id="24"/>
       <w:r>
         <w:rPr>
           <w:color w:val="FF0000"/>
@@ -6691,7 +6680,7 @@
           <w:color w:val="FF0000"/>
         </w:rPr>
       </w:pPr>
-      <w:bookmarkStart w:id="27" w:name="_Toc147404698"/>
+      <w:bookmarkStart w:id="25" w:name="_Toc147404698"/>
       <w:r>
         <w:rPr>
           <w:color w:val="FF0000"/>
@@ -6711,7 +6700,7 @@
         </w:rPr>
         <w:t>, tabulky</w:t>
       </w:r>
-      <w:bookmarkEnd w:id="27"/>
+      <w:bookmarkEnd w:id="25"/>
     </w:p>
     <w:p>
       <w:r>
@@ -6763,9 +6752,9 @@
                                 <w:szCs w:val="24"/>
                               </w:rPr>
                             </w:pPr>
-                            <w:bookmarkStart w:id="28" w:name="_Ref145017941"/>
-                            <w:bookmarkStart w:id="29" w:name="_Toc145153207"/>
-                            <w:bookmarkStart w:id="30" w:name="_Toc146651413"/>
+                            <w:bookmarkStart w:id="26" w:name="_Ref145017941"/>
+                            <w:bookmarkStart w:id="27" w:name="_Toc145153207"/>
+                            <w:bookmarkStart w:id="28" w:name="_Toc146651413"/>
                             <w:r>
                               <w:t xml:space="preserve">Obrázek </w:t>
                             </w:r>
@@ -6787,12 +6776,12 @@
                             <w:r>
                               <w:fldChar w:fldCharType="end"/>
                             </w:r>
-                            <w:bookmarkEnd w:id="28"/>
+                            <w:bookmarkEnd w:id="26"/>
                             <w:r>
                               <w:t xml:space="preserve"> – Vložení titulku</w:t>
                             </w:r>
-                            <w:bookmarkEnd w:id="29"/>
-                            <w:bookmarkEnd w:id="30"/>
+                            <w:bookmarkEnd w:id="27"/>
+                            <w:bookmarkEnd w:id="28"/>
                           </w:p>
                         </w:txbxContent>
                       </wps:txbx>
@@ -6827,9 +6816,9 @@
                           <w:szCs w:val="24"/>
                         </w:rPr>
                       </w:pPr>
-                      <w:bookmarkStart w:id="31" w:name="_Ref145017941"/>
-                      <w:bookmarkStart w:id="32" w:name="_Toc145153207"/>
-                      <w:bookmarkStart w:id="33" w:name="_Toc146651413"/>
+                      <w:bookmarkStart w:id="29" w:name="_Ref145017941"/>
+                      <w:bookmarkStart w:id="30" w:name="_Toc145153207"/>
+                      <w:bookmarkStart w:id="31" w:name="_Toc146651413"/>
                       <w:r>
                         <w:t xml:space="preserve">Obrázek </w:t>
                       </w:r>
@@ -6851,12 +6840,12 @@
                       <w:r>
                         <w:fldChar w:fldCharType="end"/>
                       </w:r>
-                      <w:bookmarkEnd w:id="31"/>
+                      <w:bookmarkEnd w:id="29"/>
                       <w:r>
                         <w:t xml:space="preserve"> – Vložení titulku</w:t>
                       </w:r>
-                      <w:bookmarkEnd w:id="32"/>
-                      <w:bookmarkEnd w:id="33"/>
+                      <w:bookmarkEnd w:id="30"/>
+                      <w:bookmarkEnd w:id="31"/>
                     </w:p>
                   </w:txbxContent>
                 </v:textbox>
@@ -7131,11 +7120,11 @@
                                 <w:szCs w:val="24"/>
                               </w:rPr>
                             </w:pPr>
-                            <w:bookmarkStart w:id="34" w:name="_Ref145019066"/>
-                            <w:bookmarkStart w:id="35" w:name="_Toc145153039"/>
-                            <w:bookmarkStart w:id="36" w:name="_Toc145153095"/>
-                            <w:bookmarkStart w:id="37" w:name="_Toc145153208"/>
-                            <w:bookmarkStart w:id="38" w:name="_Toc146651414"/>
+                            <w:bookmarkStart w:id="32" w:name="_Ref145019066"/>
+                            <w:bookmarkStart w:id="33" w:name="_Toc145153039"/>
+                            <w:bookmarkStart w:id="34" w:name="_Toc145153095"/>
+                            <w:bookmarkStart w:id="35" w:name="_Toc145153208"/>
+                            <w:bookmarkStart w:id="36" w:name="_Toc146651414"/>
                             <w:r>
                               <w:t xml:space="preserve">Obrázek </w:t>
                             </w:r>
@@ -7157,14 +7146,14 @@
                             <w:r>
                               <w:fldChar w:fldCharType="end"/>
                             </w:r>
-                            <w:bookmarkEnd w:id="34"/>
+                            <w:bookmarkEnd w:id="32"/>
                             <w:r>
                               <w:t xml:space="preserve"> – Křížový odkaz</w:t>
                             </w:r>
+                            <w:bookmarkEnd w:id="33"/>
+                            <w:bookmarkEnd w:id="34"/>
                             <w:bookmarkEnd w:id="35"/>
                             <w:bookmarkEnd w:id="36"/>
-                            <w:bookmarkEnd w:id="37"/>
-                            <w:bookmarkEnd w:id="38"/>
                           </w:p>
                         </w:txbxContent>
                       </wps:txbx>
@@ -7193,11 +7182,11 @@
                           <w:szCs w:val="24"/>
                         </w:rPr>
                       </w:pPr>
-                      <w:bookmarkStart w:id="39" w:name="_Ref145019066"/>
-                      <w:bookmarkStart w:id="40" w:name="_Toc145153039"/>
-                      <w:bookmarkStart w:id="41" w:name="_Toc145153095"/>
-                      <w:bookmarkStart w:id="42" w:name="_Toc145153208"/>
-                      <w:bookmarkStart w:id="43" w:name="_Toc146651414"/>
+                      <w:bookmarkStart w:id="37" w:name="_Ref145019066"/>
+                      <w:bookmarkStart w:id="38" w:name="_Toc145153039"/>
+                      <w:bookmarkStart w:id="39" w:name="_Toc145153095"/>
+                      <w:bookmarkStart w:id="40" w:name="_Toc145153208"/>
+                      <w:bookmarkStart w:id="41" w:name="_Toc146651414"/>
                       <w:r>
                         <w:t xml:space="preserve">Obrázek </w:t>
                       </w:r>
@@ -7219,14 +7208,14 @@
                       <w:r>
                         <w:fldChar w:fldCharType="end"/>
                       </w:r>
-                      <w:bookmarkEnd w:id="39"/>
+                      <w:bookmarkEnd w:id="37"/>
                       <w:r>
                         <w:t xml:space="preserve"> – Křížový odkaz</w:t>
                       </w:r>
+                      <w:bookmarkEnd w:id="38"/>
+                      <w:bookmarkEnd w:id="39"/>
                       <w:bookmarkEnd w:id="40"/>
                       <w:bookmarkEnd w:id="41"/>
-                      <w:bookmarkEnd w:id="42"/>
-                      <w:bookmarkEnd w:id="43"/>
                     </w:p>
                   </w:txbxContent>
                 </v:textbox>
@@ -7433,7 +7422,7 @@
           <w:color w:val="FF0000"/>
         </w:rPr>
       </w:pPr>
-      <w:bookmarkStart w:id="44" w:name="_Toc147404699"/>
+      <w:bookmarkStart w:id="42" w:name="_Toc147404699"/>
       <w:r>
         <w:rPr>
           <w:color w:val="FF0000"/>
@@ -7452,7 +7441,7 @@
         </w:rPr>
         <w:t>tabulky</w:t>
       </w:r>
-      <w:bookmarkEnd w:id="44"/>
+      <w:bookmarkEnd w:id="42"/>
     </w:p>
     <w:p>
       <w:r>
@@ -7595,14 +7584,14 @@
           <w:color w:val="FF0000"/>
         </w:rPr>
       </w:pPr>
-      <w:bookmarkStart w:id="45" w:name="_Toc147404700"/>
+      <w:bookmarkStart w:id="43" w:name="_Toc147404700"/>
       <w:r>
         <w:rPr>
           <w:color w:val="FF0000"/>
         </w:rPr>
         <w:t>Nezlomitelná mezera</w:t>
       </w:r>
-      <w:bookmarkEnd w:id="45"/>
+      <w:bookmarkEnd w:id="43"/>
     </w:p>
     <w:p>
       <w:r>
@@ -7813,7 +7802,7 @@
           <w:color w:val="FF0000"/>
         </w:rPr>
       </w:pPr>
-      <w:bookmarkStart w:id="46" w:name="_Toc147404701"/>
+      <w:bookmarkStart w:id="44" w:name="_Toc147404701"/>
       <w:r>
         <w:rPr>
           <w:color w:val="FF0000"/>
@@ -7826,7 +7815,7 @@
         </w:rPr>
         <w:t xml:space="preserve"> a tabulek</w:t>
       </w:r>
-      <w:bookmarkEnd w:id="46"/>
+      <w:bookmarkEnd w:id="44"/>
     </w:p>
     <w:p>
       <w:r>
@@ -7891,14 +7880,14 @@
           <w:color w:val="FF0000"/>
         </w:rPr>
       </w:pPr>
-      <w:bookmarkStart w:id="47" w:name="_Toc147404702"/>
+      <w:bookmarkStart w:id="45" w:name="_Toc147404702"/>
       <w:r>
         <w:rPr>
           <w:color w:val="FF0000"/>
         </w:rPr>
         <w:t>Rovnice</w:t>
       </w:r>
-      <w:bookmarkEnd w:id="47"/>
+      <w:bookmarkEnd w:id="45"/>
     </w:p>
     <w:p>
       <w:r>
@@ -8218,7 +8207,7 @@
                 <w:color w:val="00B050"/>
               </w:rPr>
             </w:pPr>
-            <w:bookmarkStart w:id="48" w:name="_Ref145086036"/>
+            <w:bookmarkStart w:id="46" w:name="_Ref145086036"/>
             <w:r>
               <w:rPr>
                 <w:color w:val="00B050"/>
@@ -8299,7 +8288,7 @@
               </w:rPr>
               <w:t>)</w:t>
             </w:r>
-            <w:bookmarkEnd w:id="48"/>
+            <w:bookmarkEnd w:id="46"/>
           </w:p>
         </w:tc>
       </w:tr>
@@ -8448,7 +8437,7 @@
                 <w:color w:val="00B050"/>
               </w:rPr>
             </w:pPr>
-            <w:bookmarkStart w:id="49" w:name="_Ref145086039"/>
+            <w:bookmarkStart w:id="47" w:name="_Ref145086039"/>
             <w:r>
               <w:rPr>
                 <w:color w:val="00B050"/>
@@ -8529,7 +8518,7 @@
               </w:rPr>
               <w:t>)</w:t>
             </w:r>
-            <w:bookmarkEnd w:id="49"/>
+            <w:bookmarkEnd w:id="47"/>
           </w:p>
         </w:tc>
       </w:tr>
@@ -8948,7 +8937,6 @@
                 <w:showingPlcHdr/>
                 <w:equation/>
               </w:sdtPr>
-              <w:sdtEndPr/>
               <w:sdtContent>
                 <m:oMathPara>
                   <m:oMath>
@@ -9135,8 +9123,8 @@
                                 <w:szCs w:val="24"/>
                               </w:rPr>
                             </w:pPr>
-                            <w:bookmarkStart w:id="50" w:name="_Ref146007817"/>
-                            <w:bookmarkStart w:id="51" w:name="_Toc146651415"/>
+                            <w:bookmarkStart w:id="48" w:name="_Ref146007817"/>
+                            <w:bookmarkStart w:id="49" w:name="_Toc146651415"/>
                             <w:r>
                               <w:t xml:space="preserve">Obrázek </w:t>
                             </w:r>
@@ -9158,11 +9146,11 @@
                             <w:r>
                               <w:fldChar w:fldCharType="end"/>
                             </w:r>
-                            <w:bookmarkEnd w:id="50"/>
+                            <w:bookmarkEnd w:id="48"/>
                             <w:r>
                               <w:t xml:space="preserve"> – Vytvoření šablony</w:t>
                             </w:r>
-                            <w:bookmarkEnd w:id="51"/>
+                            <w:bookmarkEnd w:id="49"/>
                           </w:p>
                         </w:txbxContent>
                       </wps:txbx>
@@ -9192,8 +9180,8 @@
                           <w:szCs w:val="24"/>
                         </w:rPr>
                       </w:pPr>
-                      <w:bookmarkStart w:id="52" w:name="_Ref146007817"/>
-                      <w:bookmarkStart w:id="53" w:name="_Toc146651415"/>
+                      <w:bookmarkStart w:id="50" w:name="_Ref146007817"/>
+                      <w:bookmarkStart w:id="51" w:name="_Toc146651415"/>
                       <w:r>
                         <w:t xml:space="preserve">Obrázek </w:t>
                       </w:r>
@@ -9215,11 +9203,11 @@
                       <w:r>
                         <w:fldChar w:fldCharType="end"/>
                       </w:r>
-                      <w:bookmarkEnd w:id="52"/>
+                      <w:bookmarkEnd w:id="50"/>
                       <w:r>
                         <w:t xml:space="preserve"> – Vytvoření šablony</w:t>
                       </w:r>
-                      <w:bookmarkEnd w:id="53"/>
+                      <w:bookmarkEnd w:id="51"/>
                     </w:p>
                   </w:txbxContent>
                 </v:textbox>
@@ -9411,7 +9399,7 @@
           <w:color w:val="FF0000"/>
         </w:rPr>
       </w:pPr>
-      <w:bookmarkStart w:id="54" w:name="_Toc147404703"/>
+      <w:bookmarkStart w:id="52" w:name="_Toc147404703"/>
       <w:r>
         <w:rPr>
           <w:noProof/>
@@ -9458,11 +9446,11 @@
                             <w:pPr>
                               <w:pStyle w:val="Titulek"/>
                             </w:pPr>
-                            <w:bookmarkStart w:id="55" w:name="_Ref145086895"/>
-                            <w:bookmarkStart w:id="56" w:name="_Toc145153040"/>
-                            <w:bookmarkStart w:id="57" w:name="_Toc145153096"/>
-                            <w:bookmarkStart w:id="58" w:name="_Toc145153209"/>
-                            <w:bookmarkStart w:id="59" w:name="_Toc146651416"/>
+                            <w:bookmarkStart w:id="53" w:name="_Ref145086895"/>
+                            <w:bookmarkStart w:id="54" w:name="_Toc145153040"/>
+                            <w:bookmarkStart w:id="55" w:name="_Toc145153096"/>
+                            <w:bookmarkStart w:id="56" w:name="_Toc145153209"/>
+                            <w:bookmarkStart w:id="57" w:name="_Toc146651416"/>
                             <w:r>
                               <w:t xml:space="preserve">Obrázek </w:t>
                             </w:r>
@@ -9484,14 +9472,14 @@
                             <w:r>
                               <w:fldChar w:fldCharType="end"/>
                             </w:r>
-                            <w:bookmarkEnd w:id="55"/>
+                            <w:bookmarkEnd w:id="53"/>
                             <w:r>
                               <w:t xml:space="preserve"> – Vložení rovnice</w:t>
                             </w:r>
+                            <w:bookmarkEnd w:id="54"/>
+                            <w:bookmarkEnd w:id="55"/>
                             <w:bookmarkEnd w:id="56"/>
                             <w:bookmarkEnd w:id="57"/>
-                            <w:bookmarkEnd w:id="58"/>
-                            <w:bookmarkEnd w:id="59"/>
                           </w:p>
                         </w:txbxContent>
                       </wps:txbx>
@@ -9516,11 +9504,11 @@
                       <w:pPr>
                         <w:pStyle w:val="Titulek"/>
                       </w:pPr>
-                      <w:bookmarkStart w:id="60" w:name="_Ref145086895"/>
-                      <w:bookmarkStart w:id="61" w:name="_Toc145153040"/>
-                      <w:bookmarkStart w:id="62" w:name="_Toc145153096"/>
-                      <w:bookmarkStart w:id="63" w:name="_Toc145153209"/>
-                      <w:bookmarkStart w:id="64" w:name="_Toc146651416"/>
+                      <w:bookmarkStart w:id="58" w:name="_Ref145086895"/>
+                      <w:bookmarkStart w:id="59" w:name="_Toc145153040"/>
+                      <w:bookmarkStart w:id="60" w:name="_Toc145153096"/>
+                      <w:bookmarkStart w:id="61" w:name="_Toc145153209"/>
+                      <w:bookmarkStart w:id="62" w:name="_Toc146651416"/>
                       <w:r>
                         <w:t xml:space="preserve">Obrázek </w:t>
                       </w:r>
@@ -9542,14 +9530,14 @@
                       <w:r>
                         <w:fldChar w:fldCharType="end"/>
                       </w:r>
-                      <w:bookmarkEnd w:id="60"/>
+                      <w:bookmarkEnd w:id="58"/>
                       <w:r>
                         <w:t xml:space="preserve"> – Vložení rovnice</w:t>
                       </w:r>
+                      <w:bookmarkEnd w:id="59"/>
+                      <w:bookmarkEnd w:id="60"/>
                       <w:bookmarkEnd w:id="61"/>
                       <w:bookmarkEnd w:id="62"/>
-                      <w:bookmarkEnd w:id="63"/>
-                      <w:bookmarkEnd w:id="64"/>
                     </w:p>
                   </w:txbxContent>
                 </v:textbox>
@@ -9565,7 +9553,7 @@
         </w:rPr>
         <w:t>Tabulky</w:t>
       </w:r>
-      <w:bookmarkEnd w:id="54"/>
+      <w:bookmarkEnd w:id="52"/>
     </w:p>
     <w:p>
       <w:r>
@@ -10477,11 +10465,11 @@
                                 <w:szCs w:val="24"/>
                               </w:rPr>
                             </w:pPr>
-                            <w:bookmarkStart w:id="65" w:name="_Ref145100514"/>
-                            <w:bookmarkStart w:id="66" w:name="_Toc145153041"/>
-                            <w:bookmarkStart w:id="67" w:name="_Toc145153097"/>
-                            <w:bookmarkStart w:id="68" w:name="_Toc145153210"/>
-                            <w:bookmarkStart w:id="69" w:name="_Toc146651417"/>
+                            <w:bookmarkStart w:id="63" w:name="_Ref145100514"/>
+                            <w:bookmarkStart w:id="64" w:name="_Toc145153041"/>
+                            <w:bookmarkStart w:id="65" w:name="_Toc145153097"/>
+                            <w:bookmarkStart w:id="66" w:name="_Toc145153210"/>
+                            <w:bookmarkStart w:id="67" w:name="_Toc146651417"/>
                             <w:r>
                               <w:t xml:space="preserve">Obrázek </w:t>
                             </w:r>
@@ -10503,14 +10491,14 @@
                             <w:r>
                               <w:fldChar w:fldCharType="end"/>
                             </w:r>
-                            <w:bookmarkEnd w:id="65"/>
+                            <w:bookmarkEnd w:id="63"/>
                             <w:r>
                               <w:t xml:space="preserve"> – Vložení tabulky</w:t>
                             </w:r>
+                            <w:bookmarkEnd w:id="64"/>
+                            <w:bookmarkEnd w:id="65"/>
                             <w:bookmarkEnd w:id="66"/>
                             <w:bookmarkEnd w:id="67"/>
-                            <w:bookmarkEnd w:id="68"/>
-                            <w:bookmarkEnd w:id="69"/>
                           </w:p>
                         </w:txbxContent>
                       </wps:txbx>
@@ -10545,11 +10533,11 @@
                           <w:szCs w:val="24"/>
                         </w:rPr>
                       </w:pPr>
-                      <w:bookmarkStart w:id="70" w:name="_Ref145100514"/>
-                      <w:bookmarkStart w:id="71" w:name="_Toc145153041"/>
-                      <w:bookmarkStart w:id="72" w:name="_Toc145153097"/>
-                      <w:bookmarkStart w:id="73" w:name="_Toc145153210"/>
-                      <w:bookmarkStart w:id="74" w:name="_Toc146651417"/>
+                      <w:bookmarkStart w:id="68" w:name="_Ref145100514"/>
+                      <w:bookmarkStart w:id="69" w:name="_Toc145153041"/>
+                      <w:bookmarkStart w:id="70" w:name="_Toc145153097"/>
+                      <w:bookmarkStart w:id="71" w:name="_Toc145153210"/>
+                      <w:bookmarkStart w:id="72" w:name="_Toc146651417"/>
                       <w:r>
                         <w:t xml:space="preserve">Obrázek </w:t>
                       </w:r>
@@ -10571,14 +10559,14 @@
                       <w:r>
                         <w:fldChar w:fldCharType="end"/>
                       </w:r>
-                      <w:bookmarkEnd w:id="70"/>
+                      <w:bookmarkEnd w:id="68"/>
                       <w:r>
                         <w:t xml:space="preserve"> – Vložení tabulky</w:t>
                       </w:r>
+                      <w:bookmarkEnd w:id="69"/>
+                      <w:bookmarkEnd w:id="70"/>
                       <w:bookmarkEnd w:id="71"/>
                       <w:bookmarkEnd w:id="72"/>
-                      <w:bookmarkEnd w:id="73"/>
-                      <w:bookmarkEnd w:id="74"/>
                     </w:p>
                   </w:txbxContent>
                 </v:textbox>
@@ -11362,8 +11350,8 @@
       <w:pPr>
         <w:pStyle w:val="Titulek"/>
       </w:pPr>
-      <w:bookmarkStart w:id="75" w:name="_Ref145100588"/>
-      <w:bookmarkStart w:id="76" w:name="_Toc146651419"/>
+      <w:bookmarkStart w:id="73" w:name="_Ref145100588"/>
+      <w:bookmarkStart w:id="74" w:name="_Toc146651419"/>
       <w:r>
         <w:t xml:space="preserve">Tabulka </w:t>
       </w:r>
@@ -11382,14 +11370,14 @@
       <w:r>
         <w:fldChar w:fldCharType="end"/>
       </w:r>
-      <w:bookmarkEnd w:id="75"/>
+      <w:bookmarkEnd w:id="73"/>
       <w:r>
         <w:t xml:space="preserve"> – Výběr řídící jednotky</w:t>
       </w:r>
       <w:r>
         <w:t xml:space="preserve"> [3], [4], [5], [6]</w:t>
       </w:r>
-      <w:bookmarkEnd w:id="76"/>
+      <w:bookmarkEnd w:id="74"/>
     </w:p>
     <w:p>
       <w:pPr>
@@ -11398,7 +11386,7 @@
           <w:color w:val="FF0000"/>
         </w:rPr>
       </w:pPr>
-      <w:bookmarkStart w:id="77" w:name="_Toc147404704"/>
+      <w:bookmarkStart w:id="75" w:name="_Toc147404704"/>
       <w:r>
         <w:rPr>
           <w:color w:val="FF0000"/>
@@ -11418,7 +11406,7 @@
         </w:rPr>
         <w:t>a tabulek</w:t>
       </w:r>
-      <w:bookmarkEnd w:id="77"/>
+      <w:bookmarkEnd w:id="75"/>
     </w:p>
     <w:p>
       <w:r>
@@ -11473,11 +11461,11 @@
                                 <w:szCs w:val="24"/>
                               </w:rPr>
                             </w:pPr>
-                            <w:bookmarkStart w:id="78" w:name="_Ref145101066"/>
-                            <w:bookmarkStart w:id="79" w:name="_Toc145153042"/>
-                            <w:bookmarkStart w:id="80" w:name="_Toc145153098"/>
-                            <w:bookmarkStart w:id="81" w:name="_Toc145153211"/>
-                            <w:bookmarkStart w:id="82" w:name="_Toc146651418"/>
+                            <w:bookmarkStart w:id="76" w:name="_Ref145101066"/>
+                            <w:bookmarkStart w:id="77" w:name="_Toc145153042"/>
+                            <w:bookmarkStart w:id="78" w:name="_Toc145153098"/>
+                            <w:bookmarkStart w:id="79" w:name="_Toc145153211"/>
+                            <w:bookmarkStart w:id="80" w:name="_Toc146651418"/>
                             <w:r>
                               <w:t xml:space="preserve">Obrázek </w:t>
                             </w:r>
@@ -11499,14 +11487,14 @@
                             <w:r>
                               <w:fldChar w:fldCharType="end"/>
                             </w:r>
-                            <w:bookmarkEnd w:id="78"/>
+                            <w:bookmarkEnd w:id="76"/>
                             <w:r>
                               <w:t xml:space="preserve"> – Logo školy [7]</w:t>
                             </w:r>
+                            <w:bookmarkEnd w:id="77"/>
+                            <w:bookmarkEnd w:id="78"/>
                             <w:bookmarkEnd w:id="79"/>
                             <w:bookmarkEnd w:id="80"/>
-                            <w:bookmarkEnd w:id="81"/>
-                            <w:bookmarkEnd w:id="82"/>
                           </w:p>
                         </w:txbxContent>
                       </wps:txbx>
@@ -11536,11 +11524,11 @@
                           <w:szCs w:val="24"/>
                         </w:rPr>
                       </w:pPr>
-                      <w:bookmarkStart w:id="83" w:name="_Ref145101066"/>
-                      <w:bookmarkStart w:id="84" w:name="_Toc145153042"/>
-                      <w:bookmarkStart w:id="85" w:name="_Toc145153098"/>
-                      <w:bookmarkStart w:id="86" w:name="_Toc145153211"/>
-                      <w:bookmarkStart w:id="87" w:name="_Toc146651418"/>
+                      <w:bookmarkStart w:id="81" w:name="_Ref145101066"/>
+                      <w:bookmarkStart w:id="82" w:name="_Toc145153042"/>
+                      <w:bookmarkStart w:id="83" w:name="_Toc145153098"/>
+                      <w:bookmarkStart w:id="84" w:name="_Toc145153211"/>
+                      <w:bookmarkStart w:id="85" w:name="_Toc146651418"/>
                       <w:r>
                         <w:t xml:space="preserve">Obrázek </w:t>
                       </w:r>
@@ -11562,14 +11550,14 @@
                       <w:r>
                         <w:fldChar w:fldCharType="end"/>
                       </w:r>
-                      <w:bookmarkEnd w:id="83"/>
+                      <w:bookmarkEnd w:id="81"/>
                       <w:r>
                         <w:t xml:space="preserve"> – Logo školy [7]</w:t>
                       </w:r>
+                      <w:bookmarkEnd w:id="82"/>
+                      <w:bookmarkEnd w:id="83"/>
                       <w:bookmarkEnd w:id="84"/>
                       <w:bookmarkEnd w:id="85"/>
-                      <w:bookmarkEnd w:id="86"/>
-                      <w:bookmarkEnd w:id="87"/>
                     </w:p>
                   </w:txbxContent>
                 </v:textbox>
@@ -11775,7 +11763,7 @@
           <w:color w:val="FF0000"/>
         </w:rPr>
       </w:pPr>
-      <w:bookmarkStart w:id="88" w:name="_Toc147404705"/>
+      <w:bookmarkStart w:id="86" w:name="_Toc147404705"/>
       <w:r>
         <w:rPr>
           <w:color w:val="FF0000"/>
@@ -11783,7 +11771,7 @@
         <w:lastRenderedPageBreak/>
         <w:t>Desatero před odevzdáním</w:t>
       </w:r>
-      <w:bookmarkEnd w:id="88"/>
+      <w:bookmarkEnd w:id="86"/>
     </w:p>
     <w:p>
       <w:pPr>
@@ -11916,6 +11904,467 @@
         <w:rPr>
           <w:b/>
         </w:rPr>
+      </w:pPr>
+      <w:r>
+        <w:rPr>
+          <w:b/>
+        </w:rPr>
+        <w:t>V případě problémů</w:t>
+      </w:r>
+      <w:r>
+        <w:rPr>
+          <w:b/>
+        </w:rPr>
+        <w:t xml:space="preserve"> </w:t>
+      </w:r>
+      <w:r>
+        <w:rPr>
+          <w:b/>
+        </w:rPr>
+        <w:t>s šablonou (formátování, nastavení, nefunkčnost…) kontaktujte autora</w:t>
+      </w:r>
+      <w:r>
+        <w:rPr>
+          <w:b/>
+        </w:rPr>
+        <w:t xml:space="preserve"> </w:t>
+      </w:r>
+      <w:r>
+        <w:rPr>
+          <w:b/>
+        </w:rPr>
+        <w:sym w:font="Wingdings" w:char="F0E0"/>
+      </w:r>
+      <w:r>
+        <w:rPr>
+          <w:b/>
+        </w:rPr>
+        <w:t xml:space="preserve"> Bc. David Laušman skrze email</w:t>
+      </w:r>
+      <w:r>
+        <w:rPr>
+          <w:b/>
+        </w:rPr>
+        <w:t xml:space="preserve"> </w:t>
+      </w:r>
+      <w:r>
+        <w:rPr>
+          <w:b/>
+        </w:rPr>
+        <w:sym w:font="Wingdings" w:char="F0E0"/>
+      </w:r>
+      <w:r>
+        <w:rPr>
+          <w:b/>
+        </w:rPr>
+        <w:t xml:space="preserve"> </w:t>
+      </w:r>
+      <w:r>
+        <w:rPr>
+          <w:b/>
+        </w:rPr>
+        <w:t>david.lausman@sps-prosek.cz</w:t>
+      </w:r>
+    </w:p>
+    <w:p>
+      <w:pPr>
+        <w:rPr>
+          <w:b/>
+        </w:rPr>
+      </w:pPr>
+    </w:p>
+    <w:p>
+      <w:pPr>
+        <w:pStyle w:val="Nadpis1"/>
+        <w:framePr w:wrap="notBeside"/>
+      </w:pPr>
+      <w:r>
+        <w:lastRenderedPageBreak/>
+        <w:t>Návrhové parametry</w:t>
+      </w:r>
+    </w:p>
+    <w:p>
+      <w:pPr>
+        <w:pStyle w:val="Normln-Odrky"/>
+      </w:pPr>
+      <w:r>
+        <w:t>Návrhové parametry by měly minimálně obsahovat:</w:t>
+      </w:r>
+    </w:p>
+    <w:p>
+      <w:pPr>
+        <w:pStyle w:val="Normln-Odrky"/>
+        <w:numPr>
+          <w:ilvl w:val="0"/>
+          <w:numId w:val="20"/>
+        </w:numPr>
+      </w:pPr>
+      <w:r>
+        <w:t>specifikace základních mechanických parametrů</w:t>
+      </w:r>
+    </w:p>
+    <w:p>
+      <w:pPr>
+        <w:pStyle w:val="Normln-Odrky"/>
+        <w:numPr>
+          <w:ilvl w:val="0"/>
+          <w:numId w:val="20"/>
+        </w:numPr>
+      </w:pPr>
+      <w:r>
+        <w:t>specifikace základních funkcí</w:t>
+      </w:r>
+    </w:p>
+    <w:p>
+      <w:pPr>
+        <w:pStyle w:val="Normln-Odrky"/>
+        <w:numPr>
+          <w:ilvl w:val="0"/>
+          <w:numId w:val="20"/>
+        </w:numPr>
+      </w:pPr>
+      <w:r>
+        <w:t xml:space="preserve">doporučený </w:t>
+      </w:r>
+      <w:r>
+        <w:t xml:space="preserve">rozsah cca </w:t>
+      </w:r>
+      <w:r>
+        <w:rPr>
+          <w:vertAlign w:val="superscript"/>
+        </w:rPr>
+        <w:t>1</w:t>
+      </w:r>
+      <w:r>
+        <w:t>/</w:t>
+      </w:r>
+      <w:r>
+        <w:rPr>
+          <w:vertAlign w:val="subscript"/>
+        </w:rPr>
+        <w:t>2</w:t>
+      </w:r>
+      <w:r>
+        <w:t xml:space="preserve"> až 1 stránka</w:t>
+      </w:r>
+    </w:p>
+    <w:p>
+      <w:pPr>
+        <w:pStyle w:val="Normlnbezodsazen"/>
+      </w:pPr>
+      <w:r>
+        <w:t>Neměly by obsahovat:</w:t>
+      </w:r>
+    </w:p>
+    <w:p>
+      <w:pPr>
+        <w:pStyle w:val="Normln-Odrky"/>
+        <w:numPr>
+          <w:ilvl w:val="0"/>
+          <w:numId w:val="23"/>
+        </w:numPr>
+      </w:pPr>
+      <w:r>
+        <w:t>popis konkrétního řešení</w:t>
+      </w:r>
+    </w:p>
+    <w:p>
+      <w:pPr>
+        <w:pStyle w:val="Normln-Odrky"/>
+        <w:numPr>
+          <w:ilvl w:val="0"/>
+          <w:numId w:val="23"/>
+        </w:numPr>
+      </w:pPr>
+      <w:r>
+        <w:t>popis přesného metodického postupu</w:t>
+      </w:r>
+    </w:p>
+    <w:p>
+      <w:pPr>
+        <w:pStyle w:val="Normln-Odrky"/>
+        <w:numPr>
+          <w:ilvl w:val="0"/>
+          <w:numId w:val="23"/>
+        </w:numPr>
+      </w:pPr>
+      <w:r>
+        <w:t>výběr konkrétních součástek a materiálů</w:t>
+      </w:r>
+    </w:p>
+    <w:p>
+      <w:pPr>
+        <w:pStyle w:val="Normln-Odrky"/>
+      </w:pPr>
+      <w:r>
+        <w:t>Příklad:</w:t>
+      </w:r>
+    </w:p>
+    <w:p>
+      <w:pPr>
+        <w:rPr>
+          <w:color w:val="00B050"/>
+        </w:rPr>
+      </w:pPr>
+      <w:r>
+        <w:rPr>
+          <w:color w:val="00B050"/>
+        </w:rPr>
+        <w:t>Cílem práce je návrh, sestavení a následné naprogramování vertikální zahrady na pěstování microgreens a otestování nového konceptu způsobu automatizace a zavlažování.</w:t>
+      </w:r>
+    </w:p>
+    <w:p>
+      <w:pPr>
+        <w:rPr>
+          <w:color w:val="00B050"/>
+        </w:rPr>
+      </w:pPr>
+      <w:r>
+        <w:rPr>
+          <w:color w:val="00B050"/>
+        </w:rPr>
+        <w:t>Konstrukce je rozdělena na tři části, z nichž největší, je určena pro pěstování microgreens, jedná se tedy o pěstební prostor. Druhá část konstrukce bude obsahovat většinu elektronických částí projektu, jako jsou zdroj, řídící jednotka, spínací prvky atp. Třetí oddělená část je určena pro umístění čerpadel a snadno vyjmutelného rezervoáru na vodu.</w:t>
+      </w:r>
+    </w:p>
+    <w:p>
+      <w:pPr>
+        <w:rPr>
+          <w:color w:val="00B050"/>
+        </w:rPr>
+      </w:pPr>
+      <w:r>
+        <w:rPr>
+          <w:color w:val="00B050"/>
+        </w:rPr>
+        <w:t>Orientační rozměry konceptu jsou 790 x 420 x 670 mm (výška x šířka x hloubka)</w:t>
+      </w:r>
+      <w:r>
+        <w:rPr>
+          <w:color w:val="00B050"/>
+        </w:rPr>
+        <w:t>.</w:t>
+      </w:r>
+      <w:r>
+        <w:rPr>
+          <w:color w:val="00B050"/>
+        </w:rPr>
+        <w:t xml:space="preserve">  Kapacita pěstebního prostoru by měla být 9 pěstebních nádob, taková kapacita je dostačující pro domácí použití a pravidelný výnos microgreens během týdne.</w:t>
+      </w:r>
+    </w:p>
+    <w:p>
+      <w:pPr>
+        <w:rPr>
+          <w:color w:val="00B050"/>
+        </w:rPr>
+      </w:pPr>
+      <w:r>
+        <w:rPr>
+          <w:color w:val="00B050"/>
+        </w:rPr>
+        <w:t>Přes ovládací panel s LCD displejem by mělo být možné upravovat klíčové parametry, jako je doba svícení, časy spínání čerpadel, ventilátorů a motorů. Dále se na LCD displeji budou vypisovat aktuální hodnoty měřených veličin a další důležité hodnoty a parametry. Program by měl umožňovat automatickou cirkulaci vody mezi nádržemi, spínání osvětlení a částečnou kontrolu prostředí díky topnému členu a ventilátorům.</w:t>
+      </w:r>
+    </w:p>
+    <w:p>
+      <w:pPr>
+        <w:rPr>
+          <w:color w:val="00B050"/>
+        </w:rPr>
+      </w:pPr>
+      <w:bookmarkStart w:id="87" w:name="_Hlk149047271"/>
+      <w:r>
+        <w:rPr>
+          <w:color w:val="00B050"/>
+        </w:rPr>
+        <w:t>Na displeji by měly být zobrazovány důležité parametry jako jsou teplota, vlhkost vzduchu společně s případným</w:t>
+      </w:r>
+      <w:bookmarkEnd w:id="87"/>
+      <w:r>
+        <w:rPr>
+          <w:color w:val="00B050"/>
+        </w:rPr>
+        <w:t>i upozorněními na příliš vysokou či příliš nízkou hladinu nádrže atp.</w:t>
+      </w:r>
+    </w:p>
+    <w:p>
+      <w:pPr>
+        <w:pStyle w:val="Nadpis1"/>
+        <w:framePr w:wrap="notBeside"/>
+      </w:pPr>
+      <w:r>
+        <w:lastRenderedPageBreak/>
+        <w:t>Praktická část</w:t>
+      </w:r>
+    </w:p>
+    <w:p>
+      <w:r>
+        <w:t xml:space="preserve">V praktické části autor uvádí do textu všechny informace </w:t>
+      </w:r>
+      <w:r>
+        <w:rPr>
+          <w:b/>
+          <w:bCs/>
+        </w:rPr>
+        <w:t>ohledně praktických postupů</w:t>
+      </w:r>
+      <w:r>
+        <w:t xml:space="preserve">. </w:t>
+      </w:r>
+      <w:r>
+        <w:rPr>
+          <w:b/>
+          <w:bCs/>
+        </w:rPr>
+        <w:t>Jak</w:t>
+      </w:r>
+      <w:r>
+        <w:t xml:space="preserve"> při vytváření projektu </w:t>
+      </w:r>
+      <w:r>
+        <w:rPr>
+          <w:b/>
+          <w:bCs/>
+        </w:rPr>
+        <w:t>postupoval</w:t>
+      </w:r>
+      <w:r>
+        <w:t xml:space="preserve">, proč zvolil takové </w:t>
+      </w:r>
+      <w:r>
+        <w:rPr>
+          <w:b/>
+          <w:bCs/>
+        </w:rPr>
+        <w:t>konstrukční</w:t>
+      </w:r>
+      <w:r>
+        <w:t xml:space="preserve">, </w:t>
+      </w:r>
+      <w:r>
+        <w:rPr>
+          <w:b/>
+          <w:bCs/>
+        </w:rPr>
+        <w:t>mechanické</w:t>
+      </w:r>
+      <w:r>
+        <w:t xml:space="preserve">, </w:t>
+      </w:r>
+      <w:r>
+        <w:rPr>
+          <w:b/>
+          <w:bCs/>
+        </w:rPr>
+        <w:t>elektrické</w:t>
+      </w:r>
+      <w:r>
+        <w:t xml:space="preserve"> </w:t>
+      </w:r>
+      <w:r>
+        <w:rPr>
+          <w:b/>
+          <w:bCs/>
+        </w:rPr>
+        <w:t>uspořádání</w:t>
+      </w:r>
+      <w:r>
+        <w:t xml:space="preserve">. Uvádí stručný postup tvorby </w:t>
+      </w:r>
+      <w:r>
+        <w:rPr>
+          <w:b/>
+          <w:bCs/>
+        </w:rPr>
+        <w:t>programu</w:t>
+      </w:r>
+      <w:r>
+        <w:t xml:space="preserve">. A také jaké </w:t>
+      </w:r>
+      <w:r>
+        <w:rPr>
+          <w:b/>
+          <w:bCs/>
+        </w:rPr>
+        <w:t>problémy</w:t>
+      </w:r>
+      <w:r>
+        <w:t xml:space="preserve"> </w:t>
+      </w:r>
+      <w:r>
+        <w:rPr>
+          <w:b/>
+          <w:bCs/>
+        </w:rPr>
+        <w:t>nastaly</w:t>
+      </w:r>
+      <w:r>
+        <w:t xml:space="preserve"> a jak si s nimi autor poradil. </w:t>
+      </w:r>
+    </w:p>
+    <w:p>
+      <w:r>
+        <w:t>Do textové části nepopisuje jen finální návrh, ale všechny své návrhy včetně zdůvodnění, proč konkrétní návrh vybral. Zde ukazujete to, že skutečně logicky postupoval, že něco navrhl, vytvořil. Pokud má nějaké skici, 3D modely, výpočty, kterými může variantu návrhu zdůvodnit a doložit, umístí ji k textu v praktické části práci (v případě velkých skic atd. do příloh). Současně navržené varianty autor porovná a na základě jím stanovených kritérií zvolí tu nejvhodnější.</w:t>
+      </w:r>
+    </w:p>
+    <w:p>
+      <w:pPr>
+        <w:pStyle w:val="Normln-Odrky"/>
+      </w:pPr>
+      <w:r>
+        <w:t>Praktická část bývá většinou rozdělena do těchto kapitol:</w:t>
+      </w:r>
+    </w:p>
+    <w:p>
+      <w:pPr>
+        <w:pStyle w:val="Normln-Odrky"/>
+        <w:numPr>
+          <w:ilvl w:val="0"/>
+          <w:numId w:val="21"/>
+        </w:numPr>
+      </w:pPr>
+      <w:r>
+        <w:t>Konstrukční část</w:t>
+      </w:r>
+    </w:p>
+    <w:p>
+      <w:pPr>
+        <w:pStyle w:val="Normln-Odrky"/>
+        <w:numPr>
+          <w:ilvl w:val="0"/>
+          <w:numId w:val="21"/>
+        </w:numPr>
+      </w:pPr>
+      <w:r>
+        <w:t xml:space="preserve">Mechanická část </w:t>
+      </w:r>
+    </w:p>
+    <w:p>
+      <w:pPr>
+        <w:pStyle w:val="Normln-Odrky"/>
+        <w:numPr>
+          <w:ilvl w:val="0"/>
+          <w:numId w:val="21"/>
+        </w:numPr>
+      </w:pPr>
+      <w:r>
+        <w:t>Elektrická část</w:t>
+      </w:r>
+    </w:p>
+    <w:p>
+      <w:pPr>
+        <w:pStyle w:val="Normln-Odrky"/>
+        <w:numPr>
+          <w:ilvl w:val="0"/>
+          <w:numId w:val="21"/>
+        </w:numPr>
+      </w:pPr>
+      <w:r>
+        <w:t>Programová část</w:t>
+      </w:r>
+    </w:p>
+    <w:p/>
+    <w:p>
+      <w:pPr>
+        <w:ind w:firstLine="0"/>
         <w:sectPr>
           <w:headerReference w:type="even" r:id="rId25"/>
           <w:headerReference w:type="default" r:id="rId26"/>
@@ -11932,596 +12381,23 @@
           <w:docGrid w:linePitch="360"/>
         </w:sectPr>
       </w:pPr>
-      <w:r>
-        <w:rPr>
-          <w:b/>
-        </w:rPr>
-        <w:t>V případě problémů</w:t>
-      </w:r>
-      <w:r>
-        <w:rPr>
-          <w:b/>
-        </w:rPr>
-        <w:t xml:space="preserve"> </w:t>
-      </w:r>
-      <w:r>
-        <w:rPr>
-          <w:b/>
-        </w:rPr>
-        <w:t>s šablonou (formátování, nastavení, nefunkčnost…) kontaktujte autora</w:t>
-      </w:r>
-      <w:r>
-        <w:rPr>
-          <w:b/>
-        </w:rPr>
-        <w:t xml:space="preserve"> </w:t>
-      </w:r>
-      <w:r>
-        <w:rPr>
-          <w:b/>
-        </w:rPr>
-        <w:sym w:font="Wingdings" w:char="F0E0"/>
-      </w:r>
-      <w:r>
-        <w:rPr>
-          <w:b/>
-        </w:rPr>
-        <w:t xml:space="preserve"> Bc. David Laušman skrze email</w:t>
-      </w:r>
-      <w:r>
-        <w:rPr>
-          <w:b/>
-        </w:rPr>
-        <w:t xml:space="preserve"> </w:t>
-      </w:r>
-      <w:r>
-        <w:rPr>
-          <w:b/>
-        </w:rPr>
-        <w:sym w:font="Wingdings" w:char="F0E0"/>
-      </w:r>
-      <w:r>
-        <w:rPr>
-          <w:b/>
-        </w:rPr>
-        <w:t xml:space="preserve"> </w:t>
-      </w:r>
-      <w:r>
-        <w:rPr>
-          <w:b/>
-        </w:rPr>
-        <w:t>david.lausman@sps-prosek.cz</w:t>
-      </w:r>
-    </w:p>
-    <w:p/>
-    <w:p>
-      <w:pPr>
-        <w:pStyle w:val="Nadpis1"/>
-        <w:framePr w:wrap="notBeside"/>
-      </w:pPr>
-      <w:bookmarkStart w:id="89" w:name="_Toc147404706"/>
-      <w:r>
-        <w:lastRenderedPageBreak/>
-        <w:t>Návrhové parametry</w:t>
-      </w:r>
-      <w:bookmarkEnd w:id="89"/>
-    </w:p>
-    <w:p>
-      <w:pPr>
-        <w:pStyle w:val="Normln-Odrky"/>
-      </w:pPr>
-      <w:r>
-        <w:t>Návrhové parametry by měl</w:t>
-      </w:r>
-      <w:r>
-        <w:t>y</w:t>
-      </w:r>
-      <w:r>
-        <w:t xml:space="preserve"> minimálně obsahovat:</w:t>
-      </w:r>
-    </w:p>
-    <w:p>
-      <w:pPr>
-        <w:pStyle w:val="Normln-Odrky"/>
-        <w:numPr>
-          <w:ilvl w:val="0"/>
-          <w:numId w:val="20"/>
-        </w:numPr>
-      </w:pPr>
-      <w:r>
-        <w:t>specifikace základních mechanických parametrů</w:t>
-      </w:r>
-    </w:p>
-    <w:p>
-      <w:pPr>
-        <w:pStyle w:val="Normln-Odrky"/>
-        <w:numPr>
-          <w:ilvl w:val="0"/>
-          <w:numId w:val="20"/>
-        </w:numPr>
-      </w:pPr>
-      <w:r>
-        <w:t>specifikace základních funkcí</w:t>
-      </w:r>
-    </w:p>
-    <w:p>
-      <w:pPr>
-        <w:pStyle w:val="Normln-Odrky"/>
-        <w:numPr>
-          <w:ilvl w:val="0"/>
-          <w:numId w:val="20"/>
-        </w:numPr>
-      </w:pPr>
-      <w:r>
-        <w:t xml:space="preserve">doporučený </w:t>
-      </w:r>
-      <w:r>
-        <w:t xml:space="preserve">rozsah cca </w:t>
-      </w:r>
-      <w:r>
-        <w:rPr>
-          <w:vertAlign w:val="superscript"/>
-        </w:rPr>
-        <w:t>1</w:t>
-      </w:r>
-      <w:r>
-        <w:t>/</w:t>
-      </w:r>
-      <w:r>
-        <w:rPr>
-          <w:vertAlign w:val="subscript"/>
-        </w:rPr>
-        <w:t>2</w:t>
-      </w:r>
-      <w:r>
-        <w:t xml:space="preserve"> až 1 stránka</w:t>
-      </w:r>
-    </w:p>
-    <w:p>
-      <w:pPr>
-        <w:pStyle w:val="Normlnbezodsazen"/>
-      </w:pPr>
-      <w:r>
-        <w:t>Neměly by obsahovat:</w:t>
-      </w:r>
-    </w:p>
-    <w:p>
-      <w:pPr>
-        <w:pStyle w:val="Normln-Odrky"/>
-        <w:numPr>
-          <w:ilvl w:val="0"/>
-          <w:numId w:val="23"/>
-        </w:numPr>
-      </w:pPr>
-      <w:r>
-        <w:t>popis konkrétního řešení</w:t>
-      </w:r>
-    </w:p>
-    <w:p>
-      <w:pPr>
-        <w:pStyle w:val="Normln-Odrky"/>
-        <w:numPr>
-          <w:ilvl w:val="0"/>
-          <w:numId w:val="23"/>
-        </w:numPr>
-      </w:pPr>
-      <w:r>
-        <w:t>popis přesného metodického postupu</w:t>
-      </w:r>
-    </w:p>
-    <w:p>
-      <w:pPr>
-        <w:pStyle w:val="Normln-Odrky"/>
-        <w:numPr>
-          <w:ilvl w:val="0"/>
-          <w:numId w:val="23"/>
-        </w:numPr>
-      </w:pPr>
-      <w:r>
-        <w:t>výběr konkrétních součástek a materiálů</w:t>
-      </w:r>
-    </w:p>
-    <w:p>
-      <w:pPr>
-        <w:pStyle w:val="Normln-Odrky"/>
-      </w:pPr>
-      <w:r>
-        <w:t>Příklad:</w:t>
-      </w:r>
-    </w:p>
-    <w:p>
-      <w:pPr>
-        <w:rPr>
-          <w:color w:val="00B050"/>
-        </w:rPr>
-      </w:pPr>
-      <w:r>
-        <w:rPr>
-          <w:color w:val="00B050"/>
-        </w:rPr>
-        <w:t>Cílem práce je návrh, sestavení a následné naprogramování vertikální zahrady na pěstování microgreens a otestování nového konceptu způsobu automatizace a zavlažování.</w:t>
-      </w:r>
-    </w:p>
-    <w:p>
-      <w:pPr>
-        <w:rPr>
-          <w:color w:val="00B050"/>
-        </w:rPr>
-      </w:pPr>
-      <w:r>
-        <w:rPr>
-          <w:color w:val="00B050"/>
-        </w:rPr>
-        <w:t>Konstrukce je rozdělena na tři části, z nichž největší, je určena pro pěstování microgreens, jedná se tedy o pěstební prostor. Druhá část konstrukce bude obsahovat většinu elektronických částí projektu, jako jsou zdroj, řídící jednotka, spínací prvky atp. Třetí oddělená část je určena pro umístění čerpadel a snadno vyjmutelného rezervoáru na vodu.</w:t>
-      </w:r>
-    </w:p>
-    <w:p>
-      <w:pPr>
-        <w:rPr>
-          <w:color w:val="00B050"/>
-        </w:rPr>
-      </w:pPr>
-      <w:r>
-        <w:rPr>
-          <w:color w:val="00B050"/>
-        </w:rPr>
-        <w:t>Orientační rozměry konceptu jsou 790 x 420 x 670 mm (výška x šířka x hloubka)</w:t>
-      </w:r>
-      <w:r>
-        <w:rPr>
-          <w:color w:val="00B050"/>
-        </w:rPr>
-        <w:t>.</w:t>
-      </w:r>
-      <w:r>
-        <w:rPr>
-          <w:color w:val="00B050"/>
-        </w:rPr>
-        <w:t xml:space="preserve"> </w:t>
-      </w:r>
-      <w:r>
-        <w:rPr>
-          <w:color w:val="00B050"/>
-        </w:rPr>
-        <w:t xml:space="preserve"> </w:t>
-      </w:r>
-      <w:r>
-        <w:rPr>
-          <w:color w:val="00B050"/>
-        </w:rPr>
-        <w:t>Kapacita pěstebního prostoru by měla být 9 pěstebních nádob, taková</w:t>
-      </w:r>
-      <w:r>
-        <w:rPr>
-          <w:color w:val="00B050"/>
-        </w:rPr>
-        <w:t xml:space="preserve"> </w:t>
-      </w:r>
-      <w:r>
-        <w:rPr>
-          <w:color w:val="00B050"/>
-        </w:rPr>
-        <w:t>kapacita je dostačující pro domácí použití a pravidelný výnos microgreens během</w:t>
-      </w:r>
-      <w:r>
-        <w:rPr>
-          <w:color w:val="00B050"/>
-        </w:rPr>
-        <w:t xml:space="preserve"> </w:t>
-      </w:r>
-      <w:r>
-        <w:rPr>
-          <w:color w:val="00B050"/>
-        </w:rPr>
-        <w:t>týdne.</w:t>
-      </w:r>
-    </w:p>
-    <w:p>
-      <w:pPr>
-        <w:rPr>
-          <w:color w:val="00B050"/>
-        </w:rPr>
-      </w:pPr>
-      <w:r>
-        <w:rPr>
-          <w:color w:val="00B050"/>
-        </w:rPr>
-        <w:t>Přes ovládací panel s LCD displejem by mělo být možné upravovat klíčové</w:t>
-      </w:r>
-      <w:r>
-        <w:rPr>
-          <w:color w:val="00B050"/>
-        </w:rPr>
-        <w:t xml:space="preserve"> </w:t>
-      </w:r>
-      <w:r>
-        <w:rPr>
-          <w:color w:val="00B050"/>
-        </w:rPr>
-        <w:t>parametry, jako je doba svícení, časy spínání čerpadel, ventilátorů a motorů. Dále se</w:t>
-      </w:r>
-      <w:r>
-        <w:rPr>
-          <w:color w:val="00B050"/>
-        </w:rPr>
-        <w:t xml:space="preserve"> </w:t>
-      </w:r>
-      <w:r>
-        <w:rPr>
-          <w:color w:val="00B050"/>
-        </w:rPr>
-        <w:t>na LCD displeji budou vypisovat aktuální hodnoty měřených veličin a další důležité</w:t>
-      </w:r>
-      <w:r>
-        <w:rPr>
-          <w:color w:val="00B050"/>
-        </w:rPr>
-        <w:t xml:space="preserve"> </w:t>
-      </w:r>
-      <w:r>
-        <w:rPr>
-          <w:color w:val="00B050"/>
-        </w:rPr>
-        <w:t>hodnoty a parametry. Program by měl umožňovat automatickou cirkulaci vody mezi</w:t>
-      </w:r>
-      <w:r>
-        <w:rPr>
-          <w:color w:val="00B050"/>
-        </w:rPr>
-        <w:t xml:space="preserve"> </w:t>
-      </w:r>
-      <w:r>
-        <w:rPr>
-          <w:color w:val="00B050"/>
-        </w:rPr>
-        <w:t>nádržemi, spínání osvětlení a částečnou kontrolu prostředí díky topnému členu</w:t>
-      </w:r>
-      <w:r>
-        <w:rPr>
-          <w:color w:val="00B050"/>
-        </w:rPr>
-        <w:t xml:space="preserve"> </w:t>
-      </w:r>
-      <w:r>
-        <w:rPr>
-          <w:color w:val="00B050"/>
-        </w:rPr>
-        <w:t>a ventilátorům.</w:t>
-      </w:r>
-    </w:p>
-    <w:p>
-      <w:pPr>
-        <w:rPr>
-          <w:color w:val="00B050"/>
-        </w:rPr>
-      </w:pPr>
-      <w:r>
-        <w:rPr>
-          <w:color w:val="00B050"/>
-        </w:rPr>
-        <w:t>Na displeji by měly být zobrazovány důležité parametry jako jsou teplota,</w:t>
-      </w:r>
-      <w:r>
-        <w:rPr>
-          <w:color w:val="00B050"/>
-        </w:rPr>
-        <w:t xml:space="preserve"> </w:t>
-      </w:r>
-      <w:r>
-        <w:rPr>
-          <w:color w:val="00B050"/>
-        </w:rPr>
-        <w:t>vlhkost vzduchu společně s případnými upozorněními na příliš vysokou či příliš</w:t>
-      </w:r>
-      <w:r>
-        <w:rPr>
-          <w:color w:val="00B050"/>
-        </w:rPr>
-        <w:t xml:space="preserve"> </w:t>
-      </w:r>
-      <w:r>
-        <w:rPr>
-          <w:color w:val="00B050"/>
-        </w:rPr>
-        <w:t>nízkou hladinu nádrže atp.</w:t>
-      </w:r>
-    </w:p>
-    <w:p>
-      <w:pPr>
-        <w:pStyle w:val="Nadpis1"/>
-        <w:framePr w:wrap="notBeside"/>
-      </w:pPr>
-      <w:bookmarkStart w:id="90" w:name="_Toc147404707"/>
-      <w:r>
-        <w:lastRenderedPageBreak/>
-        <w:t>Praktická část</w:t>
-      </w:r>
-      <w:bookmarkEnd w:id="90"/>
-    </w:p>
-    <w:p>
-      <w:r>
-        <w:t>V praktické části autor uvádí do textu všechny informace</w:t>
-      </w:r>
-      <w:r>
-        <w:t xml:space="preserve"> </w:t>
-      </w:r>
-      <w:r>
-        <w:rPr>
-          <w:b/>
-          <w:bCs/>
-        </w:rPr>
-        <w:t>ohledně praktických postupů</w:t>
-      </w:r>
-      <w:r>
-        <w:t xml:space="preserve">. </w:t>
-      </w:r>
-      <w:r>
-        <w:rPr>
-          <w:b/>
-          <w:bCs/>
-        </w:rPr>
-        <w:t>Jak</w:t>
-      </w:r>
-      <w:r>
-        <w:t xml:space="preserve"> při vytváření projektu </w:t>
-      </w:r>
-      <w:r>
-        <w:rPr>
-          <w:b/>
-          <w:bCs/>
-        </w:rPr>
-        <w:t>postupoval</w:t>
-      </w:r>
-      <w:r>
-        <w:t xml:space="preserve">, proč zvolil takové </w:t>
-      </w:r>
-      <w:r>
-        <w:rPr>
-          <w:b/>
-          <w:bCs/>
-        </w:rPr>
-        <w:t>konstrukční</w:t>
-      </w:r>
-      <w:r>
-        <w:t xml:space="preserve">, </w:t>
-      </w:r>
-      <w:r>
-        <w:rPr>
-          <w:b/>
-          <w:bCs/>
-        </w:rPr>
-        <w:t>mechanické</w:t>
-      </w:r>
-      <w:r>
-        <w:t xml:space="preserve">, </w:t>
-      </w:r>
-      <w:r>
-        <w:rPr>
-          <w:b/>
-          <w:bCs/>
-        </w:rPr>
-        <w:t>elektrické</w:t>
-      </w:r>
-      <w:r>
-        <w:t xml:space="preserve"> </w:t>
-      </w:r>
-      <w:r>
-        <w:rPr>
-          <w:b/>
-          <w:bCs/>
-        </w:rPr>
-        <w:t>uspořádání</w:t>
-      </w:r>
-      <w:r>
-        <w:t xml:space="preserve">. Uvádí stručný postup tvorby </w:t>
-      </w:r>
-      <w:r>
-        <w:rPr>
-          <w:b/>
-          <w:bCs/>
-        </w:rPr>
-        <w:t>programu</w:t>
-      </w:r>
-      <w:r>
-        <w:t xml:space="preserve">. A také jaké </w:t>
-      </w:r>
-      <w:r>
-        <w:rPr>
-          <w:b/>
-          <w:bCs/>
-        </w:rPr>
-        <w:t>problémy</w:t>
-      </w:r>
-      <w:r>
-        <w:t xml:space="preserve"> </w:t>
-      </w:r>
-      <w:r>
-        <w:rPr>
-          <w:b/>
-          <w:bCs/>
-        </w:rPr>
-        <w:t>nastaly</w:t>
-      </w:r>
-      <w:r>
-        <w:t xml:space="preserve"> a jak si s nimi autor poradil. </w:t>
-      </w:r>
-    </w:p>
-    <w:p>
-      <w:r>
-        <w:t>Do textové části nepopisuje jen finální návrh, ale všechny své návrhy včetně zdůvodnění, proč konkrétní návrh vybral. Zde ukazujete to, že skutečně logicky postupoval, že něco navrhl, vytvořil. Pokud má nějaké skici, 3D modely, výpočty, kterými může variantu návrhu zdůvodnit a doložit, umístí ji k textu v praktické části práci (v případě velkých skic atd. do příloh). Současně navržené varianty autor porovná a na základě jím stanovených kritérií zvolí tu nejvhodnější.</w:t>
-      </w:r>
-    </w:p>
-    <w:p>
-      <w:pPr>
-        <w:pStyle w:val="Normln-Odrky"/>
-      </w:pPr>
-      <w:r>
-        <w:t>Praktická část bývá většinou rozdělena do těchto kapitol:</w:t>
-      </w:r>
-    </w:p>
-    <w:p>
-      <w:pPr>
-        <w:pStyle w:val="Normln-Odrky"/>
-        <w:numPr>
-          <w:ilvl w:val="0"/>
-          <w:numId w:val="21"/>
-        </w:numPr>
-      </w:pPr>
-      <w:r>
-        <w:t>Konstrukční část</w:t>
-      </w:r>
-    </w:p>
-    <w:p>
-      <w:pPr>
-        <w:pStyle w:val="Normln-Odrky"/>
-        <w:numPr>
-          <w:ilvl w:val="0"/>
-          <w:numId w:val="21"/>
-        </w:numPr>
-      </w:pPr>
-      <w:r>
-        <w:t xml:space="preserve">Mechanická část </w:t>
-      </w:r>
-    </w:p>
-    <w:p>
-      <w:pPr>
-        <w:pStyle w:val="Normln-Odrky"/>
-        <w:numPr>
-          <w:ilvl w:val="0"/>
-          <w:numId w:val="21"/>
-        </w:numPr>
-      </w:pPr>
-      <w:r>
-        <w:t>Elektrická část</w:t>
-      </w:r>
-    </w:p>
-    <w:p>
-      <w:pPr>
-        <w:pStyle w:val="Normln-Odrky"/>
-        <w:numPr>
-          <w:ilvl w:val="0"/>
-          <w:numId w:val="21"/>
-        </w:numPr>
-      </w:pPr>
-      <w:r>
-        <w:t>Programová čás</w:t>
-      </w:r>
-      <w:r>
-        <w:t>t</w:t>
-      </w:r>
-    </w:p>
-    <w:p/>
+    </w:p>
+    <w:p>
+      <w:pPr>
+        <w:ind w:firstLine="0"/>
+      </w:pPr>
+    </w:p>
     <w:p>
       <w:pPr>
         <w:pStyle w:val="Nadpis-vodZvrZdrojePlohy"/>
         <w:framePr w:wrap="notBeside"/>
       </w:pPr>
-      <w:bookmarkStart w:id="91" w:name="_Toc147404708"/>
+      <w:bookmarkStart w:id="88" w:name="_Toc147404708"/>
       <w:r>
         <w:lastRenderedPageBreak/>
         <w:t>Závěr</w:t>
       </w:r>
-      <w:bookmarkEnd w:id="91"/>
+      <w:bookmarkEnd w:id="88"/>
     </w:p>
     <w:p>
       <w:r>
@@ -12533,12 +12409,12 @@
         <w:pStyle w:val="Nadpis-vodZvrZdrojePlohy"/>
         <w:framePr w:wrap="notBeside"/>
       </w:pPr>
-      <w:bookmarkStart w:id="92" w:name="_Toc147404709"/>
+      <w:bookmarkStart w:id="89" w:name="_Toc147404709"/>
       <w:r>
         <w:lastRenderedPageBreak/>
         <w:t>Zdroje</w:t>
       </w:r>
-      <w:bookmarkEnd w:id="92"/>
+      <w:bookmarkEnd w:id="89"/>
       <w:r>
         <w:t xml:space="preserve"> </w:t>
       </w:r>
@@ -12549,7 +12425,7 @@
         <w:spacing w:before="0"/>
         <w:ind w:left="567" w:hanging="567"/>
       </w:pPr>
-      <w:bookmarkStart w:id="93" w:name="_Ref53145984"/>
+      <w:bookmarkStart w:id="90" w:name="_Ref53145984"/>
       <w:r>
         <w:t xml:space="preserve">KÁBRT, Pavel. </w:t>
       </w:r>
@@ -12569,7 +12445,7 @@
       <w:r>
         <w:t>s. ISBN 80-239-9996-6.</w:t>
       </w:r>
-      <w:bookmarkEnd w:id="93"/>
+      <w:bookmarkEnd w:id="90"/>
     </w:p>
     <w:p>
       <w:pPr>
@@ -12927,12 +12803,12 @@
         <w:pStyle w:val="Nadpis-vodZvrZdrojePlohy"/>
         <w:framePr w:wrap="notBeside"/>
       </w:pPr>
-      <w:bookmarkStart w:id="94" w:name="_Toc147404710"/>
+      <w:bookmarkStart w:id="91" w:name="_Toc147404710"/>
       <w:r>
         <w:lastRenderedPageBreak/>
         <w:t>Příloha A</w:t>
       </w:r>
-      <w:bookmarkEnd w:id="94"/>
+      <w:bookmarkEnd w:id="91"/>
     </w:p>
     <w:p>
       <w:r>
@@ -13381,19 +13257,20 @@
         </w:rPr>
         <w:t>}</w:t>
       </w:r>
-    </w:p>
-    <w:p/>
+      <w:bookmarkStart w:id="92" w:name="_GoBack"/>
+      <w:bookmarkEnd w:id="92"/>
+    </w:p>
     <w:p>
       <w:pPr>
         <w:pStyle w:val="Nadpis-vodZvrZdrojePlohy"/>
         <w:framePr w:wrap="notBeside"/>
       </w:pPr>
-      <w:bookmarkStart w:id="95" w:name="_Toc147404711"/>
+      <w:bookmarkStart w:id="93" w:name="_Toc147404711"/>
       <w:r>
         <w:lastRenderedPageBreak/>
         <w:t>Příloha B</w:t>
       </w:r>
-      <w:bookmarkEnd w:id="95"/>
+      <w:bookmarkEnd w:id="93"/>
     </w:p>
     <w:p>
       <w:r>
@@ -13405,12 +13282,12 @@
         <w:pStyle w:val="Nadpis-vodZvrZdrojePlohy"/>
         <w:framePr w:wrap="notBeside"/>
       </w:pPr>
-      <w:bookmarkStart w:id="96" w:name="_Toc147404712"/>
+      <w:bookmarkStart w:id="94" w:name="_Toc147404712"/>
       <w:r>
         <w:lastRenderedPageBreak/>
         <w:t>Příloha C</w:t>
       </w:r>
-      <w:bookmarkEnd w:id="96"/>
+      <w:bookmarkEnd w:id="94"/>
     </w:p>
     <w:p>
       <w:r>
@@ -13422,12 +13299,12 @@
         <w:pStyle w:val="Nadpis-vodZvrZdrojePlohy"/>
         <w:framePr w:wrap="notBeside"/>
       </w:pPr>
-      <w:bookmarkStart w:id="97" w:name="_Toc147404713"/>
+      <w:bookmarkStart w:id="95" w:name="_Toc147404713"/>
       <w:r>
         <w:lastRenderedPageBreak/>
         <w:t>Příloha D</w:t>
       </w:r>
-      <w:bookmarkEnd w:id="97"/>
+      <w:bookmarkEnd w:id="95"/>
     </w:p>
     <w:p>
       <w:r>
@@ -14044,7 +13921,7 @@
                               <w:szCs w:val="22"/>
                               <w:shd w:val="clear" w:color="auto" w:fill="FFFFFF"/>
                             </w:rPr>
-                            <w:t>Příloha D</w:t>
+                            <w:t>Příloha C</w:t>
                           </w:r>
                           <w:r>
                             <w:rPr>
@@ -14135,7 +14012,7 @@
                         <w:szCs w:val="22"/>
                         <w:shd w:val="clear" w:color="auto" w:fill="FFFFFF"/>
                       </w:rPr>
-                      <w:t>Příloha D</w:t>
+                      <w:t>Příloha C</w:t>
                     </w:r>
                     <w:r>
                       <w:rPr>
@@ -14355,7 +14232,7 @@
                               <w:sz w:val="22"/>
                               <w:shd w:val="clear" w:color="auto" w:fill="FFFFFF"/>
                             </w:rPr>
-                            <w:t>4</w:t>
+                            <w:t>6</w:t>
                           </w:r>
                           <w:r>
                             <w:rPr>
@@ -14404,7 +14281,7 @@
                               <w:sz w:val="22"/>
                               <w:shd w:val="clear" w:color="auto" w:fill="FFFFFF"/>
                             </w:rPr>
-                            <w:t>Obrázky, grafy, rovnice, tabulky</w:t>
+                            <w:t>Návrhové parametry</w:t>
                           </w:r>
                           <w:r>
                             <w:rPr>
@@ -14483,7 +14360,7 @@
                         <w:sz w:val="22"/>
                         <w:shd w:val="clear" w:color="auto" w:fill="FFFFFF"/>
                       </w:rPr>
-                      <w:t>4</w:t>
+                      <w:t>6</w:t>
                     </w:r>
                     <w:r>
                       <w:rPr>
@@ -14532,7 +14409,7 @@
                         <w:sz w:val="22"/>
                         <w:shd w:val="clear" w:color="auto" w:fill="FFFFFF"/>
                       </w:rPr>
-                      <w:t>Obrázky, grafy, rovnice, tabulky</w:t>
+                      <w:t>Návrhové parametry</w:t>
                     </w:r>
                     <w:r>
                       <w:rPr>
@@ -14733,7 +14610,7 @@
                               <w:sz w:val="22"/>
                               <w:shd w:val="clear" w:color="auto" w:fill="FFFFFF"/>
                             </w:rPr>
-                            <w:t>5</w:t>
+                            <w:t>7</w:t>
                           </w:r>
                           <w:r>
                             <w:rPr>
@@ -14782,7 +14659,7 @@
                               <w:sz w:val="22"/>
                               <w:shd w:val="clear" w:color="auto" w:fill="FFFFFF"/>
                             </w:rPr>
-                            <w:t>Desatero před odevzdáním</w:t>
+                            <w:t>Praktická část</w:t>
                           </w:r>
                           <w:r>
                             <w:rPr>
@@ -14861,7 +14738,7 @@
                         <w:sz w:val="22"/>
                         <w:shd w:val="clear" w:color="auto" w:fill="FFFFFF"/>
                       </w:rPr>
-                      <w:t>5</w:t>
+                      <w:t>7</w:t>
                     </w:r>
                     <w:r>
                       <w:rPr>
@@ -14910,7 +14787,7 @@
                         <w:sz w:val="22"/>
                         <w:shd w:val="clear" w:color="auto" w:fill="FFFFFF"/>
                       </w:rPr>
-                      <w:t>Desatero před odevzdáním</w:t>
+                      <w:t>Praktická část</w:t>
                     </w:r>
                     <w:r>
                       <w:rPr>
@@ -15431,7 +15308,7 @@
                               <w:szCs w:val="22"/>
                               <w:shd w:val="clear" w:color="auto" w:fill="FFFFFF"/>
                             </w:rPr>
-                            <w:t>Úvod</w:t>
+                            <w:t>Zdroje</w:t>
                           </w:r>
                           <w:r>
                             <w:rPr>
@@ -15522,7 +15399,7 @@
                         <w:szCs w:val="22"/>
                         <w:shd w:val="clear" w:color="auto" w:fill="FFFFFF"/>
                       </w:rPr>
-                      <w:t>Úvod</w:t>
+                      <w:t>Zdroje</w:t>
                     </w:r>
                     <w:r>
                       <w:rPr>
@@ -15727,7 +15604,7 @@
                               <w:szCs w:val="22"/>
                               <w:shd w:val="clear" w:color="auto" w:fill="FFFFFF"/>
                             </w:rPr>
-                            <w:t>Příloha C</w:t>
+                            <w:t>Příloha B</w:t>
                           </w:r>
                           <w:r>
                             <w:rPr>
@@ -15818,7 +15695,7 @@
                         <w:szCs w:val="22"/>
                         <w:shd w:val="clear" w:color="auto" w:fill="FFFFFF"/>
                       </w:rPr>
-                      <w:t>Příloha C</w:t>
+                      <w:t>Příloha B</w:t>
                     </w:r>
                     <w:r>
                       <w:rPr>
@@ -20875,6 +20752,7 @@
     <w:rsid w:val="003138C2"/>
     <w:rsid w:val="005220CD"/>
     <w:rsid w:val="007D1935"/>
+    <w:rsid w:val="008F62F0"/>
     <w:rsid w:val="0096155F"/>
     <w:rsid w:val="00987762"/>
     <w:rsid w:val="00A31AE3"/>
@@ -21653,7 +21531,7 @@
 </file>
 
 <file path=customXml/itemProps1.xml><?xml version="1.0" encoding="utf-8"?>
-<ds:datastoreItem xmlns:ds="http://schemas.openxmlformats.org/officeDocument/2006/customXml" ds:itemID="{9AA04A6E-DC01-4145-95F2-56347F233453}">
+<ds:datastoreItem xmlns:ds="http://schemas.openxmlformats.org/officeDocument/2006/customXml" ds:itemID="{EBD3BAD7-E3BC-44B7-A013-E5D8C54178C6}">
   <ds:schemaRefs>
     <ds:schemaRef ds:uri="http://schemas.openxmlformats.org/officeDocument/2006/bibliography"/>
   </ds:schemaRefs>

</xml_diff>

<commit_message>
Verze 2.4 - oprava prohlášení
</commit_message>
<xml_diff>
--- a/dmp_sablona_automatizace.docx
+++ b/dmp_sablona_automatizace.docx
@@ -417,7 +417,7 @@
                 <w:bCs/>
                 <w:noProof/>
               </w:rPr>
-              <w:t>2023</w:t>
+              <w:t>2024</w:t>
             </w:r>
             <w:r>
               <w:rPr>
@@ -438,6 +438,7 @@
           <w:docPartUnique/>
         </w:docPartObj>
       </w:sdtPr>
+      <w:sdtEndPr/>
       <w:sdtContent>
         <w:p>
           <w:pPr>
@@ -738,12 +739,8 @@
                             <w:r>
                               <w:t>,</w:t>
                             </w:r>
-                            <w:r>
-                              <w:t xml:space="preserve"> </w:t>
-                            </w:r>
-                            <w:r>
-                              <w:t>březen</w:t>
-                            </w:r>
+                            <w:bookmarkStart w:id="5" w:name="_GoBack"/>
+                            <w:bookmarkEnd w:id="5"/>
                             <w:r>
                               <w:t xml:space="preserve"> </w:t>
                             </w:r>
@@ -760,7 +757,7 @@
                               <w:rPr>
                                 <w:noProof/>
                               </w:rPr>
-                              <w:t>2023</w:t>
+                              <w:t>2024</w:t>
                             </w:r>
                             <w:r>
                               <w:fldChar w:fldCharType="end"/>
@@ -892,12 +889,8 @@
                       <w:r>
                         <w:t>,</w:t>
                       </w:r>
-                      <w:r>
-                        <w:t xml:space="preserve"> </w:t>
-                      </w:r>
-                      <w:r>
-                        <w:t>březen</w:t>
-                      </w:r>
+                      <w:bookmarkStart w:id="6" w:name="_GoBack"/>
+                      <w:bookmarkEnd w:id="6"/>
                       <w:r>
                         <w:t xml:space="preserve"> </w:t>
                       </w:r>
@@ -914,7 +907,7 @@
                         <w:rPr>
                           <w:noProof/>
                         </w:rPr>
-                        <w:t>2023</w:t>
+                        <w:t>2024</w:t>
                       </w:r>
                       <w:r>
                         <w:fldChar w:fldCharType="end"/>
@@ -1594,10 +1587,10 @@
           </mc:Fallback>
         </mc:AlternateContent>
       </w:r>
-      <w:bookmarkStart w:id="5" w:name="_Toc414892113"/>
-      <w:bookmarkStart w:id="6" w:name="_Toc50474377"/>
-      <w:bookmarkStart w:id="7" w:name="_Toc52830314"/>
-      <w:bookmarkStart w:id="8" w:name="_Toc144927622"/>
+      <w:bookmarkStart w:id="7" w:name="_Toc414892113"/>
+      <w:bookmarkStart w:id="8" w:name="_Toc50474377"/>
+      <w:bookmarkStart w:id="9" w:name="_Toc52830314"/>
+      <w:bookmarkStart w:id="10" w:name="_Toc144927622"/>
     </w:p>
     <w:p>
       <w:pPr>
@@ -4228,7 +4221,7 @@
         <w:ind w:firstLine="0"/>
         <w:jc w:val="left"/>
       </w:pPr>
-      <w:bookmarkStart w:id="9" w:name="_Toc144929951"/>
+      <w:bookmarkStart w:id="11" w:name="_Toc144929951"/>
       <w:r>
         <w:br w:type="page"/>
       </w:r>
@@ -4998,17 +4991,17 @@
         <w:pStyle w:val="Nadpis-vodZvrZdrojePlohy"/>
         <w:framePr w:wrap="notBeside"/>
       </w:pPr>
-      <w:bookmarkStart w:id="10" w:name="_Toc147404683"/>
-      <w:bookmarkEnd w:id="5"/>
-      <w:bookmarkEnd w:id="6"/>
+      <w:bookmarkStart w:id="12" w:name="_Toc147404683"/>
       <w:bookmarkEnd w:id="7"/>
       <w:bookmarkEnd w:id="8"/>
       <w:bookmarkEnd w:id="9"/>
+      <w:bookmarkEnd w:id="10"/>
+      <w:bookmarkEnd w:id="11"/>
       <w:r>
         <w:lastRenderedPageBreak/>
         <w:t>Úvod</w:t>
       </w:r>
-      <w:bookmarkEnd w:id="10"/>
+      <w:bookmarkEnd w:id="12"/>
     </w:p>
     <w:p>
       <w:pPr>
@@ -5294,8 +5287,17 @@
           <w:i/>
           <w:color w:val="ED1C24"/>
         </w:rPr>
-        <w:t>Nadpis – Úvod_Závěr_Zdroje_Přílohy</w:t>
-      </w:r>
+        <w:t xml:space="preserve">Nadpis – </w:t>
+      </w:r>
+      <w:proofErr w:type="spellStart"/>
+      <w:r>
+        <w:rPr>
+          <w:i/>
+          <w:color w:val="ED1C24"/>
+        </w:rPr>
+        <w:t>Úvod_Závěr_Zdroje_Přílohy</w:t>
+      </w:r>
+      <w:proofErr w:type="spellEnd"/>
       <w:r>
         <w:t>.</w:t>
       </w:r>
@@ -5305,7 +5307,7 @@
         <w:pStyle w:val="Nadpis1"/>
         <w:framePr w:wrap="notBeside"/>
       </w:pPr>
-      <w:bookmarkStart w:id="11" w:name="_Toc147404684"/>
+      <w:bookmarkStart w:id="13" w:name="_Toc147404684"/>
       <w:r>
         <w:lastRenderedPageBreak/>
         <w:t>Rešerše</w:t>
@@ -5316,7 +5318,7 @@
       <w:r>
         <w:t>např. Mikrokontrolér)</w:t>
       </w:r>
-      <w:bookmarkEnd w:id="11"/>
+      <w:bookmarkEnd w:id="13"/>
     </w:p>
     <w:p>
       <w:r>
@@ -5535,7 +5537,7 @@
           <w:color w:val="FF0000"/>
         </w:rPr>
       </w:pPr>
-      <w:bookmarkStart w:id="12" w:name="_Toc147404685"/>
+      <w:bookmarkStart w:id="14" w:name="_Toc147404685"/>
       <w:r>
         <w:rPr>
           <w:color w:val="FF0000"/>
@@ -5543,7 +5545,7 @@
         <w:lastRenderedPageBreak/>
         <w:t>Vytváření kapitol</w:t>
       </w:r>
-      <w:bookmarkEnd w:id="12"/>
+      <w:bookmarkEnd w:id="14"/>
     </w:p>
     <w:p>
       <w:r>
@@ -5668,14 +5670,14 @@
           <w:color w:val="FF0000"/>
         </w:rPr>
       </w:pPr>
-      <w:bookmarkStart w:id="13" w:name="_Toc147404686"/>
+      <w:bookmarkStart w:id="15" w:name="_Toc147404686"/>
       <w:r>
         <w:rPr>
           <w:color w:val="FF0000"/>
         </w:rPr>
         <w:t>Příklad podkapitoly</w:t>
       </w:r>
-      <w:bookmarkEnd w:id="13"/>
+      <w:bookmarkEnd w:id="15"/>
     </w:p>
     <w:p>
       <w:r>
@@ -5698,14 +5700,14 @@
           <w:color w:val="FF0000"/>
         </w:rPr>
       </w:pPr>
-      <w:bookmarkStart w:id="14" w:name="_Toc147404687"/>
+      <w:bookmarkStart w:id="16" w:name="_Toc147404687"/>
       <w:r>
         <w:rPr>
           <w:color w:val="FF0000"/>
         </w:rPr>
         <w:t>Příklad podpodkapitoly</w:t>
       </w:r>
-      <w:bookmarkEnd w:id="14"/>
+      <w:bookmarkEnd w:id="16"/>
     </w:p>
     <w:p>
       <w:r>
@@ -5729,7 +5731,7 @@
           <w:color w:val="FF0000"/>
         </w:rPr>
       </w:pPr>
-      <w:bookmarkStart w:id="15" w:name="_Toc147404688"/>
+      <w:bookmarkStart w:id="17" w:name="_Toc147404688"/>
       <w:r>
         <w:rPr>
           <w:color w:val="FF0000"/>
@@ -5737,7 +5739,7 @@
         <w:lastRenderedPageBreak/>
         <w:t>Formátování textu</w:t>
       </w:r>
-      <w:bookmarkEnd w:id="15"/>
+      <w:bookmarkEnd w:id="17"/>
     </w:p>
     <w:p>
       <w:r>
@@ -5871,14 +5873,14 @@
           <w:color w:val="FF0000"/>
         </w:rPr>
       </w:pPr>
-      <w:bookmarkStart w:id="16" w:name="_Toc147404689"/>
+      <w:bookmarkStart w:id="18" w:name="_Toc147404689"/>
       <w:r>
         <w:rPr>
           <w:color w:val="FF0000"/>
         </w:rPr>
         <w:t>Odrážky</w:t>
       </w:r>
-      <w:bookmarkEnd w:id="16"/>
+      <w:bookmarkEnd w:id="18"/>
     </w:p>
     <w:p>
       <w:r>
@@ -5899,11 +5901,19 @@
       <w:r>
         <w:t xml:space="preserve"> </w:t>
       </w:r>
+      <w:proofErr w:type="spellStart"/>
       <w:r>
         <w:rPr>
           <w:i/>
         </w:rPr>
-        <w:t>Odrážky dokumentu</w:t>
+        <w:t>Odrážky</w:t>
+      </w:r>
+      <w:proofErr w:type="spellEnd"/>
+      <w:r>
+        <w:rPr>
+          <w:i/>
+        </w:rPr>
+        <w:t xml:space="preserve"> dokumentu</w:t>
       </w:r>
       <w:r>
         <w:t xml:space="preserve"> </w:t>
@@ -6006,14 +6016,14 @@
           <w:color w:val="FF0000"/>
         </w:rPr>
       </w:pPr>
-      <w:bookmarkStart w:id="17" w:name="_Toc147404690"/>
+      <w:bookmarkStart w:id="19" w:name="_Toc147404690"/>
       <w:r>
         <w:rPr>
           <w:color w:val="FF0000"/>
         </w:rPr>
         <w:t>Přímá citace</w:t>
       </w:r>
-      <w:bookmarkEnd w:id="17"/>
+      <w:bookmarkEnd w:id="19"/>
     </w:p>
     <w:p>
       <w:r>
@@ -6065,14 +6075,14 @@
           <w:color w:val="FF0000"/>
         </w:rPr>
       </w:pPr>
-      <w:bookmarkStart w:id="18" w:name="_Toc147404691"/>
+      <w:bookmarkStart w:id="20" w:name="_Toc147404691"/>
       <w:r>
         <w:rPr>
           <w:color w:val="FF0000"/>
         </w:rPr>
         <w:t>Technická typografie</w:t>
       </w:r>
-      <w:bookmarkEnd w:id="18"/>
+      <w:bookmarkEnd w:id="20"/>
     </w:p>
     <w:p>
       <w:r>
@@ -6086,14 +6096,14 @@
           <w:color w:val="FF0000"/>
         </w:rPr>
       </w:pPr>
-      <w:bookmarkStart w:id="19" w:name="_Toc147404692"/>
+      <w:bookmarkStart w:id="21" w:name="_Toc147404692"/>
       <w:r>
         <w:rPr>
           <w:color w:val="FF0000"/>
         </w:rPr>
         <w:t>Veličiny, proměnné, neznámé, funkce</w:t>
       </w:r>
-      <w:bookmarkEnd w:id="19"/>
+      <w:bookmarkEnd w:id="21"/>
       <w:r>
         <w:rPr>
           <w:color w:val="FF0000"/>
@@ -6149,7 +6159,7 @@
           <w:color w:val="FF0000"/>
         </w:rPr>
       </w:pPr>
-      <w:bookmarkStart w:id="20" w:name="_Toc147404693"/>
+      <w:bookmarkStart w:id="22" w:name="_Toc147404693"/>
       <w:r>
         <w:rPr>
           <w:color w:val="FF0000"/>
@@ -6157,7 +6167,7 @@
         <w:lastRenderedPageBreak/>
         <w:t>Operátory, matematické funkce, konstanty, jednotky</w:t>
       </w:r>
-      <w:bookmarkEnd w:id="20"/>
+      <w:bookmarkEnd w:id="22"/>
     </w:p>
     <w:p>
       <w:r>
@@ -6176,7 +6186,15 @@
         <w:t xml:space="preserve"> </w:t>
       </w:r>
       <w:r>
-        <w:t>písmem – d, grad, sin, cos, tg, cotg, artg, R, e, π…</w:t>
+        <w:t xml:space="preserve">písmem – d, grad, sin, cos, tg, cotg, </w:t>
+      </w:r>
+      <w:proofErr w:type="spellStart"/>
+      <w:r>
+        <w:t>artg</w:t>
+      </w:r>
+      <w:proofErr w:type="spellEnd"/>
+      <w:r>
+        <w:t>, R, e, π…</w:t>
       </w:r>
     </w:p>
     <w:p>
@@ -6186,14 +6204,14 @@
           <w:color w:val="FF0000"/>
         </w:rPr>
       </w:pPr>
-      <w:bookmarkStart w:id="21" w:name="_Toc147404694"/>
+      <w:bookmarkStart w:id="23" w:name="_Toc147404694"/>
       <w:r>
         <w:rPr>
           <w:color w:val="FF0000"/>
         </w:rPr>
         <w:t>Indexy</w:t>
       </w:r>
-      <w:bookmarkEnd w:id="21"/>
+      <w:bookmarkEnd w:id="23"/>
     </w:p>
     <w:p>
       <w:r>
@@ -6272,14 +6290,14 @@
           <w:color w:val="FF0000"/>
         </w:rPr>
       </w:pPr>
-      <w:bookmarkStart w:id="22" w:name="_Toc147404695"/>
+      <w:bookmarkStart w:id="24" w:name="_Toc147404695"/>
       <w:r>
         <w:rPr>
           <w:color w:val="FF0000"/>
         </w:rPr>
         <w:t>Jednotky</w:t>
       </w:r>
-      <w:bookmarkEnd w:id="22"/>
+      <w:bookmarkEnd w:id="24"/>
     </w:p>
     <w:p>
       <w:r>
@@ -6540,14 +6558,14 @@
           <w:color w:val="FF0000"/>
         </w:rPr>
       </w:pPr>
-      <w:bookmarkStart w:id="23" w:name="_Toc147404696"/>
+      <w:bookmarkStart w:id="25" w:name="_Toc147404696"/>
       <w:r>
         <w:rPr>
           <w:color w:val="FF0000"/>
         </w:rPr>
         <w:t>Čísla</w:t>
       </w:r>
-      <w:bookmarkEnd w:id="23"/>
+      <w:bookmarkEnd w:id="25"/>
     </w:p>
     <w:p>
       <w:r>
@@ -6595,7 +6613,7 @@
           <w:color w:val="FF0000"/>
         </w:rPr>
       </w:pPr>
-      <w:bookmarkStart w:id="24" w:name="_Toc147404697"/>
+      <w:bookmarkStart w:id="26" w:name="_Toc147404697"/>
       <w:r>
         <w:rPr>
           <w:color w:val="FF0000"/>
@@ -6603,7 +6621,7 @@
         <w:lastRenderedPageBreak/>
         <w:t>Matematické operátory a spojovníky</w:t>
       </w:r>
-      <w:bookmarkEnd w:id="24"/>
+      <w:bookmarkEnd w:id="26"/>
       <w:r>
         <w:rPr>
           <w:color w:val="FF0000"/>
@@ -6680,7 +6698,7 @@
           <w:color w:val="FF0000"/>
         </w:rPr>
       </w:pPr>
-      <w:bookmarkStart w:id="25" w:name="_Toc147404698"/>
+      <w:bookmarkStart w:id="27" w:name="_Toc147404698"/>
       <w:r>
         <w:rPr>
           <w:color w:val="FF0000"/>
@@ -6700,7 +6718,7 @@
         </w:rPr>
         <w:t>, tabulky</w:t>
       </w:r>
-      <w:bookmarkEnd w:id="25"/>
+      <w:bookmarkEnd w:id="27"/>
     </w:p>
     <w:p>
       <w:r>
@@ -6752,9 +6770,9 @@
                                 <w:szCs w:val="24"/>
                               </w:rPr>
                             </w:pPr>
-                            <w:bookmarkStart w:id="26" w:name="_Ref145017941"/>
-                            <w:bookmarkStart w:id="27" w:name="_Toc145153207"/>
-                            <w:bookmarkStart w:id="28" w:name="_Toc146651413"/>
+                            <w:bookmarkStart w:id="28" w:name="_Ref145017941"/>
+                            <w:bookmarkStart w:id="29" w:name="_Toc145153207"/>
+                            <w:bookmarkStart w:id="30" w:name="_Toc146651413"/>
                             <w:r>
                               <w:t xml:space="preserve">Obrázek </w:t>
                             </w:r>
@@ -6776,12 +6794,12 @@
                             <w:r>
                               <w:fldChar w:fldCharType="end"/>
                             </w:r>
-                            <w:bookmarkEnd w:id="26"/>
+                            <w:bookmarkEnd w:id="28"/>
                             <w:r>
                               <w:t xml:space="preserve"> – Vložení titulku</w:t>
                             </w:r>
-                            <w:bookmarkEnd w:id="27"/>
-                            <w:bookmarkEnd w:id="28"/>
+                            <w:bookmarkEnd w:id="29"/>
+                            <w:bookmarkEnd w:id="30"/>
                           </w:p>
                         </w:txbxContent>
                       </wps:txbx>
@@ -6816,9 +6834,9 @@
                           <w:szCs w:val="24"/>
                         </w:rPr>
                       </w:pPr>
-                      <w:bookmarkStart w:id="29" w:name="_Ref145017941"/>
-                      <w:bookmarkStart w:id="30" w:name="_Toc145153207"/>
-                      <w:bookmarkStart w:id="31" w:name="_Toc146651413"/>
+                      <w:bookmarkStart w:id="31" w:name="_Ref145017941"/>
+                      <w:bookmarkStart w:id="32" w:name="_Toc145153207"/>
+                      <w:bookmarkStart w:id="33" w:name="_Toc146651413"/>
                       <w:r>
                         <w:t xml:space="preserve">Obrázek </w:t>
                       </w:r>
@@ -6840,12 +6858,12 @@
                       <w:r>
                         <w:fldChar w:fldCharType="end"/>
                       </w:r>
-                      <w:bookmarkEnd w:id="29"/>
+                      <w:bookmarkEnd w:id="31"/>
                       <w:r>
                         <w:t xml:space="preserve"> – Vložení titulku</w:t>
                       </w:r>
-                      <w:bookmarkEnd w:id="30"/>
-                      <w:bookmarkEnd w:id="31"/>
+                      <w:bookmarkEnd w:id="32"/>
+                      <w:bookmarkEnd w:id="33"/>
                     </w:p>
                   </w:txbxContent>
                 </v:textbox>
@@ -7120,11 +7138,11 @@
                                 <w:szCs w:val="24"/>
                               </w:rPr>
                             </w:pPr>
-                            <w:bookmarkStart w:id="32" w:name="_Ref145019066"/>
-                            <w:bookmarkStart w:id="33" w:name="_Toc145153039"/>
-                            <w:bookmarkStart w:id="34" w:name="_Toc145153095"/>
-                            <w:bookmarkStart w:id="35" w:name="_Toc145153208"/>
-                            <w:bookmarkStart w:id="36" w:name="_Toc146651414"/>
+                            <w:bookmarkStart w:id="34" w:name="_Ref145019066"/>
+                            <w:bookmarkStart w:id="35" w:name="_Toc145153039"/>
+                            <w:bookmarkStart w:id="36" w:name="_Toc145153095"/>
+                            <w:bookmarkStart w:id="37" w:name="_Toc145153208"/>
+                            <w:bookmarkStart w:id="38" w:name="_Toc146651414"/>
                             <w:r>
                               <w:t xml:space="preserve">Obrázek </w:t>
                             </w:r>
@@ -7146,14 +7164,14 @@
                             <w:r>
                               <w:fldChar w:fldCharType="end"/>
                             </w:r>
-                            <w:bookmarkEnd w:id="32"/>
+                            <w:bookmarkEnd w:id="34"/>
                             <w:r>
                               <w:t xml:space="preserve"> – Křížový odkaz</w:t>
                             </w:r>
-                            <w:bookmarkEnd w:id="33"/>
-                            <w:bookmarkEnd w:id="34"/>
                             <w:bookmarkEnd w:id="35"/>
                             <w:bookmarkEnd w:id="36"/>
+                            <w:bookmarkEnd w:id="37"/>
+                            <w:bookmarkEnd w:id="38"/>
                           </w:p>
                         </w:txbxContent>
                       </wps:txbx>
@@ -7182,11 +7200,11 @@
                           <w:szCs w:val="24"/>
                         </w:rPr>
                       </w:pPr>
-                      <w:bookmarkStart w:id="37" w:name="_Ref145019066"/>
-                      <w:bookmarkStart w:id="38" w:name="_Toc145153039"/>
-                      <w:bookmarkStart w:id="39" w:name="_Toc145153095"/>
-                      <w:bookmarkStart w:id="40" w:name="_Toc145153208"/>
-                      <w:bookmarkStart w:id="41" w:name="_Toc146651414"/>
+                      <w:bookmarkStart w:id="39" w:name="_Ref145019066"/>
+                      <w:bookmarkStart w:id="40" w:name="_Toc145153039"/>
+                      <w:bookmarkStart w:id="41" w:name="_Toc145153095"/>
+                      <w:bookmarkStart w:id="42" w:name="_Toc145153208"/>
+                      <w:bookmarkStart w:id="43" w:name="_Toc146651414"/>
                       <w:r>
                         <w:t xml:space="preserve">Obrázek </w:t>
                       </w:r>
@@ -7208,14 +7226,14 @@
                       <w:r>
                         <w:fldChar w:fldCharType="end"/>
                       </w:r>
-                      <w:bookmarkEnd w:id="37"/>
+                      <w:bookmarkEnd w:id="39"/>
                       <w:r>
                         <w:t xml:space="preserve"> – Křížový odkaz</w:t>
                       </w:r>
-                      <w:bookmarkEnd w:id="38"/>
-                      <w:bookmarkEnd w:id="39"/>
                       <w:bookmarkEnd w:id="40"/>
                       <w:bookmarkEnd w:id="41"/>
+                      <w:bookmarkEnd w:id="42"/>
+                      <w:bookmarkEnd w:id="43"/>
                     </w:p>
                   </w:txbxContent>
                 </v:textbox>
@@ -7422,7 +7440,7 @@
           <w:color w:val="FF0000"/>
         </w:rPr>
       </w:pPr>
-      <w:bookmarkStart w:id="42" w:name="_Toc147404699"/>
+      <w:bookmarkStart w:id="44" w:name="_Toc147404699"/>
       <w:r>
         <w:rPr>
           <w:color w:val="FF0000"/>
@@ -7441,7 +7459,7 @@
         </w:rPr>
         <w:t>tabulky</w:t>
       </w:r>
-      <w:bookmarkEnd w:id="42"/>
+      <w:bookmarkEnd w:id="44"/>
     </w:p>
     <w:p>
       <w:r>
@@ -7584,14 +7602,14 @@
           <w:color w:val="FF0000"/>
         </w:rPr>
       </w:pPr>
-      <w:bookmarkStart w:id="43" w:name="_Toc147404700"/>
+      <w:bookmarkStart w:id="45" w:name="_Toc147404700"/>
       <w:r>
         <w:rPr>
           <w:color w:val="FF0000"/>
         </w:rPr>
         <w:t>Nezlomitelná mezera</w:t>
       </w:r>
-      <w:bookmarkEnd w:id="43"/>
+      <w:bookmarkEnd w:id="45"/>
     </w:p>
     <w:p>
       <w:r>
@@ -7802,7 +7820,7 @@
           <w:color w:val="FF0000"/>
         </w:rPr>
       </w:pPr>
-      <w:bookmarkStart w:id="44" w:name="_Toc147404701"/>
+      <w:bookmarkStart w:id="46" w:name="_Toc147404701"/>
       <w:r>
         <w:rPr>
           <w:color w:val="FF0000"/>
@@ -7815,7 +7833,7 @@
         </w:rPr>
         <w:t xml:space="preserve"> a tabulek</w:t>
       </w:r>
-      <w:bookmarkEnd w:id="44"/>
+      <w:bookmarkEnd w:id="46"/>
     </w:p>
     <w:p>
       <w:r>
@@ -7880,14 +7898,14 @@
           <w:color w:val="FF0000"/>
         </w:rPr>
       </w:pPr>
-      <w:bookmarkStart w:id="45" w:name="_Toc147404702"/>
+      <w:bookmarkStart w:id="47" w:name="_Toc147404702"/>
       <w:r>
         <w:rPr>
           <w:color w:val="FF0000"/>
         </w:rPr>
         <w:t>Rovnice</w:t>
       </w:r>
-      <w:bookmarkEnd w:id="45"/>
+      <w:bookmarkEnd w:id="47"/>
     </w:p>
     <w:p>
       <w:r>
@@ -8207,7 +8225,7 @@
                 <w:color w:val="00B050"/>
               </w:rPr>
             </w:pPr>
-            <w:bookmarkStart w:id="46" w:name="_Ref145086036"/>
+            <w:bookmarkStart w:id="48" w:name="_Ref145086036"/>
             <w:r>
               <w:rPr>
                 <w:color w:val="00B050"/>
@@ -8288,7 +8306,7 @@
               </w:rPr>
               <w:t>)</w:t>
             </w:r>
-            <w:bookmarkEnd w:id="46"/>
+            <w:bookmarkEnd w:id="48"/>
           </w:p>
         </w:tc>
       </w:tr>
@@ -8437,7 +8455,7 @@
                 <w:color w:val="00B050"/>
               </w:rPr>
             </w:pPr>
-            <w:bookmarkStart w:id="47" w:name="_Ref145086039"/>
+            <w:bookmarkStart w:id="49" w:name="_Ref145086039"/>
             <w:r>
               <w:rPr>
                 <w:color w:val="00B050"/>
@@ -8518,7 +8536,7 @@
               </w:rPr>
               <w:t>)</w:t>
             </w:r>
-            <w:bookmarkEnd w:id="47"/>
+            <w:bookmarkEnd w:id="49"/>
           </w:p>
         </w:tc>
       </w:tr>
@@ -8937,6 +8955,7 @@
                 <w:showingPlcHdr/>
                 <w:equation/>
               </w:sdtPr>
+              <w:sdtEndPr/>
               <w:sdtContent>
                 <m:oMathPara>
                   <m:oMath>
@@ -9123,8 +9142,8 @@
                                 <w:szCs w:val="24"/>
                               </w:rPr>
                             </w:pPr>
-                            <w:bookmarkStart w:id="48" w:name="_Ref146007817"/>
-                            <w:bookmarkStart w:id="49" w:name="_Toc146651415"/>
+                            <w:bookmarkStart w:id="50" w:name="_Ref146007817"/>
+                            <w:bookmarkStart w:id="51" w:name="_Toc146651415"/>
                             <w:r>
                               <w:t xml:space="preserve">Obrázek </w:t>
                             </w:r>
@@ -9146,11 +9165,11 @@
                             <w:r>
                               <w:fldChar w:fldCharType="end"/>
                             </w:r>
-                            <w:bookmarkEnd w:id="48"/>
+                            <w:bookmarkEnd w:id="50"/>
                             <w:r>
                               <w:t xml:space="preserve"> – Vytvoření šablony</w:t>
                             </w:r>
-                            <w:bookmarkEnd w:id="49"/>
+                            <w:bookmarkEnd w:id="51"/>
                           </w:p>
                         </w:txbxContent>
                       </wps:txbx>
@@ -9180,8 +9199,8 @@
                           <w:szCs w:val="24"/>
                         </w:rPr>
                       </w:pPr>
-                      <w:bookmarkStart w:id="50" w:name="_Ref146007817"/>
-                      <w:bookmarkStart w:id="51" w:name="_Toc146651415"/>
+                      <w:bookmarkStart w:id="52" w:name="_Ref146007817"/>
+                      <w:bookmarkStart w:id="53" w:name="_Toc146651415"/>
                       <w:r>
                         <w:t xml:space="preserve">Obrázek </w:t>
                       </w:r>
@@ -9203,11 +9222,11 @@
                       <w:r>
                         <w:fldChar w:fldCharType="end"/>
                       </w:r>
-                      <w:bookmarkEnd w:id="50"/>
+                      <w:bookmarkEnd w:id="52"/>
                       <w:r>
                         <w:t xml:space="preserve"> – Vytvoření šablony</w:t>
                       </w:r>
-                      <w:bookmarkEnd w:id="51"/>
+                      <w:bookmarkEnd w:id="53"/>
                     </w:p>
                   </w:txbxContent>
                 </v:textbox>
@@ -9399,7 +9418,7 @@
           <w:color w:val="FF0000"/>
         </w:rPr>
       </w:pPr>
-      <w:bookmarkStart w:id="52" w:name="_Toc147404703"/>
+      <w:bookmarkStart w:id="54" w:name="_Toc147404703"/>
       <w:r>
         <w:rPr>
           <w:noProof/>
@@ -9446,11 +9465,11 @@
                             <w:pPr>
                               <w:pStyle w:val="Titulek"/>
                             </w:pPr>
-                            <w:bookmarkStart w:id="53" w:name="_Ref145086895"/>
-                            <w:bookmarkStart w:id="54" w:name="_Toc145153040"/>
-                            <w:bookmarkStart w:id="55" w:name="_Toc145153096"/>
-                            <w:bookmarkStart w:id="56" w:name="_Toc145153209"/>
-                            <w:bookmarkStart w:id="57" w:name="_Toc146651416"/>
+                            <w:bookmarkStart w:id="55" w:name="_Ref145086895"/>
+                            <w:bookmarkStart w:id="56" w:name="_Toc145153040"/>
+                            <w:bookmarkStart w:id="57" w:name="_Toc145153096"/>
+                            <w:bookmarkStart w:id="58" w:name="_Toc145153209"/>
+                            <w:bookmarkStart w:id="59" w:name="_Toc146651416"/>
                             <w:r>
                               <w:t xml:space="preserve">Obrázek </w:t>
                             </w:r>
@@ -9472,14 +9491,14 @@
                             <w:r>
                               <w:fldChar w:fldCharType="end"/>
                             </w:r>
-                            <w:bookmarkEnd w:id="53"/>
+                            <w:bookmarkEnd w:id="55"/>
                             <w:r>
                               <w:t xml:space="preserve"> – Vložení rovnice</w:t>
                             </w:r>
-                            <w:bookmarkEnd w:id="54"/>
-                            <w:bookmarkEnd w:id="55"/>
                             <w:bookmarkEnd w:id="56"/>
                             <w:bookmarkEnd w:id="57"/>
+                            <w:bookmarkEnd w:id="58"/>
+                            <w:bookmarkEnd w:id="59"/>
                           </w:p>
                         </w:txbxContent>
                       </wps:txbx>
@@ -9504,11 +9523,11 @@
                       <w:pPr>
                         <w:pStyle w:val="Titulek"/>
                       </w:pPr>
-                      <w:bookmarkStart w:id="58" w:name="_Ref145086895"/>
-                      <w:bookmarkStart w:id="59" w:name="_Toc145153040"/>
-                      <w:bookmarkStart w:id="60" w:name="_Toc145153096"/>
-                      <w:bookmarkStart w:id="61" w:name="_Toc145153209"/>
-                      <w:bookmarkStart w:id="62" w:name="_Toc146651416"/>
+                      <w:bookmarkStart w:id="60" w:name="_Ref145086895"/>
+                      <w:bookmarkStart w:id="61" w:name="_Toc145153040"/>
+                      <w:bookmarkStart w:id="62" w:name="_Toc145153096"/>
+                      <w:bookmarkStart w:id="63" w:name="_Toc145153209"/>
+                      <w:bookmarkStart w:id="64" w:name="_Toc146651416"/>
                       <w:r>
                         <w:t xml:space="preserve">Obrázek </w:t>
                       </w:r>
@@ -9530,14 +9549,14 @@
                       <w:r>
                         <w:fldChar w:fldCharType="end"/>
                       </w:r>
-                      <w:bookmarkEnd w:id="58"/>
+                      <w:bookmarkEnd w:id="60"/>
                       <w:r>
                         <w:t xml:space="preserve"> – Vložení rovnice</w:t>
                       </w:r>
-                      <w:bookmarkEnd w:id="59"/>
-                      <w:bookmarkEnd w:id="60"/>
                       <w:bookmarkEnd w:id="61"/>
                       <w:bookmarkEnd w:id="62"/>
+                      <w:bookmarkEnd w:id="63"/>
+                      <w:bookmarkEnd w:id="64"/>
                     </w:p>
                   </w:txbxContent>
                 </v:textbox>
@@ -9553,7 +9572,7 @@
         </w:rPr>
         <w:t>Tabulky</w:t>
       </w:r>
-      <w:bookmarkEnd w:id="52"/>
+      <w:bookmarkEnd w:id="54"/>
     </w:p>
     <w:p>
       <w:r>
@@ -10465,11 +10484,11 @@
                                 <w:szCs w:val="24"/>
                               </w:rPr>
                             </w:pPr>
-                            <w:bookmarkStart w:id="63" w:name="_Ref145100514"/>
-                            <w:bookmarkStart w:id="64" w:name="_Toc145153041"/>
-                            <w:bookmarkStart w:id="65" w:name="_Toc145153097"/>
-                            <w:bookmarkStart w:id="66" w:name="_Toc145153210"/>
-                            <w:bookmarkStart w:id="67" w:name="_Toc146651417"/>
+                            <w:bookmarkStart w:id="65" w:name="_Ref145100514"/>
+                            <w:bookmarkStart w:id="66" w:name="_Toc145153041"/>
+                            <w:bookmarkStart w:id="67" w:name="_Toc145153097"/>
+                            <w:bookmarkStart w:id="68" w:name="_Toc145153210"/>
+                            <w:bookmarkStart w:id="69" w:name="_Toc146651417"/>
                             <w:r>
                               <w:t xml:space="preserve">Obrázek </w:t>
                             </w:r>
@@ -10491,14 +10510,14 @@
                             <w:r>
                               <w:fldChar w:fldCharType="end"/>
                             </w:r>
-                            <w:bookmarkEnd w:id="63"/>
+                            <w:bookmarkEnd w:id="65"/>
                             <w:r>
                               <w:t xml:space="preserve"> – Vložení tabulky</w:t>
                             </w:r>
-                            <w:bookmarkEnd w:id="64"/>
-                            <w:bookmarkEnd w:id="65"/>
                             <w:bookmarkEnd w:id="66"/>
                             <w:bookmarkEnd w:id="67"/>
+                            <w:bookmarkEnd w:id="68"/>
+                            <w:bookmarkEnd w:id="69"/>
                           </w:p>
                         </w:txbxContent>
                       </wps:txbx>
@@ -10533,11 +10552,11 @@
                           <w:szCs w:val="24"/>
                         </w:rPr>
                       </w:pPr>
-                      <w:bookmarkStart w:id="68" w:name="_Ref145100514"/>
-                      <w:bookmarkStart w:id="69" w:name="_Toc145153041"/>
-                      <w:bookmarkStart w:id="70" w:name="_Toc145153097"/>
-                      <w:bookmarkStart w:id="71" w:name="_Toc145153210"/>
-                      <w:bookmarkStart w:id="72" w:name="_Toc146651417"/>
+                      <w:bookmarkStart w:id="70" w:name="_Ref145100514"/>
+                      <w:bookmarkStart w:id="71" w:name="_Toc145153041"/>
+                      <w:bookmarkStart w:id="72" w:name="_Toc145153097"/>
+                      <w:bookmarkStart w:id="73" w:name="_Toc145153210"/>
+                      <w:bookmarkStart w:id="74" w:name="_Toc146651417"/>
                       <w:r>
                         <w:t xml:space="preserve">Obrázek </w:t>
                       </w:r>
@@ -10559,14 +10578,14 @@
                       <w:r>
                         <w:fldChar w:fldCharType="end"/>
                       </w:r>
-                      <w:bookmarkEnd w:id="68"/>
+                      <w:bookmarkEnd w:id="70"/>
                       <w:r>
                         <w:t xml:space="preserve"> – Vložení tabulky</w:t>
                       </w:r>
-                      <w:bookmarkEnd w:id="69"/>
-                      <w:bookmarkEnd w:id="70"/>
                       <w:bookmarkEnd w:id="71"/>
                       <w:bookmarkEnd w:id="72"/>
+                      <w:bookmarkEnd w:id="73"/>
+                      <w:bookmarkEnd w:id="74"/>
                     </w:p>
                   </w:txbxContent>
                 </v:textbox>
@@ -11350,8 +11369,8 @@
       <w:pPr>
         <w:pStyle w:val="Titulek"/>
       </w:pPr>
-      <w:bookmarkStart w:id="73" w:name="_Ref145100588"/>
-      <w:bookmarkStart w:id="74" w:name="_Toc146651419"/>
+      <w:bookmarkStart w:id="75" w:name="_Ref145100588"/>
+      <w:bookmarkStart w:id="76" w:name="_Toc146651419"/>
       <w:r>
         <w:t xml:space="preserve">Tabulka </w:t>
       </w:r>
@@ -11370,14 +11389,14 @@
       <w:r>
         <w:fldChar w:fldCharType="end"/>
       </w:r>
-      <w:bookmarkEnd w:id="73"/>
+      <w:bookmarkEnd w:id="75"/>
       <w:r>
         <w:t xml:space="preserve"> – Výběr řídící jednotky</w:t>
       </w:r>
       <w:r>
         <w:t xml:space="preserve"> [3], [4], [5], [6]</w:t>
       </w:r>
-      <w:bookmarkEnd w:id="74"/>
+      <w:bookmarkEnd w:id="76"/>
     </w:p>
     <w:p>
       <w:pPr>
@@ -11386,7 +11405,7 @@
           <w:color w:val="FF0000"/>
         </w:rPr>
       </w:pPr>
-      <w:bookmarkStart w:id="75" w:name="_Toc147404704"/>
+      <w:bookmarkStart w:id="77" w:name="_Toc147404704"/>
       <w:r>
         <w:rPr>
           <w:color w:val="FF0000"/>
@@ -11406,7 +11425,7 @@
         </w:rPr>
         <w:t>a tabulek</w:t>
       </w:r>
-      <w:bookmarkEnd w:id="75"/>
+      <w:bookmarkEnd w:id="77"/>
     </w:p>
     <w:p>
       <w:r>
@@ -11461,11 +11480,11 @@
                                 <w:szCs w:val="24"/>
                               </w:rPr>
                             </w:pPr>
-                            <w:bookmarkStart w:id="76" w:name="_Ref145101066"/>
-                            <w:bookmarkStart w:id="77" w:name="_Toc145153042"/>
-                            <w:bookmarkStart w:id="78" w:name="_Toc145153098"/>
-                            <w:bookmarkStart w:id="79" w:name="_Toc145153211"/>
-                            <w:bookmarkStart w:id="80" w:name="_Toc146651418"/>
+                            <w:bookmarkStart w:id="78" w:name="_Ref145101066"/>
+                            <w:bookmarkStart w:id="79" w:name="_Toc145153042"/>
+                            <w:bookmarkStart w:id="80" w:name="_Toc145153098"/>
+                            <w:bookmarkStart w:id="81" w:name="_Toc145153211"/>
+                            <w:bookmarkStart w:id="82" w:name="_Toc146651418"/>
                             <w:r>
                               <w:t xml:space="preserve">Obrázek </w:t>
                             </w:r>
@@ -11487,14 +11506,14 @@
                             <w:r>
                               <w:fldChar w:fldCharType="end"/>
                             </w:r>
-                            <w:bookmarkEnd w:id="76"/>
+                            <w:bookmarkEnd w:id="78"/>
                             <w:r>
                               <w:t xml:space="preserve"> – Logo školy [7]</w:t>
                             </w:r>
-                            <w:bookmarkEnd w:id="77"/>
-                            <w:bookmarkEnd w:id="78"/>
                             <w:bookmarkEnd w:id="79"/>
                             <w:bookmarkEnd w:id="80"/>
+                            <w:bookmarkEnd w:id="81"/>
+                            <w:bookmarkEnd w:id="82"/>
                           </w:p>
                         </w:txbxContent>
                       </wps:txbx>
@@ -11524,11 +11543,11 @@
                           <w:szCs w:val="24"/>
                         </w:rPr>
                       </w:pPr>
-                      <w:bookmarkStart w:id="81" w:name="_Ref145101066"/>
-                      <w:bookmarkStart w:id="82" w:name="_Toc145153042"/>
-                      <w:bookmarkStart w:id="83" w:name="_Toc145153098"/>
-                      <w:bookmarkStart w:id="84" w:name="_Toc145153211"/>
-                      <w:bookmarkStart w:id="85" w:name="_Toc146651418"/>
+                      <w:bookmarkStart w:id="83" w:name="_Ref145101066"/>
+                      <w:bookmarkStart w:id="84" w:name="_Toc145153042"/>
+                      <w:bookmarkStart w:id="85" w:name="_Toc145153098"/>
+                      <w:bookmarkStart w:id="86" w:name="_Toc145153211"/>
+                      <w:bookmarkStart w:id="87" w:name="_Toc146651418"/>
                       <w:r>
                         <w:t xml:space="preserve">Obrázek </w:t>
                       </w:r>
@@ -11550,14 +11569,14 @@
                       <w:r>
                         <w:fldChar w:fldCharType="end"/>
                       </w:r>
-                      <w:bookmarkEnd w:id="81"/>
+                      <w:bookmarkEnd w:id="83"/>
                       <w:r>
                         <w:t xml:space="preserve"> – Logo školy [7]</w:t>
                       </w:r>
-                      <w:bookmarkEnd w:id="82"/>
-                      <w:bookmarkEnd w:id="83"/>
                       <w:bookmarkEnd w:id="84"/>
                       <w:bookmarkEnd w:id="85"/>
+                      <w:bookmarkEnd w:id="86"/>
+                      <w:bookmarkEnd w:id="87"/>
                     </w:p>
                   </w:txbxContent>
                 </v:textbox>
@@ -11763,7 +11782,7 @@
           <w:color w:val="FF0000"/>
         </w:rPr>
       </w:pPr>
-      <w:bookmarkStart w:id="86" w:name="_Toc147404705"/>
+      <w:bookmarkStart w:id="88" w:name="_Toc147404705"/>
       <w:r>
         <w:rPr>
           <w:color w:val="FF0000"/>
@@ -11771,7 +11790,7 @@
         <w:lastRenderedPageBreak/>
         <w:t>Desatero před odevzdáním</w:t>
       </w:r>
-      <w:bookmarkEnd w:id="86"/>
+      <w:bookmarkEnd w:id="88"/>
     </w:p>
     <w:p>
       <w:pPr>
@@ -12170,14 +12189,14 @@
           <w:color w:val="00B050"/>
         </w:rPr>
       </w:pPr>
-      <w:bookmarkStart w:id="87" w:name="_Hlk149047271"/>
+      <w:bookmarkStart w:id="89" w:name="_Hlk149047271"/>
       <w:r>
         <w:rPr>
           <w:color w:val="00B050"/>
         </w:rPr>
         <w:t>Na displeji by měly být zobrazovány důležité parametry jako jsou teplota, vlhkost vzduchu společně s případným</w:t>
       </w:r>
-      <w:bookmarkEnd w:id="87"/>
+      <w:bookmarkEnd w:id="89"/>
       <w:r>
         <w:rPr>
           <w:color w:val="00B050"/>
@@ -12392,12 +12411,12 @@
         <w:pStyle w:val="Nadpis-vodZvrZdrojePlohy"/>
         <w:framePr w:wrap="notBeside"/>
       </w:pPr>
-      <w:bookmarkStart w:id="88" w:name="_Toc147404708"/>
+      <w:bookmarkStart w:id="90" w:name="_Toc147404708"/>
       <w:r>
         <w:lastRenderedPageBreak/>
         <w:t>Závěr</w:t>
       </w:r>
-      <w:bookmarkEnd w:id="88"/>
+      <w:bookmarkEnd w:id="90"/>
     </w:p>
     <w:p>
       <w:r>
@@ -12409,12 +12428,12 @@
         <w:pStyle w:val="Nadpis-vodZvrZdrojePlohy"/>
         <w:framePr w:wrap="notBeside"/>
       </w:pPr>
-      <w:bookmarkStart w:id="89" w:name="_Toc147404709"/>
+      <w:bookmarkStart w:id="91" w:name="_Toc147404709"/>
       <w:r>
         <w:lastRenderedPageBreak/>
         <w:t>Zdroje</w:t>
       </w:r>
-      <w:bookmarkEnd w:id="89"/>
+      <w:bookmarkEnd w:id="91"/>
       <w:r>
         <w:t xml:space="preserve"> </w:t>
       </w:r>
@@ -12425,7 +12444,7 @@
         <w:spacing w:before="0"/>
         <w:ind w:left="567" w:hanging="567"/>
       </w:pPr>
-      <w:bookmarkStart w:id="90" w:name="_Ref53145984"/>
+      <w:bookmarkStart w:id="92" w:name="_Ref53145984"/>
       <w:r>
         <w:t xml:space="preserve">KÁBRT, Pavel. </w:t>
       </w:r>
@@ -12445,7 +12464,7 @@
       <w:r>
         <w:t>s. ISBN 80-239-9996-6.</w:t>
       </w:r>
-      <w:bookmarkEnd w:id="90"/>
+      <w:bookmarkEnd w:id="92"/>
     </w:p>
     <w:p>
       <w:pPr>
@@ -12803,12 +12822,12 @@
         <w:pStyle w:val="Nadpis-vodZvrZdrojePlohy"/>
         <w:framePr w:wrap="notBeside"/>
       </w:pPr>
-      <w:bookmarkStart w:id="91" w:name="_Toc147404710"/>
+      <w:bookmarkStart w:id="93" w:name="_Toc147404710"/>
       <w:r>
         <w:lastRenderedPageBreak/>
         <w:t>Příloha A</w:t>
       </w:r>
-      <w:bookmarkEnd w:id="91"/>
+      <w:bookmarkEnd w:id="93"/>
     </w:p>
     <w:p>
       <w:r>
@@ -12928,11 +12947,33 @@
           <w:color w:val="00B050"/>
         </w:rPr>
       </w:pPr>
+      <w:proofErr w:type="spellStart"/>
       <w:r>
         <w:rPr>
           <w:color w:val="00B050"/>
         </w:rPr>
-        <w:t>int main() {</w:t>
+        <w:t>int</w:t>
+      </w:r>
+      <w:proofErr w:type="spellEnd"/>
+      <w:r>
+        <w:rPr>
+          <w:color w:val="00B050"/>
+        </w:rPr>
+        <w:t xml:space="preserve"> </w:t>
+      </w:r>
+      <w:proofErr w:type="spellStart"/>
+      <w:r>
+        <w:rPr>
+          <w:color w:val="00B050"/>
+        </w:rPr>
+        <w:t>main</w:t>
+      </w:r>
+      <w:proofErr w:type="spellEnd"/>
+      <w:r>
+        <w:rPr>
+          <w:color w:val="00B050"/>
+        </w:rPr>
+        <w:t>() {</w:t>
       </w:r>
     </w:p>
     <w:p>
@@ -12946,7 +12987,21 @@
         <w:rPr>
           <w:color w:val="00B050"/>
         </w:rPr>
-        <w:t xml:space="preserve">    srand(time(0));</w:t>
+        <w:t xml:space="preserve">    srand(</w:t>
+      </w:r>
+      <w:proofErr w:type="spellStart"/>
+      <w:r>
+        <w:rPr>
+          <w:color w:val="00B050"/>
+        </w:rPr>
+        <w:t>time</w:t>
+      </w:r>
+      <w:proofErr w:type="spellEnd"/>
+      <w:r>
+        <w:rPr>
+          <w:color w:val="00B050"/>
+        </w:rPr>
+        <w:t>(0));</w:t>
       </w:r>
     </w:p>
     <w:p>
@@ -12960,7 +13015,49 @@
         <w:rPr>
           <w:color w:val="00B050"/>
         </w:rPr>
-        <w:t xml:space="preserve">    int number = generate_random();</w:t>
+        <w:t xml:space="preserve">    </w:t>
+      </w:r>
+      <w:proofErr w:type="spellStart"/>
+      <w:r>
+        <w:rPr>
+          <w:color w:val="00B050"/>
+        </w:rPr>
+        <w:t>int</w:t>
+      </w:r>
+      <w:proofErr w:type="spellEnd"/>
+      <w:r>
+        <w:rPr>
+          <w:color w:val="00B050"/>
+        </w:rPr>
+        <w:t xml:space="preserve"> </w:t>
+      </w:r>
+      <w:proofErr w:type="spellStart"/>
+      <w:r>
+        <w:rPr>
+          <w:color w:val="00B050"/>
+        </w:rPr>
+        <w:t>number</w:t>
+      </w:r>
+      <w:proofErr w:type="spellEnd"/>
+      <w:r>
+        <w:rPr>
+          <w:color w:val="00B050"/>
+        </w:rPr>
+        <w:t xml:space="preserve"> = </w:t>
+      </w:r>
+      <w:proofErr w:type="spellStart"/>
+      <w:r>
+        <w:rPr>
+          <w:color w:val="00B050"/>
+        </w:rPr>
+        <w:t>generate_random</w:t>
+      </w:r>
+      <w:proofErr w:type="spellEnd"/>
+      <w:r>
+        <w:rPr>
+          <w:color w:val="00B050"/>
+        </w:rPr>
+        <w:t>();</w:t>
       </w:r>
     </w:p>
     <w:p>
@@ -12974,7 +13071,35 @@
         <w:rPr>
           <w:color w:val="00B050"/>
         </w:rPr>
-        <w:t xml:space="preserve">    int user_number = 0;</w:t>
+        <w:t xml:space="preserve">    </w:t>
+      </w:r>
+      <w:proofErr w:type="spellStart"/>
+      <w:r>
+        <w:rPr>
+          <w:color w:val="00B050"/>
+        </w:rPr>
+        <w:t>int</w:t>
+      </w:r>
+      <w:proofErr w:type="spellEnd"/>
+      <w:r>
+        <w:rPr>
+          <w:color w:val="00B050"/>
+        </w:rPr>
+        <w:t xml:space="preserve"> </w:t>
+      </w:r>
+      <w:proofErr w:type="spellStart"/>
+      <w:r>
+        <w:rPr>
+          <w:color w:val="00B050"/>
+        </w:rPr>
+        <w:t>user_number</w:t>
+      </w:r>
+      <w:proofErr w:type="spellEnd"/>
+      <w:r>
+        <w:rPr>
+          <w:color w:val="00B050"/>
+        </w:rPr>
+        <w:t xml:space="preserve"> = 0;</w:t>
       </w:r>
     </w:p>
     <w:p>
@@ -12988,7 +13113,35 @@
         <w:rPr>
           <w:color w:val="00B050"/>
         </w:rPr>
-        <w:t xml:space="preserve">    int count = 0;</w:t>
+        <w:t xml:space="preserve">    </w:t>
+      </w:r>
+      <w:proofErr w:type="spellStart"/>
+      <w:r>
+        <w:rPr>
+          <w:color w:val="00B050"/>
+        </w:rPr>
+        <w:t>int</w:t>
+      </w:r>
+      <w:proofErr w:type="spellEnd"/>
+      <w:r>
+        <w:rPr>
+          <w:color w:val="00B050"/>
+        </w:rPr>
+        <w:t xml:space="preserve"> </w:t>
+      </w:r>
+      <w:proofErr w:type="spellStart"/>
+      <w:r>
+        <w:rPr>
+          <w:color w:val="00B050"/>
+        </w:rPr>
+        <w:t>count</w:t>
+      </w:r>
+      <w:proofErr w:type="spellEnd"/>
+      <w:r>
+        <w:rPr>
+          <w:color w:val="00B050"/>
+        </w:rPr>
+        <w:t xml:space="preserve"> = 0;</w:t>
       </w:r>
     </w:p>
     <w:p>
@@ -13002,7 +13155,21 @@
         <w:rPr>
           <w:color w:val="00B050"/>
         </w:rPr>
-        <w:t xml:space="preserve">    printf("Zadejte číslo: ");</w:t>
+        <w:t xml:space="preserve">    </w:t>
+      </w:r>
+      <w:proofErr w:type="spellStart"/>
+      <w:r>
+        <w:rPr>
+          <w:color w:val="00B050"/>
+        </w:rPr>
+        <w:t>printf</w:t>
+      </w:r>
+      <w:proofErr w:type="spellEnd"/>
+      <w:r>
+        <w:rPr>
+          <w:color w:val="00B050"/>
+        </w:rPr>
+        <w:t>("Zadejte číslo: ");</w:t>
       </w:r>
     </w:p>
     <w:p>
@@ -13032,7 +13199,35 @@
           <w:color w:val="00B050"/>
         </w:rPr>
         <w:tab/>
-        <w:t xml:space="preserve">    scanf("%d", &amp;user_number);</w:t>
+        <w:t xml:space="preserve">    </w:t>
+      </w:r>
+      <w:proofErr w:type="spellStart"/>
+      <w:r>
+        <w:rPr>
+          <w:color w:val="00B050"/>
+        </w:rPr>
+        <w:t>scanf</w:t>
+      </w:r>
+      <w:proofErr w:type="spellEnd"/>
+      <w:r>
+        <w:rPr>
+          <w:color w:val="00B050"/>
+        </w:rPr>
+        <w:t>("%d", &amp;</w:t>
+      </w:r>
+      <w:proofErr w:type="spellStart"/>
+      <w:r>
+        <w:rPr>
+          <w:color w:val="00B050"/>
+        </w:rPr>
+        <w:t>user_number</w:t>
+      </w:r>
+      <w:proofErr w:type="spellEnd"/>
+      <w:r>
+        <w:rPr>
+          <w:color w:val="00B050"/>
+        </w:rPr>
+        <w:t>);</w:t>
       </w:r>
     </w:p>
     <w:p>
@@ -13047,7 +13242,21 @@
           <w:color w:val="00B050"/>
         </w:rPr>
         <w:tab/>
-        <w:t xml:space="preserve">    count++;</w:t>
+        <w:t xml:space="preserve">    </w:t>
+      </w:r>
+      <w:proofErr w:type="spellStart"/>
+      <w:r>
+        <w:rPr>
+          <w:color w:val="00B050"/>
+        </w:rPr>
+        <w:t>count</w:t>
+      </w:r>
+      <w:proofErr w:type="spellEnd"/>
+      <w:r>
+        <w:rPr>
+          <w:color w:val="00B050"/>
+        </w:rPr>
+        <w:t>++;</w:t>
       </w:r>
     </w:p>
     <w:p>
@@ -13062,7 +13271,49 @@
           <w:color w:val="00B050"/>
         </w:rPr>
         <w:tab/>
-        <w:t xml:space="preserve">    if (user_number &gt; number) {</w:t>
+        <w:t xml:space="preserve">    </w:t>
+      </w:r>
+      <w:proofErr w:type="spellStart"/>
+      <w:r>
+        <w:rPr>
+          <w:color w:val="00B050"/>
+        </w:rPr>
+        <w:t>if</w:t>
+      </w:r>
+      <w:proofErr w:type="spellEnd"/>
+      <w:r>
+        <w:rPr>
+          <w:color w:val="00B050"/>
+        </w:rPr>
+        <w:t xml:space="preserve"> (</w:t>
+      </w:r>
+      <w:proofErr w:type="spellStart"/>
+      <w:r>
+        <w:rPr>
+          <w:color w:val="00B050"/>
+        </w:rPr>
+        <w:t>user_number</w:t>
+      </w:r>
+      <w:proofErr w:type="spellEnd"/>
+      <w:r>
+        <w:rPr>
+          <w:color w:val="00B050"/>
+        </w:rPr>
+        <w:t xml:space="preserve"> &gt; </w:t>
+      </w:r>
+      <w:proofErr w:type="spellStart"/>
+      <w:r>
+        <w:rPr>
+          <w:color w:val="00B050"/>
+        </w:rPr>
+        <w:t>number</w:t>
+      </w:r>
+      <w:proofErr w:type="spellEnd"/>
+      <w:r>
+        <w:rPr>
+          <w:color w:val="00B050"/>
+        </w:rPr>
+        <w:t>) {</w:t>
       </w:r>
     </w:p>
     <w:p>
@@ -13077,7 +13328,21 @@
           <w:color w:val="00B050"/>
         </w:rPr>
         <w:tab/>
-        <w:t xml:space="preserve">        printf("Zadejte menší číslo: ");</w:t>
+        <w:t xml:space="preserve">        </w:t>
+      </w:r>
+      <w:proofErr w:type="spellStart"/>
+      <w:r>
+        <w:rPr>
+          <w:color w:val="00B050"/>
+        </w:rPr>
+        <w:t>printf</w:t>
+      </w:r>
+      <w:proofErr w:type="spellEnd"/>
+      <w:r>
+        <w:rPr>
+          <w:color w:val="00B050"/>
+        </w:rPr>
+        <w:t>("Zadejte menší číslo: ");</w:t>
       </w:r>
     </w:p>
     <w:p>
@@ -13107,7 +13372,63 @@
           <w:color w:val="00B050"/>
         </w:rPr>
         <w:tab/>
-        <w:t xml:space="preserve">    else if (user_number &lt; number) {</w:t>
+        <w:t xml:space="preserve">    </w:t>
+      </w:r>
+      <w:proofErr w:type="spellStart"/>
+      <w:r>
+        <w:rPr>
+          <w:color w:val="00B050"/>
+        </w:rPr>
+        <w:t>else</w:t>
+      </w:r>
+      <w:proofErr w:type="spellEnd"/>
+      <w:r>
+        <w:rPr>
+          <w:color w:val="00B050"/>
+        </w:rPr>
+        <w:t xml:space="preserve"> </w:t>
+      </w:r>
+      <w:proofErr w:type="spellStart"/>
+      <w:r>
+        <w:rPr>
+          <w:color w:val="00B050"/>
+        </w:rPr>
+        <w:t>if</w:t>
+      </w:r>
+      <w:proofErr w:type="spellEnd"/>
+      <w:r>
+        <w:rPr>
+          <w:color w:val="00B050"/>
+        </w:rPr>
+        <w:t xml:space="preserve"> (</w:t>
+      </w:r>
+      <w:proofErr w:type="spellStart"/>
+      <w:r>
+        <w:rPr>
+          <w:color w:val="00B050"/>
+        </w:rPr>
+        <w:t>user_number</w:t>
+      </w:r>
+      <w:proofErr w:type="spellEnd"/>
+      <w:r>
+        <w:rPr>
+          <w:color w:val="00B050"/>
+        </w:rPr>
+        <w:t xml:space="preserve"> &lt; </w:t>
+      </w:r>
+      <w:proofErr w:type="spellStart"/>
+      <w:r>
+        <w:rPr>
+          <w:color w:val="00B050"/>
+        </w:rPr>
+        <w:t>number</w:t>
+      </w:r>
+      <w:proofErr w:type="spellEnd"/>
+      <w:r>
+        <w:rPr>
+          <w:color w:val="00B050"/>
+        </w:rPr>
+        <w:t>) {</w:t>
       </w:r>
     </w:p>
     <w:p>
@@ -13122,7 +13443,21 @@
           <w:color w:val="00B050"/>
         </w:rPr>
         <w:tab/>
-        <w:t xml:space="preserve">        printf("Zadejte větší číslo: ");</w:t>
+        <w:t xml:space="preserve">        </w:t>
+      </w:r>
+      <w:proofErr w:type="spellStart"/>
+      <w:r>
+        <w:rPr>
+          <w:color w:val="00B050"/>
+        </w:rPr>
+        <w:t>printf</w:t>
+      </w:r>
+      <w:proofErr w:type="spellEnd"/>
+      <w:r>
+        <w:rPr>
+          <w:color w:val="00B050"/>
+        </w:rPr>
+        <w:t>("Zadejte větší číslo: ");</w:t>
       </w:r>
     </w:p>
     <w:p>
@@ -13152,7 +13487,21 @@
           <w:color w:val="00B050"/>
         </w:rPr>
         <w:tab/>
-        <w:t xml:space="preserve">    else {</w:t>
+        <w:t xml:space="preserve">    </w:t>
+      </w:r>
+      <w:proofErr w:type="spellStart"/>
+      <w:r>
+        <w:rPr>
+          <w:color w:val="00B050"/>
+        </w:rPr>
+        <w:t>else</w:t>
+      </w:r>
+      <w:proofErr w:type="spellEnd"/>
+      <w:r>
+        <w:rPr>
+          <w:color w:val="00B050"/>
+        </w:rPr>
+        <w:t xml:space="preserve"> {</w:t>
       </w:r>
     </w:p>
     <w:p>
@@ -13167,7 +13516,35 @@
           <w:color w:val="00B050"/>
         </w:rPr>
         <w:tab/>
-        <w:t xml:space="preserve">        printf("Gratuluji uhold jste číslo | %d |.</w:t>
+        <w:t xml:space="preserve">        </w:t>
+      </w:r>
+      <w:proofErr w:type="spellStart"/>
+      <w:r>
+        <w:rPr>
+          <w:color w:val="00B050"/>
+        </w:rPr>
+        <w:t>printf</w:t>
+      </w:r>
+      <w:proofErr w:type="spellEnd"/>
+      <w:r>
+        <w:rPr>
+          <w:color w:val="00B050"/>
+        </w:rPr>
+        <w:t xml:space="preserve">("Gratuluji </w:t>
+      </w:r>
+      <w:proofErr w:type="spellStart"/>
+      <w:r>
+        <w:rPr>
+          <w:color w:val="00B050"/>
+        </w:rPr>
+        <w:t>uhold</w:t>
+      </w:r>
+      <w:proofErr w:type="spellEnd"/>
+      <w:r>
+        <w:rPr>
+          <w:color w:val="00B050"/>
+        </w:rPr>
+        <w:t xml:space="preserve"> jste číslo | %d |.</w:t>
       </w:r>
     </w:p>
     <w:p>
@@ -13181,7 +13558,35 @@
         <w:rPr>
           <w:color w:val="00B050"/>
         </w:rPr>
-        <w:t xml:space="preserve">        Počet pokusů | %d |.\n", number, count);</w:t>
+        <w:t xml:space="preserve">        Počet pokusů | %d |.\n", </w:t>
+      </w:r>
+      <w:proofErr w:type="spellStart"/>
+      <w:r>
+        <w:rPr>
+          <w:color w:val="00B050"/>
+        </w:rPr>
+        <w:t>number</w:t>
+      </w:r>
+      <w:proofErr w:type="spellEnd"/>
+      <w:r>
+        <w:rPr>
+          <w:color w:val="00B050"/>
+        </w:rPr>
+        <w:t xml:space="preserve">, </w:t>
+      </w:r>
+      <w:proofErr w:type="spellStart"/>
+      <w:r>
+        <w:rPr>
+          <w:color w:val="00B050"/>
+        </w:rPr>
+        <w:t>count</w:t>
+      </w:r>
+      <w:proofErr w:type="spellEnd"/>
+      <w:r>
+        <w:rPr>
+          <w:color w:val="00B050"/>
+        </w:rPr>
+        <w:t>);</w:t>
       </w:r>
     </w:p>
     <w:p>
@@ -13196,7 +13601,21 @@
           <w:color w:val="00B050"/>
         </w:rPr>
         <w:tab/>
-        <w:t xml:space="preserve">        break;</w:t>
+        <w:t xml:space="preserve">        </w:t>
+      </w:r>
+      <w:proofErr w:type="spellStart"/>
+      <w:r>
+        <w:rPr>
+          <w:color w:val="00B050"/>
+        </w:rPr>
+        <w:t>break</w:t>
+      </w:r>
+      <w:proofErr w:type="spellEnd"/>
+      <w:r>
+        <w:rPr>
+          <w:color w:val="00B050"/>
+        </w:rPr>
+        <w:t>;</w:t>
       </w:r>
     </w:p>
     <w:p>
@@ -13257,20 +13676,18 @@
         </w:rPr>
         <w:t>}</w:t>
       </w:r>
-      <w:bookmarkStart w:id="92" w:name="_GoBack"/>
-      <w:bookmarkEnd w:id="92"/>
     </w:p>
     <w:p>
       <w:pPr>
         <w:pStyle w:val="Nadpis-vodZvrZdrojePlohy"/>
         <w:framePr w:wrap="notBeside"/>
       </w:pPr>
-      <w:bookmarkStart w:id="93" w:name="_Toc147404711"/>
+      <w:bookmarkStart w:id="94" w:name="_Toc147404711"/>
       <w:r>
         <w:lastRenderedPageBreak/>
         <w:t>Příloha B</w:t>
       </w:r>
-      <w:bookmarkEnd w:id="93"/>
+      <w:bookmarkEnd w:id="94"/>
     </w:p>
     <w:p>
       <w:r>
@@ -13282,12 +13699,12 @@
         <w:pStyle w:val="Nadpis-vodZvrZdrojePlohy"/>
         <w:framePr w:wrap="notBeside"/>
       </w:pPr>
-      <w:bookmarkStart w:id="94" w:name="_Toc147404712"/>
+      <w:bookmarkStart w:id="95" w:name="_Toc147404712"/>
       <w:r>
         <w:lastRenderedPageBreak/>
         <w:t>Příloha C</w:t>
       </w:r>
-      <w:bookmarkEnd w:id="94"/>
+      <w:bookmarkEnd w:id="95"/>
     </w:p>
     <w:p>
       <w:r>
@@ -13299,12 +13716,12 @@
         <w:pStyle w:val="Nadpis-vodZvrZdrojePlohy"/>
         <w:framePr w:wrap="notBeside"/>
       </w:pPr>
-      <w:bookmarkStart w:id="95" w:name="_Toc147404713"/>
+      <w:bookmarkStart w:id="96" w:name="_Toc147404713"/>
       <w:r>
         <w:lastRenderedPageBreak/>
         <w:t>Příloha D</w:t>
       </w:r>
-      <w:bookmarkEnd w:id="95"/>
+      <w:bookmarkEnd w:id="96"/>
     </w:p>
     <w:p>
       <w:r>
@@ -15604,7 +16021,7 @@
                               <w:szCs w:val="22"/>
                               <w:shd w:val="clear" w:color="auto" w:fill="FFFFFF"/>
                             </w:rPr>
-                            <w:t>Příloha B</w:t>
+                            <w:t>Příloha D</w:t>
                           </w:r>
                           <w:r>
                             <w:rPr>
@@ -15695,7 +16112,7 @@
                         <w:szCs w:val="22"/>
                         <w:shd w:val="clear" w:color="auto" w:fill="FFFFFF"/>
                       </w:rPr>
-                      <w:t>Příloha B</w:t>
+                      <w:t>Příloha D</w:t>
                     </w:r>
                     <w:r>
                       <w:rPr>
@@ -20751,6 +21168,7 @@
     <w:rsid w:val="001B645F"/>
     <w:rsid w:val="003138C2"/>
     <w:rsid w:val="005220CD"/>
+    <w:rsid w:val="00546CB0"/>
     <w:rsid w:val="007D1935"/>
     <w:rsid w:val="008F62F0"/>
     <w:rsid w:val="0096155F"/>
@@ -21531,7 +21949,7 @@
 </file>
 
 <file path=customXml/itemProps1.xml><?xml version="1.0" encoding="utf-8"?>
-<ds:datastoreItem xmlns:ds="http://schemas.openxmlformats.org/officeDocument/2006/customXml" ds:itemID="{EBD3BAD7-E3BC-44B7-A013-E5D8C54178C6}">
+<ds:datastoreItem xmlns:ds="http://schemas.openxmlformats.org/officeDocument/2006/customXml" ds:itemID="{5DEF05B3-9CE1-40FA-A0C1-2B1FCF0C1C55}">
   <ds:schemaRefs>
     <ds:schemaRef ds:uri="http://schemas.openxmlformats.org/officeDocument/2006/bibliography"/>
   </ds:schemaRefs>

</xml_diff>

<commit_message>
Verze 2.4 - Oprava záhlaví
</commit_message>
<xml_diff>
--- a/dmp_sablona_automatizace.docx
+++ b/dmp_sablona_automatizace.docx
@@ -739,8 +739,6 @@
                             <w:r>
                               <w:t>,</w:t>
                             </w:r>
-                            <w:bookmarkStart w:id="5" w:name="_GoBack"/>
-                            <w:bookmarkEnd w:id="5"/>
                             <w:r>
                               <w:t xml:space="preserve"> </w:t>
                             </w:r>
@@ -889,8 +887,6 @@
                       <w:r>
                         <w:t>,</w:t>
                       </w:r>
-                      <w:bookmarkStart w:id="6" w:name="_GoBack"/>
-                      <w:bookmarkEnd w:id="6"/>
                       <w:r>
                         <w:t xml:space="preserve"> </w:t>
                       </w:r>
@@ -1587,10 +1583,10 @@
           </mc:Fallback>
         </mc:AlternateContent>
       </w:r>
-      <w:bookmarkStart w:id="7" w:name="_Toc414892113"/>
-      <w:bookmarkStart w:id="8" w:name="_Toc50474377"/>
-      <w:bookmarkStart w:id="9" w:name="_Toc52830314"/>
-      <w:bookmarkStart w:id="10" w:name="_Toc144927622"/>
+      <w:bookmarkStart w:id="5" w:name="_Toc414892113"/>
+      <w:bookmarkStart w:id="6" w:name="_Toc50474377"/>
+      <w:bookmarkStart w:id="7" w:name="_Toc52830314"/>
+      <w:bookmarkStart w:id="8" w:name="_Toc144927622"/>
     </w:p>
     <w:p>
       <w:pPr>
@@ -4221,7 +4217,7 @@
         <w:ind w:firstLine="0"/>
         <w:jc w:val="left"/>
       </w:pPr>
-      <w:bookmarkStart w:id="11" w:name="_Toc144929951"/>
+      <w:bookmarkStart w:id="9" w:name="_Toc144929951"/>
       <w:r>
         <w:br w:type="page"/>
       </w:r>
@@ -4991,17 +4987,17 @@
         <w:pStyle w:val="Nadpis-vodZvrZdrojePlohy"/>
         <w:framePr w:wrap="notBeside"/>
       </w:pPr>
-      <w:bookmarkStart w:id="12" w:name="_Toc147404683"/>
+      <w:bookmarkStart w:id="10" w:name="_Toc147404683"/>
+      <w:bookmarkEnd w:id="5"/>
+      <w:bookmarkEnd w:id="6"/>
       <w:bookmarkEnd w:id="7"/>
       <w:bookmarkEnd w:id="8"/>
       <w:bookmarkEnd w:id="9"/>
-      <w:bookmarkEnd w:id="10"/>
-      <w:bookmarkEnd w:id="11"/>
       <w:r>
         <w:lastRenderedPageBreak/>
         <w:t>Úvod</w:t>
       </w:r>
-      <w:bookmarkEnd w:id="12"/>
+      <w:bookmarkEnd w:id="10"/>
     </w:p>
     <w:p>
       <w:pPr>
@@ -5307,7 +5303,7 @@
         <w:pStyle w:val="Nadpis1"/>
         <w:framePr w:wrap="notBeside"/>
       </w:pPr>
-      <w:bookmarkStart w:id="13" w:name="_Toc147404684"/>
+      <w:bookmarkStart w:id="11" w:name="_Toc147404684"/>
       <w:r>
         <w:lastRenderedPageBreak/>
         <w:t>Rešerše</w:t>
@@ -5318,7 +5314,7 @@
       <w:r>
         <w:t>např. Mikrokontrolér)</w:t>
       </w:r>
-      <w:bookmarkEnd w:id="13"/>
+      <w:bookmarkEnd w:id="11"/>
     </w:p>
     <w:p>
       <w:r>
@@ -5370,6 +5366,8 @@
           <w:sz w:val="72"/>
         </w:rPr>
       </w:pPr>
+      <w:bookmarkStart w:id="12" w:name="_GoBack"/>
+      <w:bookmarkEnd w:id="12"/>
     </w:p>
     <w:p>
       <w:pPr>
@@ -5537,7 +5535,7 @@
           <w:color w:val="FF0000"/>
         </w:rPr>
       </w:pPr>
-      <w:bookmarkStart w:id="14" w:name="_Toc147404685"/>
+      <w:bookmarkStart w:id="13" w:name="_Toc147404685"/>
       <w:r>
         <w:rPr>
           <w:color w:val="FF0000"/>
@@ -5545,7 +5543,7 @@
         <w:lastRenderedPageBreak/>
         <w:t>Vytváření kapitol</w:t>
       </w:r>
-      <w:bookmarkEnd w:id="14"/>
+      <w:bookmarkEnd w:id="13"/>
     </w:p>
     <w:p>
       <w:r>
@@ -5670,44 +5668,44 @@
           <w:color w:val="FF0000"/>
         </w:rPr>
       </w:pPr>
-      <w:bookmarkStart w:id="15" w:name="_Toc147404686"/>
+      <w:bookmarkStart w:id="14" w:name="_Toc147404686"/>
       <w:r>
         <w:rPr>
           <w:color w:val="FF0000"/>
         </w:rPr>
         <w:t>Příklad podkapitoly</w:t>
       </w:r>
+      <w:bookmarkEnd w:id="14"/>
+    </w:p>
+    <w:p>
+      <w:r>
+        <w:t>Elektrický odpor, resp. Rezistance je reálnou částí komplexní impedance elektrického obvodu, bránící průchodu elektrického proudu. Hodnota elektrického odporu závisí na materiálu, průřezu, délce i teplotě vodiče. Odpor vodičů se vzrůstající teplotou stoupá</w:t>
+      </w:r>
+      <w:r>
+        <w:t xml:space="preserve">, </w:t>
+      </w:r>
+      <w:r>
+        <w:t>kdežto odpor polovodičů se vzrůstající teplotou klesá</w:t>
+      </w:r>
+      <w:r>
+        <w:t>.</w:t>
+      </w:r>
+    </w:p>
+    <w:p>
+      <w:pPr>
+        <w:pStyle w:val="Nadpis3"/>
+        <w:rPr>
+          <w:color w:val="FF0000"/>
+        </w:rPr>
+      </w:pPr>
+      <w:bookmarkStart w:id="15" w:name="_Toc147404687"/>
+      <w:r>
+        <w:rPr>
+          <w:color w:val="FF0000"/>
+        </w:rPr>
+        <w:t>Příklad podpodkapitoly</w:t>
+      </w:r>
       <w:bookmarkEnd w:id="15"/>
-    </w:p>
-    <w:p>
-      <w:r>
-        <w:t>Elektrický odpor, resp. Rezistance je reálnou částí komplexní impedance elektrického obvodu, bránící průchodu elektrického proudu. Hodnota elektrického odporu závisí na materiálu, průřezu, délce i teplotě vodiče. Odpor vodičů se vzrůstající teplotou stoupá</w:t>
-      </w:r>
-      <w:r>
-        <w:t xml:space="preserve">, </w:t>
-      </w:r>
-      <w:r>
-        <w:t>kdežto odpor polovodičů se vzrůstající teplotou klesá</w:t>
-      </w:r>
-      <w:r>
-        <w:t>.</w:t>
-      </w:r>
-    </w:p>
-    <w:p>
-      <w:pPr>
-        <w:pStyle w:val="Nadpis3"/>
-        <w:rPr>
-          <w:color w:val="FF0000"/>
-        </w:rPr>
-      </w:pPr>
-      <w:bookmarkStart w:id="16" w:name="_Toc147404687"/>
-      <w:r>
-        <w:rPr>
-          <w:color w:val="FF0000"/>
-        </w:rPr>
-        <w:t>Příklad podpodkapitoly</w:t>
-      </w:r>
-      <w:bookmarkEnd w:id="16"/>
     </w:p>
     <w:p>
       <w:r>
@@ -5731,7 +5729,7 @@
           <w:color w:val="FF0000"/>
         </w:rPr>
       </w:pPr>
-      <w:bookmarkStart w:id="17" w:name="_Toc147404688"/>
+      <w:bookmarkStart w:id="16" w:name="_Toc147404688"/>
       <w:r>
         <w:rPr>
           <w:color w:val="FF0000"/>
@@ -5739,7 +5737,7 @@
         <w:lastRenderedPageBreak/>
         <w:t>Formátování textu</w:t>
       </w:r>
-      <w:bookmarkEnd w:id="17"/>
+      <w:bookmarkEnd w:id="16"/>
     </w:p>
     <w:p>
       <w:r>
@@ -5873,14 +5871,14 @@
           <w:color w:val="FF0000"/>
         </w:rPr>
       </w:pPr>
-      <w:bookmarkStart w:id="18" w:name="_Toc147404689"/>
+      <w:bookmarkStart w:id="17" w:name="_Toc147404689"/>
       <w:r>
         <w:rPr>
           <w:color w:val="FF0000"/>
         </w:rPr>
         <w:t>Odrážky</w:t>
       </w:r>
-      <w:bookmarkEnd w:id="18"/>
+      <w:bookmarkEnd w:id="17"/>
     </w:p>
     <w:p>
       <w:r>
@@ -6016,150 +6014,150 @@
           <w:color w:val="FF0000"/>
         </w:rPr>
       </w:pPr>
-      <w:bookmarkStart w:id="19" w:name="_Toc147404690"/>
+      <w:bookmarkStart w:id="18" w:name="_Toc147404690"/>
       <w:r>
         <w:rPr>
           <w:color w:val="FF0000"/>
         </w:rPr>
         <w:t>Přímá citace</w:t>
       </w:r>
+      <w:bookmarkEnd w:id="18"/>
+    </w:p>
+    <w:p>
+      <w:r>
+        <w:t>Přímá citace se uvádí do uvozovek, text je kurzívou bezprostředně za koncem uvozovek je uveden odkaz na zdroj. Viz příklad</w:t>
+      </w:r>
+      <w:r>
+        <w:t>:</w:t>
+      </w:r>
+    </w:p>
+    <w:p>
+      <w:r>
+        <w:rPr>
+          <w:i/>
+        </w:rPr>
+        <w:t xml:space="preserve">„Arduino je nástroj pro tvorbu malých počítačů, které mají větší kontrolu a cit pro fyzický </w:t>
+      </w:r>
+      <w:r>
+        <w:rPr>
+          <w:i/>
+        </w:rPr>
+        <w:t>svět</w:t>
+      </w:r>
+      <w:r>
+        <w:rPr>
+          <w:i/>
+        </w:rPr>
+        <w:t xml:space="preserve"> než běžné počítače, jak je známe. Arduino je otevřená elektronická platforma, založená na jednoduché počítačové desce (hardware) a vývojovém prostředí, které slouží k tvorbě software.“</w:t>
+      </w:r>
+      <w:r>
+        <w:rPr>
+          <w:i/>
+        </w:rPr>
+        <w:t xml:space="preserve"> </w:t>
+      </w:r>
+      <w:r>
+        <w:t>[</w:t>
+      </w:r>
+      <w:r>
+        <w:t>2</w:t>
+      </w:r>
+      <w:r>
+        <w:t>]</w:t>
+      </w:r>
+    </w:p>
+    <w:p>
+      <w:pPr>
+        <w:pStyle w:val="Nadpis2"/>
+        <w:rPr>
+          <w:color w:val="FF0000"/>
+        </w:rPr>
+      </w:pPr>
+      <w:bookmarkStart w:id="19" w:name="_Toc147404691"/>
+      <w:r>
+        <w:rPr>
+          <w:color w:val="FF0000"/>
+        </w:rPr>
+        <w:t>Technická typografie</w:t>
+      </w:r>
       <w:bookmarkEnd w:id="19"/>
     </w:p>
     <w:p>
       <w:r>
-        <w:t>Přímá citace se uvádí do uvozovek, text je kurzívou bezprostředně za koncem uvozovek je uveden odkaz na zdroj. Viz příklad</w:t>
-      </w:r>
-      <w:r>
-        <w:t>:</w:t>
-      </w:r>
-    </w:p>
-    <w:p>
-      <w:r>
+        <w:t>Tyto pravidla zlepšují čitelnost textu a zabraňují následnému špatnému pochopení problematicky. Vychází z normy ČSN EN ISO 80000</w:t>
+      </w:r>
+    </w:p>
+    <w:p>
+      <w:pPr>
+        <w:pStyle w:val="Nadpis3"/>
+        <w:rPr>
+          <w:color w:val="FF0000"/>
+        </w:rPr>
+      </w:pPr>
+      <w:bookmarkStart w:id="20" w:name="_Toc147404692"/>
+      <w:r>
+        <w:rPr>
+          <w:color w:val="FF0000"/>
+        </w:rPr>
+        <w:t>Veličiny, proměnné, neznámé, funkce</w:t>
+      </w:r>
+      <w:bookmarkEnd w:id="20"/>
+      <w:r>
+        <w:rPr>
+          <w:color w:val="FF0000"/>
+        </w:rPr>
+        <w:t xml:space="preserve"> </w:t>
+      </w:r>
+    </w:p>
+    <w:p>
+      <w:pPr>
         <w:rPr>
           <w:i/>
         </w:rPr>
-        <w:t xml:space="preserve">„Arduino je nástroj pro tvorbu malých počítačů, které mají větší kontrolu a cit pro fyzický </w:t>
+      </w:pPr>
+      <w:r>
+        <w:t xml:space="preserve">Vždy se píší </w:t>
+      </w:r>
+      <w:r>
+        <w:rPr>
+          <w:b/>
+        </w:rPr>
+        <w:t>kurzívou</w:t>
+      </w:r>
+      <w:r>
+        <w:t xml:space="preserve"> základního písma</w:t>
+      </w:r>
+      <w:r>
+        <w:t xml:space="preserve"> – </w:t>
       </w:r>
       <w:r>
         <w:rPr>
           <w:i/>
         </w:rPr>
-        <w:t>svět</w:t>
+        <w:t>x, l, d, T, f(x), θ, q, V, φ</w:t>
       </w:r>
       <w:r>
         <w:rPr>
           <w:i/>
         </w:rPr>
-        <w:t xml:space="preserve"> než běžné počítače, jak je známe. Arduino je otevřená elektronická platforma, založená na jednoduché počítačové desce (hardware) a vývojovém prostředí, které slouží k tvorbě software.“</w:t>
-      </w:r>
-      <w:r>
+        <w:t>…</w:t>
+      </w:r>
+    </w:p>
+    <w:p>
+      <w:pPr>
         <w:rPr>
           <w:i/>
         </w:rPr>
-        <w:t xml:space="preserve"> </w:t>
-      </w:r>
-      <w:r>
-        <w:t>[</w:t>
-      </w:r>
-      <w:r>
-        <w:t>2</w:t>
-      </w:r>
-      <w:r>
-        <w:t>]</w:t>
-      </w:r>
-    </w:p>
-    <w:p>
-      <w:pPr>
-        <w:pStyle w:val="Nadpis2"/>
+      </w:pPr>
+    </w:p>
+    <w:p>
+      <w:pPr>
+        <w:pStyle w:val="Nadpis3"/>
         <w:rPr>
           <w:color w:val="FF0000"/>
         </w:rPr>
       </w:pPr>
-      <w:bookmarkStart w:id="20" w:name="_Toc147404691"/>
-      <w:r>
-        <w:rPr>
-          <w:color w:val="FF0000"/>
-        </w:rPr>
-        <w:t>Technická typografie</w:t>
-      </w:r>
-      <w:bookmarkEnd w:id="20"/>
-    </w:p>
-    <w:p>
-      <w:r>
-        <w:t>Tyto pravidla zlepšují čitelnost textu a zabraňují následnému špatnému pochopení problematicky. Vychází z normy ČSN EN ISO 80000</w:t>
-      </w:r>
-    </w:p>
-    <w:p>
-      <w:pPr>
-        <w:pStyle w:val="Nadpis3"/>
-        <w:rPr>
-          <w:color w:val="FF0000"/>
-        </w:rPr>
-      </w:pPr>
-      <w:bookmarkStart w:id="21" w:name="_Toc147404692"/>
-      <w:r>
-        <w:rPr>
-          <w:color w:val="FF0000"/>
-        </w:rPr>
-        <w:t>Veličiny, proměnné, neznámé, funkce</w:t>
-      </w:r>
-      <w:bookmarkEnd w:id="21"/>
-      <w:r>
-        <w:rPr>
-          <w:color w:val="FF0000"/>
-        </w:rPr>
-        <w:t xml:space="preserve"> </w:t>
-      </w:r>
-    </w:p>
-    <w:p>
-      <w:pPr>
-        <w:rPr>
-          <w:i/>
-        </w:rPr>
-      </w:pPr>
-      <w:r>
-        <w:t xml:space="preserve">Vždy se píší </w:t>
-      </w:r>
-      <w:r>
-        <w:rPr>
-          <w:b/>
-        </w:rPr>
-        <w:t>kurzívou</w:t>
-      </w:r>
-      <w:r>
-        <w:t xml:space="preserve"> základního písma</w:t>
-      </w:r>
-      <w:r>
-        <w:t xml:space="preserve"> – </w:t>
-      </w:r>
-      <w:r>
-        <w:rPr>
-          <w:i/>
-        </w:rPr>
-        <w:t>x, l, d, T, f(x), θ, q, V, φ</w:t>
-      </w:r>
-      <w:r>
-        <w:rPr>
-          <w:i/>
-        </w:rPr>
-        <w:t>…</w:t>
-      </w:r>
-    </w:p>
-    <w:p>
-      <w:pPr>
-        <w:rPr>
-          <w:i/>
-        </w:rPr>
-      </w:pPr>
-    </w:p>
-    <w:p>
-      <w:pPr>
-        <w:pStyle w:val="Nadpis3"/>
-        <w:rPr>
-          <w:color w:val="FF0000"/>
-        </w:rPr>
-      </w:pPr>
-      <w:bookmarkStart w:id="22" w:name="_Toc147404693"/>
+      <w:bookmarkStart w:id="21" w:name="_Toc147404693"/>
       <w:r>
         <w:rPr>
           <w:color w:val="FF0000"/>
@@ -6167,51 +6165,51 @@
         <w:lastRenderedPageBreak/>
         <w:t>Operátory, matematické funkce, konstanty, jednotky</w:t>
       </w:r>
+      <w:bookmarkEnd w:id="21"/>
+    </w:p>
+    <w:p>
+      <w:r>
+        <w:t xml:space="preserve">Píší se vždy základním </w:t>
+      </w:r>
+      <w:r>
+        <w:rPr>
+          <w:b/>
+        </w:rPr>
+        <w:t>stojatým</w:t>
+      </w:r>
+      <w:r>
+        <w:rPr>
+          <w:b/>
+        </w:rPr>
+        <w:t xml:space="preserve"> </w:t>
+      </w:r>
+      <w:r>
+        <w:t xml:space="preserve">písmem – d, grad, sin, cos, tg, cotg, </w:t>
+      </w:r>
+      <w:proofErr w:type="spellStart"/>
+      <w:r>
+        <w:t>artg</w:t>
+      </w:r>
+      <w:proofErr w:type="spellEnd"/>
+      <w:r>
+        <w:t>, R, e, π…</w:t>
+      </w:r>
+    </w:p>
+    <w:p>
+      <w:pPr>
+        <w:pStyle w:val="Nadpis3"/>
+        <w:rPr>
+          <w:color w:val="FF0000"/>
+        </w:rPr>
+      </w:pPr>
+      <w:bookmarkStart w:id="22" w:name="_Toc147404694"/>
+      <w:r>
+        <w:rPr>
+          <w:color w:val="FF0000"/>
+        </w:rPr>
+        <w:t>Indexy</w:t>
+      </w:r>
       <w:bookmarkEnd w:id="22"/>
-    </w:p>
-    <w:p>
-      <w:r>
-        <w:t xml:space="preserve">Píší se vždy základním </w:t>
-      </w:r>
-      <w:r>
-        <w:rPr>
-          <w:b/>
-        </w:rPr>
-        <w:t>stojatým</w:t>
-      </w:r>
-      <w:r>
-        <w:rPr>
-          <w:b/>
-        </w:rPr>
-        <w:t xml:space="preserve"> </w:t>
-      </w:r>
-      <w:r>
-        <w:t xml:space="preserve">písmem – d, grad, sin, cos, tg, cotg, </w:t>
-      </w:r>
-      <w:proofErr w:type="spellStart"/>
-      <w:r>
-        <w:t>artg</w:t>
-      </w:r>
-      <w:proofErr w:type="spellEnd"/>
-      <w:r>
-        <w:t>, R, e, π…</w:t>
-      </w:r>
-    </w:p>
-    <w:p>
-      <w:pPr>
-        <w:pStyle w:val="Nadpis3"/>
-        <w:rPr>
-          <w:color w:val="FF0000"/>
-        </w:rPr>
-      </w:pPr>
-      <w:bookmarkStart w:id="23" w:name="_Toc147404694"/>
-      <w:r>
-        <w:rPr>
-          <w:color w:val="FF0000"/>
-        </w:rPr>
-        <w:t>Indexy</w:t>
-      </w:r>
-      <w:bookmarkEnd w:id="23"/>
     </w:p>
     <w:p>
       <w:r>
@@ -6290,14 +6288,14 @@
           <w:color w:val="FF0000"/>
         </w:rPr>
       </w:pPr>
-      <w:bookmarkStart w:id="24" w:name="_Toc147404695"/>
+      <w:bookmarkStart w:id="23" w:name="_Toc147404695"/>
       <w:r>
         <w:rPr>
           <w:color w:val="FF0000"/>
         </w:rPr>
         <w:t>Jednotky</w:t>
       </w:r>
-      <w:bookmarkEnd w:id="24"/>
+      <w:bookmarkEnd w:id="23"/>
     </w:p>
     <w:p>
       <w:r>
@@ -6558,14 +6556,14 @@
           <w:color w:val="FF0000"/>
         </w:rPr>
       </w:pPr>
-      <w:bookmarkStart w:id="25" w:name="_Toc147404696"/>
+      <w:bookmarkStart w:id="24" w:name="_Toc147404696"/>
       <w:r>
         <w:rPr>
           <w:color w:val="FF0000"/>
         </w:rPr>
         <w:t>Čísla</w:t>
       </w:r>
-      <w:bookmarkEnd w:id="25"/>
+      <w:bookmarkEnd w:id="24"/>
     </w:p>
     <w:p>
       <w:r>
@@ -6613,7 +6611,7 @@
           <w:color w:val="FF0000"/>
         </w:rPr>
       </w:pPr>
-      <w:bookmarkStart w:id="26" w:name="_Toc147404697"/>
+      <w:bookmarkStart w:id="25" w:name="_Toc147404697"/>
       <w:r>
         <w:rPr>
           <w:color w:val="FF0000"/>
@@ -6621,7 +6619,7 @@
         <w:lastRenderedPageBreak/>
         <w:t>Matematické operátory a spojovníky</w:t>
       </w:r>
-      <w:bookmarkEnd w:id="26"/>
+      <w:bookmarkEnd w:id="25"/>
       <w:r>
         <w:rPr>
           <w:color w:val="FF0000"/>
@@ -6698,7 +6696,7 @@
           <w:color w:val="FF0000"/>
         </w:rPr>
       </w:pPr>
-      <w:bookmarkStart w:id="27" w:name="_Toc147404698"/>
+      <w:bookmarkStart w:id="26" w:name="_Toc147404698"/>
       <w:r>
         <w:rPr>
           <w:color w:val="FF0000"/>
@@ -6718,7 +6716,7 @@
         </w:rPr>
         <w:t>, tabulky</w:t>
       </w:r>
-      <w:bookmarkEnd w:id="27"/>
+      <w:bookmarkEnd w:id="26"/>
     </w:p>
     <w:p>
       <w:r>
@@ -6770,9 +6768,9 @@
                                 <w:szCs w:val="24"/>
                               </w:rPr>
                             </w:pPr>
-                            <w:bookmarkStart w:id="28" w:name="_Ref145017941"/>
-                            <w:bookmarkStart w:id="29" w:name="_Toc145153207"/>
-                            <w:bookmarkStart w:id="30" w:name="_Toc146651413"/>
+                            <w:bookmarkStart w:id="27" w:name="_Ref145017941"/>
+                            <w:bookmarkStart w:id="28" w:name="_Toc145153207"/>
+                            <w:bookmarkStart w:id="29" w:name="_Toc146651413"/>
                             <w:r>
                               <w:t xml:space="preserve">Obrázek </w:t>
                             </w:r>
@@ -6794,12 +6792,12 @@
                             <w:r>
                               <w:fldChar w:fldCharType="end"/>
                             </w:r>
-                            <w:bookmarkEnd w:id="28"/>
+                            <w:bookmarkEnd w:id="27"/>
                             <w:r>
                               <w:t xml:space="preserve"> – Vložení titulku</w:t>
                             </w:r>
+                            <w:bookmarkEnd w:id="28"/>
                             <w:bookmarkEnd w:id="29"/>
-                            <w:bookmarkEnd w:id="30"/>
                           </w:p>
                         </w:txbxContent>
                       </wps:txbx>
@@ -6834,9 +6832,9 @@
                           <w:szCs w:val="24"/>
                         </w:rPr>
                       </w:pPr>
-                      <w:bookmarkStart w:id="31" w:name="_Ref145017941"/>
-                      <w:bookmarkStart w:id="32" w:name="_Toc145153207"/>
-                      <w:bookmarkStart w:id="33" w:name="_Toc146651413"/>
+                      <w:bookmarkStart w:id="30" w:name="_Ref145017941"/>
+                      <w:bookmarkStart w:id="31" w:name="_Toc145153207"/>
+                      <w:bookmarkStart w:id="32" w:name="_Toc146651413"/>
                       <w:r>
                         <w:t xml:space="preserve">Obrázek </w:t>
                       </w:r>
@@ -6858,12 +6856,12 @@
                       <w:r>
                         <w:fldChar w:fldCharType="end"/>
                       </w:r>
-                      <w:bookmarkEnd w:id="31"/>
+                      <w:bookmarkEnd w:id="30"/>
                       <w:r>
                         <w:t xml:space="preserve"> – Vložení titulku</w:t>
                       </w:r>
+                      <w:bookmarkEnd w:id="31"/>
                       <w:bookmarkEnd w:id="32"/>
-                      <w:bookmarkEnd w:id="33"/>
                     </w:p>
                   </w:txbxContent>
                 </v:textbox>
@@ -7138,11 +7136,11 @@
                                 <w:szCs w:val="24"/>
                               </w:rPr>
                             </w:pPr>
-                            <w:bookmarkStart w:id="34" w:name="_Ref145019066"/>
-                            <w:bookmarkStart w:id="35" w:name="_Toc145153039"/>
-                            <w:bookmarkStart w:id="36" w:name="_Toc145153095"/>
-                            <w:bookmarkStart w:id="37" w:name="_Toc145153208"/>
-                            <w:bookmarkStart w:id="38" w:name="_Toc146651414"/>
+                            <w:bookmarkStart w:id="33" w:name="_Ref145019066"/>
+                            <w:bookmarkStart w:id="34" w:name="_Toc145153039"/>
+                            <w:bookmarkStart w:id="35" w:name="_Toc145153095"/>
+                            <w:bookmarkStart w:id="36" w:name="_Toc145153208"/>
+                            <w:bookmarkStart w:id="37" w:name="_Toc146651414"/>
                             <w:r>
                               <w:t xml:space="preserve">Obrázek </w:t>
                             </w:r>
@@ -7164,14 +7162,14 @@
                             <w:r>
                               <w:fldChar w:fldCharType="end"/>
                             </w:r>
-                            <w:bookmarkEnd w:id="34"/>
+                            <w:bookmarkEnd w:id="33"/>
                             <w:r>
                               <w:t xml:space="preserve"> – Křížový odkaz</w:t>
                             </w:r>
+                            <w:bookmarkEnd w:id="34"/>
                             <w:bookmarkEnd w:id="35"/>
                             <w:bookmarkEnd w:id="36"/>
                             <w:bookmarkEnd w:id="37"/>
-                            <w:bookmarkEnd w:id="38"/>
                           </w:p>
                         </w:txbxContent>
                       </wps:txbx>
@@ -7200,11 +7198,11 @@
                           <w:szCs w:val="24"/>
                         </w:rPr>
                       </w:pPr>
-                      <w:bookmarkStart w:id="39" w:name="_Ref145019066"/>
-                      <w:bookmarkStart w:id="40" w:name="_Toc145153039"/>
-                      <w:bookmarkStart w:id="41" w:name="_Toc145153095"/>
-                      <w:bookmarkStart w:id="42" w:name="_Toc145153208"/>
-                      <w:bookmarkStart w:id="43" w:name="_Toc146651414"/>
+                      <w:bookmarkStart w:id="38" w:name="_Ref145019066"/>
+                      <w:bookmarkStart w:id="39" w:name="_Toc145153039"/>
+                      <w:bookmarkStart w:id="40" w:name="_Toc145153095"/>
+                      <w:bookmarkStart w:id="41" w:name="_Toc145153208"/>
+                      <w:bookmarkStart w:id="42" w:name="_Toc146651414"/>
                       <w:r>
                         <w:t xml:space="preserve">Obrázek </w:t>
                       </w:r>
@@ -7226,14 +7224,14 @@
                       <w:r>
                         <w:fldChar w:fldCharType="end"/>
                       </w:r>
-                      <w:bookmarkEnd w:id="39"/>
+                      <w:bookmarkEnd w:id="38"/>
                       <w:r>
                         <w:t xml:space="preserve"> – Křížový odkaz</w:t>
                       </w:r>
+                      <w:bookmarkEnd w:id="39"/>
                       <w:bookmarkEnd w:id="40"/>
                       <w:bookmarkEnd w:id="41"/>
                       <w:bookmarkEnd w:id="42"/>
-                      <w:bookmarkEnd w:id="43"/>
                     </w:p>
                   </w:txbxContent>
                 </v:textbox>
@@ -7440,7 +7438,7 @@
           <w:color w:val="FF0000"/>
         </w:rPr>
       </w:pPr>
-      <w:bookmarkStart w:id="44" w:name="_Toc147404699"/>
+      <w:bookmarkStart w:id="43" w:name="_Toc147404699"/>
       <w:r>
         <w:rPr>
           <w:color w:val="FF0000"/>
@@ -7459,157 +7457,157 @@
         </w:rPr>
         <w:t>tabulky</w:t>
       </w:r>
+      <w:bookmarkEnd w:id="43"/>
+    </w:p>
+    <w:p>
+      <w:r>
+        <w:rPr>
+          <w:b/>
+        </w:rPr>
+        <w:t>Šířka</w:t>
+      </w:r>
+      <w:r>
+        <w:t xml:space="preserve"> obrázku</w:t>
+      </w:r>
+      <w:r>
+        <w:t>, grafů a tabulek</w:t>
+      </w:r>
+      <w:r>
+        <w:t xml:space="preserve"> by nikdy </w:t>
+      </w:r>
+      <w:r>
+        <w:rPr>
+          <w:b/>
+        </w:rPr>
+        <w:t>neměla</w:t>
+      </w:r>
+      <w:r>
+        <w:t xml:space="preserve"> </w:t>
+      </w:r>
+      <w:r>
+        <w:rPr>
+          <w:b/>
+        </w:rPr>
+        <w:t>přesahovat</w:t>
+      </w:r>
+      <w:r>
+        <w:t xml:space="preserve"> </w:t>
+      </w:r>
+      <w:r>
+        <w:rPr>
+          <w:b/>
+        </w:rPr>
+        <w:t>blok</w:t>
+      </w:r>
+      <w:r>
+        <w:t xml:space="preserve"> </w:t>
+      </w:r>
+      <w:r>
+        <w:rPr>
+          <w:b/>
+        </w:rPr>
+        <w:t>textu</w:t>
+      </w:r>
+      <w:r>
+        <w:t xml:space="preserve">, který je stanovený okraji stránky. Zároveň </w:t>
+      </w:r>
+      <w:r>
+        <w:rPr>
+          <w:b/>
+        </w:rPr>
+        <w:t>pozice</w:t>
+      </w:r>
+      <w:r>
+        <w:t xml:space="preserve"> </w:t>
+      </w:r>
+      <w:r>
+        <w:t>objektu</w:t>
+      </w:r>
+      <w:r>
+        <w:t xml:space="preserve"> by měla být </w:t>
+      </w:r>
+      <w:r>
+        <w:rPr>
+          <w:b/>
+        </w:rPr>
+        <w:t>co</w:t>
+      </w:r>
+      <w:r>
+        <w:t xml:space="preserve"> </w:t>
+      </w:r>
+      <w:r>
+        <w:rPr>
+          <w:b/>
+        </w:rPr>
+        <w:t>nejblíže</w:t>
+      </w:r>
+      <w:r>
+        <w:t xml:space="preserve"> </w:t>
+      </w:r>
+      <w:r>
+        <w:rPr>
+          <w:b/>
+        </w:rPr>
+        <w:t>textu</w:t>
+      </w:r>
+      <w:r>
+        <w:t xml:space="preserve">, ve kterém je zmíněn (ideálně na téže stránce). Pokud je toto pravidlo v rozporu s tím, že odstavec se nachází na konci stránky, pak by měl být </w:t>
+      </w:r>
+      <w:r>
+        <w:t>objekt</w:t>
+      </w:r>
+      <w:r>
+        <w:t xml:space="preserve"> </w:t>
+      </w:r>
+      <w:r>
+        <w:t>umístěn</w:t>
+      </w:r>
+      <w:r>
+        <w:t xml:space="preserve"> v horní části na další stránce, nebo pokud to lze, tak </w:t>
+      </w:r>
+      <w:r>
+        <w:t xml:space="preserve">jej </w:t>
+      </w:r>
+      <w:r>
+        <w:t>umístit</w:t>
+      </w:r>
+      <w:r>
+        <w:t xml:space="preserve"> </w:t>
+      </w:r>
+      <w:r>
+        <w:t xml:space="preserve">do textu </w:t>
+      </w:r>
+      <w:r>
+        <w:sym w:font="Wingdings" w:char="F0E0"/>
+      </w:r>
+      <w:r>
+        <w:t xml:space="preserve"> </w:t>
+      </w:r>
+      <w:r>
+        <w:rPr>
+          <w:i/>
+        </w:rPr>
+        <w:t>Obtékání textu</w:t>
+      </w:r>
+      <w:r>
+        <w:t>.</w:t>
+      </w:r>
+    </w:p>
+    <w:p>
+      <w:pPr>
+        <w:pStyle w:val="Nadpis3"/>
+        <w:rPr>
+          <w:color w:val="FF0000"/>
+        </w:rPr>
+      </w:pPr>
+      <w:bookmarkStart w:id="44" w:name="_Toc147404700"/>
+      <w:r>
+        <w:rPr>
+          <w:color w:val="FF0000"/>
+        </w:rPr>
+        <w:t>Nezlomitelná mezera</w:t>
+      </w:r>
       <w:bookmarkEnd w:id="44"/>
-    </w:p>
-    <w:p>
-      <w:r>
-        <w:rPr>
-          <w:b/>
-        </w:rPr>
-        <w:t>Šířka</w:t>
-      </w:r>
-      <w:r>
-        <w:t xml:space="preserve"> obrázku</w:t>
-      </w:r>
-      <w:r>
-        <w:t>, grafů a tabulek</w:t>
-      </w:r>
-      <w:r>
-        <w:t xml:space="preserve"> by nikdy </w:t>
-      </w:r>
-      <w:r>
-        <w:rPr>
-          <w:b/>
-        </w:rPr>
-        <w:t>neměla</w:t>
-      </w:r>
-      <w:r>
-        <w:t xml:space="preserve"> </w:t>
-      </w:r>
-      <w:r>
-        <w:rPr>
-          <w:b/>
-        </w:rPr>
-        <w:t>přesahovat</w:t>
-      </w:r>
-      <w:r>
-        <w:t xml:space="preserve"> </w:t>
-      </w:r>
-      <w:r>
-        <w:rPr>
-          <w:b/>
-        </w:rPr>
-        <w:t>blok</w:t>
-      </w:r>
-      <w:r>
-        <w:t xml:space="preserve"> </w:t>
-      </w:r>
-      <w:r>
-        <w:rPr>
-          <w:b/>
-        </w:rPr>
-        <w:t>textu</w:t>
-      </w:r>
-      <w:r>
-        <w:t xml:space="preserve">, který je stanovený okraji stránky. Zároveň </w:t>
-      </w:r>
-      <w:r>
-        <w:rPr>
-          <w:b/>
-        </w:rPr>
-        <w:t>pozice</w:t>
-      </w:r>
-      <w:r>
-        <w:t xml:space="preserve"> </w:t>
-      </w:r>
-      <w:r>
-        <w:t>objektu</w:t>
-      </w:r>
-      <w:r>
-        <w:t xml:space="preserve"> by měla být </w:t>
-      </w:r>
-      <w:r>
-        <w:rPr>
-          <w:b/>
-        </w:rPr>
-        <w:t>co</w:t>
-      </w:r>
-      <w:r>
-        <w:t xml:space="preserve"> </w:t>
-      </w:r>
-      <w:r>
-        <w:rPr>
-          <w:b/>
-        </w:rPr>
-        <w:t>nejblíže</w:t>
-      </w:r>
-      <w:r>
-        <w:t xml:space="preserve"> </w:t>
-      </w:r>
-      <w:r>
-        <w:rPr>
-          <w:b/>
-        </w:rPr>
-        <w:t>textu</w:t>
-      </w:r>
-      <w:r>
-        <w:t xml:space="preserve">, ve kterém je zmíněn (ideálně na téže stránce). Pokud je toto pravidlo v rozporu s tím, že odstavec se nachází na konci stránky, pak by měl být </w:t>
-      </w:r>
-      <w:r>
-        <w:t>objekt</w:t>
-      </w:r>
-      <w:r>
-        <w:t xml:space="preserve"> </w:t>
-      </w:r>
-      <w:r>
-        <w:t>umístěn</w:t>
-      </w:r>
-      <w:r>
-        <w:t xml:space="preserve"> v horní části na další stránce, nebo pokud to lze, tak </w:t>
-      </w:r>
-      <w:r>
-        <w:t xml:space="preserve">jej </w:t>
-      </w:r>
-      <w:r>
-        <w:t>umístit</w:t>
-      </w:r>
-      <w:r>
-        <w:t xml:space="preserve"> </w:t>
-      </w:r>
-      <w:r>
-        <w:t xml:space="preserve">do textu </w:t>
-      </w:r>
-      <w:r>
-        <w:sym w:font="Wingdings" w:char="F0E0"/>
-      </w:r>
-      <w:r>
-        <w:t xml:space="preserve"> </w:t>
-      </w:r>
-      <w:r>
-        <w:rPr>
-          <w:i/>
-        </w:rPr>
-        <w:t>Obtékání textu</w:t>
-      </w:r>
-      <w:r>
-        <w:t>.</w:t>
-      </w:r>
-    </w:p>
-    <w:p>
-      <w:pPr>
-        <w:pStyle w:val="Nadpis3"/>
-        <w:rPr>
-          <w:color w:val="FF0000"/>
-        </w:rPr>
-      </w:pPr>
-      <w:bookmarkStart w:id="45" w:name="_Toc147404700"/>
-      <w:r>
-        <w:rPr>
-          <w:color w:val="FF0000"/>
-        </w:rPr>
-        <w:t>Nezlomitelná mezera</w:t>
-      </w:r>
-      <w:bookmarkEnd w:id="45"/>
     </w:p>
     <w:p>
       <w:r>
@@ -7820,7 +7818,7 @@
           <w:color w:val="FF0000"/>
         </w:rPr>
       </w:pPr>
-      <w:bookmarkStart w:id="46" w:name="_Toc147404701"/>
+      <w:bookmarkStart w:id="45" w:name="_Toc147404701"/>
       <w:r>
         <w:rPr>
           <w:color w:val="FF0000"/>
@@ -7833,79 +7831,79 @@
         </w:rPr>
         <w:t xml:space="preserve"> a tabulek</w:t>
       </w:r>
+      <w:bookmarkEnd w:id="45"/>
+    </w:p>
+    <w:p>
+      <w:r>
+        <w:t>V úvodní části textu se za obsahem nachází i seznam obrázků</w:t>
+      </w:r>
+      <w:r>
+        <w:t>, tabulek</w:t>
+      </w:r>
+      <w:r>
+        <w:t xml:space="preserve">. Pokud budete </w:t>
+      </w:r>
+      <w:r>
+        <w:t>o</w:t>
+      </w:r>
+      <w:r>
+        <w:t>brázky popisovat pomocí titulku</w:t>
+      </w:r>
+      <w:r>
+        <w:t xml:space="preserve"> </w:t>
+      </w:r>
+      <w:r>
+        <w:rPr>
+          <w:i/>
+        </w:rPr>
+        <w:t>Obrázek</w:t>
+      </w:r>
+      <w:r>
+        <w:t xml:space="preserve"> a tabulky pomocí titulku </w:t>
+      </w:r>
+      <w:r>
+        <w:rPr>
+          <w:i/>
+        </w:rPr>
+        <w:t>Tabulka</w:t>
+      </w:r>
+      <w:r>
+        <w:t>,</w:t>
+      </w:r>
+      <w:r>
+        <w:t xml:space="preserve"> pak stačí t</w:t>
+      </w:r>
+      <w:r>
+        <w:t>yto</w:t>
+      </w:r>
+      <w:r>
+        <w:t xml:space="preserve"> seznam</w:t>
+      </w:r>
+      <w:r>
+        <w:t>y</w:t>
+      </w:r>
+      <w:r>
+        <w:t xml:space="preserve"> pouze aktualizovat stejným </w:t>
+      </w:r>
+      <w:r>
+        <w:t>způsobem jako obsah.</w:t>
+      </w:r>
+    </w:p>
+    <w:p>
+      <w:pPr>
+        <w:pStyle w:val="Nadpis2"/>
+        <w:rPr>
+          <w:color w:val="FF0000"/>
+        </w:rPr>
+      </w:pPr>
+      <w:bookmarkStart w:id="46" w:name="_Toc147404702"/>
+      <w:r>
+        <w:rPr>
+          <w:color w:val="FF0000"/>
+        </w:rPr>
+        <w:t>Rovnice</w:t>
+      </w:r>
       <w:bookmarkEnd w:id="46"/>
-    </w:p>
-    <w:p>
-      <w:r>
-        <w:t>V úvodní části textu se za obsahem nachází i seznam obrázků</w:t>
-      </w:r>
-      <w:r>
-        <w:t>, tabulek</w:t>
-      </w:r>
-      <w:r>
-        <w:t xml:space="preserve">. Pokud budete </w:t>
-      </w:r>
-      <w:r>
-        <w:t>o</w:t>
-      </w:r>
-      <w:r>
-        <w:t>brázky popisovat pomocí titulku</w:t>
-      </w:r>
-      <w:r>
-        <w:t xml:space="preserve"> </w:t>
-      </w:r>
-      <w:r>
-        <w:rPr>
-          <w:i/>
-        </w:rPr>
-        <w:t>Obrázek</w:t>
-      </w:r>
-      <w:r>
-        <w:t xml:space="preserve"> a tabulky pomocí titulku </w:t>
-      </w:r>
-      <w:r>
-        <w:rPr>
-          <w:i/>
-        </w:rPr>
-        <w:t>Tabulka</w:t>
-      </w:r>
-      <w:r>
-        <w:t>,</w:t>
-      </w:r>
-      <w:r>
-        <w:t xml:space="preserve"> pak stačí t</w:t>
-      </w:r>
-      <w:r>
-        <w:t>yto</w:t>
-      </w:r>
-      <w:r>
-        <w:t xml:space="preserve"> seznam</w:t>
-      </w:r>
-      <w:r>
-        <w:t>y</w:t>
-      </w:r>
-      <w:r>
-        <w:t xml:space="preserve"> pouze aktualizovat stejným </w:t>
-      </w:r>
-      <w:r>
-        <w:t>způsobem jako obsah.</w:t>
-      </w:r>
-    </w:p>
-    <w:p>
-      <w:pPr>
-        <w:pStyle w:val="Nadpis2"/>
-        <w:rPr>
-          <w:color w:val="FF0000"/>
-        </w:rPr>
-      </w:pPr>
-      <w:bookmarkStart w:id="47" w:name="_Toc147404702"/>
-      <w:r>
-        <w:rPr>
-          <w:color w:val="FF0000"/>
-        </w:rPr>
-        <w:t>Rovnice</w:t>
-      </w:r>
-      <w:bookmarkEnd w:id="47"/>
     </w:p>
     <w:p>
       <w:r>
@@ -8225,7 +8223,7 @@
                 <w:color w:val="00B050"/>
               </w:rPr>
             </w:pPr>
-            <w:bookmarkStart w:id="48" w:name="_Ref145086036"/>
+            <w:bookmarkStart w:id="47" w:name="_Ref145086036"/>
             <w:r>
               <w:rPr>
                 <w:color w:val="00B050"/>
@@ -8306,7 +8304,7 @@
               </w:rPr>
               <w:t>)</w:t>
             </w:r>
-            <w:bookmarkEnd w:id="48"/>
+            <w:bookmarkEnd w:id="47"/>
           </w:p>
         </w:tc>
       </w:tr>
@@ -8455,7 +8453,7 @@
                 <w:color w:val="00B050"/>
               </w:rPr>
             </w:pPr>
-            <w:bookmarkStart w:id="49" w:name="_Ref145086039"/>
+            <w:bookmarkStart w:id="48" w:name="_Ref145086039"/>
             <w:r>
               <w:rPr>
                 <w:color w:val="00B050"/>
@@ -8536,7 +8534,7 @@
               </w:rPr>
               <w:t>)</w:t>
             </w:r>
-            <w:bookmarkEnd w:id="49"/>
+            <w:bookmarkEnd w:id="48"/>
           </w:p>
         </w:tc>
       </w:tr>
@@ -9142,8 +9140,8 @@
                                 <w:szCs w:val="24"/>
                               </w:rPr>
                             </w:pPr>
-                            <w:bookmarkStart w:id="50" w:name="_Ref146007817"/>
-                            <w:bookmarkStart w:id="51" w:name="_Toc146651415"/>
+                            <w:bookmarkStart w:id="49" w:name="_Ref146007817"/>
+                            <w:bookmarkStart w:id="50" w:name="_Toc146651415"/>
                             <w:r>
                               <w:t xml:space="preserve">Obrázek </w:t>
                             </w:r>
@@ -9165,11 +9163,11 @@
                             <w:r>
                               <w:fldChar w:fldCharType="end"/>
                             </w:r>
-                            <w:bookmarkEnd w:id="50"/>
+                            <w:bookmarkEnd w:id="49"/>
                             <w:r>
                               <w:t xml:space="preserve"> – Vytvoření šablony</w:t>
                             </w:r>
-                            <w:bookmarkEnd w:id="51"/>
+                            <w:bookmarkEnd w:id="50"/>
                           </w:p>
                         </w:txbxContent>
                       </wps:txbx>
@@ -9199,8 +9197,8 @@
                           <w:szCs w:val="24"/>
                         </w:rPr>
                       </w:pPr>
-                      <w:bookmarkStart w:id="52" w:name="_Ref146007817"/>
-                      <w:bookmarkStart w:id="53" w:name="_Toc146651415"/>
+                      <w:bookmarkStart w:id="51" w:name="_Ref146007817"/>
+                      <w:bookmarkStart w:id="52" w:name="_Toc146651415"/>
                       <w:r>
                         <w:t xml:space="preserve">Obrázek </w:t>
                       </w:r>
@@ -9222,11 +9220,11 @@
                       <w:r>
                         <w:fldChar w:fldCharType="end"/>
                       </w:r>
-                      <w:bookmarkEnd w:id="52"/>
+                      <w:bookmarkEnd w:id="51"/>
                       <w:r>
                         <w:t xml:space="preserve"> – Vytvoření šablony</w:t>
                       </w:r>
-                      <w:bookmarkEnd w:id="53"/>
+                      <w:bookmarkEnd w:id="52"/>
                     </w:p>
                   </w:txbxContent>
                 </v:textbox>
@@ -9418,7 +9416,7 @@
           <w:color w:val="FF0000"/>
         </w:rPr>
       </w:pPr>
-      <w:bookmarkStart w:id="54" w:name="_Toc147404703"/>
+      <w:bookmarkStart w:id="53" w:name="_Toc147404703"/>
       <w:r>
         <w:rPr>
           <w:noProof/>
@@ -9465,11 +9463,11 @@
                             <w:pPr>
                               <w:pStyle w:val="Titulek"/>
                             </w:pPr>
-                            <w:bookmarkStart w:id="55" w:name="_Ref145086895"/>
-                            <w:bookmarkStart w:id="56" w:name="_Toc145153040"/>
-                            <w:bookmarkStart w:id="57" w:name="_Toc145153096"/>
-                            <w:bookmarkStart w:id="58" w:name="_Toc145153209"/>
-                            <w:bookmarkStart w:id="59" w:name="_Toc146651416"/>
+                            <w:bookmarkStart w:id="54" w:name="_Ref145086895"/>
+                            <w:bookmarkStart w:id="55" w:name="_Toc145153040"/>
+                            <w:bookmarkStart w:id="56" w:name="_Toc145153096"/>
+                            <w:bookmarkStart w:id="57" w:name="_Toc145153209"/>
+                            <w:bookmarkStart w:id="58" w:name="_Toc146651416"/>
                             <w:r>
                               <w:t xml:space="preserve">Obrázek </w:t>
                             </w:r>
@@ -9491,14 +9489,14 @@
                             <w:r>
                               <w:fldChar w:fldCharType="end"/>
                             </w:r>
-                            <w:bookmarkEnd w:id="55"/>
+                            <w:bookmarkEnd w:id="54"/>
                             <w:r>
                               <w:t xml:space="preserve"> – Vložení rovnice</w:t>
                             </w:r>
+                            <w:bookmarkEnd w:id="55"/>
                             <w:bookmarkEnd w:id="56"/>
                             <w:bookmarkEnd w:id="57"/>
                             <w:bookmarkEnd w:id="58"/>
-                            <w:bookmarkEnd w:id="59"/>
                           </w:p>
                         </w:txbxContent>
                       </wps:txbx>
@@ -9523,11 +9521,11 @@
                       <w:pPr>
                         <w:pStyle w:val="Titulek"/>
                       </w:pPr>
-                      <w:bookmarkStart w:id="60" w:name="_Ref145086895"/>
-                      <w:bookmarkStart w:id="61" w:name="_Toc145153040"/>
-                      <w:bookmarkStart w:id="62" w:name="_Toc145153096"/>
-                      <w:bookmarkStart w:id="63" w:name="_Toc145153209"/>
-                      <w:bookmarkStart w:id="64" w:name="_Toc146651416"/>
+                      <w:bookmarkStart w:id="59" w:name="_Ref145086895"/>
+                      <w:bookmarkStart w:id="60" w:name="_Toc145153040"/>
+                      <w:bookmarkStart w:id="61" w:name="_Toc145153096"/>
+                      <w:bookmarkStart w:id="62" w:name="_Toc145153209"/>
+                      <w:bookmarkStart w:id="63" w:name="_Toc146651416"/>
                       <w:r>
                         <w:t xml:space="preserve">Obrázek </w:t>
                       </w:r>
@@ -9549,14 +9547,14 @@
                       <w:r>
                         <w:fldChar w:fldCharType="end"/>
                       </w:r>
-                      <w:bookmarkEnd w:id="60"/>
+                      <w:bookmarkEnd w:id="59"/>
                       <w:r>
                         <w:t xml:space="preserve"> – Vložení rovnice</w:t>
                       </w:r>
+                      <w:bookmarkEnd w:id="60"/>
                       <w:bookmarkEnd w:id="61"/>
                       <w:bookmarkEnd w:id="62"/>
                       <w:bookmarkEnd w:id="63"/>
-                      <w:bookmarkEnd w:id="64"/>
                     </w:p>
                   </w:txbxContent>
                 </v:textbox>
@@ -9572,7 +9570,7 @@
         </w:rPr>
         <w:t>Tabulky</w:t>
       </w:r>
-      <w:bookmarkEnd w:id="54"/>
+      <w:bookmarkEnd w:id="53"/>
     </w:p>
     <w:p>
       <w:r>
@@ -10484,11 +10482,11 @@
                                 <w:szCs w:val="24"/>
                               </w:rPr>
                             </w:pPr>
-                            <w:bookmarkStart w:id="65" w:name="_Ref145100514"/>
-                            <w:bookmarkStart w:id="66" w:name="_Toc145153041"/>
-                            <w:bookmarkStart w:id="67" w:name="_Toc145153097"/>
-                            <w:bookmarkStart w:id="68" w:name="_Toc145153210"/>
-                            <w:bookmarkStart w:id="69" w:name="_Toc146651417"/>
+                            <w:bookmarkStart w:id="64" w:name="_Ref145100514"/>
+                            <w:bookmarkStart w:id="65" w:name="_Toc145153041"/>
+                            <w:bookmarkStart w:id="66" w:name="_Toc145153097"/>
+                            <w:bookmarkStart w:id="67" w:name="_Toc145153210"/>
+                            <w:bookmarkStart w:id="68" w:name="_Toc146651417"/>
                             <w:r>
                               <w:t xml:space="preserve">Obrázek </w:t>
                             </w:r>
@@ -10510,14 +10508,14 @@
                             <w:r>
                               <w:fldChar w:fldCharType="end"/>
                             </w:r>
-                            <w:bookmarkEnd w:id="65"/>
+                            <w:bookmarkEnd w:id="64"/>
                             <w:r>
                               <w:t xml:space="preserve"> – Vložení tabulky</w:t>
                             </w:r>
+                            <w:bookmarkEnd w:id="65"/>
                             <w:bookmarkEnd w:id="66"/>
                             <w:bookmarkEnd w:id="67"/>
                             <w:bookmarkEnd w:id="68"/>
-                            <w:bookmarkEnd w:id="69"/>
                           </w:p>
                         </w:txbxContent>
                       </wps:txbx>
@@ -10552,11 +10550,11 @@
                           <w:szCs w:val="24"/>
                         </w:rPr>
                       </w:pPr>
-                      <w:bookmarkStart w:id="70" w:name="_Ref145100514"/>
-                      <w:bookmarkStart w:id="71" w:name="_Toc145153041"/>
-                      <w:bookmarkStart w:id="72" w:name="_Toc145153097"/>
-                      <w:bookmarkStart w:id="73" w:name="_Toc145153210"/>
-                      <w:bookmarkStart w:id="74" w:name="_Toc146651417"/>
+                      <w:bookmarkStart w:id="69" w:name="_Ref145100514"/>
+                      <w:bookmarkStart w:id="70" w:name="_Toc145153041"/>
+                      <w:bookmarkStart w:id="71" w:name="_Toc145153097"/>
+                      <w:bookmarkStart w:id="72" w:name="_Toc145153210"/>
+                      <w:bookmarkStart w:id="73" w:name="_Toc146651417"/>
                       <w:r>
                         <w:t xml:space="preserve">Obrázek </w:t>
                       </w:r>
@@ -10578,14 +10576,14 @@
                       <w:r>
                         <w:fldChar w:fldCharType="end"/>
                       </w:r>
-                      <w:bookmarkEnd w:id="70"/>
+                      <w:bookmarkEnd w:id="69"/>
                       <w:r>
                         <w:t xml:space="preserve"> – Vložení tabulky</w:t>
                       </w:r>
+                      <w:bookmarkEnd w:id="70"/>
                       <w:bookmarkEnd w:id="71"/>
                       <w:bookmarkEnd w:id="72"/>
                       <w:bookmarkEnd w:id="73"/>
-                      <w:bookmarkEnd w:id="74"/>
                     </w:p>
                   </w:txbxContent>
                 </v:textbox>
@@ -11369,8 +11367,8 @@
       <w:pPr>
         <w:pStyle w:val="Titulek"/>
       </w:pPr>
-      <w:bookmarkStart w:id="75" w:name="_Ref145100588"/>
-      <w:bookmarkStart w:id="76" w:name="_Toc146651419"/>
+      <w:bookmarkStart w:id="74" w:name="_Ref145100588"/>
+      <w:bookmarkStart w:id="75" w:name="_Toc146651419"/>
       <w:r>
         <w:t xml:space="preserve">Tabulka </w:t>
       </w:r>
@@ -11389,14 +11387,14 @@
       <w:r>
         <w:fldChar w:fldCharType="end"/>
       </w:r>
+      <w:bookmarkEnd w:id="74"/>
+      <w:r>
+        <w:t xml:space="preserve"> – Výběr řídící jednotky</w:t>
+      </w:r>
+      <w:r>
+        <w:t xml:space="preserve"> [3], [4], [5], [6]</w:t>
+      </w:r>
       <w:bookmarkEnd w:id="75"/>
-      <w:r>
-        <w:t xml:space="preserve"> – Výběr řídící jednotky</w:t>
-      </w:r>
-      <w:r>
-        <w:t xml:space="preserve"> [3], [4], [5], [6]</w:t>
-      </w:r>
-      <w:bookmarkEnd w:id="76"/>
     </w:p>
     <w:p>
       <w:pPr>
@@ -11405,7 +11403,7 @@
           <w:color w:val="FF0000"/>
         </w:rPr>
       </w:pPr>
-      <w:bookmarkStart w:id="77" w:name="_Toc147404704"/>
+      <w:bookmarkStart w:id="76" w:name="_Toc147404704"/>
       <w:r>
         <w:rPr>
           <w:color w:val="FF0000"/>
@@ -11425,7 +11423,7 @@
         </w:rPr>
         <w:t>a tabulek</w:t>
       </w:r>
-      <w:bookmarkEnd w:id="77"/>
+      <w:bookmarkEnd w:id="76"/>
     </w:p>
     <w:p>
       <w:r>
@@ -11480,11 +11478,11 @@
                                 <w:szCs w:val="24"/>
                               </w:rPr>
                             </w:pPr>
-                            <w:bookmarkStart w:id="78" w:name="_Ref145101066"/>
-                            <w:bookmarkStart w:id="79" w:name="_Toc145153042"/>
-                            <w:bookmarkStart w:id="80" w:name="_Toc145153098"/>
-                            <w:bookmarkStart w:id="81" w:name="_Toc145153211"/>
-                            <w:bookmarkStart w:id="82" w:name="_Toc146651418"/>
+                            <w:bookmarkStart w:id="77" w:name="_Ref145101066"/>
+                            <w:bookmarkStart w:id="78" w:name="_Toc145153042"/>
+                            <w:bookmarkStart w:id="79" w:name="_Toc145153098"/>
+                            <w:bookmarkStart w:id="80" w:name="_Toc145153211"/>
+                            <w:bookmarkStart w:id="81" w:name="_Toc146651418"/>
                             <w:r>
                               <w:t xml:space="preserve">Obrázek </w:t>
                             </w:r>
@@ -11506,14 +11504,14 @@
                             <w:r>
                               <w:fldChar w:fldCharType="end"/>
                             </w:r>
-                            <w:bookmarkEnd w:id="78"/>
+                            <w:bookmarkEnd w:id="77"/>
                             <w:r>
                               <w:t xml:space="preserve"> – Logo školy [7]</w:t>
                             </w:r>
+                            <w:bookmarkEnd w:id="78"/>
                             <w:bookmarkEnd w:id="79"/>
                             <w:bookmarkEnd w:id="80"/>
                             <w:bookmarkEnd w:id="81"/>
-                            <w:bookmarkEnd w:id="82"/>
                           </w:p>
                         </w:txbxContent>
                       </wps:txbx>
@@ -11543,11 +11541,11 @@
                           <w:szCs w:val="24"/>
                         </w:rPr>
                       </w:pPr>
-                      <w:bookmarkStart w:id="83" w:name="_Ref145101066"/>
-                      <w:bookmarkStart w:id="84" w:name="_Toc145153042"/>
-                      <w:bookmarkStart w:id="85" w:name="_Toc145153098"/>
-                      <w:bookmarkStart w:id="86" w:name="_Toc145153211"/>
-                      <w:bookmarkStart w:id="87" w:name="_Toc146651418"/>
+                      <w:bookmarkStart w:id="82" w:name="_Ref145101066"/>
+                      <w:bookmarkStart w:id="83" w:name="_Toc145153042"/>
+                      <w:bookmarkStart w:id="84" w:name="_Toc145153098"/>
+                      <w:bookmarkStart w:id="85" w:name="_Toc145153211"/>
+                      <w:bookmarkStart w:id="86" w:name="_Toc146651418"/>
                       <w:r>
                         <w:t xml:space="preserve">Obrázek </w:t>
                       </w:r>
@@ -11569,14 +11567,14 @@
                       <w:r>
                         <w:fldChar w:fldCharType="end"/>
                       </w:r>
-                      <w:bookmarkEnd w:id="83"/>
+                      <w:bookmarkEnd w:id="82"/>
                       <w:r>
                         <w:t xml:space="preserve"> – Logo školy [7]</w:t>
                       </w:r>
+                      <w:bookmarkEnd w:id="83"/>
                       <w:bookmarkEnd w:id="84"/>
                       <w:bookmarkEnd w:id="85"/>
                       <w:bookmarkEnd w:id="86"/>
-                      <w:bookmarkEnd w:id="87"/>
                     </w:p>
                   </w:txbxContent>
                 </v:textbox>
@@ -11782,7 +11780,7 @@
           <w:color w:val="FF0000"/>
         </w:rPr>
       </w:pPr>
-      <w:bookmarkStart w:id="88" w:name="_Toc147404705"/>
+      <w:bookmarkStart w:id="87" w:name="_Toc147404705"/>
       <w:r>
         <w:rPr>
           <w:color w:val="FF0000"/>
@@ -11790,7 +11788,7 @@
         <w:lastRenderedPageBreak/>
         <w:t>Desatero před odevzdáním</w:t>
       </w:r>
-      <w:bookmarkEnd w:id="88"/>
+      <w:bookmarkEnd w:id="87"/>
     </w:p>
     <w:p>
       <w:pPr>
@@ -12189,14 +12187,14 @@
           <w:color w:val="00B050"/>
         </w:rPr>
       </w:pPr>
-      <w:bookmarkStart w:id="89" w:name="_Hlk149047271"/>
+      <w:bookmarkStart w:id="88" w:name="_Hlk149047271"/>
       <w:r>
         <w:rPr>
           <w:color w:val="00B050"/>
         </w:rPr>
         <w:t>Na displeji by měly být zobrazovány důležité parametry jako jsou teplota, vlhkost vzduchu společně s případným</w:t>
       </w:r>
-      <w:bookmarkEnd w:id="89"/>
+      <w:bookmarkEnd w:id="88"/>
       <w:r>
         <w:rPr>
           <w:color w:val="00B050"/>
@@ -12411,12 +12409,12 @@
         <w:pStyle w:val="Nadpis-vodZvrZdrojePlohy"/>
         <w:framePr w:wrap="notBeside"/>
       </w:pPr>
-      <w:bookmarkStart w:id="90" w:name="_Toc147404708"/>
+      <w:bookmarkStart w:id="89" w:name="_Toc147404708"/>
       <w:r>
         <w:lastRenderedPageBreak/>
         <w:t>Závěr</w:t>
       </w:r>
-      <w:bookmarkEnd w:id="90"/>
+      <w:bookmarkEnd w:id="89"/>
     </w:p>
     <w:p>
       <w:r>
@@ -12428,12 +12426,12 @@
         <w:pStyle w:val="Nadpis-vodZvrZdrojePlohy"/>
         <w:framePr w:wrap="notBeside"/>
       </w:pPr>
-      <w:bookmarkStart w:id="91" w:name="_Toc147404709"/>
+      <w:bookmarkStart w:id="90" w:name="_Toc147404709"/>
       <w:r>
         <w:lastRenderedPageBreak/>
         <w:t>Zdroje</w:t>
       </w:r>
-      <w:bookmarkEnd w:id="91"/>
+      <w:bookmarkEnd w:id="90"/>
       <w:r>
         <w:t xml:space="preserve"> </w:t>
       </w:r>
@@ -12444,7 +12442,7 @@
         <w:spacing w:before="0"/>
         <w:ind w:left="567" w:hanging="567"/>
       </w:pPr>
-      <w:bookmarkStart w:id="92" w:name="_Ref53145984"/>
+      <w:bookmarkStart w:id="91" w:name="_Ref53145984"/>
       <w:r>
         <w:t xml:space="preserve">KÁBRT, Pavel. </w:t>
       </w:r>
@@ -12464,7 +12462,7 @@
       <w:r>
         <w:t>s. ISBN 80-239-9996-6.</w:t>
       </w:r>
-      <w:bookmarkEnd w:id="92"/>
+      <w:bookmarkEnd w:id="91"/>
     </w:p>
     <w:p>
       <w:pPr>
@@ -12822,12 +12820,12 @@
         <w:pStyle w:val="Nadpis-vodZvrZdrojePlohy"/>
         <w:framePr w:wrap="notBeside"/>
       </w:pPr>
-      <w:bookmarkStart w:id="93" w:name="_Toc147404710"/>
+      <w:bookmarkStart w:id="92" w:name="_Toc147404710"/>
       <w:r>
         <w:lastRenderedPageBreak/>
         <w:t>Příloha A</w:t>
       </w:r>
-      <w:bookmarkEnd w:id="93"/>
+      <w:bookmarkEnd w:id="92"/>
     </w:p>
     <w:p>
       <w:r>
@@ -12962,6 +12960,7 @@
         <w:t xml:space="preserve"> </w:t>
       </w:r>
       <w:proofErr w:type="spellStart"/>
+      <w:proofErr w:type="gramStart"/>
       <w:r>
         <w:rPr>
           <w:color w:val="00B050"/>
@@ -12973,7 +12972,14 @@
         <w:rPr>
           <w:color w:val="00B050"/>
         </w:rPr>
-        <w:t>() {</w:t>
+        <w:t>(</w:t>
+      </w:r>
+      <w:proofErr w:type="gramEnd"/>
+      <w:r>
+        <w:rPr>
+          <w:color w:val="00B050"/>
+        </w:rPr>
+        <w:t>) {</w:t>
       </w:r>
     </w:p>
     <w:p>
@@ -12990,6 +12996,7 @@
         <w:t xml:space="preserve">    srand(</w:t>
       </w:r>
       <w:proofErr w:type="spellStart"/>
+      <w:proofErr w:type="gramStart"/>
       <w:r>
         <w:rPr>
           <w:color w:val="00B050"/>
@@ -13001,7 +13008,14 @@
         <w:rPr>
           <w:color w:val="00B050"/>
         </w:rPr>
-        <w:t>(0));</w:t>
+        <w:t>(</w:t>
+      </w:r>
+      <w:proofErr w:type="gramEnd"/>
+      <w:r>
+        <w:rPr>
+          <w:color w:val="00B050"/>
+        </w:rPr>
+        <w:t>0));</w:t>
       </w:r>
     </w:p>
     <w:p>
@@ -13050,14 +13064,28 @@
         <w:rPr>
           <w:color w:val="00B050"/>
         </w:rPr>
-        <w:t>generate_random</w:t>
+        <w:t>generate_</w:t>
+      </w:r>
+      <w:proofErr w:type="gramStart"/>
+      <w:r>
+        <w:rPr>
+          <w:color w:val="00B050"/>
+        </w:rPr>
+        <w:t>random</w:t>
       </w:r>
       <w:proofErr w:type="spellEnd"/>
       <w:r>
         <w:rPr>
           <w:color w:val="00B050"/>
         </w:rPr>
-        <w:t>();</w:t>
+        <w:t>(</w:t>
+      </w:r>
+      <w:proofErr w:type="gramEnd"/>
+      <w:r>
+        <w:rPr>
+          <w:color w:val="00B050"/>
+        </w:rPr>
+        <w:t>);</w:t>
       </w:r>
     </w:p>
     <w:p>
@@ -13158,6 +13186,7 @@
         <w:t xml:space="preserve">    </w:t>
       </w:r>
       <w:proofErr w:type="spellStart"/>
+      <w:proofErr w:type="gramStart"/>
       <w:r>
         <w:rPr>
           <w:color w:val="00B050"/>
@@ -13169,7 +13198,14 @@
         <w:rPr>
           <w:color w:val="00B050"/>
         </w:rPr>
-        <w:t>("Zadejte číslo: ");</w:t>
+        <w:t>(</w:t>
+      </w:r>
+      <w:proofErr w:type="gramEnd"/>
+      <w:r>
+        <w:rPr>
+          <w:color w:val="00B050"/>
+        </w:rPr>
+        <w:t>"Zadejte číslo: ");</w:t>
       </w:r>
     </w:p>
     <w:p>
@@ -13202,6 +13238,7 @@
         <w:t xml:space="preserve">    </w:t>
       </w:r>
       <w:proofErr w:type="spellStart"/>
+      <w:proofErr w:type="gramStart"/>
       <w:r>
         <w:rPr>
           <w:color w:val="00B050"/>
@@ -13213,7 +13250,14 @@
         <w:rPr>
           <w:color w:val="00B050"/>
         </w:rPr>
-        <w:t>("%d", &amp;</w:t>
+        <w:t>(</w:t>
+      </w:r>
+      <w:proofErr w:type="gramEnd"/>
+      <w:r>
+        <w:rPr>
+          <w:color w:val="00B050"/>
+        </w:rPr>
+        <w:t>"%d", &amp;</w:t>
       </w:r>
       <w:proofErr w:type="spellStart"/>
       <w:r>
@@ -13292,14 +13336,28 @@
         <w:rPr>
           <w:color w:val="00B050"/>
         </w:rPr>
-        <w:t>user_number</w:t>
+        <w:t>user_</w:t>
+      </w:r>
+      <w:proofErr w:type="gramStart"/>
+      <w:r>
+        <w:rPr>
+          <w:color w:val="00B050"/>
+        </w:rPr>
+        <w:t>number</w:t>
       </w:r>
       <w:proofErr w:type="spellEnd"/>
       <w:r>
         <w:rPr>
           <w:color w:val="00B050"/>
         </w:rPr>
-        <w:t xml:space="preserve"> &gt; </w:t>
+        <w:t xml:space="preserve"> &gt;</w:t>
+      </w:r>
+      <w:proofErr w:type="gramEnd"/>
+      <w:r>
+        <w:rPr>
+          <w:color w:val="00B050"/>
+        </w:rPr>
+        <w:t xml:space="preserve"> </w:t>
       </w:r>
       <w:proofErr w:type="spellStart"/>
       <w:r>
@@ -13331,6 +13389,7 @@
         <w:t xml:space="preserve">        </w:t>
       </w:r>
       <w:proofErr w:type="spellStart"/>
+      <w:proofErr w:type="gramStart"/>
       <w:r>
         <w:rPr>
           <w:color w:val="00B050"/>
@@ -13342,7 +13401,14 @@
         <w:rPr>
           <w:color w:val="00B050"/>
         </w:rPr>
-        <w:t>("Zadejte menší číslo: ");</w:t>
+        <w:t>(</w:t>
+      </w:r>
+      <w:proofErr w:type="gramEnd"/>
+      <w:r>
+        <w:rPr>
+          <w:color w:val="00B050"/>
+        </w:rPr>
+        <w:t>"Zadejte menší číslo: ");</w:t>
       </w:r>
     </w:p>
     <w:p>
@@ -13414,7 +13480,14 @@
         <w:rPr>
           <w:color w:val="00B050"/>
         </w:rPr>
-        <w:t xml:space="preserve"> &lt; </w:t>
+        <w:t xml:space="preserve"> </w:t>
+      </w:r>
+      <w:proofErr w:type="gramStart"/>
+      <w:r>
+        <w:rPr>
+          <w:color w:val="00B050"/>
+        </w:rPr>
+        <w:t xml:space="preserve">&lt; </w:t>
       </w:r>
       <w:proofErr w:type="spellStart"/>
       <w:r>
@@ -13424,6 +13497,7 @@
         <w:t>number</w:t>
       </w:r>
       <w:proofErr w:type="spellEnd"/>
+      <w:proofErr w:type="gramEnd"/>
       <w:r>
         <w:rPr>
           <w:color w:val="00B050"/>
@@ -13446,6 +13520,7 @@
         <w:t xml:space="preserve">        </w:t>
       </w:r>
       <w:proofErr w:type="spellStart"/>
+      <w:proofErr w:type="gramStart"/>
       <w:r>
         <w:rPr>
           <w:color w:val="00B050"/>
@@ -13457,7 +13532,14 @@
         <w:rPr>
           <w:color w:val="00B050"/>
         </w:rPr>
-        <w:t>("Zadejte větší číslo: ");</w:t>
+        <w:t>(</w:t>
+      </w:r>
+      <w:proofErr w:type="gramEnd"/>
+      <w:r>
+        <w:rPr>
+          <w:color w:val="00B050"/>
+        </w:rPr>
+        <w:t>"Zadejte větší číslo: ");</w:t>
       </w:r>
     </w:p>
     <w:p>
@@ -13519,6 +13601,7 @@
         <w:t xml:space="preserve">        </w:t>
       </w:r>
       <w:proofErr w:type="spellStart"/>
+      <w:proofErr w:type="gramStart"/>
       <w:r>
         <w:rPr>
           <w:color w:val="00B050"/>
@@ -13530,7 +13613,14 @@
         <w:rPr>
           <w:color w:val="00B050"/>
         </w:rPr>
-        <w:t xml:space="preserve">("Gratuluji </w:t>
+        <w:t>(</w:t>
+      </w:r>
+      <w:proofErr w:type="gramEnd"/>
+      <w:r>
+        <w:rPr>
+          <w:color w:val="00B050"/>
+        </w:rPr>
+        <w:t xml:space="preserve">"Gratuluji </w:t>
       </w:r>
       <w:proofErr w:type="spellStart"/>
       <w:r>
@@ -13682,12 +13772,12 @@
         <w:pStyle w:val="Nadpis-vodZvrZdrojePlohy"/>
         <w:framePr w:wrap="notBeside"/>
       </w:pPr>
-      <w:bookmarkStart w:id="94" w:name="_Toc147404711"/>
+      <w:bookmarkStart w:id="93" w:name="_Toc147404711"/>
       <w:r>
         <w:lastRenderedPageBreak/>
         <w:t>Příloha B</w:t>
       </w:r>
-      <w:bookmarkEnd w:id="94"/>
+      <w:bookmarkEnd w:id="93"/>
     </w:p>
     <w:p>
       <w:r>
@@ -13699,12 +13789,12 @@
         <w:pStyle w:val="Nadpis-vodZvrZdrojePlohy"/>
         <w:framePr w:wrap="notBeside"/>
       </w:pPr>
-      <w:bookmarkStart w:id="95" w:name="_Toc147404712"/>
+      <w:bookmarkStart w:id="94" w:name="_Toc147404712"/>
       <w:r>
         <w:lastRenderedPageBreak/>
         <w:t>Příloha C</w:t>
       </w:r>
-      <w:bookmarkEnd w:id="95"/>
+      <w:bookmarkEnd w:id="94"/>
     </w:p>
     <w:p>
       <w:r>
@@ -13716,12 +13806,12 @@
         <w:pStyle w:val="Nadpis-vodZvrZdrojePlohy"/>
         <w:framePr w:wrap="notBeside"/>
       </w:pPr>
-      <w:bookmarkStart w:id="96" w:name="_Toc147404713"/>
+      <w:bookmarkStart w:id="95" w:name="_Toc147404713"/>
       <w:r>
         <w:lastRenderedPageBreak/>
         <w:t>Příloha D</w:t>
       </w:r>
-      <w:bookmarkEnd w:id="96"/>
+      <w:bookmarkEnd w:id="95"/>
     </w:p>
     <w:p>
       <w:r>
@@ -14649,7 +14739,7 @@
                               <w:sz w:val="22"/>
                               <w:shd w:val="clear" w:color="auto" w:fill="FFFFFF"/>
                             </w:rPr>
-                            <w:t>6</w:t>
+                            <w:t>4</w:t>
                           </w:r>
                           <w:r>
                             <w:rPr>
@@ -14663,7 +14753,7 @@
                               <w:rFonts w:ascii="Arial" w:hAnsi="Arial" w:cs="Arial"/>
                               <w:sz w:val="22"/>
                             </w:rPr>
-                            <w:t xml:space="preserve">. </w:t>
+                            <w:t xml:space="preserve"> </w:t>
                           </w:r>
                           <w:r>
                             <w:rPr>
@@ -14698,7 +14788,7 @@
                               <w:sz w:val="22"/>
                               <w:shd w:val="clear" w:color="auto" w:fill="FFFFFF"/>
                             </w:rPr>
-                            <w:t>Návrhové parametry</w:t>
+                            <w:t>Obrázky, grafy, rovnice, tabulky</w:t>
                           </w:r>
                           <w:r>
                             <w:rPr>
@@ -14777,7 +14867,7 @@
                         <w:sz w:val="22"/>
                         <w:shd w:val="clear" w:color="auto" w:fill="FFFFFF"/>
                       </w:rPr>
-                      <w:t>6</w:t>
+                      <w:t>4</w:t>
                     </w:r>
                     <w:r>
                       <w:rPr>
@@ -14791,7 +14881,7 @@
                         <w:rFonts w:ascii="Arial" w:hAnsi="Arial" w:cs="Arial"/>
                         <w:sz w:val="22"/>
                       </w:rPr>
-                      <w:t xml:space="preserve">. </w:t>
+                      <w:t xml:space="preserve"> </w:t>
                     </w:r>
                     <w:r>
                       <w:rPr>
@@ -14826,7 +14916,7 @@
                         <w:sz w:val="22"/>
                         <w:shd w:val="clear" w:color="auto" w:fill="FFFFFF"/>
                       </w:rPr>
-                      <w:t>Návrhové parametry</w:t>
+                      <w:t>Obrázky, grafy, rovnice, tabulky</w:t>
                     </w:r>
                     <w:r>
                       <w:rPr>
@@ -15027,7 +15117,7 @@
                               <w:sz w:val="22"/>
                               <w:shd w:val="clear" w:color="auto" w:fill="FFFFFF"/>
                             </w:rPr>
-                            <w:t>7</w:t>
+                            <w:t>4</w:t>
                           </w:r>
                           <w:r>
                             <w:rPr>
@@ -15041,7 +15131,7 @@
                               <w:rFonts w:ascii="Arial" w:hAnsi="Arial" w:cs="Arial"/>
                               <w:sz w:val="22"/>
                             </w:rPr>
-                            <w:t xml:space="preserve">. </w:t>
+                            <w:t xml:space="preserve"> </w:t>
                           </w:r>
                           <w:r>
                             <w:rPr>
@@ -15076,7 +15166,7 @@
                               <w:sz w:val="22"/>
                               <w:shd w:val="clear" w:color="auto" w:fill="FFFFFF"/>
                             </w:rPr>
-                            <w:t>Praktická část</w:t>
+                            <w:t>Obrázky, grafy, rovnice, tabulky</w:t>
                           </w:r>
                           <w:r>
                             <w:rPr>
@@ -15155,7 +15245,7 @@
                         <w:sz w:val="22"/>
                         <w:shd w:val="clear" w:color="auto" w:fill="FFFFFF"/>
                       </w:rPr>
-                      <w:t>7</w:t>
+                      <w:t>4</w:t>
                     </w:r>
                     <w:r>
                       <w:rPr>
@@ -15169,7 +15259,7 @@
                         <w:rFonts w:ascii="Arial" w:hAnsi="Arial" w:cs="Arial"/>
                         <w:sz w:val="22"/>
                       </w:rPr>
-                      <w:t xml:space="preserve">. </w:t>
+                      <w:t xml:space="preserve"> </w:t>
                     </w:r>
                     <w:r>
                       <w:rPr>
@@ -15204,7 +15294,7 @@
                         <w:sz w:val="22"/>
                         <w:shd w:val="clear" w:color="auto" w:fill="FFFFFF"/>
                       </w:rPr>
-                      <w:t>Praktická část</w:t>
+                      <w:t>Obrázky, grafy, rovnice, tabulky</w:t>
                     </w:r>
                     <w:r>
                       <w:rPr>
@@ -21175,6 +21265,7 @@
     <w:rsid w:val="00987762"/>
     <w:rsid w:val="00A31AE3"/>
     <w:rsid w:val="00B46B12"/>
+    <w:rsid w:val="00D333C4"/>
     <w:rsid w:val="00E33FBE"/>
     <w:rsid w:val="00E60AE1"/>
     <w:rsid w:val="00FE7491"/>
@@ -21949,7 +22040,7 @@
 </file>
 
 <file path=customXml/itemProps1.xml><?xml version="1.0" encoding="utf-8"?>
-<ds:datastoreItem xmlns:ds="http://schemas.openxmlformats.org/officeDocument/2006/customXml" ds:itemID="{5DEF05B3-9CE1-40FA-A0C1-2B1FCF0C1C55}">
+<ds:datastoreItem xmlns:ds="http://schemas.openxmlformats.org/officeDocument/2006/customXml" ds:itemID="{64F3D951-1270-42D0-84D7-F2CE16D20753}">
   <ds:schemaRefs>
     <ds:schemaRef ds:uri="http://schemas.openxmlformats.org/officeDocument/2006/bibliography"/>
   </ds:schemaRefs>

</xml_diff>